<commit_message>
Board class refactored + others
PawnCoordinates renamed to MatrixCoordinates and used in the Pawn class
which represents the pawns in the game. IEngine added to increase
abstraction
</commit_message>
<xml_diff>
--- a/ChangesMade.docx
+++ b/ChangesMade.docx
@@ -7,6 +7,132 @@
         <w:pStyle w:val="ListParagraph"/>
         <w:numPr>
           <w:ilvl w:val="0"/>
+          <w:numId w:val="3"/>
+        </w:numPr>
+        <w:rPr>
+          <w:lang w:val="en-US"/>
+        </w:rPr>
+      </w:pPr>
+      <w:r>
+        <w:rPr>
+          <w:lang w:val="en-US"/>
+        </w:rPr>
+        <w:t>Project separated to two projects</w:t>
+      </w:r>
+      <w:r>
+        <w:rPr>
+          <w:lang w:val="en-US"/>
+        </w:rPr>
+        <w:t xml:space="preserve"> – class library </w:t>
+      </w:r>
+      <w:r>
+        <w:rPr>
+          <w:lang w:val="en-US"/>
+        </w:rPr>
+        <w:t>KingSuvival.Common and</w:t>
+      </w:r>
+      <w:r>
+        <w:rPr>
+          <w:lang w:val="en-US"/>
+        </w:rPr>
+        <w:t xml:space="preserve"> console application</w:t>
+      </w:r>
+      <w:r>
+        <w:rPr>
+          <w:lang w:val="en-US"/>
+        </w:rPr>
+        <w:t xml:space="preserve">  </w:t>
+      </w:r>
+      <w:r>
+        <w:rPr>
+          <w:lang w:val="en-US"/>
+        </w:rPr>
+        <w:t>KingSuvival.</w:t>
+      </w:r>
+      <w:r>
+        <w:rPr>
+          <w:lang w:val="en-US"/>
+        </w:rPr>
+        <w:t xml:space="preserve">UI. </w:t>
+      </w:r>
+      <w:r>
+        <w:rPr>
+          <w:lang w:val="en-US"/>
+        </w:rPr>
+        <w:t xml:space="preserve">Only the main method stays in the </w:t>
+      </w:r>
+      <w:r>
+        <w:rPr>
+          <w:lang w:val="en-US"/>
+        </w:rPr>
+        <w:t>KingSuvival.</w:t>
+      </w:r>
+      <w:r>
+        <w:rPr>
+          <w:lang w:val="en-US"/>
+        </w:rPr>
+        <w:t xml:space="preserve">UI project and all other methods go to </w:t>
+      </w:r>
+      <w:r>
+        <w:rPr>
+          <w:lang w:val="en-US"/>
+        </w:rPr>
+        <w:t>KingSuvival.Common</w:t>
+      </w:r>
+      <w:r>
+        <w:rPr>
+          <w:lang w:val="en-US"/>
+        </w:rPr>
+        <w:t>. The methods are separated in classes to follow the OOP design.</w:t>
+      </w:r>
+    </w:p>
+    <w:p>
+      <w:pPr>
+        <w:pStyle w:val="ListParagraph"/>
+        <w:numPr>
+          <w:ilvl w:val="0"/>
+          <w:numId w:val="3"/>
+        </w:numPr>
+        <w:rPr>
+          <w:lang w:val="en-US"/>
+        </w:rPr>
+      </w:pPr>
+      <w:r>
+        <w:rPr>
+          <w:lang w:val="en-US"/>
+        </w:rPr>
+        <w:t xml:space="preserve">Structure RC </w:t>
+      </w:r>
+      <w:r>
+        <w:rPr>
+          <w:lang w:val="en-US"/>
+        </w:rPr>
+        <w:t xml:space="preserve">renamed to MatrixCoordinates structure, which stays internal for the </w:t>
+      </w:r>
+      <w:r>
+        <w:rPr>
+          <w:lang w:val="en-US"/>
+        </w:rPr>
+        <w:t>KingSuvival.Common</w:t>
+      </w:r>
+      <w:r>
+        <w:rPr>
+          <w:lang w:val="en-US"/>
+        </w:rPr>
+        <w:t xml:space="preserve"> library to protect it. Public fields “r” and “c” renamed to “row” and “column”, made private and encapsulated with public properties “Row” and “Column”. It is used in the Pawn class which</w:t>
+      </w:r>
+      <w:r>
+        <w:rPr>
+          <w:lang w:val="en-US"/>
+        </w:rPr>
+        <w:t xml:space="preserve"> represents the pawns A, B, C, D and King. The class have public properties for name of the pawn, x-coordinate and y-coordinate of the pawn it represents.</w:t>
+      </w:r>
+    </w:p>
+    <w:p>
+      <w:pPr>
+        <w:pStyle w:val="ListParagraph"/>
+        <w:numPr>
+          <w:ilvl w:val="0"/>
           <w:numId w:val="1"/>
         </w:numPr>
         <w:rPr>
@@ -17,9 +143,51 @@
       </w:pPr>
       <w:r>
         <w:rPr>
-          <w:lang w:val="en-US"/>
-        </w:rPr>
-        <w:t>Reformatted the source code</w:t>
+          <w:sz w:val="24"/>
+          <w:szCs w:val="24"/>
+          <w:lang w:val="en-US"/>
+        </w:rPr>
+        <w:t xml:space="preserve">Methods “PE4AT_DASKA” and “find” moved to class </w:t>
+      </w:r>
+      <w:r>
+        <w:rPr>
+          <w:sz w:val="24"/>
+          <w:szCs w:val="24"/>
+          <w:lang w:val="en-US"/>
+        </w:rPr>
+        <w:t xml:space="preserve">Board </w:t>
+      </w:r>
+      <w:r>
+        <w:rPr>
+          <w:sz w:val="24"/>
+          <w:szCs w:val="24"/>
+          <w:lang w:val="en-US"/>
+        </w:rPr>
+        <w:t xml:space="preserve">and </w:t>
+      </w:r>
+      <w:r>
+        <w:rPr>
+          <w:sz w:val="24"/>
+          <w:szCs w:val="24"/>
+          <w:lang w:val="en-US"/>
+        </w:rPr>
+        <w:t>refactor</w:t>
+      </w:r>
+      <w:r>
+        <w:rPr>
+          <w:sz w:val="24"/>
+          <w:szCs w:val="24"/>
+          <w:lang w:val="en-US"/>
+        </w:rPr>
+        <w:t>ed as follows</w:t>
+      </w:r>
+      <w:r>
+        <w:rPr>
+          <w:sz w:val="24"/>
+          <w:szCs w:val="24"/>
+          <w:lang w:val="en-US"/>
+        </w:rPr>
+        <w:t>:</w:t>
       </w:r>
     </w:p>
     <w:p>
@@ -37,37 +205,303 @@
       </w:pPr>
       <w:r>
         <w:rPr>
-          <w:lang w:val="en-US"/>
-        </w:rPr>
-        <w:t xml:space="preserve">In class </w:t>
-      </w:r>
-      <w:proofErr w:type="spellStart"/>
-      <w:r>
-        <w:rPr>
-          <w:lang w:val="en-US"/>
-        </w:rPr>
-        <w:t>GameManager</w:t>
-      </w:r>
-      <w:proofErr w:type="spellEnd"/>
-      <w:r>
-        <w:rPr>
-          <w:lang w:val="en-US"/>
-        </w:rPr>
-        <w:t xml:space="preserve">: method </w:t>
-      </w:r>
-      <w:proofErr w:type="spellStart"/>
-      <w:r>
-        <w:rPr>
-          <w:lang w:val="en-US"/>
-        </w:rPr>
-        <w:t>proverka</w:t>
-      </w:r>
-      <w:proofErr w:type="spellEnd"/>
-      <w:r>
-        <w:rPr>
-          <w:lang w:val="en-US"/>
-        </w:rPr>
-        <w:t>()</w:t>
+          <w:sz w:val="24"/>
+          <w:szCs w:val="24"/>
+          <w:lang w:val="en-US"/>
+        </w:rPr>
+        <w:t>Introduced the constants “</w:t>
+      </w:r>
+      <w:r>
+        <w:rPr>
+          <w:sz w:val="24"/>
+          <w:szCs w:val="24"/>
+          <w:lang w:val="en-US"/>
+        </w:rPr>
+        <w:t>HorizontalBorderSymbol</w:t>
+      </w:r>
+      <w:r>
+        <w:rPr>
+          <w:sz w:val="24"/>
+          <w:szCs w:val="24"/>
+          <w:lang w:val="en-US"/>
+        </w:rPr>
+        <w:t>”, “</w:t>
+      </w:r>
+      <w:r>
+        <w:rPr>
+          <w:sz w:val="24"/>
+          <w:szCs w:val="24"/>
+          <w:lang w:val="en-US"/>
+        </w:rPr>
+        <w:t>VerticalBorderSymbol</w:t>
+      </w:r>
+      <w:r>
+        <w:rPr>
+          <w:sz w:val="24"/>
+          <w:szCs w:val="24"/>
+          <w:lang w:val="en-US"/>
+        </w:rPr>
+        <w:t>”</w:t>
+      </w:r>
+      <w:r>
+        <w:rPr>
+          <w:sz w:val="24"/>
+          <w:szCs w:val="24"/>
+          <w:lang w:val="en-US"/>
+        </w:rPr>
+        <w:t xml:space="preserve">, </w:t>
+      </w:r>
+      <w:r>
+        <w:rPr>
+          <w:sz w:val="24"/>
+          <w:szCs w:val="24"/>
+          <w:lang w:val="en-US"/>
+        </w:rPr>
+        <w:t>“</w:t>
+      </w:r>
+      <w:r>
+        <w:rPr>
+          <w:sz w:val="24"/>
+          <w:szCs w:val="24"/>
+          <w:lang w:val="en-US"/>
+        </w:rPr>
+        <w:t>BlackCellSymbol</w:t>
+      </w:r>
+      <w:r>
+        <w:rPr>
+          <w:sz w:val="24"/>
+          <w:szCs w:val="24"/>
+          <w:lang w:val="en-US"/>
+        </w:rPr>
+        <w:t>”</w:t>
+      </w:r>
+      <w:r>
+        <w:rPr>
+          <w:sz w:val="24"/>
+          <w:szCs w:val="24"/>
+          <w:lang w:val="en-US"/>
+        </w:rPr>
+        <w:t xml:space="preserve">, </w:t>
+      </w:r>
+      <w:r>
+        <w:rPr>
+          <w:sz w:val="24"/>
+          <w:szCs w:val="24"/>
+          <w:lang w:val="en-US"/>
+        </w:rPr>
+        <w:t>“</w:t>
+      </w:r>
+      <w:r>
+        <w:rPr>
+          <w:sz w:val="24"/>
+          <w:szCs w:val="24"/>
+          <w:lang w:val="en-US"/>
+        </w:rPr>
+        <w:t>WhiteCellSymbol</w:t>
+      </w:r>
+      <w:r>
+        <w:rPr>
+          <w:sz w:val="24"/>
+          <w:szCs w:val="24"/>
+          <w:lang w:val="en-US"/>
+        </w:rPr>
+        <w:t>”</w:t>
+      </w:r>
+      <w:r>
+        <w:rPr>
+          <w:sz w:val="24"/>
+          <w:szCs w:val="24"/>
+          <w:lang w:val="en-US"/>
+        </w:rPr>
+        <w:t xml:space="preserve">, </w:t>
+      </w:r>
+      <w:r>
+        <w:rPr>
+          <w:sz w:val="24"/>
+          <w:szCs w:val="24"/>
+          <w:lang w:val="en-US"/>
+        </w:rPr>
+        <w:t>“</w:t>
+      </w:r>
+      <w:r>
+        <w:rPr>
+          <w:sz w:val="24"/>
+          <w:szCs w:val="24"/>
+          <w:lang w:val="en-US"/>
+        </w:rPr>
+        <w:t>WhiteSpaceSymbol</w:t>
+      </w:r>
+      <w:r>
+        <w:rPr>
+          <w:sz w:val="24"/>
+          <w:szCs w:val="24"/>
+          <w:lang w:val="en-US"/>
+        </w:rPr>
+        <w:t>” holding the needed symbols for the image of the board</w:t>
+      </w:r>
+    </w:p>
+    <w:p>
+      <w:pPr>
+        <w:pStyle w:val="ListParagraph"/>
+        <w:numPr>
+          <w:ilvl w:val="1"/>
+          <w:numId w:val="1"/>
+        </w:numPr>
+        <w:rPr>
+          <w:sz w:val="24"/>
+          <w:szCs w:val="24"/>
+          <w:lang w:val="en-US"/>
+        </w:rPr>
+      </w:pPr>
+      <w:r>
+        <w:rPr>
+          <w:sz w:val="24"/>
+          <w:szCs w:val="24"/>
+          <w:lang w:val="en-US"/>
+        </w:rPr>
+        <w:t>Introduced private fields “image”, “boardRows” and “boardColumns”</w:t>
+      </w:r>
+    </w:p>
+    <w:p>
+      <w:pPr>
+        <w:pStyle w:val="ListParagraph"/>
+        <w:numPr>
+          <w:ilvl w:val="1"/>
+          <w:numId w:val="1"/>
+        </w:numPr>
+        <w:rPr>
+          <w:sz w:val="24"/>
+          <w:szCs w:val="24"/>
+          <w:lang w:val="en-US"/>
+        </w:rPr>
+      </w:pPr>
+      <w:r>
+        <w:rPr>
+          <w:sz w:val="24"/>
+          <w:szCs w:val="24"/>
+          <w:lang w:val="en-US"/>
+        </w:rPr>
+        <w:t xml:space="preserve">Introduced </w:t>
+      </w:r>
+      <w:r>
+        <w:rPr>
+          <w:sz w:val="24"/>
+          <w:szCs w:val="24"/>
+          <w:lang w:val="en-US"/>
+        </w:rPr>
+        <w:t>properties</w:t>
+      </w:r>
+      <w:r>
+        <w:rPr>
+          <w:sz w:val="24"/>
+          <w:szCs w:val="24"/>
+          <w:lang w:val="en-US"/>
+        </w:rPr>
+        <w:t xml:space="preserve"> “BoardRows” and “BoardColumns” which hold the size of the board</w:t>
+      </w:r>
+    </w:p>
+    <w:p>
+      <w:pPr>
+        <w:pStyle w:val="ListParagraph"/>
+        <w:numPr>
+          <w:ilvl w:val="1"/>
+          <w:numId w:val="1"/>
+        </w:numPr>
+        <w:rPr>
+          <w:sz w:val="24"/>
+          <w:szCs w:val="24"/>
+          <w:lang w:val="en-US"/>
+        </w:rPr>
+      </w:pPr>
+      <w:r>
+        <w:rPr>
+          <w:sz w:val="24"/>
+          <w:szCs w:val="24"/>
+          <w:lang w:val="en-US"/>
+        </w:rPr>
+        <w:t>Method “PE4AT_DASKA” renamed to “GetImage” made testable (now it returns a string) and separated to small private methods which get the image of the board at the moment. The private methods</w:t>
+      </w:r>
+      <w:r>
+        <w:rPr>
+          <w:sz w:val="24"/>
+          <w:szCs w:val="24"/>
+          <w:lang w:val="en-US"/>
+        </w:rPr>
+        <w:t xml:space="preserve"> </w:t>
+      </w:r>
+      <w:r>
+        <w:rPr>
+          <w:sz w:val="24"/>
+          <w:szCs w:val="24"/>
+          <w:lang w:val="en-US"/>
+        </w:rPr>
+        <w:t>are: “AppendRowsLine”, “AppendBoard”, “AppendBorder”</w:t>
+      </w:r>
+      <w:r>
+        <w:rPr>
+          <w:sz w:val="24"/>
+          <w:szCs w:val="24"/>
+          <w:lang w:val="en-US"/>
+        </w:rPr>
+        <w:t xml:space="preserve">. They use the constants described above implement the logic to </w:t>
+      </w:r>
+      <w:r>
+        <w:rPr>
+          <w:sz w:val="24"/>
+          <w:szCs w:val="24"/>
+          <w:lang w:val="en-US"/>
+        </w:rPr>
+        <w:t>construct the image of the board</w:t>
+      </w:r>
+      <w:r>
+        <w:rPr>
+          <w:sz w:val="24"/>
+          <w:szCs w:val="24"/>
+          <w:lang w:val="en-US"/>
+        </w:rPr>
+        <w:t>.</w:t>
+      </w:r>
+      <w:bookmarkStart w:id="0" w:name="_GoBack"/>
+      <w:bookmarkEnd w:id="0"/>
+    </w:p>
+    <w:p>
+      <w:pPr>
+        <w:pStyle w:val="ListParagraph"/>
+        <w:numPr>
+          <w:ilvl w:val="0"/>
+          <w:numId w:val="1"/>
+        </w:numPr>
+        <w:rPr>
+          <w:sz w:val="24"/>
+          <w:szCs w:val="24"/>
+          <w:lang w:val="en-US"/>
+        </w:rPr>
+      </w:pPr>
+      <w:r>
+        <w:rPr>
+          <w:lang w:val="en-US"/>
+        </w:rPr>
+        <w:t>Reformatted the source code</w:t>
+      </w:r>
+    </w:p>
+    <w:p>
+      <w:pPr>
+        <w:pStyle w:val="ListParagraph"/>
+        <w:numPr>
+          <w:ilvl w:val="1"/>
+          <w:numId w:val="1"/>
+        </w:numPr>
+        <w:rPr>
+          <w:sz w:val="24"/>
+          <w:szCs w:val="24"/>
+          <w:lang w:val="en-US"/>
+        </w:rPr>
+      </w:pPr>
+      <w:r>
+        <w:rPr>
+          <w:lang w:val="en-US"/>
+        </w:rPr>
+        <w:t>In class GameManager: method proverka()</w:t>
       </w:r>
     </w:p>
     <w:p>
@@ -173,7 +607,6 @@
                 <w:highlight w:val="white"/>
               </w:rPr>
             </w:pPr>
-            <w:proofErr w:type="spellStart"/>
             <w:r>
               <w:rPr>
                 <w:rFonts w:ascii="Consolas" w:hAnsi="Consolas" w:cs="Consolas"/>
@@ -184,106 +617,16 @@
               </w:rPr>
               <w:t>if</w:t>
             </w:r>
-            <w:proofErr w:type="spellEnd"/>
-            <w:r>
-              <w:rPr>
-                <w:rFonts w:ascii="Consolas" w:hAnsi="Consolas" w:cs="Consolas"/>
-                <w:color w:val="000000"/>
-                <w:sz w:val="19"/>
-                <w:szCs w:val="19"/>
-                <w:highlight w:val="white"/>
-              </w:rPr>
-              <w:t xml:space="preserve"> (</w:t>
-            </w:r>
-            <w:proofErr w:type="spellStart"/>
-            <w:r>
-              <w:rPr>
-                <w:rFonts w:ascii="Consolas" w:hAnsi="Consolas" w:cs="Consolas"/>
-                <w:color w:val="000000"/>
-                <w:sz w:val="19"/>
-                <w:szCs w:val="19"/>
-                <w:highlight w:val="white"/>
-              </w:rPr>
-              <w:t>notOverlapedRow</w:t>
-            </w:r>
-            <w:proofErr w:type="spellEnd"/>
-            <w:r>
-              <w:rPr>
-                <w:rFonts w:ascii="Consolas" w:hAnsi="Consolas" w:cs="Consolas"/>
-                <w:color w:val="000000"/>
-                <w:sz w:val="19"/>
-                <w:szCs w:val="19"/>
-                <w:highlight w:val="white"/>
-              </w:rPr>
-              <w:t xml:space="preserve"> == overlap1.</w:t>
-            </w:r>
-            <w:proofErr w:type="spellStart"/>
-            <w:r>
-              <w:rPr>
-                <w:rFonts w:ascii="Consolas" w:hAnsi="Consolas" w:cs="Consolas"/>
-                <w:color w:val="000000"/>
-                <w:sz w:val="19"/>
-                <w:szCs w:val="19"/>
-                <w:highlight w:val="white"/>
-              </w:rPr>
-              <w:t>Row</w:t>
-            </w:r>
-            <w:proofErr w:type="spellEnd"/>
-            <w:r>
-              <w:rPr>
-                <w:rFonts w:ascii="Consolas" w:hAnsi="Consolas" w:cs="Consolas"/>
-                <w:color w:val="000000"/>
-                <w:sz w:val="19"/>
-                <w:szCs w:val="19"/>
-                <w:highlight w:val="white"/>
-              </w:rPr>
-              <w:t xml:space="preserve"> &amp;&amp; </w:t>
-            </w:r>
-            <w:proofErr w:type="spellStart"/>
-            <w:r>
-              <w:rPr>
-                <w:rFonts w:ascii="Consolas" w:hAnsi="Consolas" w:cs="Consolas"/>
-                <w:color w:val="000000"/>
-                <w:sz w:val="19"/>
-                <w:szCs w:val="19"/>
-                <w:highlight w:val="white"/>
-              </w:rPr>
-              <w:t>notOverlapedColumn</w:t>
-            </w:r>
-            <w:proofErr w:type="spellEnd"/>
-            <w:r>
-              <w:rPr>
-                <w:rFonts w:ascii="Consolas" w:hAnsi="Consolas" w:cs="Consolas"/>
-                <w:color w:val="000000"/>
-                <w:sz w:val="19"/>
-                <w:szCs w:val="19"/>
-                <w:highlight w:val="white"/>
-              </w:rPr>
-              <w:t xml:space="preserve"> == overlap1.</w:t>
-            </w:r>
-            <w:proofErr w:type="spellStart"/>
-            <w:r>
-              <w:rPr>
-                <w:rFonts w:ascii="Consolas" w:hAnsi="Consolas" w:cs="Consolas"/>
-                <w:color w:val="000000"/>
-                <w:sz w:val="19"/>
-                <w:szCs w:val="19"/>
-                <w:highlight w:val="white"/>
-              </w:rPr>
-              <w:t>Column</w:t>
-            </w:r>
-            <w:proofErr w:type="spellEnd"/>
-            <w:r>
-              <w:rPr>
-                <w:rFonts w:ascii="Consolas" w:hAnsi="Consolas" w:cs="Consolas"/>
-                <w:color w:val="000000"/>
-                <w:sz w:val="19"/>
-                <w:szCs w:val="19"/>
-                <w:highlight w:val="white"/>
-              </w:rPr>
-              <w:t xml:space="preserve">) </w:t>
-            </w:r>
-            <w:proofErr w:type="spellStart"/>
+            <w:r>
+              <w:rPr>
+                <w:rFonts w:ascii="Consolas" w:hAnsi="Consolas" w:cs="Consolas"/>
+                <w:color w:val="000000"/>
+                <w:sz w:val="19"/>
+                <w:szCs w:val="19"/>
+                <w:highlight w:val="white"/>
+              </w:rPr>
+              <w:t xml:space="preserve"> (notOverlapedRow == overlap1.Row &amp;&amp; notOverlapedColumn == overlap1.Column) </w:t>
+            </w:r>
             <w:r>
               <w:rPr>
                 <w:rFonts w:ascii="Consolas" w:hAnsi="Consolas" w:cs="Consolas"/>
@@ -294,7 +637,6 @@
               </w:rPr>
               <w:t>return</w:t>
             </w:r>
-            <w:proofErr w:type="spellEnd"/>
             <w:r>
               <w:rPr>
                 <w:rFonts w:ascii="Consolas" w:hAnsi="Consolas" w:cs="Consolas"/>
@@ -305,7 +647,6 @@
               </w:rPr>
               <w:t xml:space="preserve"> </w:t>
             </w:r>
-            <w:proofErr w:type="spellStart"/>
             <w:r>
               <w:rPr>
                 <w:rFonts w:ascii="Consolas" w:hAnsi="Consolas" w:cs="Consolas"/>
@@ -316,7 +657,6 @@
               </w:rPr>
               <w:t>true</w:t>
             </w:r>
-            <w:proofErr w:type="spellEnd"/>
             <w:r>
               <w:rPr>
                 <w:rFonts w:ascii="Consolas" w:hAnsi="Consolas" w:cs="Consolas"/>
@@ -341,7 +681,6 @@
                 <w:highlight w:val="white"/>
               </w:rPr>
             </w:pPr>
-            <w:proofErr w:type="spellStart"/>
             <w:r>
               <w:rPr>
                 <w:rFonts w:ascii="Consolas" w:hAnsi="Consolas" w:cs="Consolas"/>
@@ -352,7 +691,6 @@
               </w:rPr>
               <w:t>else</w:t>
             </w:r>
-            <w:proofErr w:type="spellEnd"/>
             <w:r>
               <w:rPr>
                 <w:rFonts w:ascii="Consolas" w:hAnsi="Consolas" w:cs="Consolas"/>
@@ -363,7 +701,6 @@
               </w:rPr>
               <w:t xml:space="preserve"> </w:t>
             </w:r>
-            <w:proofErr w:type="spellStart"/>
             <w:r>
               <w:rPr>
                 <w:rFonts w:ascii="Consolas" w:hAnsi="Consolas" w:cs="Consolas"/>
@@ -374,106 +711,16 @@
               </w:rPr>
               <w:t>if</w:t>
             </w:r>
-            <w:proofErr w:type="spellEnd"/>
-            <w:r>
-              <w:rPr>
-                <w:rFonts w:ascii="Consolas" w:hAnsi="Consolas" w:cs="Consolas"/>
-                <w:color w:val="000000"/>
-                <w:sz w:val="19"/>
-                <w:szCs w:val="19"/>
-                <w:highlight w:val="white"/>
-              </w:rPr>
-              <w:t xml:space="preserve"> (</w:t>
-            </w:r>
-            <w:proofErr w:type="spellStart"/>
-            <w:r>
-              <w:rPr>
-                <w:rFonts w:ascii="Consolas" w:hAnsi="Consolas" w:cs="Consolas"/>
-                <w:color w:val="000000"/>
-                <w:sz w:val="19"/>
-                <w:szCs w:val="19"/>
-                <w:highlight w:val="white"/>
-              </w:rPr>
-              <w:t>notOverlapedRow</w:t>
-            </w:r>
-            <w:proofErr w:type="spellEnd"/>
-            <w:r>
-              <w:rPr>
-                <w:rFonts w:ascii="Consolas" w:hAnsi="Consolas" w:cs="Consolas"/>
-                <w:color w:val="000000"/>
-                <w:sz w:val="19"/>
-                <w:szCs w:val="19"/>
-                <w:highlight w:val="white"/>
-              </w:rPr>
-              <w:t xml:space="preserve"> == overlap2.</w:t>
-            </w:r>
-            <w:proofErr w:type="spellStart"/>
-            <w:r>
-              <w:rPr>
-                <w:rFonts w:ascii="Consolas" w:hAnsi="Consolas" w:cs="Consolas"/>
-                <w:color w:val="000000"/>
-                <w:sz w:val="19"/>
-                <w:szCs w:val="19"/>
-                <w:highlight w:val="white"/>
-              </w:rPr>
-              <w:t>Row</w:t>
-            </w:r>
-            <w:proofErr w:type="spellEnd"/>
-            <w:r>
-              <w:rPr>
-                <w:rFonts w:ascii="Consolas" w:hAnsi="Consolas" w:cs="Consolas"/>
-                <w:color w:val="000000"/>
-                <w:sz w:val="19"/>
-                <w:szCs w:val="19"/>
-                <w:highlight w:val="white"/>
-              </w:rPr>
-              <w:t xml:space="preserve"> &amp;&amp; </w:t>
-            </w:r>
-            <w:proofErr w:type="spellStart"/>
-            <w:r>
-              <w:rPr>
-                <w:rFonts w:ascii="Consolas" w:hAnsi="Consolas" w:cs="Consolas"/>
-                <w:color w:val="000000"/>
-                <w:sz w:val="19"/>
-                <w:szCs w:val="19"/>
-                <w:highlight w:val="white"/>
-              </w:rPr>
-              <w:t>notOverlapedColumn</w:t>
-            </w:r>
-            <w:proofErr w:type="spellEnd"/>
-            <w:r>
-              <w:rPr>
-                <w:rFonts w:ascii="Consolas" w:hAnsi="Consolas" w:cs="Consolas"/>
-                <w:color w:val="000000"/>
-                <w:sz w:val="19"/>
-                <w:szCs w:val="19"/>
-                <w:highlight w:val="white"/>
-              </w:rPr>
-              <w:t xml:space="preserve"> == overlap2.</w:t>
-            </w:r>
-            <w:proofErr w:type="spellStart"/>
-            <w:r>
-              <w:rPr>
-                <w:rFonts w:ascii="Consolas" w:hAnsi="Consolas" w:cs="Consolas"/>
-                <w:color w:val="000000"/>
-                <w:sz w:val="19"/>
-                <w:szCs w:val="19"/>
-                <w:highlight w:val="white"/>
-              </w:rPr>
-              <w:t>Column</w:t>
-            </w:r>
-            <w:proofErr w:type="spellEnd"/>
-            <w:r>
-              <w:rPr>
-                <w:rFonts w:ascii="Consolas" w:hAnsi="Consolas" w:cs="Consolas"/>
-                <w:color w:val="000000"/>
-                <w:sz w:val="19"/>
-                <w:szCs w:val="19"/>
-                <w:highlight w:val="white"/>
-              </w:rPr>
-              <w:t xml:space="preserve">) </w:t>
-            </w:r>
-            <w:proofErr w:type="spellStart"/>
+            <w:r>
+              <w:rPr>
+                <w:rFonts w:ascii="Consolas" w:hAnsi="Consolas" w:cs="Consolas"/>
+                <w:color w:val="000000"/>
+                <w:sz w:val="19"/>
+                <w:szCs w:val="19"/>
+                <w:highlight w:val="white"/>
+              </w:rPr>
+              <w:t xml:space="preserve"> (notOverlapedRow == overlap2.Row &amp;&amp; notOverlapedColumn == overlap2.Column) </w:t>
+            </w:r>
             <w:r>
               <w:rPr>
                 <w:rFonts w:ascii="Consolas" w:hAnsi="Consolas" w:cs="Consolas"/>
@@ -484,7 +731,6 @@
               </w:rPr>
               <w:t>return</w:t>
             </w:r>
-            <w:proofErr w:type="spellEnd"/>
             <w:r>
               <w:rPr>
                 <w:rFonts w:ascii="Consolas" w:hAnsi="Consolas" w:cs="Consolas"/>
@@ -495,7 +741,6 @@
               </w:rPr>
               <w:t xml:space="preserve"> </w:t>
             </w:r>
-            <w:proofErr w:type="spellStart"/>
             <w:r>
               <w:rPr>
                 <w:rFonts w:ascii="Consolas" w:hAnsi="Consolas" w:cs="Consolas"/>
@@ -506,7 +751,6 @@
               </w:rPr>
               <w:t>true</w:t>
             </w:r>
-            <w:proofErr w:type="spellEnd"/>
             <w:r>
               <w:rPr>
                 <w:rFonts w:ascii="Consolas" w:hAnsi="Consolas" w:cs="Consolas"/>
@@ -531,7 +775,6 @@
                 <w:highlight w:val="white"/>
               </w:rPr>
             </w:pPr>
-            <w:proofErr w:type="spellStart"/>
             <w:r>
               <w:rPr>
                 <w:rFonts w:ascii="Consolas" w:hAnsi="Consolas" w:cs="Consolas"/>
@@ -542,7 +785,6 @@
               </w:rPr>
               <w:t>else</w:t>
             </w:r>
-            <w:proofErr w:type="spellEnd"/>
             <w:r>
               <w:rPr>
                 <w:rFonts w:ascii="Consolas" w:hAnsi="Consolas" w:cs="Consolas"/>
@@ -553,7 +795,6 @@
               </w:rPr>
               <w:t xml:space="preserve"> </w:t>
             </w:r>
-            <w:proofErr w:type="spellStart"/>
             <w:r>
               <w:rPr>
                 <w:rFonts w:ascii="Consolas" w:hAnsi="Consolas" w:cs="Consolas"/>
@@ -564,106 +805,16 @@
               </w:rPr>
               <w:t>if</w:t>
             </w:r>
-            <w:proofErr w:type="spellEnd"/>
-            <w:r>
-              <w:rPr>
-                <w:rFonts w:ascii="Consolas" w:hAnsi="Consolas" w:cs="Consolas"/>
-                <w:color w:val="000000"/>
-                <w:sz w:val="19"/>
-                <w:szCs w:val="19"/>
-                <w:highlight w:val="white"/>
-              </w:rPr>
-              <w:t xml:space="preserve"> (</w:t>
-            </w:r>
-            <w:proofErr w:type="spellStart"/>
-            <w:r>
-              <w:rPr>
-                <w:rFonts w:ascii="Consolas" w:hAnsi="Consolas" w:cs="Consolas"/>
-                <w:color w:val="000000"/>
-                <w:sz w:val="19"/>
-                <w:szCs w:val="19"/>
-                <w:highlight w:val="white"/>
-              </w:rPr>
-              <w:t>notOverlapedRow</w:t>
-            </w:r>
-            <w:proofErr w:type="spellEnd"/>
-            <w:r>
-              <w:rPr>
-                <w:rFonts w:ascii="Consolas" w:hAnsi="Consolas" w:cs="Consolas"/>
-                <w:color w:val="000000"/>
-                <w:sz w:val="19"/>
-                <w:szCs w:val="19"/>
-                <w:highlight w:val="white"/>
-              </w:rPr>
-              <w:t xml:space="preserve"> == overlap3.</w:t>
-            </w:r>
-            <w:proofErr w:type="spellStart"/>
-            <w:r>
-              <w:rPr>
-                <w:rFonts w:ascii="Consolas" w:hAnsi="Consolas" w:cs="Consolas"/>
-                <w:color w:val="000000"/>
-                <w:sz w:val="19"/>
-                <w:szCs w:val="19"/>
-                <w:highlight w:val="white"/>
-              </w:rPr>
-              <w:t>Row</w:t>
-            </w:r>
-            <w:proofErr w:type="spellEnd"/>
-            <w:r>
-              <w:rPr>
-                <w:rFonts w:ascii="Consolas" w:hAnsi="Consolas" w:cs="Consolas"/>
-                <w:color w:val="000000"/>
-                <w:sz w:val="19"/>
-                <w:szCs w:val="19"/>
-                <w:highlight w:val="white"/>
-              </w:rPr>
-              <w:t xml:space="preserve"> &amp;&amp; </w:t>
-            </w:r>
-            <w:proofErr w:type="spellStart"/>
-            <w:r>
-              <w:rPr>
-                <w:rFonts w:ascii="Consolas" w:hAnsi="Consolas" w:cs="Consolas"/>
-                <w:color w:val="000000"/>
-                <w:sz w:val="19"/>
-                <w:szCs w:val="19"/>
-                <w:highlight w:val="white"/>
-              </w:rPr>
-              <w:t>notOverlapedColumn</w:t>
-            </w:r>
-            <w:proofErr w:type="spellEnd"/>
-            <w:r>
-              <w:rPr>
-                <w:rFonts w:ascii="Consolas" w:hAnsi="Consolas" w:cs="Consolas"/>
-                <w:color w:val="000000"/>
-                <w:sz w:val="19"/>
-                <w:szCs w:val="19"/>
-                <w:highlight w:val="white"/>
-              </w:rPr>
-              <w:t xml:space="preserve"> == overlap3.</w:t>
-            </w:r>
-            <w:proofErr w:type="spellStart"/>
-            <w:r>
-              <w:rPr>
-                <w:rFonts w:ascii="Consolas" w:hAnsi="Consolas" w:cs="Consolas"/>
-                <w:color w:val="000000"/>
-                <w:sz w:val="19"/>
-                <w:szCs w:val="19"/>
-                <w:highlight w:val="white"/>
-              </w:rPr>
-              <w:t>Column</w:t>
-            </w:r>
-            <w:proofErr w:type="spellEnd"/>
-            <w:r>
-              <w:rPr>
-                <w:rFonts w:ascii="Consolas" w:hAnsi="Consolas" w:cs="Consolas"/>
-                <w:color w:val="000000"/>
-                <w:sz w:val="19"/>
-                <w:szCs w:val="19"/>
-                <w:highlight w:val="white"/>
-              </w:rPr>
-              <w:t xml:space="preserve">) </w:t>
-            </w:r>
-            <w:proofErr w:type="spellStart"/>
+            <w:r>
+              <w:rPr>
+                <w:rFonts w:ascii="Consolas" w:hAnsi="Consolas" w:cs="Consolas"/>
+                <w:color w:val="000000"/>
+                <w:sz w:val="19"/>
+                <w:szCs w:val="19"/>
+                <w:highlight w:val="white"/>
+              </w:rPr>
+              <w:t xml:space="preserve"> (notOverlapedRow == overlap3.Row &amp;&amp; notOverlapedColumn == overlap3.Column) </w:t>
+            </w:r>
             <w:r>
               <w:rPr>
                 <w:rFonts w:ascii="Consolas" w:hAnsi="Consolas" w:cs="Consolas"/>
@@ -674,7 +825,6 @@
               </w:rPr>
               <w:t>return</w:t>
             </w:r>
-            <w:proofErr w:type="spellEnd"/>
             <w:r>
               <w:rPr>
                 <w:rFonts w:ascii="Consolas" w:hAnsi="Consolas" w:cs="Consolas"/>
@@ -685,7 +835,6 @@
               </w:rPr>
               <w:t xml:space="preserve"> </w:t>
             </w:r>
-            <w:proofErr w:type="spellStart"/>
             <w:r>
               <w:rPr>
                 <w:rFonts w:ascii="Consolas" w:hAnsi="Consolas" w:cs="Consolas"/>
@@ -696,7 +845,6 @@
               </w:rPr>
               <w:t>true</w:t>
             </w:r>
-            <w:proofErr w:type="spellEnd"/>
             <w:r>
               <w:rPr>
                 <w:rFonts w:ascii="Consolas" w:hAnsi="Consolas" w:cs="Consolas"/>
@@ -721,7 +869,6 @@
                 <w:highlight w:val="white"/>
               </w:rPr>
             </w:pPr>
-            <w:proofErr w:type="spellStart"/>
             <w:r>
               <w:rPr>
                 <w:rFonts w:ascii="Consolas" w:hAnsi="Consolas" w:cs="Consolas"/>
@@ -732,7 +879,6 @@
               </w:rPr>
               <w:t>else</w:t>
             </w:r>
-            <w:proofErr w:type="spellEnd"/>
             <w:r>
               <w:rPr>
                 <w:rFonts w:ascii="Consolas" w:hAnsi="Consolas" w:cs="Consolas"/>
@@ -743,7 +889,6 @@
               </w:rPr>
               <w:t xml:space="preserve"> </w:t>
             </w:r>
-            <w:proofErr w:type="spellStart"/>
             <w:r>
               <w:rPr>
                 <w:rFonts w:ascii="Consolas" w:hAnsi="Consolas" w:cs="Consolas"/>
@@ -754,106 +899,16 @@
               </w:rPr>
               <w:t>if</w:t>
             </w:r>
-            <w:proofErr w:type="spellEnd"/>
-            <w:r>
-              <w:rPr>
-                <w:rFonts w:ascii="Consolas" w:hAnsi="Consolas" w:cs="Consolas"/>
-                <w:color w:val="000000"/>
-                <w:sz w:val="19"/>
-                <w:szCs w:val="19"/>
-                <w:highlight w:val="white"/>
-              </w:rPr>
-              <w:t xml:space="preserve"> (</w:t>
-            </w:r>
-            <w:proofErr w:type="spellStart"/>
-            <w:r>
-              <w:rPr>
-                <w:rFonts w:ascii="Consolas" w:hAnsi="Consolas" w:cs="Consolas"/>
-                <w:color w:val="000000"/>
-                <w:sz w:val="19"/>
-                <w:szCs w:val="19"/>
-                <w:highlight w:val="white"/>
-              </w:rPr>
-              <w:t>notOverlapedRow</w:t>
-            </w:r>
-            <w:proofErr w:type="spellEnd"/>
-            <w:r>
-              <w:rPr>
-                <w:rFonts w:ascii="Consolas" w:hAnsi="Consolas" w:cs="Consolas"/>
-                <w:color w:val="000000"/>
-                <w:sz w:val="19"/>
-                <w:szCs w:val="19"/>
-                <w:highlight w:val="white"/>
-              </w:rPr>
-              <w:t xml:space="preserve"> == overlap4.</w:t>
-            </w:r>
-            <w:proofErr w:type="spellStart"/>
-            <w:r>
-              <w:rPr>
-                <w:rFonts w:ascii="Consolas" w:hAnsi="Consolas" w:cs="Consolas"/>
-                <w:color w:val="000000"/>
-                <w:sz w:val="19"/>
-                <w:szCs w:val="19"/>
-                <w:highlight w:val="white"/>
-              </w:rPr>
-              <w:t>Row</w:t>
-            </w:r>
-            <w:proofErr w:type="spellEnd"/>
-            <w:r>
-              <w:rPr>
-                <w:rFonts w:ascii="Consolas" w:hAnsi="Consolas" w:cs="Consolas"/>
-                <w:color w:val="000000"/>
-                <w:sz w:val="19"/>
-                <w:szCs w:val="19"/>
-                <w:highlight w:val="white"/>
-              </w:rPr>
-              <w:t xml:space="preserve"> &amp;&amp; </w:t>
-            </w:r>
-            <w:proofErr w:type="spellStart"/>
-            <w:r>
-              <w:rPr>
-                <w:rFonts w:ascii="Consolas" w:hAnsi="Consolas" w:cs="Consolas"/>
-                <w:color w:val="000000"/>
-                <w:sz w:val="19"/>
-                <w:szCs w:val="19"/>
-                <w:highlight w:val="white"/>
-              </w:rPr>
-              <w:t>notOverlapedColumn</w:t>
-            </w:r>
-            <w:proofErr w:type="spellEnd"/>
-            <w:r>
-              <w:rPr>
-                <w:rFonts w:ascii="Consolas" w:hAnsi="Consolas" w:cs="Consolas"/>
-                <w:color w:val="000000"/>
-                <w:sz w:val="19"/>
-                <w:szCs w:val="19"/>
-                <w:highlight w:val="white"/>
-              </w:rPr>
-              <w:t xml:space="preserve"> == overlap4.</w:t>
-            </w:r>
-            <w:proofErr w:type="spellStart"/>
-            <w:r>
-              <w:rPr>
-                <w:rFonts w:ascii="Consolas" w:hAnsi="Consolas" w:cs="Consolas"/>
-                <w:color w:val="000000"/>
-                <w:sz w:val="19"/>
-                <w:szCs w:val="19"/>
-                <w:highlight w:val="white"/>
-              </w:rPr>
-              <w:t>Column</w:t>
-            </w:r>
-            <w:proofErr w:type="spellEnd"/>
-            <w:r>
-              <w:rPr>
-                <w:rFonts w:ascii="Consolas" w:hAnsi="Consolas" w:cs="Consolas"/>
-                <w:color w:val="000000"/>
-                <w:sz w:val="19"/>
-                <w:szCs w:val="19"/>
-                <w:highlight w:val="white"/>
-              </w:rPr>
-              <w:t xml:space="preserve">) </w:t>
-            </w:r>
-            <w:proofErr w:type="spellStart"/>
+            <w:r>
+              <w:rPr>
+                <w:rFonts w:ascii="Consolas" w:hAnsi="Consolas" w:cs="Consolas"/>
+                <w:color w:val="000000"/>
+                <w:sz w:val="19"/>
+                <w:szCs w:val="19"/>
+                <w:highlight w:val="white"/>
+              </w:rPr>
+              <w:t xml:space="preserve"> (notOverlapedRow == overlap4.Row &amp;&amp; notOverlapedColumn == overlap4.Column) </w:t>
+            </w:r>
             <w:r>
               <w:rPr>
                 <w:rFonts w:ascii="Consolas" w:hAnsi="Consolas" w:cs="Consolas"/>
@@ -864,7 +919,6 @@
               </w:rPr>
               <w:t>return</w:t>
             </w:r>
-            <w:proofErr w:type="spellEnd"/>
             <w:r>
               <w:rPr>
                 <w:rFonts w:ascii="Consolas" w:hAnsi="Consolas" w:cs="Consolas"/>
@@ -875,7 +929,6 @@
               </w:rPr>
               <w:t xml:space="preserve"> </w:t>
             </w:r>
-            <w:proofErr w:type="spellStart"/>
             <w:r>
               <w:rPr>
                 <w:rFonts w:ascii="Consolas" w:hAnsi="Consolas" w:cs="Consolas"/>
@@ -886,7 +939,6 @@
               </w:rPr>
               <w:t>true</w:t>
             </w:r>
-            <w:proofErr w:type="spellEnd"/>
             <w:r>
               <w:rPr>
                 <w:rFonts w:ascii="Consolas" w:hAnsi="Consolas" w:cs="Consolas"/>
@@ -911,7 +963,6 @@
                 <w:highlight w:val="white"/>
               </w:rPr>
             </w:pPr>
-            <w:proofErr w:type="spellStart"/>
             <w:r>
               <w:rPr>
                 <w:rFonts w:ascii="Consolas" w:hAnsi="Consolas" w:cs="Consolas"/>
@@ -922,7 +973,6 @@
               </w:rPr>
               <w:t>else</w:t>
             </w:r>
-            <w:proofErr w:type="spellEnd"/>
           </w:p>
           <w:p>
             <w:pPr>
@@ -943,7 +993,6 @@
               </w:rPr>
               <w:t xml:space="preserve">   </w:t>
             </w:r>
-            <w:proofErr w:type="spellStart"/>
             <w:r>
               <w:rPr>
                 <w:rFonts w:ascii="Consolas" w:hAnsi="Consolas" w:cs="Consolas"/>
@@ -954,7 +1003,6 @@
               </w:rPr>
               <w:t>return</w:t>
             </w:r>
-            <w:proofErr w:type="spellEnd"/>
             <w:r>
               <w:rPr>
                 <w:rFonts w:ascii="Consolas" w:hAnsi="Consolas" w:cs="Consolas"/>
@@ -965,7 +1013,6 @@
               </w:rPr>
               <w:t xml:space="preserve"> </w:t>
             </w:r>
-            <w:proofErr w:type="spellStart"/>
             <w:r>
               <w:rPr>
                 <w:rFonts w:ascii="Consolas" w:hAnsi="Consolas" w:cs="Consolas"/>
@@ -976,7 +1023,6 @@
               </w:rPr>
               <w:t>false</w:t>
             </w:r>
-            <w:proofErr w:type="spellEnd"/>
             <w:r>
               <w:rPr>
                 <w:rFonts w:ascii="Consolas" w:hAnsi="Consolas" w:cs="Consolas"/>
@@ -1053,115 +1099,26 @@
                 <w:highlight w:val="white"/>
               </w:rPr>
             </w:pPr>
-            <w:proofErr w:type="spellStart"/>
-            <w:r>
-              <w:rPr>
-                <w:rFonts w:ascii="Consolas" w:hAnsi="Consolas" w:cs="Consolas"/>
-                <w:color w:val="0000FF"/>
-                <w:sz w:val="19"/>
-                <w:szCs w:val="19"/>
-                <w:highlight w:val="white"/>
-              </w:rPr>
+            <w:r>
+              <w:rPr>
+                <w:rFonts w:ascii="Consolas" w:hAnsi="Consolas" w:cs="Consolas"/>
+                <w:color w:val="0000FF"/>
+                <w:sz w:val="19"/>
+                <w:szCs w:val="19"/>
+                <w:highlight w:val="white"/>
+              </w:rPr>
+              <w:lastRenderedPageBreak/>
               <w:t>if</w:t>
             </w:r>
-            <w:proofErr w:type="spellEnd"/>
-            <w:r>
-              <w:rPr>
-                <w:rFonts w:ascii="Consolas" w:hAnsi="Consolas" w:cs="Consolas"/>
-                <w:color w:val="000000"/>
-                <w:sz w:val="19"/>
-                <w:szCs w:val="19"/>
-                <w:highlight w:val="white"/>
-              </w:rPr>
-              <w:t xml:space="preserve"> (</w:t>
-            </w:r>
-            <w:proofErr w:type="spellStart"/>
-            <w:r>
-              <w:rPr>
-                <w:rFonts w:ascii="Consolas" w:hAnsi="Consolas" w:cs="Consolas"/>
-                <w:color w:val="000000"/>
-                <w:sz w:val="19"/>
-                <w:szCs w:val="19"/>
-                <w:highlight w:val="white"/>
-              </w:rPr>
-              <w:t>notOverlapedRow</w:t>
-            </w:r>
-            <w:proofErr w:type="spellEnd"/>
-            <w:r>
-              <w:rPr>
-                <w:rFonts w:ascii="Consolas" w:hAnsi="Consolas" w:cs="Consolas"/>
-                <w:color w:val="000000"/>
-                <w:sz w:val="19"/>
-                <w:szCs w:val="19"/>
-                <w:highlight w:val="white"/>
-              </w:rPr>
-              <w:t xml:space="preserve"> == overlap1.</w:t>
-            </w:r>
-            <w:proofErr w:type="spellStart"/>
-            <w:r>
-              <w:rPr>
-                <w:rFonts w:ascii="Consolas" w:hAnsi="Consolas" w:cs="Consolas"/>
-                <w:color w:val="000000"/>
-                <w:sz w:val="19"/>
-                <w:szCs w:val="19"/>
-                <w:highlight w:val="white"/>
-              </w:rPr>
-              <w:t>Row</w:t>
-            </w:r>
-            <w:proofErr w:type="spellEnd"/>
-            <w:r>
-              <w:rPr>
-                <w:rFonts w:ascii="Consolas" w:hAnsi="Consolas" w:cs="Consolas"/>
-                <w:color w:val="000000"/>
-                <w:sz w:val="19"/>
-                <w:szCs w:val="19"/>
-                <w:highlight w:val="white"/>
-              </w:rPr>
-              <w:t xml:space="preserve"> &amp;&amp; </w:t>
-            </w:r>
-            <w:proofErr w:type="spellStart"/>
-            <w:r>
-              <w:rPr>
-                <w:rFonts w:ascii="Consolas" w:hAnsi="Consolas" w:cs="Consolas"/>
-                <w:color w:val="000000"/>
-                <w:sz w:val="19"/>
-                <w:szCs w:val="19"/>
-                <w:highlight w:val="white"/>
-              </w:rPr>
-              <w:t>notOverlapedColumn</w:t>
-            </w:r>
-            <w:proofErr w:type="spellEnd"/>
-            <w:r>
-              <w:rPr>
-                <w:rFonts w:ascii="Consolas" w:hAnsi="Consolas" w:cs="Consolas"/>
-                <w:color w:val="000000"/>
-                <w:sz w:val="19"/>
-                <w:szCs w:val="19"/>
-                <w:highlight w:val="white"/>
-              </w:rPr>
-              <w:t xml:space="preserve"> == overlap1.</w:t>
-            </w:r>
-            <w:proofErr w:type="spellStart"/>
-            <w:r>
-              <w:rPr>
-                <w:rFonts w:ascii="Consolas" w:hAnsi="Consolas" w:cs="Consolas"/>
-                <w:color w:val="000000"/>
-                <w:sz w:val="19"/>
-                <w:szCs w:val="19"/>
-                <w:highlight w:val="white"/>
-              </w:rPr>
-              <w:t>Column</w:t>
-            </w:r>
-            <w:proofErr w:type="spellEnd"/>
-            <w:r>
-              <w:rPr>
-                <w:rFonts w:ascii="Consolas" w:hAnsi="Consolas" w:cs="Consolas"/>
-                <w:color w:val="000000"/>
-                <w:sz w:val="19"/>
-                <w:szCs w:val="19"/>
-                <w:highlight w:val="white"/>
-              </w:rPr>
-              <w:t>)</w:t>
+            <w:r>
+              <w:rPr>
+                <w:rFonts w:ascii="Consolas" w:hAnsi="Consolas" w:cs="Consolas"/>
+                <w:color w:val="000000"/>
+                <w:sz w:val="19"/>
+                <w:szCs w:val="19"/>
+                <w:highlight w:val="white"/>
+              </w:rPr>
+              <w:t xml:space="preserve"> (notOverlapedRow == overlap1.Row &amp;&amp; notOverlapedColumn == overlap1.Column)</w:t>
             </w:r>
           </w:p>
           <w:p>
@@ -1211,7 +1168,6 @@
               </w:rPr>
               <w:t xml:space="preserve">    </w:t>
             </w:r>
-            <w:proofErr w:type="spellStart"/>
             <w:r>
               <w:rPr>
                 <w:rFonts w:ascii="Consolas" w:hAnsi="Consolas" w:cs="Consolas"/>
@@ -1222,7 +1178,6 @@
               </w:rPr>
               <w:t>return</w:t>
             </w:r>
-            <w:proofErr w:type="spellEnd"/>
             <w:r>
               <w:rPr>
                 <w:rFonts w:ascii="Consolas" w:hAnsi="Consolas" w:cs="Consolas"/>
@@ -1233,7 +1188,6 @@
               </w:rPr>
               <w:t xml:space="preserve"> </w:t>
             </w:r>
-            <w:proofErr w:type="spellStart"/>
             <w:r>
               <w:rPr>
                 <w:rFonts w:ascii="Consolas" w:hAnsi="Consolas" w:cs="Consolas"/>
@@ -1244,7 +1198,6 @@
               </w:rPr>
               <w:t>true</w:t>
             </w:r>
-            <w:proofErr w:type="spellEnd"/>
             <w:r>
               <w:rPr>
                 <w:rFonts w:ascii="Consolas" w:hAnsi="Consolas" w:cs="Consolas"/>
@@ -1293,7 +1246,6 @@
                 <w:highlight w:val="white"/>
               </w:rPr>
             </w:pPr>
-            <w:proofErr w:type="spellStart"/>
             <w:r>
               <w:rPr>
                 <w:rFonts w:ascii="Consolas" w:hAnsi="Consolas" w:cs="Consolas"/>
@@ -1304,7 +1256,6 @@
               </w:rPr>
               <w:t>else</w:t>
             </w:r>
-            <w:proofErr w:type="spellEnd"/>
             <w:r>
               <w:rPr>
                 <w:rFonts w:ascii="Consolas" w:hAnsi="Consolas" w:cs="Consolas"/>
@@ -1315,7 +1266,6 @@
               </w:rPr>
               <w:t xml:space="preserve"> </w:t>
             </w:r>
-            <w:proofErr w:type="spellStart"/>
             <w:r>
               <w:rPr>
                 <w:rFonts w:ascii="Consolas" w:hAnsi="Consolas" w:cs="Consolas"/>
@@ -1326,95 +1276,16 @@
               </w:rPr>
               <w:t>if</w:t>
             </w:r>
-            <w:proofErr w:type="spellEnd"/>
-            <w:r>
-              <w:rPr>
-                <w:rFonts w:ascii="Consolas" w:hAnsi="Consolas" w:cs="Consolas"/>
-                <w:color w:val="000000"/>
-                <w:sz w:val="19"/>
-                <w:szCs w:val="19"/>
-                <w:highlight w:val="white"/>
-              </w:rPr>
-              <w:t xml:space="preserve"> (</w:t>
-            </w:r>
-            <w:proofErr w:type="spellStart"/>
-            <w:r>
-              <w:rPr>
-                <w:rFonts w:ascii="Consolas" w:hAnsi="Consolas" w:cs="Consolas"/>
-                <w:color w:val="000000"/>
-                <w:sz w:val="19"/>
-                <w:szCs w:val="19"/>
-                <w:highlight w:val="white"/>
-              </w:rPr>
-              <w:t>notOverlapedRow</w:t>
-            </w:r>
-            <w:proofErr w:type="spellEnd"/>
-            <w:r>
-              <w:rPr>
-                <w:rFonts w:ascii="Consolas" w:hAnsi="Consolas" w:cs="Consolas"/>
-                <w:color w:val="000000"/>
-                <w:sz w:val="19"/>
-                <w:szCs w:val="19"/>
-                <w:highlight w:val="white"/>
-              </w:rPr>
-              <w:t xml:space="preserve"> == overlap2.</w:t>
-            </w:r>
-            <w:proofErr w:type="spellStart"/>
-            <w:r>
-              <w:rPr>
-                <w:rFonts w:ascii="Consolas" w:hAnsi="Consolas" w:cs="Consolas"/>
-                <w:color w:val="000000"/>
-                <w:sz w:val="19"/>
-                <w:szCs w:val="19"/>
-                <w:highlight w:val="white"/>
-              </w:rPr>
-              <w:t>Row</w:t>
-            </w:r>
-            <w:proofErr w:type="spellEnd"/>
-            <w:r>
-              <w:rPr>
-                <w:rFonts w:ascii="Consolas" w:hAnsi="Consolas" w:cs="Consolas"/>
-                <w:color w:val="000000"/>
-                <w:sz w:val="19"/>
-                <w:szCs w:val="19"/>
-                <w:highlight w:val="white"/>
-              </w:rPr>
-              <w:t xml:space="preserve"> &amp;&amp; </w:t>
-            </w:r>
-            <w:proofErr w:type="spellStart"/>
-            <w:r>
-              <w:rPr>
-                <w:rFonts w:ascii="Consolas" w:hAnsi="Consolas" w:cs="Consolas"/>
-                <w:color w:val="000000"/>
-                <w:sz w:val="19"/>
-                <w:szCs w:val="19"/>
-                <w:highlight w:val="white"/>
-              </w:rPr>
-              <w:t>notOverlapedColumn</w:t>
-            </w:r>
-            <w:proofErr w:type="spellEnd"/>
-            <w:r>
-              <w:rPr>
-                <w:rFonts w:ascii="Consolas" w:hAnsi="Consolas" w:cs="Consolas"/>
-                <w:color w:val="000000"/>
-                <w:sz w:val="19"/>
-                <w:szCs w:val="19"/>
-                <w:highlight w:val="white"/>
-              </w:rPr>
-              <w:t xml:space="preserve"> == overlap2.</w:t>
-            </w:r>
-            <w:proofErr w:type="spellStart"/>
-            <w:r>
-              <w:rPr>
-                <w:rFonts w:ascii="Consolas" w:hAnsi="Consolas" w:cs="Consolas"/>
-                <w:color w:val="000000"/>
-                <w:sz w:val="19"/>
-                <w:szCs w:val="19"/>
-                <w:highlight w:val="white"/>
-              </w:rPr>
-              <w:t>Column</w:t>
-            </w:r>
-            <w:proofErr w:type="spellEnd"/>
+            <w:r>
+              <w:rPr>
+                <w:rFonts w:ascii="Consolas" w:hAnsi="Consolas" w:cs="Consolas"/>
+                <w:color w:val="000000"/>
+                <w:sz w:val="19"/>
+                <w:szCs w:val="19"/>
+                <w:highlight w:val="white"/>
+              </w:rPr>
+              <w:t xml:space="preserve"> (notOverlapedRow == overlap2.Row &amp;&amp; notOverlapedColumn == overlap2.Column</w:t>
+            </w:r>
           </w:p>
           <w:p>
             <w:pPr>
@@ -1463,7 +1334,6 @@
               </w:rPr>
               <w:t xml:space="preserve">    </w:t>
             </w:r>
-            <w:proofErr w:type="spellStart"/>
             <w:r>
               <w:rPr>
                 <w:rFonts w:ascii="Consolas" w:hAnsi="Consolas" w:cs="Consolas"/>
@@ -1474,7 +1344,6 @@
               </w:rPr>
               <w:t>return</w:t>
             </w:r>
-            <w:proofErr w:type="spellEnd"/>
             <w:r>
               <w:rPr>
                 <w:rFonts w:ascii="Consolas" w:hAnsi="Consolas" w:cs="Consolas"/>
@@ -1485,7 +1354,6 @@
               </w:rPr>
               <w:t xml:space="preserve"> </w:t>
             </w:r>
-            <w:proofErr w:type="spellStart"/>
             <w:r>
               <w:rPr>
                 <w:rFonts w:ascii="Consolas" w:hAnsi="Consolas" w:cs="Consolas"/>
@@ -1496,7 +1364,6 @@
               </w:rPr>
               <w:t>true</w:t>
             </w:r>
-            <w:proofErr w:type="spellEnd"/>
             <w:r>
               <w:rPr>
                 <w:rFonts w:ascii="Consolas" w:hAnsi="Consolas" w:cs="Consolas"/>
@@ -1545,7 +1412,6 @@
                 <w:highlight w:val="white"/>
               </w:rPr>
             </w:pPr>
-            <w:proofErr w:type="spellStart"/>
             <w:r>
               <w:rPr>
                 <w:rFonts w:ascii="Consolas" w:hAnsi="Consolas" w:cs="Consolas"/>
@@ -1556,7 +1422,6 @@
               </w:rPr>
               <w:t>else</w:t>
             </w:r>
-            <w:proofErr w:type="spellEnd"/>
             <w:r>
               <w:rPr>
                 <w:rFonts w:ascii="Consolas" w:hAnsi="Consolas" w:cs="Consolas"/>
@@ -1567,7 +1432,6 @@
               </w:rPr>
               <w:t xml:space="preserve"> </w:t>
             </w:r>
-            <w:proofErr w:type="spellStart"/>
             <w:r>
               <w:rPr>
                 <w:rFonts w:ascii="Consolas" w:hAnsi="Consolas" w:cs="Consolas"/>
@@ -1578,104 +1442,15 @@
               </w:rPr>
               <w:t>if</w:t>
             </w:r>
-            <w:proofErr w:type="spellEnd"/>
-            <w:r>
-              <w:rPr>
-                <w:rFonts w:ascii="Consolas" w:hAnsi="Consolas" w:cs="Consolas"/>
-                <w:color w:val="000000"/>
-                <w:sz w:val="19"/>
-                <w:szCs w:val="19"/>
-                <w:highlight w:val="white"/>
-              </w:rPr>
-              <w:t xml:space="preserve"> (</w:t>
-            </w:r>
-            <w:proofErr w:type="spellStart"/>
-            <w:r>
-              <w:rPr>
-                <w:rFonts w:ascii="Consolas" w:hAnsi="Consolas" w:cs="Consolas"/>
-                <w:color w:val="000000"/>
-                <w:sz w:val="19"/>
-                <w:szCs w:val="19"/>
-                <w:highlight w:val="white"/>
-              </w:rPr>
-              <w:t>notOverlapedRow</w:t>
-            </w:r>
-            <w:proofErr w:type="spellEnd"/>
-            <w:r>
-              <w:rPr>
-                <w:rFonts w:ascii="Consolas" w:hAnsi="Consolas" w:cs="Consolas"/>
-                <w:color w:val="000000"/>
-                <w:sz w:val="19"/>
-                <w:szCs w:val="19"/>
-                <w:highlight w:val="white"/>
-              </w:rPr>
-              <w:t xml:space="preserve"> == overlap3.</w:t>
-            </w:r>
-            <w:proofErr w:type="spellStart"/>
-            <w:r>
-              <w:rPr>
-                <w:rFonts w:ascii="Consolas" w:hAnsi="Consolas" w:cs="Consolas"/>
-                <w:color w:val="000000"/>
-                <w:sz w:val="19"/>
-                <w:szCs w:val="19"/>
-                <w:highlight w:val="white"/>
-              </w:rPr>
-              <w:t>Row</w:t>
-            </w:r>
-            <w:proofErr w:type="spellEnd"/>
-            <w:r>
-              <w:rPr>
-                <w:rFonts w:ascii="Consolas" w:hAnsi="Consolas" w:cs="Consolas"/>
-                <w:color w:val="000000"/>
-                <w:sz w:val="19"/>
-                <w:szCs w:val="19"/>
-                <w:highlight w:val="white"/>
-              </w:rPr>
-              <w:t xml:space="preserve"> &amp;&amp; </w:t>
-            </w:r>
-            <w:proofErr w:type="spellStart"/>
-            <w:r>
-              <w:rPr>
-                <w:rFonts w:ascii="Consolas" w:hAnsi="Consolas" w:cs="Consolas"/>
-                <w:color w:val="000000"/>
-                <w:sz w:val="19"/>
-                <w:szCs w:val="19"/>
-                <w:highlight w:val="white"/>
-              </w:rPr>
-              <w:t>notOverlapedColumn</w:t>
-            </w:r>
-            <w:proofErr w:type="spellEnd"/>
-            <w:r>
-              <w:rPr>
-                <w:rFonts w:ascii="Consolas" w:hAnsi="Consolas" w:cs="Consolas"/>
-                <w:color w:val="000000"/>
-                <w:sz w:val="19"/>
-                <w:szCs w:val="19"/>
-                <w:highlight w:val="white"/>
-              </w:rPr>
-              <w:t xml:space="preserve"> == overlap3.</w:t>
-            </w:r>
-            <w:proofErr w:type="spellStart"/>
-            <w:r>
-              <w:rPr>
-                <w:rFonts w:ascii="Consolas" w:hAnsi="Consolas" w:cs="Consolas"/>
-                <w:color w:val="000000"/>
-                <w:sz w:val="19"/>
-                <w:szCs w:val="19"/>
-                <w:highlight w:val="white"/>
-              </w:rPr>
-              <w:t>Column</w:t>
-            </w:r>
-            <w:proofErr w:type="spellEnd"/>
-            <w:r>
-              <w:rPr>
-                <w:rFonts w:ascii="Consolas" w:hAnsi="Consolas" w:cs="Consolas"/>
-                <w:color w:val="000000"/>
-                <w:sz w:val="19"/>
-                <w:szCs w:val="19"/>
-                <w:highlight w:val="white"/>
-              </w:rPr>
-              <w:t>)</w:t>
+            <w:r>
+              <w:rPr>
+                <w:rFonts w:ascii="Consolas" w:hAnsi="Consolas" w:cs="Consolas"/>
+                <w:color w:val="000000"/>
+                <w:sz w:val="19"/>
+                <w:szCs w:val="19"/>
+                <w:highlight w:val="white"/>
+              </w:rPr>
+              <w:t xml:space="preserve"> (notOverlapedRow == overlap3.Row &amp;&amp; notOverlapedColumn == overlap3.Column)</w:t>
             </w:r>
           </w:p>
           <w:p>
@@ -1725,7 +1500,6 @@
               </w:rPr>
               <w:t xml:space="preserve">    </w:t>
             </w:r>
-            <w:proofErr w:type="spellStart"/>
             <w:r>
               <w:rPr>
                 <w:rFonts w:ascii="Consolas" w:hAnsi="Consolas" w:cs="Consolas"/>
@@ -1736,7 +1510,6 @@
               </w:rPr>
               <w:t>return</w:t>
             </w:r>
-            <w:proofErr w:type="spellEnd"/>
             <w:r>
               <w:rPr>
                 <w:rFonts w:ascii="Consolas" w:hAnsi="Consolas" w:cs="Consolas"/>
@@ -1747,7 +1520,6 @@
               </w:rPr>
               <w:t xml:space="preserve"> </w:t>
             </w:r>
-            <w:proofErr w:type="spellStart"/>
             <w:r>
               <w:rPr>
                 <w:rFonts w:ascii="Consolas" w:hAnsi="Consolas" w:cs="Consolas"/>
@@ -1758,7 +1530,6 @@
               </w:rPr>
               <w:t>true</w:t>
             </w:r>
-            <w:proofErr w:type="spellEnd"/>
             <w:r>
               <w:rPr>
                 <w:rFonts w:ascii="Consolas" w:hAnsi="Consolas" w:cs="Consolas"/>
@@ -1807,7 +1578,6 @@
                 <w:highlight w:val="white"/>
               </w:rPr>
             </w:pPr>
-            <w:proofErr w:type="spellStart"/>
             <w:r>
               <w:rPr>
                 <w:rFonts w:ascii="Consolas" w:hAnsi="Consolas" w:cs="Consolas"/>
@@ -1818,7 +1588,6 @@
               </w:rPr>
               <w:t>else</w:t>
             </w:r>
-            <w:proofErr w:type="spellEnd"/>
             <w:r>
               <w:rPr>
                 <w:rFonts w:ascii="Consolas" w:hAnsi="Consolas" w:cs="Consolas"/>
@@ -1829,7 +1598,6 @@
               </w:rPr>
               <w:t xml:space="preserve"> </w:t>
             </w:r>
-            <w:proofErr w:type="spellStart"/>
             <w:r>
               <w:rPr>
                 <w:rFonts w:ascii="Consolas" w:hAnsi="Consolas" w:cs="Consolas"/>
@@ -1840,104 +1608,15 @@
               </w:rPr>
               <w:t>if</w:t>
             </w:r>
-            <w:proofErr w:type="spellEnd"/>
-            <w:r>
-              <w:rPr>
-                <w:rFonts w:ascii="Consolas" w:hAnsi="Consolas" w:cs="Consolas"/>
-                <w:color w:val="000000"/>
-                <w:sz w:val="19"/>
-                <w:szCs w:val="19"/>
-                <w:highlight w:val="white"/>
-              </w:rPr>
-              <w:t xml:space="preserve"> (</w:t>
-            </w:r>
-            <w:proofErr w:type="spellStart"/>
-            <w:r>
-              <w:rPr>
-                <w:rFonts w:ascii="Consolas" w:hAnsi="Consolas" w:cs="Consolas"/>
-                <w:color w:val="000000"/>
-                <w:sz w:val="19"/>
-                <w:szCs w:val="19"/>
-                <w:highlight w:val="white"/>
-              </w:rPr>
-              <w:t>notOverlapedRow</w:t>
-            </w:r>
-            <w:proofErr w:type="spellEnd"/>
-            <w:r>
-              <w:rPr>
-                <w:rFonts w:ascii="Consolas" w:hAnsi="Consolas" w:cs="Consolas"/>
-                <w:color w:val="000000"/>
-                <w:sz w:val="19"/>
-                <w:szCs w:val="19"/>
-                <w:highlight w:val="white"/>
-              </w:rPr>
-              <w:t xml:space="preserve"> == overlap4.</w:t>
-            </w:r>
-            <w:proofErr w:type="spellStart"/>
-            <w:r>
-              <w:rPr>
-                <w:rFonts w:ascii="Consolas" w:hAnsi="Consolas" w:cs="Consolas"/>
-                <w:color w:val="000000"/>
-                <w:sz w:val="19"/>
-                <w:szCs w:val="19"/>
-                <w:highlight w:val="white"/>
-              </w:rPr>
-              <w:t>Row</w:t>
-            </w:r>
-            <w:proofErr w:type="spellEnd"/>
-            <w:r>
-              <w:rPr>
-                <w:rFonts w:ascii="Consolas" w:hAnsi="Consolas" w:cs="Consolas"/>
-                <w:color w:val="000000"/>
-                <w:sz w:val="19"/>
-                <w:szCs w:val="19"/>
-                <w:highlight w:val="white"/>
-              </w:rPr>
-              <w:t xml:space="preserve"> &amp;&amp; </w:t>
-            </w:r>
-            <w:proofErr w:type="spellStart"/>
-            <w:r>
-              <w:rPr>
-                <w:rFonts w:ascii="Consolas" w:hAnsi="Consolas" w:cs="Consolas"/>
-                <w:color w:val="000000"/>
-                <w:sz w:val="19"/>
-                <w:szCs w:val="19"/>
-                <w:highlight w:val="white"/>
-              </w:rPr>
-              <w:t>notOverlapedColumn</w:t>
-            </w:r>
-            <w:proofErr w:type="spellEnd"/>
-            <w:r>
-              <w:rPr>
-                <w:rFonts w:ascii="Consolas" w:hAnsi="Consolas" w:cs="Consolas"/>
-                <w:color w:val="000000"/>
-                <w:sz w:val="19"/>
-                <w:szCs w:val="19"/>
-                <w:highlight w:val="white"/>
-              </w:rPr>
-              <w:t xml:space="preserve"> == overlap4.</w:t>
-            </w:r>
-            <w:proofErr w:type="spellStart"/>
-            <w:r>
-              <w:rPr>
-                <w:rFonts w:ascii="Consolas" w:hAnsi="Consolas" w:cs="Consolas"/>
-                <w:color w:val="000000"/>
-                <w:sz w:val="19"/>
-                <w:szCs w:val="19"/>
-                <w:highlight w:val="white"/>
-              </w:rPr>
-              <w:t>Column</w:t>
-            </w:r>
-            <w:proofErr w:type="spellEnd"/>
-            <w:r>
-              <w:rPr>
-                <w:rFonts w:ascii="Consolas" w:hAnsi="Consolas" w:cs="Consolas"/>
-                <w:color w:val="000000"/>
-                <w:sz w:val="19"/>
-                <w:szCs w:val="19"/>
-                <w:highlight w:val="white"/>
-              </w:rPr>
-              <w:t>)</w:t>
+            <w:r>
+              <w:rPr>
+                <w:rFonts w:ascii="Consolas" w:hAnsi="Consolas" w:cs="Consolas"/>
+                <w:color w:val="000000"/>
+                <w:sz w:val="19"/>
+                <w:szCs w:val="19"/>
+                <w:highlight w:val="white"/>
+              </w:rPr>
+              <w:t xml:space="preserve"> (notOverlapedRow == overlap4.Row &amp;&amp; notOverlapedColumn == overlap4.Column)</w:t>
             </w:r>
           </w:p>
           <w:p>
@@ -1987,7 +1666,6 @@
               </w:rPr>
               <w:t xml:space="preserve">    </w:t>
             </w:r>
-            <w:proofErr w:type="spellStart"/>
             <w:r>
               <w:rPr>
                 <w:rFonts w:ascii="Consolas" w:hAnsi="Consolas" w:cs="Consolas"/>
@@ -1998,7 +1676,6 @@
               </w:rPr>
               <w:t>return</w:t>
             </w:r>
-            <w:proofErr w:type="spellEnd"/>
             <w:r>
               <w:rPr>
                 <w:rFonts w:ascii="Consolas" w:hAnsi="Consolas" w:cs="Consolas"/>
@@ -2009,7 +1686,6 @@
               </w:rPr>
               <w:t xml:space="preserve"> </w:t>
             </w:r>
-            <w:proofErr w:type="spellStart"/>
             <w:r>
               <w:rPr>
                 <w:rFonts w:ascii="Consolas" w:hAnsi="Consolas" w:cs="Consolas"/>
@@ -2020,7 +1696,6 @@
               </w:rPr>
               <w:t>true</w:t>
             </w:r>
-            <w:proofErr w:type="spellEnd"/>
             <w:r>
               <w:rPr>
                 <w:rFonts w:ascii="Consolas" w:hAnsi="Consolas" w:cs="Consolas"/>
@@ -2069,7 +1744,6 @@
                 <w:highlight w:val="white"/>
               </w:rPr>
             </w:pPr>
-            <w:proofErr w:type="spellStart"/>
             <w:r>
               <w:rPr>
                 <w:rFonts w:ascii="Consolas" w:hAnsi="Consolas" w:cs="Consolas"/>
@@ -2080,7 +1754,6 @@
               </w:rPr>
               <w:t>else</w:t>
             </w:r>
-            <w:proofErr w:type="spellEnd"/>
           </w:p>
           <w:p>
             <w:pPr>
@@ -2130,7 +1803,6 @@
               </w:rPr>
               <w:t xml:space="preserve">    </w:t>
             </w:r>
-            <w:proofErr w:type="spellStart"/>
             <w:r>
               <w:rPr>
                 <w:rFonts w:ascii="Consolas" w:hAnsi="Consolas" w:cs="Consolas"/>
@@ -2141,7 +1813,6 @@
               </w:rPr>
               <w:t>return</w:t>
             </w:r>
-            <w:proofErr w:type="spellEnd"/>
             <w:r>
               <w:rPr>
                 <w:rFonts w:ascii="Consolas" w:hAnsi="Consolas" w:cs="Consolas"/>
@@ -2152,7 +1823,6 @@
               </w:rPr>
               <w:t xml:space="preserve"> </w:t>
             </w:r>
-            <w:proofErr w:type="spellStart"/>
             <w:r>
               <w:rPr>
                 <w:rFonts w:ascii="Consolas" w:hAnsi="Consolas" w:cs="Consolas"/>
@@ -2163,7 +1833,6 @@
               </w:rPr>
               <w:t>false</w:t>
             </w:r>
-            <w:proofErr w:type="spellEnd"/>
             <w:r>
               <w:rPr>
                 <w:rFonts w:ascii="Consolas" w:hAnsi="Consolas" w:cs="Consolas"/>
@@ -2260,16 +1929,8 @@
         <w:rPr>
           <w:lang w:val="en-US"/>
         </w:rPr>
-        <w:t xml:space="preserve">In class </w:t>
-      </w:r>
-      <w:proofErr w:type="spellStart"/>
-      <w:r>
-        <w:rPr>
-          <w:lang w:val="en-US"/>
-        </w:rPr>
-        <w:t>GameManager</w:t>
-      </w:r>
-      <w:proofErr w:type="spellEnd"/>
+        <w:t>In class GameManager</w:t>
+      </w:r>
     </w:p>
     <w:p>
       <w:pPr>
@@ -2288,21 +1949,7 @@
         <w:rPr>
           <w:lang w:val="en-US"/>
         </w:rPr>
-        <w:t xml:space="preserve">method </w:t>
-      </w:r>
-      <w:proofErr w:type="spellStart"/>
-      <w:r>
-        <w:rPr>
-          <w:lang w:val="en-US"/>
-        </w:rPr>
-        <w:t>proverka</w:t>
-      </w:r>
-      <w:proofErr w:type="spellEnd"/>
-      <w:r>
-        <w:rPr>
-          <w:lang w:val="en-US"/>
-        </w:rPr>
-        <w:t xml:space="preserve">() </w:t>
+        <w:t xml:space="preserve">method proverka() </w:t>
       </w:r>
       <w:r>
         <w:rPr>
@@ -2331,7 +1978,6 @@
         </w:rPr>
         <w:t xml:space="preserve">method </w:t>
       </w:r>
-      <w:proofErr w:type="spellStart"/>
       <w:r>
         <w:rPr>
           <w:rFonts w:ascii="Consolas" w:hAnsi="Consolas" w:cs="Consolas"/>
@@ -2342,7 +1988,6 @@
         </w:rPr>
         <w:t>IsAvailableNextPosition</w:t>
       </w:r>
-      <w:proofErr w:type="spellEnd"/>
       <w:r>
         <w:rPr>
           <w:lang w:val="en-US"/>
@@ -2401,7 +2046,6 @@
         </w:rPr>
         <w:t xml:space="preserve"> </w:t>
       </w:r>
-      <w:proofErr w:type="spellStart"/>
       <w:r>
         <w:rPr>
           <w:rFonts w:ascii="Consolas" w:hAnsi="Consolas" w:cs="Consolas"/>
@@ -2410,32 +2054,13 @@
           <w:szCs w:val="19"/>
           <w:highlight w:val="white"/>
         </w:rPr>
-        <w:t>IsAvailableNextP</w:t>
-      </w:r>
-      <w:bookmarkStart w:id="0" w:name="_GoBack"/>
-      <w:bookmarkEnd w:id="0"/>
-      <w:r>
-        <w:rPr>
-          <w:rFonts w:ascii="Consolas" w:hAnsi="Consolas" w:cs="Consolas"/>
-          <w:color w:val="000000"/>
-          <w:sz w:val="19"/>
-          <w:szCs w:val="19"/>
-          <w:highlight w:val="white"/>
-        </w:rPr>
-        <w:t>osition</w:t>
-      </w:r>
-      <w:proofErr w:type="spellEnd"/>
-      <w:r>
-        <w:rPr>
-          <w:lang w:val="en-US"/>
-        </w:rPr>
-        <w:t>()</w:t>
-      </w:r>
-      <w:r>
-        <w:rPr>
-          <w:lang w:val="en-US"/>
-        </w:rPr>
-        <w:t xml:space="preserve"> – return </w:t>
+        <w:t>IsAvailableNextPosition</w:t>
+      </w:r>
+      <w:r>
+        <w:rPr>
+          <w:lang w:val="en-US"/>
+        </w:rPr>
+        <w:t xml:space="preserve">() – return </w:t>
       </w:r>
       <w:r>
         <w:rPr>
@@ -2577,6 +2202,119 @@
     </w:lvl>
   </w:abstractNum>
   <w:abstractNum w:abstractNumId="1">
+    <w:nsid w:val="2B830853"/>
+    <w:multiLevelType w:val="hybridMultilevel"/>
+    <w:tmpl w:val="BA12F790"/>
+    <w:lvl w:ilvl="0" w:tplc="04090001">
+      <w:start w:val="1"/>
+      <w:numFmt w:val="bullet"/>
+      <w:lvlText w:val=""/>
+      <w:lvlJc w:val="left"/>
+      <w:pPr>
+        <w:ind w:left="720" w:hanging="360"/>
+      </w:pPr>
+      <w:rPr>
+        <w:rFonts w:ascii="Symbol" w:hAnsi="Symbol" w:hint="default"/>
+      </w:rPr>
+    </w:lvl>
+    <w:lvl w:ilvl="1" w:tplc="04090003" w:tentative="1">
+      <w:start w:val="1"/>
+      <w:numFmt w:val="bullet"/>
+      <w:lvlText w:val="o"/>
+      <w:lvlJc w:val="left"/>
+      <w:pPr>
+        <w:ind w:left="1440" w:hanging="360"/>
+      </w:pPr>
+      <w:rPr>
+        <w:rFonts w:ascii="Courier New" w:hAnsi="Courier New" w:cs="Courier New" w:hint="default"/>
+      </w:rPr>
+    </w:lvl>
+    <w:lvl w:ilvl="2" w:tplc="04090005" w:tentative="1">
+      <w:start w:val="1"/>
+      <w:numFmt w:val="bullet"/>
+      <w:lvlText w:val=""/>
+      <w:lvlJc w:val="left"/>
+      <w:pPr>
+        <w:ind w:left="2160" w:hanging="360"/>
+      </w:pPr>
+      <w:rPr>
+        <w:rFonts w:ascii="Wingdings" w:hAnsi="Wingdings" w:hint="default"/>
+      </w:rPr>
+    </w:lvl>
+    <w:lvl w:ilvl="3" w:tplc="04090001" w:tentative="1">
+      <w:start w:val="1"/>
+      <w:numFmt w:val="bullet"/>
+      <w:lvlText w:val=""/>
+      <w:lvlJc w:val="left"/>
+      <w:pPr>
+        <w:ind w:left="2880" w:hanging="360"/>
+      </w:pPr>
+      <w:rPr>
+        <w:rFonts w:ascii="Symbol" w:hAnsi="Symbol" w:hint="default"/>
+      </w:rPr>
+    </w:lvl>
+    <w:lvl w:ilvl="4" w:tplc="04090003" w:tentative="1">
+      <w:start w:val="1"/>
+      <w:numFmt w:val="bullet"/>
+      <w:lvlText w:val="o"/>
+      <w:lvlJc w:val="left"/>
+      <w:pPr>
+        <w:ind w:left="3600" w:hanging="360"/>
+      </w:pPr>
+      <w:rPr>
+        <w:rFonts w:ascii="Courier New" w:hAnsi="Courier New" w:cs="Courier New" w:hint="default"/>
+      </w:rPr>
+    </w:lvl>
+    <w:lvl w:ilvl="5" w:tplc="04090005" w:tentative="1">
+      <w:start w:val="1"/>
+      <w:numFmt w:val="bullet"/>
+      <w:lvlText w:val=""/>
+      <w:lvlJc w:val="left"/>
+      <w:pPr>
+        <w:ind w:left="4320" w:hanging="360"/>
+      </w:pPr>
+      <w:rPr>
+        <w:rFonts w:ascii="Wingdings" w:hAnsi="Wingdings" w:hint="default"/>
+      </w:rPr>
+    </w:lvl>
+    <w:lvl w:ilvl="6" w:tplc="04090001" w:tentative="1">
+      <w:start w:val="1"/>
+      <w:numFmt w:val="bullet"/>
+      <w:lvlText w:val=""/>
+      <w:lvlJc w:val="left"/>
+      <w:pPr>
+        <w:ind w:left="5040" w:hanging="360"/>
+      </w:pPr>
+      <w:rPr>
+        <w:rFonts w:ascii="Symbol" w:hAnsi="Symbol" w:hint="default"/>
+      </w:rPr>
+    </w:lvl>
+    <w:lvl w:ilvl="7" w:tplc="04090003" w:tentative="1">
+      <w:start w:val="1"/>
+      <w:numFmt w:val="bullet"/>
+      <w:lvlText w:val="o"/>
+      <w:lvlJc w:val="left"/>
+      <w:pPr>
+        <w:ind w:left="5760" w:hanging="360"/>
+      </w:pPr>
+      <w:rPr>
+        <w:rFonts w:ascii="Courier New" w:hAnsi="Courier New" w:cs="Courier New" w:hint="default"/>
+      </w:rPr>
+    </w:lvl>
+    <w:lvl w:ilvl="8" w:tplc="04090005" w:tentative="1">
+      <w:start w:val="1"/>
+      <w:numFmt w:val="bullet"/>
+      <w:lvlText w:val=""/>
+      <w:lvlJc w:val="left"/>
+      <w:pPr>
+        <w:ind w:left="6480" w:hanging="360"/>
+      </w:pPr>
+      <w:rPr>
+        <w:rFonts w:ascii="Wingdings" w:hAnsi="Wingdings" w:hint="default"/>
+      </w:rPr>
+    </w:lvl>
+  </w:abstractNum>
+  <w:abstractNum w:abstractNumId="2">
     <w:nsid w:val="38264E9C"/>
     <w:multiLevelType w:val="hybridMultilevel"/>
     <w:tmpl w:val="459277A4"/>
@@ -2669,6 +2407,9 @@
     <w:abstractNumId w:val="0"/>
   </w:num>
   <w:num w:numId="2">
+    <w:abstractNumId w:val="2"/>
+  </w:num>
+  <w:num w:numId="3">
     <w:abstractNumId w:val="1"/>
   </w:num>
 </w:numbering>

</xml_diff>

<commit_message>
Rename method inMoveLeft() -> IsValidMove() Rename IsAvailableNextPosition() parameters Rename isValidMove() parameters Rename variable in method IsValidMove() from move to command Separate method IsValidMove() to IsValidKingMove() and IsValidPawnMove()
</commit_message>
<xml_diff>
--- a/ChangesMade.docx
+++ b/ChangesMade.docx
@@ -25,17 +25,32 @@
         </w:rPr>
         <w:t xml:space="preserve"> – class library </w:t>
       </w:r>
-      <w:r>
-        <w:rPr>
-          <w:lang w:val="en-US"/>
-        </w:rPr>
-        <w:t>KingSuvival.Common and</w:t>
-      </w:r>
-      <w:r>
-        <w:rPr>
-          <w:lang w:val="en-US"/>
-        </w:rPr>
-        <w:t xml:space="preserve"> console application</w:t>
+      <w:proofErr w:type="spellStart"/>
+      <w:r>
+        <w:rPr>
+          <w:lang w:val="en-US"/>
+        </w:rPr>
+        <w:t>KingSuvival.Common</w:t>
+      </w:r>
+      <w:proofErr w:type="spellEnd"/>
+      <w:r>
+        <w:rPr>
+          <w:lang w:val="en-US"/>
+        </w:rPr>
+        <w:t xml:space="preserve"> and</w:t>
+      </w:r>
+      <w:r>
+        <w:rPr>
+          <w:lang w:val="en-US"/>
+        </w:rPr>
+        <w:t xml:space="preserve"> console </w:t>
+      </w:r>
+      <w:proofErr w:type="gramStart"/>
+      <w:r>
+        <w:rPr>
+          <w:lang w:val="en-US"/>
+        </w:rPr>
+        <w:t>application</w:t>
       </w:r>
       <w:r>
         <w:rPr>
@@ -43,17 +58,20 @@
         </w:rPr>
         <w:t xml:space="preserve">  </w:t>
       </w:r>
-      <w:r>
-        <w:rPr>
-          <w:lang w:val="en-US"/>
-        </w:rPr>
-        <w:t>KingSuvival.</w:t>
-      </w:r>
-      <w:r>
-        <w:rPr>
-          <w:lang w:val="en-US"/>
-        </w:rPr>
-        <w:t xml:space="preserve">UI. </w:t>
+      <w:proofErr w:type="spellStart"/>
+      <w:r>
+        <w:rPr>
+          <w:lang w:val="en-US"/>
+        </w:rPr>
+        <w:t>KingSuvival.UI</w:t>
+      </w:r>
+      <w:proofErr w:type="spellEnd"/>
+      <w:proofErr w:type="gramEnd"/>
+      <w:r>
+        <w:rPr>
+          <w:lang w:val="en-US"/>
+        </w:rPr>
+        <w:t xml:space="preserve">. </w:t>
       </w:r>
       <w:r>
         <w:rPr>
@@ -61,24 +79,28 @@
         </w:rPr>
         <w:t xml:space="preserve">Only the main method stays in the </w:t>
       </w:r>
-      <w:r>
-        <w:rPr>
-          <w:lang w:val="en-US"/>
-        </w:rPr>
-        <w:t>KingSuvival.</w:t>
-      </w:r>
-      <w:r>
-        <w:rPr>
-          <w:lang w:val="en-US"/>
-        </w:rPr>
-        <w:t xml:space="preserve">UI project and all other methods go to </w:t>
-      </w:r>
+      <w:proofErr w:type="spellStart"/>
+      <w:r>
+        <w:rPr>
+          <w:lang w:val="en-US"/>
+        </w:rPr>
+        <w:t>KingSuvival.UI</w:t>
+      </w:r>
+      <w:proofErr w:type="spellEnd"/>
+      <w:r>
+        <w:rPr>
+          <w:lang w:val="en-US"/>
+        </w:rPr>
+        <w:t xml:space="preserve"> project and all other methods go to </w:t>
+      </w:r>
+      <w:proofErr w:type="spellStart"/>
       <w:r>
         <w:rPr>
           <w:lang w:val="en-US"/>
         </w:rPr>
         <w:t>KingSuvival.Common</w:t>
       </w:r>
+      <w:proofErr w:type="spellEnd"/>
       <w:r>
         <w:rPr>
           <w:lang w:val="en-US"/>
@@ -107,14 +129,30 @@
         <w:rPr>
           <w:lang w:val="en-US"/>
         </w:rPr>
-        <w:t xml:space="preserve">renamed to MatrixCoordinates structure, which stays internal for the </w:t>
-      </w:r>
+        <w:t xml:space="preserve">renamed to </w:t>
+      </w:r>
+      <w:proofErr w:type="spellStart"/>
+      <w:r>
+        <w:rPr>
+          <w:lang w:val="en-US"/>
+        </w:rPr>
+        <w:t>MatrixCoordinates</w:t>
+      </w:r>
+      <w:proofErr w:type="spellEnd"/>
+      <w:r>
+        <w:rPr>
+          <w:lang w:val="en-US"/>
+        </w:rPr>
+        <w:t xml:space="preserve"> structure, which stays internal for the </w:t>
+      </w:r>
+      <w:proofErr w:type="spellStart"/>
       <w:r>
         <w:rPr>
           <w:lang w:val="en-US"/>
         </w:rPr>
         <w:t>KingSuvival.Common</w:t>
       </w:r>
+      <w:proofErr w:type="spellEnd"/>
       <w:r>
         <w:rPr>
           <w:lang w:val="en-US"/>
@@ -125,7 +163,21 @@
         <w:rPr>
           <w:lang w:val="en-US"/>
         </w:rPr>
-        <w:t xml:space="preserve"> represents the pawns A, B, C, D and King. The class have public properties for name of the pawn, x-coordinate and y-coordinate of the pawn it represents.</w:t>
+        <w:t xml:space="preserve"> represents the pawns A, B, C, D and King. The </w:t>
+      </w:r>
+      <w:proofErr w:type="gramStart"/>
+      <w:r>
+        <w:rPr>
+          <w:lang w:val="en-US"/>
+        </w:rPr>
+        <w:t>class have</w:t>
+      </w:r>
+      <w:proofErr w:type="gramEnd"/>
+      <w:r>
+        <w:rPr>
+          <w:lang w:val="en-US"/>
+        </w:rPr>
+        <w:t xml:space="preserve"> public properties for name of the pawn, x-coordinate and y-coordinate of the pawn it represents.</w:t>
       </w:r>
     </w:p>
     <w:p>
@@ -211,6 +263,7 @@
         </w:rPr>
         <w:t>Introduced the constants “</w:t>
       </w:r>
+      <w:proofErr w:type="spellStart"/>
       <w:r>
         <w:rPr>
           <w:sz w:val="24"/>
@@ -219,6 +272,7 @@
         </w:rPr>
         <w:t>HorizontalBorderSymbol</w:t>
       </w:r>
+      <w:proofErr w:type="spellEnd"/>
       <w:r>
         <w:rPr>
           <w:sz w:val="24"/>
@@ -227,6 +281,7 @@
         </w:rPr>
         <w:t>”, “</w:t>
       </w:r>
+      <w:proofErr w:type="spellStart"/>
       <w:r>
         <w:rPr>
           <w:sz w:val="24"/>
@@ -235,6 +290,7 @@
         </w:rPr>
         <w:t>VerticalBorderSymbol</w:t>
       </w:r>
+      <w:proofErr w:type="spellEnd"/>
       <w:r>
         <w:rPr>
           <w:sz w:val="24"/>
@@ -259,6 +315,7 @@
         </w:rPr>
         <w:t>“</w:t>
       </w:r>
+      <w:proofErr w:type="spellStart"/>
       <w:r>
         <w:rPr>
           <w:sz w:val="24"/>
@@ -267,6 +324,7 @@
         </w:rPr>
         <w:t>BlackCellSymbol</w:t>
       </w:r>
+      <w:proofErr w:type="spellEnd"/>
       <w:r>
         <w:rPr>
           <w:sz w:val="24"/>
@@ -291,6 +349,7 @@
         </w:rPr>
         <w:t>“</w:t>
       </w:r>
+      <w:proofErr w:type="spellStart"/>
       <w:r>
         <w:rPr>
           <w:sz w:val="24"/>
@@ -299,6 +358,7 @@
         </w:rPr>
         <w:t>WhiteCellSymbol</w:t>
       </w:r>
+      <w:proofErr w:type="spellEnd"/>
       <w:r>
         <w:rPr>
           <w:sz w:val="24"/>
@@ -323,6 +383,7 @@
         </w:rPr>
         <w:t>“</w:t>
       </w:r>
+      <w:proofErr w:type="spellStart"/>
       <w:r>
         <w:rPr>
           <w:sz w:val="24"/>
@@ -331,6 +392,7 @@
         </w:rPr>
         <w:t>WhiteSpaceSymbol</w:t>
       </w:r>
+      <w:proofErr w:type="spellEnd"/>
       <w:r>
         <w:rPr>
           <w:sz w:val="24"/>
@@ -359,7 +421,43 @@
           <w:szCs w:val="24"/>
           <w:lang w:val="en-US"/>
         </w:rPr>
-        <w:t>Introduced private fields “image”, “boardRows” and “boardColumns”</w:t>
+        <w:t>Introduced private fields “image”, “</w:t>
+      </w:r>
+      <w:proofErr w:type="spellStart"/>
+      <w:r>
+        <w:rPr>
+          <w:sz w:val="24"/>
+          <w:szCs w:val="24"/>
+          <w:lang w:val="en-US"/>
+        </w:rPr>
+        <w:t>boardRows</w:t>
+      </w:r>
+      <w:proofErr w:type="spellEnd"/>
+      <w:r>
+        <w:rPr>
+          <w:sz w:val="24"/>
+          <w:szCs w:val="24"/>
+          <w:lang w:val="en-US"/>
+        </w:rPr>
+        <w:t>” and “</w:t>
+      </w:r>
+      <w:proofErr w:type="spellStart"/>
+      <w:r>
+        <w:rPr>
+          <w:sz w:val="24"/>
+          <w:szCs w:val="24"/>
+          <w:lang w:val="en-US"/>
+        </w:rPr>
+        <w:t>boardColumns</w:t>
+      </w:r>
+      <w:proofErr w:type="spellEnd"/>
+      <w:r>
+        <w:rPr>
+          <w:sz w:val="24"/>
+          <w:szCs w:val="24"/>
+          <w:lang w:val="en-US"/>
+        </w:rPr>
+        <w:t>”</w:t>
       </w:r>
     </w:p>
     <w:p>
@@ -397,7 +495,43 @@
           <w:szCs w:val="24"/>
           <w:lang w:val="en-US"/>
         </w:rPr>
-        <w:t xml:space="preserve"> “BoardRows” and “BoardColumns” which hold the size of the board</w:t>
+        <w:t xml:space="preserve"> “</w:t>
+      </w:r>
+      <w:proofErr w:type="spellStart"/>
+      <w:r>
+        <w:rPr>
+          <w:sz w:val="24"/>
+          <w:szCs w:val="24"/>
+          <w:lang w:val="en-US"/>
+        </w:rPr>
+        <w:t>BoardRows</w:t>
+      </w:r>
+      <w:proofErr w:type="spellEnd"/>
+      <w:r>
+        <w:rPr>
+          <w:sz w:val="24"/>
+          <w:szCs w:val="24"/>
+          <w:lang w:val="en-US"/>
+        </w:rPr>
+        <w:t>” and “</w:t>
+      </w:r>
+      <w:proofErr w:type="spellStart"/>
+      <w:r>
+        <w:rPr>
+          <w:sz w:val="24"/>
+          <w:szCs w:val="24"/>
+          <w:lang w:val="en-US"/>
+        </w:rPr>
+        <w:t>BoardColumns</w:t>
+      </w:r>
+      <w:proofErr w:type="spellEnd"/>
+      <w:r>
+        <w:rPr>
+          <w:sz w:val="24"/>
+          <w:szCs w:val="24"/>
+          <w:lang w:val="en-US"/>
+        </w:rPr>
+        <w:t>” which hold the size of the board</w:t>
       </w:r>
     </w:p>
     <w:p>
@@ -419,23 +553,25 @@
           <w:szCs w:val="24"/>
           <w:lang w:val="en-US"/>
         </w:rPr>
-        <w:t>Method “PE4AT_DASKA” renamed to “GetImage” made testable (now it returns a string) and separated to small private methods which get the image of the board at the moment. The private methods</w:t>
-      </w:r>
+        <w:t>Method “PE4AT_DASKA” renamed to “</w:t>
+      </w:r>
+      <w:proofErr w:type="spellStart"/>
       <w:r>
         <w:rPr>
           <w:sz w:val="24"/>
           <w:szCs w:val="24"/>
           <w:lang w:val="en-US"/>
         </w:rPr>
-        <w:t xml:space="preserve"> </w:t>
-      </w:r>
+        <w:t>GetImage</w:t>
+      </w:r>
+      <w:proofErr w:type="spellEnd"/>
       <w:r>
         <w:rPr>
           <w:sz w:val="24"/>
           <w:szCs w:val="24"/>
           <w:lang w:val="en-US"/>
         </w:rPr>
-        <w:t>are: “AppendRowsLine”, “AppendBoard”, “AppendBorder”</w:t>
+        <w:t>” made testable (now it returns a string) and separated to small private methods which get the image of the board at the moment. The private methods</w:t>
       </w:r>
       <w:r>
         <w:rPr>
@@ -443,7 +579,7 @@
           <w:szCs w:val="24"/>
           <w:lang w:val="en-US"/>
         </w:rPr>
-        <w:t xml:space="preserve">. They use the constants described above implement the logic to </w:t>
+        <w:t xml:space="preserve"> </w:t>
       </w:r>
       <w:r>
         <w:rPr>
@@ -451,18 +587,98 @@
           <w:szCs w:val="24"/>
           <w:lang w:val="en-US"/>
         </w:rPr>
-        <w:t>construct the image of the board</w:t>
-      </w:r>
+        <w:t>are: “</w:t>
+      </w:r>
+      <w:proofErr w:type="spellStart"/>
       <w:r>
         <w:rPr>
           <w:sz w:val="24"/>
           <w:szCs w:val="24"/>
           <w:lang w:val="en-US"/>
         </w:rPr>
-        <w:t>.</w:t>
-      </w:r>
-      <w:bookmarkStart w:id="0" w:name="_GoBack"/>
-      <w:bookmarkEnd w:id="0"/>
+        <w:t>AppendRowsLine</w:t>
+      </w:r>
+      <w:proofErr w:type="spellEnd"/>
+      <w:r>
+        <w:rPr>
+          <w:sz w:val="24"/>
+          <w:szCs w:val="24"/>
+          <w:lang w:val="en-US"/>
+        </w:rPr>
+        <w:t>”, “</w:t>
+      </w:r>
+      <w:proofErr w:type="spellStart"/>
+      <w:r>
+        <w:rPr>
+          <w:sz w:val="24"/>
+          <w:szCs w:val="24"/>
+          <w:lang w:val="en-US"/>
+        </w:rPr>
+        <w:t>AppendBoard</w:t>
+      </w:r>
+      <w:proofErr w:type="spellEnd"/>
+      <w:r>
+        <w:rPr>
+          <w:sz w:val="24"/>
+          <w:szCs w:val="24"/>
+          <w:lang w:val="en-US"/>
+        </w:rPr>
+        <w:t xml:space="preserve">”, </w:t>
+      </w:r>
+      <w:proofErr w:type="gramStart"/>
+      <w:r>
+        <w:rPr>
+          <w:sz w:val="24"/>
+          <w:szCs w:val="24"/>
+          <w:lang w:val="en-US"/>
+        </w:rPr>
+        <w:t>“</w:t>
+      </w:r>
+      <w:proofErr w:type="spellStart"/>
+      <w:proofErr w:type="gramEnd"/>
+      <w:r>
+        <w:rPr>
+          <w:sz w:val="24"/>
+          <w:szCs w:val="24"/>
+          <w:lang w:val="en-US"/>
+        </w:rPr>
+        <w:t>AppendBorder</w:t>
+      </w:r>
+      <w:proofErr w:type="spellEnd"/>
+      <w:r>
+        <w:rPr>
+          <w:sz w:val="24"/>
+          <w:szCs w:val="24"/>
+          <w:lang w:val="en-US"/>
+        </w:rPr>
+        <w:t>”</w:t>
+      </w:r>
+      <w:r>
+        <w:rPr>
+          <w:sz w:val="24"/>
+          <w:szCs w:val="24"/>
+          <w:lang w:val="en-US"/>
+        </w:rPr>
+        <w:t xml:space="preserve">. They use the constants described above </w:t>
+      </w:r>
+      <w:proofErr w:type="gramStart"/>
+      <w:r>
+        <w:rPr>
+          <w:sz w:val="24"/>
+          <w:szCs w:val="24"/>
+          <w:lang w:val="en-US"/>
+        </w:rPr>
+        <w:t>implement</w:t>
+      </w:r>
+      <w:proofErr w:type="gramEnd"/>
+      <w:r>
+        <w:rPr>
+          <w:sz w:val="24"/>
+          <w:szCs w:val="24"/>
+          <w:lang w:val="en-US"/>
+        </w:rPr>
+        <w:t xml:space="preserve"> the logic to construct the image of the board.</w:t>
+      </w:r>
     </w:p>
     <w:p>
       <w:pPr>
@@ -501,7 +717,35 @@
         <w:rPr>
           <w:lang w:val="en-US"/>
         </w:rPr>
-        <w:t>In class GameManager: method proverka()</w:t>
+        <w:t xml:space="preserve">In class </w:t>
+      </w:r>
+      <w:proofErr w:type="spellStart"/>
+      <w:r>
+        <w:rPr>
+          <w:lang w:val="en-US"/>
+        </w:rPr>
+        <w:t>GameManager</w:t>
+      </w:r>
+      <w:proofErr w:type="spellEnd"/>
+      <w:r>
+        <w:rPr>
+          <w:lang w:val="en-US"/>
+        </w:rPr>
+        <w:t xml:space="preserve">: method </w:t>
+      </w:r>
+      <w:proofErr w:type="spellStart"/>
+      <w:r>
+        <w:rPr>
+          <w:lang w:val="en-US"/>
+        </w:rPr>
+        <w:t>proverka</w:t>
+      </w:r>
+      <w:proofErr w:type="spellEnd"/>
+      <w:r>
+        <w:rPr>
+          <w:lang w:val="en-US"/>
+        </w:rPr>
+        <w:t>()</w:t>
       </w:r>
     </w:p>
     <w:p>
@@ -607,6 +851,7 @@
                 <w:highlight w:val="white"/>
               </w:rPr>
             </w:pPr>
+            <w:proofErr w:type="spellStart"/>
             <w:r>
               <w:rPr>
                 <w:rFonts w:ascii="Consolas" w:hAnsi="Consolas" w:cs="Consolas"/>
@@ -617,16 +862,106 @@
               </w:rPr>
               <w:t>if</w:t>
             </w:r>
-            <w:r>
-              <w:rPr>
-                <w:rFonts w:ascii="Consolas" w:hAnsi="Consolas" w:cs="Consolas"/>
-                <w:color w:val="000000"/>
-                <w:sz w:val="19"/>
-                <w:szCs w:val="19"/>
-                <w:highlight w:val="white"/>
-              </w:rPr>
-              <w:t xml:space="preserve"> (notOverlapedRow == overlap1.Row &amp;&amp; notOverlapedColumn == overlap1.Column) </w:t>
-            </w:r>
+            <w:proofErr w:type="spellEnd"/>
+            <w:r>
+              <w:rPr>
+                <w:rFonts w:ascii="Consolas" w:hAnsi="Consolas" w:cs="Consolas"/>
+                <w:color w:val="000000"/>
+                <w:sz w:val="19"/>
+                <w:szCs w:val="19"/>
+                <w:highlight w:val="white"/>
+              </w:rPr>
+              <w:t xml:space="preserve"> (</w:t>
+            </w:r>
+            <w:proofErr w:type="spellStart"/>
+            <w:r>
+              <w:rPr>
+                <w:rFonts w:ascii="Consolas" w:hAnsi="Consolas" w:cs="Consolas"/>
+                <w:color w:val="000000"/>
+                <w:sz w:val="19"/>
+                <w:szCs w:val="19"/>
+                <w:highlight w:val="white"/>
+              </w:rPr>
+              <w:t>notOverlapedRow</w:t>
+            </w:r>
+            <w:proofErr w:type="spellEnd"/>
+            <w:r>
+              <w:rPr>
+                <w:rFonts w:ascii="Consolas" w:hAnsi="Consolas" w:cs="Consolas"/>
+                <w:color w:val="000000"/>
+                <w:sz w:val="19"/>
+                <w:szCs w:val="19"/>
+                <w:highlight w:val="white"/>
+              </w:rPr>
+              <w:t xml:space="preserve"> == overlap1.</w:t>
+            </w:r>
+            <w:proofErr w:type="spellStart"/>
+            <w:r>
+              <w:rPr>
+                <w:rFonts w:ascii="Consolas" w:hAnsi="Consolas" w:cs="Consolas"/>
+                <w:color w:val="000000"/>
+                <w:sz w:val="19"/>
+                <w:szCs w:val="19"/>
+                <w:highlight w:val="white"/>
+              </w:rPr>
+              <w:t>Row</w:t>
+            </w:r>
+            <w:proofErr w:type="spellEnd"/>
+            <w:r>
+              <w:rPr>
+                <w:rFonts w:ascii="Consolas" w:hAnsi="Consolas" w:cs="Consolas"/>
+                <w:color w:val="000000"/>
+                <w:sz w:val="19"/>
+                <w:szCs w:val="19"/>
+                <w:highlight w:val="white"/>
+              </w:rPr>
+              <w:t xml:space="preserve"> &amp;&amp; </w:t>
+            </w:r>
+            <w:proofErr w:type="spellStart"/>
+            <w:r>
+              <w:rPr>
+                <w:rFonts w:ascii="Consolas" w:hAnsi="Consolas" w:cs="Consolas"/>
+                <w:color w:val="000000"/>
+                <w:sz w:val="19"/>
+                <w:szCs w:val="19"/>
+                <w:highlight w:val="white"/>
+              </w:rPr>
+              <w:t>notOverlapedColumn</w:t>
+            </w:r>
+            <w:proofErr w:type="spellEnd"/>
+            <w:r>
+              <w:rPr>
+                <w:rFonts w:ascii="Consolas" w:hAnsi="Consolas" w:cs="Consolas"/>
+                <w:color w:val="000000"/>
+                <w:sz w:val="19"/>
+                <w:szCs w:val="19"/>
+                <w:highlight w:val="white"/>
+              </w:rPr>
+              <w:t xml:space="preserve"> == overlap1.</w:t>
+            </w:r>
+            <w:proofErr w:type="spellStart"/>
+            <w:r>
+              <w:rPr>
+                <w:rFonts w:ascii="Consolas" w:hAnsi="Consolas" w:cs="Consolas"/>
+                <w:color w:val="000000"/>
+                <w:sz w:val="19"/>
+                <w:szCs w:val="19"/>
+                <w:highlight w:val="white"/>
+              </w:rPr>
+              <w:t>Column</w:t>
+            </w:r>
+            <w:proofErr w:type="spellEnd"/>
+            <w:r>
+              <w:rPr>
+                <w:rFonts w:ascii="Consolas" w:hAnsi="Consolas" w:cs="Consolas"/>
+                <w:color w:val="000000"/>
+                <w:sz w:val="19"/>
+                <w:szCs w:val="19"/>
+                <w:highlight w:val="white"/>
+              </w:rPr>
+              <w:t xml:space="preserve">) </w:t>
+            </w:r>
+            <w:proofErr w:type="spellStart"/>
             <w:r>
               <w:rPr>
                 <w:rFonts w:ascii="Consolas" w:hAnsi="Consolas" w:cs="Consolas"/>
@@ -637,6 +972,7 @@
               </w:rPr>
               <w:t>return</w:t>
             </w:r>
+            <w:proofErr w:type="spellEnd"/>
             <w:r>
               <w:rPr>
                 <w:rFonts w:ascii="Consolas" w:hAnsi="Consolas" w:cs="Consolas"/>
@@ -647,6 +983,7 @@
               </w:rPr>
               <w:t xml:space="preserve"> </w:t>
             </w:r>
+            <w:proofErr w:type="spellStart"/>
             <w:r>
               <w:rPr>
                 <w:rFonts w:ascii="Consolas" w:hAnsi="Consolas" w:cs="Consolas"/>
@@ -657,6 +994,7 @@
               </w:rPr>
               <w:t>true</w:t>
             </w:r>
+            <w:proofErr w:type="spellEnd"/>
             <w:r>
               <w:rPr>
                 <w:rFonts w:ascii="Consolas" w:hAnsi="Consolas" w:cs="Consolas"/>
@@ -681,6 +1019,7 @@
                 <w:highlight w:val="white"/>
               </w:rPr>
             </w:pPr>
+            <w:proofErr w:type="spellStart"/>
             <w:r>
               <w:rPr>
                 <w:rFonts w:ascii="Consolas" w:hAnsi="Consolas" w:cs="Consolas"/>
@@ -691,6 +1030,7 @@
               </w:rPr>
               <w:t>else</w:t>
             </w:r>
+            <w:proofErr w:type="spellEnd"/>
             <w:r>
               <w:rPr>
                 <w:rFonts w:ascii="Consolas" w:hAnsi="Consolas" w:cs="Consolas"/>
@@ -701,6 +1041,7 @@
               </w:rPr>
               <w:t xml:space="preserve"> </w:t>
             </w:r>
+            <w:proofErr w:type="spellStart"/>
             <w:r>
               <w:rPr>
                 <w:rFonts w:ascii="Consolas" w:hAnsi="Consolas" w:cs="Consolas"/>
@@ -711,16 +1052,106 @@
               </w:rPr>
               <w:t>if</w:t>
             </w:r>
-            <w:r>
-              <w:rPr>
-                <w:rFonts w:ascii="Consolas" w:hAnsi="Consolas" w:cs="Consolas"/>
-                <w:color w:val="000000"/>
-                <w:sz w:val="19"/>
-                <w:szCs w:val="19"/>
-                <w:highlight w:val="white"/>
-              </w:rPr>
-              <w:t xml:space="preserve"> (notOverlapedRow == overlap2.Row &amp;&amp; notOverlapedColumn == overlap2.Column) </w:t>
-            </w:r>
+            <w:proofErr w:type="spellEnd"/>
+            <w:r>
+              <w:rPr>
+                <w:rFonts w:ascii="Consolas" w:hAnsi="Consolas" w:cs="Consolas"/>
+                <w:color w:val="000000"/>
+                <w:sz w:val="19"/>
+                <w:szCs w:val="19"/>
+                <w:highlight w:val="white"/>
+              </w:rPr>
+              <w:t xml:space="preserve"> (</w:t>
+            </w:r>
+            <w:proofErr w:type="spellStart"/>
+            <w:r>
+              <w:rPr>
+                <w:rFonts w:ascii="Consolas" w:hAnsi="Consolas" w:cs="Consolas"/>
+                <w:color w:val="000000"/>
+                <w:sz w:val="19"/>
+                <w:szCs w:val="19"/>
+                <w:highlight w:val="white"/>
+              </w:rPr>
+              <w:t>notOverlapedRow</w:t>
+            </w:r>
+            <w:proofErr w:type="spellEnd"/>
+            <w:r>
+              <w:rPr>
+                <w:rFonts w:ascii="Consolas" w:hAnsi="Consolas" w:cs="Consolas"/>
+                <w:color w:val="000000"/>
+                <w:sz w:val="19"/>
+                <w:szCs w:val="19"/>
+                <w:highlight w:val="white"/>
+              </w:rPr>
+              <w:t xml:space="preserve"> == overlap2.</w:t>
+            </w:r>
+            <w:proofErr w:type="spellStart"/>
+            <w:r>
+              <w:rPr>
+                <w:rFonts w:ascii="Consolas" w:hAnsi="Consolas" w:cs="Consolas"/>
+                <w:color w:val="000000"/>
+                <w:sz w:val="19"/>
+                <w:szCs w:val="19"/>
+                <w:highlight w:val="white"/>
+              </w:rPr>
+              <w:t>Row</w:t>
+            </w:r>
+            <w:proofErr w:type="spellEnd"/>
+            <w:r>
+              <w:rPr>
+                <w:rFonts w:ascii="Consolas" w:hAnsi="Consolas" w:cs="Consolas"/>
+                <w:color w:val="000000"/>
+                <w:sz w:val="19"/>
+                <w:szCs w:val="19"/>
+                <w:highlight w:val="white"/>
+              </w:rPr>
+              <w:t xml:space="preserve"> &amp;&amp; </w:t>
+            </w:r>
+            <w:proofErr w:type="spellStart"/>
+            <w:r>
+              <w:rPr>
+                <w:rFonts w:ascii="Consolas" w:hAnsi="Consolas" w:cs="Consolas"/>
+                <w:color w:val="000000"/>
+                <w:sz w:val="19"/>
+                <w:szCs w:val="19"/>
+                <w:highlight w:val="white"/>
+              </w:rPr>
+              <w:t>notOverlapedColumn</w:t>
+            </w:r>
+            <w:proofErr w:type="spellEnd"/>
+            <w:r>
+              <w:rPr>
+                <w:rFonts w:ascii="Consolas" w:hAnsi="Consolas" w:cs="Consolas"/>
+                <w:color w:val="000000"/>
+                <w:sz w:val="19"/>
+                <w:szCs w:val="19"/>
+                <w:highlight w:val="white"/>
+              </w:rPr>
+              <w:t xml:space="preserve"> == overlap2.</w:t>
+            </w:r>
+            <w:proofErr w:type="spellStart"/>
+            <w:r>
+              <w:rPr>
+                <w:rFonts w:ascii="Consolas" w:hAnsi="Consolas" w:cs="Consolas"/>
+                <w:color w:val="000000"/>
+                <w:sz w:val="19"/>
+                <w:szCs w:val="19"/>
+                <w:highlight w:val="white"/>
+              </w:rPr>
+              <w:t>Column</w:t>
+            </w:r>
+            <w:proofErr w:type="spellEnd"/>
+            <w:r>
+              <w:rPr>
+                <w:rFonts w:ascii="Consolas" w:hAnsi="Consolas" w:cs="Consolas"/>
+                <w:color w:val="000000"/>
+                <w:sz w:val="19"/>
+                <w:szCs w:val="19"/>
+                <w:highlight w:val="white"/>
+              </w:rPr>
+              <w:t xml:space="preserve">) </w:t>
+            </w:r>
+            <w:proofErr w:type="spellStart"/>
             <w:r>
               <w:rPr>
                 <w:rFonts w:ascii="Consolas" w:hAnsi="Consolas" w:cs="Consolas"/>
@@ -731,6 +1162,7 @@
               </w:rPr>
               <w:t>return</w:t>
             </w:r>
+            <w:proofErr w:type="spellEnd"/>
             <w:r>
               <w:rPr>
                 <w:rFonts w:ascii="Consolas" w:hAnsi="Consolas" w:cs="Consolas"/>
@@ -741,6 +1173,7 @@
               </w:rPr>
               <w:t xml:space="preserve"> </w:t>
             </w:r>
+            <w:proofErr w:type="spellStart"/>
             <w:r>
               <w:rPr>
                 <w:rFonts w:ascii="Consolas" w:hAnsi="Consolas" w:cs="Consolas"/>
@@ -751,6 +1184,7 @@
               </w:rPr>
               <w:t>true</w:t>
             </w:r>
+            <w:proofErr w:type="spellEnd"/>
             <w:r>
               <w:rPr>
                 <w:rFonts w:ascii="Consolas" w:hAnsi="Consolas" w:cs="Consolas"/>
@@ -775,6 +1209,7 @@
                 <w:highlight w:val="white"/>
               </w:rPr>
             </w:pPr>
+            <w:proofErr w:type="spellStart"/>
             <w:r>
               <w:rPr>
                 <w:rFonts w:ascii="Consolas" w:hAnsi="Consolas" w:cs="Consolas"/>
@@ -785,6 +1220,7 @@
               </w:rPr>
               <w:t>else</w:t>
             </w:r>
+            <w:proofErr w:type="spellEnd"/>
             <w:r>
               <w:rPr>
                 <w:rFonts w:ascii="Consolas" w:hAnsi="Consolas" w:cs="Consolas"/>
@@ -795,6 +1231,7 @@
               </w:rPr>
               <w:t xml:space="preserve"> </w:t>
             </w:r>
+            <w:proofErr w:type="spellStart"/>
             <w:r>
               <w:rPr>
                 <w:rFonts w:ascii="Consolas" w:hAnsi="Consolas" w:cs="Consolas"/>
@@ -805,16 +1242,106 @@
               </w:rPr>
               <w:t>if</w:t>
             </w:r>
-            <w:r>
-              <w:rPr>
-                <w:rFonts w:ascii="Consolas" w:hAnsi="Consolas" w:cs="Consolas"/>
-                <w:color w:val="000000"/>
-                <w:sz w:val="19"/>
-                <w:szCs w:val="19"/>
-                <w:highlight w:val="white"/>
-              </w:rPr>
-              <w:t xml:space="preserve"> (notOverlapedRow == overlap3.Row &amp;&amp; notOverlapedColumn == overlap3.Column) </w:t>
-            </w:r>
+            <w:proofErr w:type="spellEnd"/>
+            <w:r>
+              <w:rPr>
+                <w:rFonts w:ascii="Consolas" w:hAnsi="Consolas" w:cs="Consolas"/>
+                <w:color w:val="000000"/>
+                <w:sz w:val="19"/>
+                <w:szCs w:val="19"/>
+                <w:highlight w:val="white"/>
+              </w:rPr>
+              <w:t xml:space="preserve"> (</w:t>
+            </w:r>
+            <w:proofErr w:type="spellStart"/>
+            <w:r>
+              <w:rPr>
+                <w:rFonts w:ascii="Consolas" w:hAnsi="Consolas" w:cs="Consolas"/>
+                <w:color w:val="000000"/>
+                <w:sz w:val="19"/>
+                <w:szCs w:val="19"/>
+                <w:highlight w:val="white"/>
+              </w:rPr>
+              <w:t>notOverlapedRow</w:t>
+            </w:r>
+            <w:proofErr w:type="spellEnd"/>
+            <w:r>
+              <w:rPr>
+                <w:rFonts w:ascii="Consolas" w:hAnsi="Consolas" w:cs="Consolas"/>
+                <w:color w:val="000000"/>
+                <w:sz w:val="19"/>
+                <w:szCs w:val="19"/>
+                <w:highlight w:val="white"/>
+              </w:rPr>
+              <w:t xml:space="preserve"> == overlap3.</w:t>
+            </w:r>
+            <w:proofErr w:type="spellStart"/>
+            <w:r>
+              <w:rPr>
+                <w:rFonts w:ascii="Consolas" w:hAnsi="Consolas" w:cs="Consolas"/>
+                <w:color w:val="000000"/>
+                <w:sz w:val="19"/>
+                <w:szCs w:val="19"/>
+                <w:highlight w:val="white"/>
+              </w:rPr>
+              <w:t>Row</w:t>
+            </w:r>
+            <w:proofErr w:type="spellEnd"/>
+            <w:r>
+              <w:rPr>
+                <w:rFonts w:ascii="Consolas" w:hAnsi="Consolas" w:cs="Consolas"/>
+                <w:color w:val="000000"/>
+                <w:sz w:val="19"/>
+                <w:szCs w:val="19"/>
+                <w:highlight w:val="white"/>
+              </w:rPr>
+              <w:t xml:space="preserve"> &amp;&amp; </w:t>
+            </w:r>
+            <w:proofErr w:type="spellStart"/>
+            <w:r>
+              <w:rPr>
+                <w:rFonts w:ascii="Consolas" w:hAnsi="Consolas" w:cs="Consolas"/>
+                <w:color w:val="000000"/>
+                <w:sz w:val="19"/>
+                <w:szCs w:val="19"/>
+                <w:highlight w:val="white"/>
+              </w:rPr>
+              <w:t>notOverlapedColumn</w:t>
+            </w:r>
+            <w:proofErr w:type="spellEnd"/>
+            <w:r>
+              <w:rPr>
+                <w:rFonts w:ascii="Consolas" w:hAnsi="Consolas" w:cs="Consolas"/>
+                <w:color w:val="000000"/>
+                <w:sz w:val="19"/>
+                <w:szCs w:val="19"/>
+                <w:highlight w:val="white"/>
+              </w:rPr>
+              <w:t xml:space="preserve"> == overlap3.</w:t>
+            </w:r>
+            <w:proofErr w:type="spellStart"/>
+            <w:r>
+              <w:rPr>
+                <w:rFonts w:ascii="Consolas" w:hAnsi="Consolas" w:cs="Consolas"/>
+                <w:color w:val="000000"/>
+                <w:sz w:val="19"/>
+                <w:szCs w:val="19"/>
+                <w:highlight w:val="white"/>
+              </w:rPr>
+              <w:t>Column</w:t>
+            </w:r>
+            <w:proofErr w:type="spellEnd"/>
+            <w:r>
+              <w:rPr>
+                <w:rFonts w:ascii="Consolas" w:hAnsi="Consolas" w:cs="Consolas"/>
+                <w:color w:val="000000"/>
+                <w:sz w:val="19"/>
+                <w:szCs w:val="19"/>
+                <w:highlight w:val="white"/>
+              </w:rPr>
+              <w:t xml:space="preserve">) </w:t>
+            </w:r>
+            <w:proofErr w:type="spellStart"/>
             <w:r>
               <w:rPr>
                 <w:rFonts w:ascii="Consolas" w:hAnsi="Consolas" w:cs="Consolas"/>
@@ -825,6 +1352,7 @@
               </w:rPr>
               <w:t>return</w:t>
             </w:r>
+            <w:proofErr w:type="spellEnd"/>
             <w:r>
               <w:rPr>
                 <w:rFonts w:ascii="Consolas" w:hAnsi="Consolas" w:cs="Consolas"/>
@@ -835,6 +1363,7 @@
               </w:rPr>
               <w:t xml:space="preserve"> </w:t>
             </w:r>
+            <w:proofErr w:type="spellStart"/>
             <w:r>
               <w:rPr>
                 <w:rFonts w:ascii="Consolas" w:hAnsi="Consolas" w:cs="Consolas"/>
@@ -845,6 +1374,7 @@
               </w:rPr>
               <w:t>true</w:t>
             </w:r>
+            <w:proofErr w:type="spellEnd"/>
             <w:r>
               <w:rPr>
                 <w:rFonts w:ascii="Consolas" w:hAnsi="Consolas" w:cs="Consolas"/>
@@ -869,6 +1399,7 @@
                 <w:highlight w:val="white"/>
               </w:rPr>
             </w:pPr>
+            <w:proofErr w:type="spellStart"/>
             <w:r>
               <w:rPr>
                 <w:rFonts w:ascii="Consolas" w:hAnsi="Consolas" w:cs="Consolas"/>
@@ -879,6 +1410,7 @@
               </w:rPr>
               <w:t>else</w:t>
             </w:r>
+            <w:proofErr w:type="spellEnd"/>
             <w:r>
               <w:rPr>
                 <w:rFonts w:ascii="Consolas" w:hAnsi="Consolas" w:cs="Consolas"/>
@@ -889,6 +1421,7 @@
               </w:rPr>
               <w:t xml:space="preserve"> </w:t>
             </w:r>
+            <w:proofErr w:type="spellStart"/>
             <w:r>
               <w:rPr>
                 <w:rFonts w:ascii="Consolas" w:hAnsi="Consolas" w:cs="Consolas"/>
@@ -899,16 +1432,106 @@
               </w:rPr>
               <w:t>if</w:t>
             </w:r>
-            <w:r>
-              <w:rPr>
-                <w:rFonts w:ascii="Consolas" w:hAnsi="Consolas" w:cs="Consolas"/>
-                <w:color w:val="000000"/>
-                <w:sz w:val="19"/>
-                <w:szCs w:val="19"/>
-                <w:highlight w:val="white"/>
-              </w:rPr>
-              <w:t xml:space="preserve"> (notOverlapedRow == overlap4.Row &amp;&amp; notOverlapedColumn == overlap4.Column) </w:t>
-            </w:r>
+            <w:proofErr w:type="spellEnd"/>
+            <w:r>
+              <w:rPr>
+                <w:rFonts w:ascii="Consolas" w:hAnsi="Consolas" w:cs="Consolas"/>
+                <w:color w:val="000000"/>
+                <w:sz w:val="19"/>
+                <w:szCs w:val="19"/>
+                <w:highlight w:val="white"/>
+              </w:rPr>
+              <w:t xml:space="preserve"> (</w:t>
+            </w:r>
+            <w:proofErr w:type="spellStart"/>
+            <w:r>
+              <w:rPr>
+                <w:rFonts w:ascii="Consolas" w:hAnsi="Consolas" w:cs="Consolas"/>
+                <w:color w:val="000000"/>
+                <w:sz w:val="19"/>
+                <w:szCs w:val="19"/>
+                <w:highlight w:val="white"/>
+              </w:rPr>
+              <w:t>notOverlapedRow</w:t>
+            </w:r>
+            <w:proofErr w:type="spellEnd"/>
+            <w:r>
+              <w:rPr>
+                <w:rFonts w:ascii="Consolas" w:hAnsi="Consolas" w:cs="Consolas"/>
+                <w:color w:val="000000"/>
+                <w:sz w:val="19"/>
+                <w:szCs w:val="19"/>
+                <w:highlight w:val="white"/>
+              </w:rPr>
+              <w:t xml:space="preserve"> == overlap4.</w:t>
+            </w:r>
+            <w:proofErr w:type="spellStart"/>
+            <w:r>
+              <w:rPr>
+                <w:rFonts w:ascii="Consolas" w:hAnsi="Consolas" w:cs="Consolas"/>
+                <w:color w:val="000000"/>
+                <w:sz w:val="19"/>
+                <w:szCs w:val="19"/>
+                <w:highlight w:val="white"/>
+              </w:rPr>
+              <w:t>Row</w:t>
+            </w:r>
+            <w:proofErr w:type="spellEnd"/>
+            <w:r>
+              <w:rPr>
+                <w:rFonts w:ascii="Consolas" w:hAnsi="Consolas" w:cs="Consolas"/>
+                <w:color w:val="000000"/>
+                <w:sz w:val="19"/>
+                <w:szCs w:val="19"/>
+                <w:highlight w:val="white"/>
+              </w:rPr>
+              <w:t xml:space="preserve"> &amp;&amp; </w:t>
+            </w:r>
+            <w:proofErr w:type="spellStart"/>
+            <w:r>
+              <w:rPr>
+                <w:rFonts w:ascii="Consolas" w:hAnsi="Consolas" w:cs="Consolas"/>
+                <w:color w:val="000000"/>
+                <w:sz w:val="19"/>
+                <w:szCs w:val="19"/>
+                <w:highlight w:val="white"/>
+              </w:rPr>
+              <w:t>notOverlapedColumn</w:t>
+            </w:r>
+            <w:proofErr w:type="spellEnd"/>
+            <w:r>
+              <w:rPr>
+                <w:rFonts w:ascii="Consolas" w:hAnsi="Consolas" w:cs="Consolas"/>
+                <w:color w:val="000000"/>
+                <w:sz w:val="19"/>
+                <w:szCs w:val="19"/>
+                <w:highlight w:val="white"/>
+              </w:rPr>
+              <w:t xml:space="preserve"> == overlap4.</w:t>
+            </w:r>
+            <w:proofErr w:type="spellStart"/>
+            <w:r>
+              <w:rPr>
+                <w:rFonts w:ascii="Consolas" w:hAnsi="Consolas" w:cs="Consolas"/>
+                <w:color w:val="000000"/>
+                <w:sz w:val="19"/>
+                <w:szCs w:val="19"/>
+                <w:highlight w:val="white"/>
+              </w:rPr>
+              <w:t>Column</w:t>
+            </w:r>
+            <w:proofErr w:type="spellEnd"/>
+            <w:r>
+              <w:rPr>
+                <w:rFonts w:ascii="Consolas" w:hAnsi="Consolas" w:cs="Consolas"/>
+                <w:color w:val="000000"/>
+                <w:sz w:val="19"/>
+                <w:szCs w:val="19"/>
+                <w:highlight w:val="white"/>
+              </w:rPr>
+              <w:t xml:space="preserve">) </w:t>
+            </w:r>
+            <w:proofErr w:type="spellStart"/>
             <w:r>
               <w:rPr>
                 <w:rFonts w:ascii="Consolas" w:hAnsi="Consolas" w:cs="Consolas"/>
@@ -919,6 +1542,7 @@
               </w:rPr>
               <w:t>return</w:t>
             </w:r>
+            <w:proofErr w:type="spellEnd"/>
             <w:r>
               <w:rPr>
                 <w:rFonts w:ascii="Consolas" w:hAnsi="Consolas" w:cs="Consolas"/>
@@ -929,6 +1553,7 @@
               </w:rPr>
               <w:t xml:space="preserve"> </w:t>
             </w:r>
+            <w:proofErr w:type="spellStart"/>
             <w:r>
               <w:rPr>
                 <w:rFonts w:ascii="Consolas" w:hAnsi="Consolas" w:cs="Consolas"/>
@@ -939,6 +1564,7 @@
               </w:rPr>
               <w:t>true</w:t>
             </w:r>
+            <w:proofErr w:type="spellEnd"/>
             <w:r>
               <w:rPr>
                 <w:rFonts w:ascii="Consolas" w:hAnsi="Consolas" w:cs="Consolas"/>
@@ -963,6 +1589,7 @@
                 <w:highlight w:val="white"/>
               </w:rPr>
             </w:pPr>
+            <w:proofErr w:type="spellStart"/>
             <w:r>
               <w:rPr>
                 <w:rFonts w:ascii="Consolas" w:hAnsi="Consolas" w:cs="Consolas"/>
@@ -973,6 +1600,7 @@
               </w:rPr>
               <w:t>else</w:t>
             </w:r>
+            <w:proofErr w:type="spellEnd"/>
           </w:p>
           <w:p>
             <w:pPr>
@@ -993,6 +1621,7 @@
               </w:rPr>
               <w:t xml:space="preserve">   </w:t>
             </w:r>
+            <w:proofErr w:type="spellStart"/>
             <w:r>
               <w:rPr>
                 <w:rFonts w:ascii="Consolas" w:hAnsi="Consolas" w:cs="Consolas"/>
@@ -1003,6 +1632,7 @@
               </w:rPr>
               <w:t>return</w:t>
             </w:r>
+            <w:proofErr w:type="spellEnd"/>
             <w:r>
               <w:rPr>
                 <w:rFonts w:ascii="Consolas" w:hAnsi="Consolas" w:cs="Consolas"/>
@@ -1013,6 +1643,7 @@
               </w:rPr>
               <w:t xml:space="preserve"> </w:t>
             </w:r>
+            <w:proofErr w:type="spellStart"/>
             <w:r>
               <w:rPr>
                 <w:rFonts w:ascii="Consolas" w:hAnsi="Consolas" w:cs="Consolas"/>
@@ -1023,6 +1654,7 @@
               </w:rPr>
               <w:t>false</w:t>
             </w:r>
+            <w:proofErr w:type="spellEnd"/>
             <w:r>
               <w:rPr>
                 <w:rFonts w:ascii="Consolas" w:hAnsi="Consolas" w:cs="Consolas"/>
@@ -1099,6 +1731,7 @@
                 <w:highlight w:val="white"/>
               </w:rPr>
             </w:pPr>
+            <w:proofErr w:type="spellStart"/>
             <w:r>
               <w:rPr>
                 <w:rFonts w:ascii="Consolas" w:hAnsi="Consolas" w:cs="Consolas"/>
@@ -1110,15 +1743,104 @@
               <w:lastRenderedPageBreak/>
               <w:t>if</w:t>
             </w:r>
-            <w:r>
-              <w:rPr>
-                <w:rFonts w:ascii="Consolas" w:hAnsi="Consolas" w:cs="Consolas"/>
-                <w:color w:val="000000"/>
-                <w:sz w:val="19"/>
-                <w:szCs w:val="19"/>
-                <w:highlight w:val="white"/>
-              </w:rPr>
-              <w:t xml:space="preserve"> (notOverlapedRow == overlap1.Row &amp;&amp; notOverlapedColumn == overlap1.Column)</w:t>
+            <w:proofErr w:type="spellEnd"/>
+            <w:r>
+              <w:rPr>
+                <w:rFonts w:ascii="Consolas" w:hAnsi="Consolas" w:cs="Consolas"/>
+                <w:color w:val="000000"/>
+                <w:sz w:val="19"/>
+                <w:szCs w:val="19"/>
+                <w:highlight w:val="white"/>
+              </w:rPr>
+              <w:t xml:space="preserve"> (</w:t>
+            </w:r>
+            <w:proofErr w:type="spellStart"/>
+            <w:r>
+              <w:rPr>
+                <w:rFonts w:ascii="Consolas" w:hAnsi="Consolas" w:cs="Consolas"/>
+                <w:color w:val="000000"/>
+                <w:sz w:val="19"/>
+                <w:szCs w:val="19"/>
+                <w:highlight w:val="white"/>
+              </w:rPr>
+              <w:t>notOverlapedRow</w:t>
+            </w:r>
+            <w:proofErr w:type="spellEnd"/>
+            <w:r>
+              <w:rPr>
+                <w:rFonts w:ascii="Consolas" w:hAnsi="Consolas" w:cs="Consolas"/>
+                <w:color w:val="000000"/>
+                <w:sz w:val="19"/>
+                <w:szCs w:val="19"/>
+                <w:highlight w:val="white"/>
+              </w:rPr>
+              <w:t xml:space="preserve"> == overlap1.</w:t>
+            </w:r>
+            <w:proofErr w:type="spellStart"/>
+            <w:r>
+              <w:rPr>
+                <w:rFonts w:ascii="Consolas" w:hAnsi="Consolas" w:cs="Consolas"/>
+                <w:color w:val="000000"/>
+                <w:sz w:val="19"/>
+                <w:szCs w:val="19"/>
+                <w:highlight w:val="white"/>
+              </w:rPr>
+              <w:t>Row</w:t>
+            </w:r>
+            <w:proofErr w:type="spellEnd"/>
+            <w:r>
+              <w:rPr>
+                <w:rFonts w:ascii="Consolas" w:hAnsi="Consolas" w:cs="Consolas"/>
+                <w:color w:val="000000"/>
+                <w:sz w:val="19"/>
+                <w:szCs w:val="19"/>
+                <w:highlight w:val="white"/>
+              </w:rPr>
+              <w:t xml:space="preserve"> &amp;&amp; </w:t>
+            </w:r>
+            <w:proofErr w:type="spellStart"/>
+            <w:r>
+              <w:rPr>
+                <w:rFonts w:ascii="Consolas" w:hAnsi="Consolas" w:cs="Consolas"/>
+                <w:color w:val="000000"/>
+                <w:sz w:val="19"/>
+                <w:szCs w:val="19"/>
+                <w:highlight w:val="white"/>
+              </w:rPr>
+              <w:t>notOverlapedColumn</w:t>
+            </w:r>
+            <w:proofErr w:type="spellEnd"/>
+            <w:r>
+              <w:rPr>
+                <w:rFonts w:ascii="Consolas" w:hAnsi="Consolas" w:cs="Consolas"/>
+                <w:color w:val="000000"/>
+                <w:sz w:val="19"/>
+                <w:szCs w:val="19"/>
+                <w:highlight w:val="white"/>
+              </w:rPr>
+              <w:t xml:space="preserve"> == overlap1.</w:t>
+            </w:r>
+            <w:proofErr w:type="spellStart"/>
+            <w:r>
+              <w:rPr>
+                <w:rFonts w:ascii="Consolas" w:hAnsi="Consolas" w:cs="Consolas"/>
+                <w:color w:val="000000"/>
+                <w:sz w:val="19"/>
+                <w:szCs w:val="19"/>
+                <w:highlight w:val="white"/>
+              </w:rPr>
+              <w:t>Column</w:t>
+            </w:r>
+            <w:proofErr w:type="spellEnd"/>
+            <w:r>
+              <w:rPr>
+                <w:rFonts w:ascii="Consolas" w:hAnsi="Consolas" w:cs="Consolas"/>
+                <w:color w:val="000000"/>
+                <w:sz w:val="19"/>
+                <w:szCs w:val="19"/>
+                <w:highlight w:val="white"/>
+              </w:rPr>
+              <w:t>)</w:t>
             </w:r>
           </w:p>
           <w:p>
@@ -1168,6 +1890,7 @@
               </w:rPr>
               <w:t xml:space="preserve">    </w:t>
             </w:r>
+            <w:proofErr w:type="spellStart"/>
             <w:r>
               <w:rPr>
                 <w:rFonts w:ascii="Consolas" w:hAnsi="Consolas" w:cs="Consolas"/>
@@ -1178,6 +1901,7 @@
               </w:rPr>
               <w:t>return</w:t>
             </w:r>
+            <w:proofErr w:type="spellEnd"/>
             <w:r>
               <w:rPr>
                 <w:rFonts w:ascii="Consolas" w:hAnsi="Consolas" w:cs="Consolas"/>
@@ -1188,6 +1912,7 @@
               </w:rPr>
               <w:t xml:space="preserve"> </w:t>
             </w:r>
+            <w:proofErr w:type="spellStart"/>
             <w:r>
               <w:rPr>
                 <w:rFonts w:ascii="Consolas" w:hAnsi="Consolas" w:cs="Consolas"/>
@@ -1198,6 +1923,7 @@
               </w:rPr>
               <w:t>true</w:t>
             </w:r>
+            <w:proofErr w:type="spellEnd"/>
             <w:r>
               <w:rPr>
                 <w:rFonts w:ascii="Consolas" w:hAnsi="Consolas" w:cs="Consolas"/>
@@ -1246,6 +1972,7 @@
                 <w:highlight w:val="white"/>
               </w:rPr>
             </w:pPr>
+            <w:proofErr w:type="spellStart"/>
             <w:r>
               <w:rPr>
                 <w:rFonts w:ascii="Consolas" w:hAnsi="Consolas" w:cs="Consolas"/>
@@ -1256,6 +1983,7 @@
               </w:rPr>
               <w:t>else</w:t>
             </w:r>
+            <w:proofErr w:type="spellEnd"/>
             <w:r>
               <w:rPr>
                 <w:rFonts w:ascii="Consolas" w:hAnsi="Consolas" w:cs="Consolas"/>
@@ -1266,6 +1994,7 @@
               </w:rPr>
               <w:t xml:space="preserve"> </w:t>
             </w:r>
+            <w:proofErr w:type="spellStart"/>
             <w:r>
               <w:rPr>
                 <w:rFonts w:ascii="Consolas" w:hAnsi="Consolas" w:cs="Consolas"/>
@@ -1276,16 +2005,95 @@
               </w:rPr>
               <w:t>if</w:t>
             </w:r>
-            <w:r>
-              <w:rPr>
-                <w:rFonts w:ascii="Consolas" w:hAnsi="Consolas" w:cs="Consolas"/>
-                <w:color w:val="000000"/>
-                <w:sz w:val="19"/>
-                <w:szCs w:val="19"/>
-                <w:highlight w:val="white"/>
-              </w:rPr>
-              <w:t xml:space="preserve"> (notOverlapedRow == overlap2.Row &amp;&amp; notOverlapedColumn == overlap2.Column</w:t>
-            </w:r>
+            <w:proofErr w:type="spellEnd"/>
+            <w:r>
+              <w:rPr>
+                <w:rFonts w:ascii="Consolas" w:hAnsi="Consolas" w:cs="Consolas"/>
+                <w:color w:val="000000"/>
+                <w:sz w:val="19"/>
+                <w:szCs w:val="19"/>
+                <w:highlight w:val="white"/>
+              </w:rPr>
+              <w:t xml:space="preserve"> (</w:t>
+            </w:r>
+            <w:proofErr w:type="spellStart"/>
+            <w:r>
+              <w:rPr>
+                <w:rFonts w:ascii="Consolas" w:hAnsi="Consolas" w:cs="Consolas"/>
+                <w:color w:val="000000"/>
+                <w:sz w:val="19"/>
+                <w:szCs w:val="19"/>
+                <w:highlight w:val="white"/>
+              </w:rPr>
+              <w:t>notOverlapedRow</w:t>
+            </w:r>
+            <w:proofErr w:type="spellEnd"/>
+            <w:r>
+              <w:rPr>
+                <w:rFonts w:ascii="Consolas" w:hAnsi="Consolas" w:cs="Consolas"/>
+                <w:color w:val="000000"/>
+                <w:sz w:val="19"/>
+                <w:szCs w:val="19"/>
+                <w:highlight w:val="white"/>
+              </w:rPr>
+              <w:t xml:space="preserve"> == overlap2.</w:t>
+            </w:r>
+            <w:proofErr w:type="spellStart"/>
+            <w:r>
+              <w:rPr>
+                <w:rFonts w:ascii="Consolas" w:hAnsi="Consolas" w:cs="Consolas"/>
+                <w:color w:val="000000"/>
+                <w:sz w:val="19"/>
+                <w:szCs w:val="19"/>
+                <w:highlight w:val="white"/>
+              </w:rPr>
+              <w:t>Row</w:t>
+            </w:r>
+            <w:proofErr w:type="spellEnd"/>
+            <w:r>
+              <w:rPr>
+                <w:rFonts w:ascii="Consolas" w:hAnsi="Consolas" w:cs="Consolas"/>
+                <w:color w:val="000000"/>
+                <w:sz w:val="19"/>
+                <w:szCs w:val="19"/>
+                <w:highlight w:val="white"/>
+              </w:rPr>
+              <w:t xml:space="preserve"> &amp;&amp; </w:t>
+            </w:r>
+            <w:proofErr w:type="spellStart"/>
+            <w:r>
+              <w:rPr>
+                <w:rFonts w:ascii="Consolas" w:hAnsi="Consolas" w:cs="Consolas"/>
+                <w:color w:val="000000"/>
+                <w:sz w:val="19"/>
+                <w:szCs w:val="19"/>
+                <w:highlight w:val="white"/>
+              </w:rPr>
+              <w:t>notOverlapedColumn</w:t>
+            </w:r>
+            <w:proofErr w:type="spellEnd"/>
+            <w:r>
+              <w:rPr>
+                <w:rFonts w:ascii="Consolas" w:hAnsi="Consolas" w:cs="Consolas"/>
+                <w:color w:val="000000"/>
+                <w:sz w:val="19"/>
+                <w:szCs w:val="19"/>
+                <w:highlight w:val="white"/>
+              </w:rPr>
+              <w:t xml:space="preserve"> == overlap2.</w:t>
+            </w:r>
+            <w:proofErr w:type="spellStart"/>
+            <w:r>
+              <w:rPr>
+                <w:rFonts w:ascii="Consolas" w:hAnsi="Consolas" w:cs="Consolas"/>
+                <w:color w:val="000000"/>
+                <w:sz w:val="19"/>
+                <w:szCs w:val="19"/>
+                <w:highlight w:val="white"/>
+              </w:rPr>
+              <w:t>Column</w:t>
+            </w:r>
+            <w:proofErr w:type="spellEnd"/>
           </w:p>
           <w:p>
             <w:pPr>
@@ -1334,6 +2142,7 @@
               </w:rPr>
               <w:t xml:space="preserve">    </w:t>
             </w:r>
+            <w:proofErr w:type="spellStart"/>
             <w:r>
               <w:rPr>
                 <w:rFonts w:ascii="Consolas" w:hAnsi="Consolas" w:cs="Consolas"/>
@@ -1344,6 +2153,7 @@
               </w:rPr>
               <w:t>return</w:t>
             </w:r>
+            <w:proofErr w:type="spellEnd"/>
             <w:r>
               <w:rPr>
                 <w:rFonts w:ascii="Consolas" w:hAnsi="Consolas" w:cs="Consolas"/>
@@ -1354,6 +2164,7 @@
               </w:rPr>
               <w:t xml:space="preserve"> </w:t>
             </w:r>
+            <w:proofErr w:type="spellStart"/>
             <w:r>
               <w:rPr>
                 <w:rFonts w:ascii="Consolas" w:hAnsi="Consolas" w:cs="Consolas"/>
@@ -1364,6 +2175,7 @@
               </w:rPr>
               <w:t>true</w:t>
             </w:r>
+            <w:proofErr w:type="spellEnd"/>
             <w:r>
               <w:rPr>
                 <w:rFonts w:ascii="Consolas" w:hAnsi="Consolas" w:cs="Consolas"/>
@@ -1412,6 +2224,7 @@
                 <w:highlight w:val="white"/>
               </w:rPr>
             </w:pPr>
+            <w:proofErr w:type="spellStart"/>
             <w:r>
               <w:rPr>
                 <w:rFonts w:ascii="Consolas" w:hAnsi="Consolas" w:cs="Consolas"/>
@@ -1422,6 +2235,7 @@
               </w:rPr>
               <w:t>else</w:t>
             </w:r>
+            <w:proofErr w:type="spellEnd"/>
             <w:r>
               <w:rPr>
                 <w:rFonts w:ascii="Consolas" w:hAnsi="Consolas" w:cs="Consolas"/>
@@ -1432,6 +2246,7 @@
               </w:rPr>
               <w:t xml:space="preserve"> </w:t>
             </w:r>
+            <w:proofErr w:type="spellStart"/>
             <w:r>
               <w:rPr>
                 <w:rFonts w:ascii="Consolas" w:hAnsi="Consolas" w:cs="Consolas"/>
@@ -1442,15 +2257,104 @@
               </w:rPr>
               <w:t>if</w:t>
             </w:r>
-            <w:r>
-              <w:rPr>
-                <w:rFonts w:ascii="Consolas" w:hAnsi="Consolas" w:cs="Consolas"/>
-                <w:color w:val="000000"/>
-                <w:sz w:val="19"/>
-                <w:szCs w:val="19"/>
-                <w:highlight w:val="white"/>
-              </w:rPr>
-              <w:t xml:space="preserve"> (notOverlapedRow == overlap3.Row &amp;&amp; notOverlapedColumn == overlap3.Column)</w:t>
+            <w:proofErr w:type="spellEnd"/>
+            <w:r>
+              <w:rPr>
+                <w:rFonts w:ascii="Consolas" w:hAnsi="Consolas" w:cs="Consolas"/>
+                <w:color w:val="000000"/>
+                <w:sz w:val="19"/>
+                <w:szCs w:val="19"/>
+                <w:highlight w:val="white"/>
+              </w:rPr>
+              <w:t xml:space="preserve"> (</w:t>
+            </w:r>
+            <w:proofErr w:type="spellStart"/>
+            <w:r>
+              <w:rPr>
+                <w:rFonts w:ascii="Consolas" w:hAnsi="Consolas" w:cs="Consolas"/>
+                <w:color w:val="000000"/>
+                <w:sz w:val="19"/>
+                <w:szCs w:val="19"/>
+                <w:highlight w:val="white"/>
+              </w:rPr>
+              <w:t>notOverlapedRow</w:t>
+            </w:r>
+            <w:proofErr w:type="spellEnd"/>
+            <w:r>
+              <w:rPr>
+                <w:rFonts w:ascii="Consolas" w:hAnsi="Consolas" w:cs="Consolas"/>
+                <w:color w:val="000000"/>
+                <w:sz w:val="19"/>
+                <w:szCs w:val="19"/>
+                <w:highlight w:val="white"/>
+              </w:rPr>
+              <w:t xml:space="preserve"> == overlap3.</w:t>
+            </w:r>
+            <w:proofErr w:type="spellStart"/>
+            <w:r>
+              <w:rPr>
+                <w:rFonts w:ascii="Consolas" w:hAnsi="Consolas" w:cs="Consolas"/>
+                <w:color w:val="000000"/>
+                <w:sz w:val="19"/>
+                <w:szCs w:val="19"/>
+                <w:highlight w:val="white"/>
+              </w:rPr>
+              <w:t>Row</w:t>
+            </w:r>
+            <w:proofErr w:type="spellEnd"/>
+            <w:r>
+              <w:rPr>
+                <w:rFonts w:ascii="Consolas" w:hAnsi="Consolas" w:cs="Consolas"/>
+                <w:color w:val="000000"/>
+                <w:sz w:val="19"/>
+                <w:szCs w:val="19"/>
+                <w:highlight w:val="white"/>
+              </w:rPr>
+              <w:t xml:space="preserve"> &amp;&amp; </w:t>
+            </w:r>
+            <w:proofErr w:type="spellStart"/>
+            <w:r>
+              <w:rPr>
+                <w:rFonts w:ascii="Consolas" w:hAnsi="Consolas" w:cs="Consolas"/>
+                <w:color w:val="000000"/>
+                <w:sz w:val="19"/>
+                <w:szCs w:val="19"/>
+                <w:highlight w:val="white"/>
+              </w:rPr>
+              <w:t>notOverlapedColumn</w:t>
+            </w:r>
+            <w:proofErr w:type="spellEnd"/>
+            <w:r>
+              <w:rPr>
+                <w:rFonts w:ascii="Consolas" w:hAnsi="Consolas" w:cs="Consolas"/>
+                <w:color w:val="000000"/>
+                <w:sz w:val="19"/>
+                <w:szCs w:val="19"/>
+                <w:highlight w:val="white"/>
+              </w:rPr>
+              <w:t xml:space="preserve"> == overlap3.</w:t>
+            </w:r>
+            <w:proofErr w:type="spellStart"/>
+            <w:r>
+              <w:rPr>
+                <w:rFonts w:ascii="Consolas" w:hAnsi="Consolas" w:cs="Consolas"/>
+                <w:color w:val="000000"/>
+                <w:sz w:val="19"/>
+                <w:szCs w:val="19"/>
+                <w:highlight w:val="white"/>
+              </w:rPr>
+              <w:t>Column</w:t>
+            </w:r>
+            <w:proofErr w:type="spellEnd"/>
+            <w:r>
+              <w:rPr>
+                <w:rFonts w:ascii="Consolas" w:hAnsi="Consolas" w:cs="Consolas"/>
+                <w:color w:val="000000"/>
+                <w:sz w:val="19"/>
+                <w:szCs w:val="19"/>
+                <w:highlight w:val="white"/>
+              </w:rPr>
+              <w:t>)</w:t>
             </w:r>
           </w:p>
           <w:p>
@@ -1500,6 +2404,7 @@
               </w:rPr>
               <w:t xml:space="preserve">    </w:t>
             </w:r>
+            <w:proofErr w:type="spellStart"/>
             <w:r>
               <w:rPr>
                 <w:rFonts w:ascii="Consolas" w:hAnsi="Consolas" w:cs="Consolas"/>
@@ -1510,6 +2415,7 @@
               </w:rPr>
               <w:t>return</w:t>
             </w:r>
+            <w:proofErr w:type="spellEnd"/>
             <w:r>
               <w:rPr>
                 <w:rFonts w:ascii="Consolas" w:hAnsi="Consolas" w:cs="Consolas"/>
@@ -1520,6 +2426,7 @@
               </w:rPr>
               <w:t xml:space="preserve"> </w:t>
             </w:r>
+            <w:proofErr w:type="spellStart"/>
             <w:r>
               <w:rPr>
                 <w:rFonts w:ascii="Consolas" w:hAnsi="Consolas" w:cs="Consolas"/>
@@ -1530,6 +2437,7 @@
               </w:rPr>
               <w:t>true</w:t>
             </w:r>
+            <w:proofErr w:type="spellEnd"/>
             <w:r>
               <w:rPr>
                 <w:rFonts w:ascii="Consolas" w:hAnsi="Consolas" w:cs="Consolas"/>
@@ -1578,6 +2486,7 @@
                 <w:highlight w:val="white"/>
               </w:rPr>
             </w:pPr>
+            <w:proofErr w:type="spellStart"/>
             <w:r>
               <w:rPr>
                 <w:rFonts w:ascii="Consolas" w:hAnsi="Consolas" w:cs="Consolas"/>
@@ -1588,6 +2497,7 @@
               </w:rPr>
               <w:t>else</w:t>
             </w:r>
+            <w:proofErr w:type="spellEnd"/>
             <w:r>
               <w:rPr>
                 <w:rFonts w:ascii="Consolas" w:hAnsi="Consolas" w:cs="Consolas"/>
@@ -1598,6 +2508,7 @@
               </w:rPr>
               <w:t xml:space="preserve"> </w:t>
             </w:r>
+            <w:proofErr w:type="spellStart"/>
             <w:r>
               <w:rPr>
                 <w:rFonts w:ascii="Consolas" w:hAnsi="Consolas" w:cs="Consolas"/>
@@ -1608,15 +2519,104 @@
               </w:rPr>
               <w:t>if</w:t>
             </w:r>
-            <w:r>
-              <w:rPr>
-                <w:rFonts w:ascii="Consolas" w:hAnsi="Consolas" w:cs="Consolas"/>
-                <w:color w:val="000000"/>
-                <w:sz w:val="19"/>
-                <w:szCs w:val="19"/>
-                <w:highlight w:val="white"/>
-              </w:rPr>
-              <w:t xml:space="preserve"> (notOverlapedRow == overlap4.Row &amp;&amp; notOverlapedColumn == overlap4.Column)</w:t>
+            <w:proofErr w:type="spellEnd"/>
+            <w:r>
+              <w:rPr>
+                <w:rFonts w:ascii="Consolas" w:hAnsi="Consolas" w:cs="Consolas"/>
+                <w:color w:val="000000"/>
+                <w:sz w:val="19"/>
+                <w:szCs w:val="19"/>
+                <w:highlight w:val="white"/>
+              </w:rPr>
+              <w:t xml:space="preserve"> (</w:t>
+            </w:r>
+            <w:proofErr w:type="spellStart"/>
+            <w:r>
+              <w:rPr>
+                <w:rFonts w:ascii="Consolas" w:hAnsi="Consolas" w:cs="Consolas"/>
+                <w:color w:val="000000"/>
+                <w:sz w:val="19"/>
+                <w:szCs w:val="19"/>
+                <w:highlight w:val="white"/>
+              </w:rPr>
+              <w:t>notOverlapedRow</w:t>
+            </w:r>
+            <w:proofErr w:type="spellEnd"/>
+            <w:r>
+              <w:rPr>
+                <w:rFonts w:ascii="Consolas" w:hAnsi="Consolas" w:cs="Consolas"/>
+                <w:color w:val="000000"/>
+                <w:sz w:val="19"/>
+                <w:szCs w:val="19"/>
+                <w:highlight w:val="white"/>
+              </w:rPr>
+              <w:t xml:space="preserve"> == overlap4.</w:t>
+            </w:r>
+            <w:proofErr w:type="spellStart"/>
+            <w:r>
+              <w:rPr>
+                <w:rFonts w:ascii="Consolas" w:hAnsi="Consolas" w:cs="Consolas"/>
+                <w:color w:val="000000"/>
+                <w:sz w:val="19"/>
+                <w:szCs w:val="19"/>
+                <w:highlight w:val="white"/>
+              </w:rPr>
+              <w:t>Row</w:t>
+            </w:r>
+            <w:proofErr w:type="spellEnd"/>
+            <w:r>
+              <w:rPr>
+                <w:rFonts w:ascii="Consolas" w:hAnsi="Consolas" w:cs="Consolas"/>
+                <w:color w:val="000000"/>
+                <w:sz w:val="19"/>
+                <w:szCs w:val="19"/>
+                <w:highlight w:val="white"/>
+              </w:rPr>
+              <w:t xml:space="preserve"> &amp;&amp; </w:t>
+            </w:r>
+            <w:proofErr w:type="spellStart"/>
+            <w:r>
+              <w:rPr>
+                <w:rFonts w:ascii="Consolas" w:hAnsi="Consolas" w:cs="Consolas"/>
+                <w:color w:val="000000"/>
+                <w:sz w:val="19"/>
+                <w:szCs w:val="19"/>
+                <w:highlight w:val="white"/>
+              </w:rPr>
+              <w:t>notOverlapedColumn</w:t>
+            </w:r>
+            <w:proofErr w:type="spellEnd"/>
+            <w:r>
+              <w:rPr>
+                <w:rFonts w:ascii="Consolas" w:hAnsi="Consolas" w:cs="Consolas"/>
+                <w:color w:val="000000"/>
+                <w:sz w:val="19"/>
+                <w:szCs w:val="19"/>
+                <w:highlight w:val="white"/>
+              </w:rPr>
+              <w:t xml:space="preserve"> == overlap4.</w:t>
+            </w:r>
+            <w:proofErr w:type="spellStart"/>
+            <w:r>
+              <w:rPr>
+                <w:rFonts w:ascii="Consolas" w:hAnsi="Consolas" w:cs="Consolas"/>
+                <w:color w:val="000000"/>
+                <w:sz w:val="19"/>
+                <w:szCs w:val="19"/>
+                <w:highlight w:val="white"/>
+              </w:rPr>
+              <w:t>Column</w:t>
+            </w:r>
+            <w:proofErr w:type="spellEnd"/>
+            <w:r>
+              <w:rPr>
+                <w:rFonts w:ascii="Consolas" w:hAnsi="Consolas" w:cs="Consolas"/>
+                <w:color w:val="000000"/>
+                <w:sz w:val="19"/>
+                <w:szCs w:val="19"/>
+                <w:highlight w:val="white"/>
+              </w:rPr>
+              <w:t>)</w:t>
             </w:r>
           </w:p>
           <w:p>
@@ -1666,6 +2666,7 @@
               </w:rPr>
               <w:t xml:space="preserve">    </w:t>
             </w:r>
+            <w:proofErr w:type="spellStart"/>
             <w:r>
               <w:rPr>
                 <w:rFonts w:ascii="Consolas" w:hAnsi="Consolas" w:cs="Consolas"/>
@@ -1676,6 +2677,7 @@
               </w:rPr>
               <w:t>return</w:t>
             </w:r>
+            <w:proofErr w:type="spellEnd"/>
             <w:r>
               <w:rPr>
                 <w:rFonts w:ascii="Consolas" w:hAnsi="Consolas" w:cs="Consolas"/>
@@ -1686,6 +2688,7 @@
               </w:rPr>
               <w:t xml:space="preserve"> </w:t>
             </w:r>
+            <w:proofErr w:type="spellStart"/>
             <w:r>
               <w:rPr>
                 <w:rFonts w:ascii="Consolas" w:hAnsi="Consolas" w:cs="Consolas"/>
@@ -1696,6 +2699,7 @@
               </w:rPr>
               <w:t>true</w:t>
             </w:r>
+            <w:proofErr w:type="spellEnd"/>
             <w:r>
               <w:rPr>
                 <w:rFonts w:ascii="Consolas" w:hAnsi="Consolas" w:cs="Consolas"/>
@@ -1744,6 +2748,7 @@
                 <w:highlight w:val="white"/>
               </w:rPr>
             </w:pPr>
+            <w:proofErr w:type="spellStart"/>
             <w:r>
               <w:rPr>
                 <w:rFonts w:ascii="Consolas" w:hAnsi="Consolas" w:cs="Consolas"/>
@@ -1754,6 +2759,7 @@
               </w:rPr>
               <w:t>else</w:t>
             </w:r>
+            <w:proofErr w:type="spellEnd"/>
           </w:p>
           <w:p>
             <w:pPr>
@@ -1803,6 +2809,7 @@
               </w:rPr>
               <w:t xml:space="preserve">    </w:t>
             </w:r>
+            <w:proofErr w:type="spellStart"/>
             <w:r>
               <w:rPr>
                 <w:rFonts w:ascii="Consolas" w:hAnsi="Consolas" w:cs="Consolas"/>
@@ -1813,6 +2820,7 @@
               </w:rPr>
               <w:t>return</w:t>
             </w:r>
+            <w:proofErr w:type="spellEnd"/>
             <w:r>
               <w:rPr>
                 <w:rFonts w:ascii="Consolas" w:hAnsi="Consolas" w:cs="Consolas"/>
@@ -1823,6 +2831,7 @@
               </w:rPr>
               <w:t xml:space="preserve"> </w:t>
             </w:r>
+            <w:proofErr w:type="spellStart"/>
             <w:r>
               <w:rPr>
                 <w:rFonts w:ascii="Consolas" w:hAnsi="Consolas" w:cs="Consolas"/>
@@ -1833,6 +2842,7 @@
               </w:rPr>
               <w:t>false</w:t>
             </w:r>
+            <w:proofErr w:type="spellEnd"/>
             <w:r>
               <w:rPr>
                 <w:rFonts w:ascii="Consolas" w:hAnsi="Consolas" w:cs="Consolas"/>
@@ -1929,8 +2939,16 @@
         <w:rPr>
           <w:lang w:val="en-US"/>
         </w:rPr>
-        <w:t>In class GameManager</w:t>
-      </w:r>
+        <w:t xml:space="preserve">In class </w:t>
+      </w:r>
+      <w:proofErr w:type="spellStart"/>
+      <w:r>
+        <w:rPr>
+          <w:lang w:val="en-US"/>
+        </w:rPr>
+        <w:t>GameManager</w:t>
+      </w:r>
+      <w:proofErr w:type="spellEnd"/>
     </w:p>
     <w:p>
       <w:pPr>
@@ -1949,14 +2967,26 @@
         <w:rPr>
           <w:lang w:val="en-US"/>
         </w:rPr>
-        <w:t xml:space="preserve">method proverka() </w:t>
-      </w:r>
-      <w:r>
-        <w:rPr>
-          <w:rFonts w:ascii="Consolas" w:hAnsi="Consolas" w:cs="Consolas"/>
-          <w:color w:val="000000"/>
-          <w:sz w:val="19"/>
-          <w:szCs w:val="19"/>
+        <w:t xml:space="preserve">method </w:t>
+      </w:r>
+      <w:proofErr w:type="spellStart"/>
+      <w:r>
+        <w:rPr>
+          <w:lang w:val="en-US"/>
+        </w:rPr>
+        <w:t>proverka</w:t>
+      </w:r>
+      <w:proofErr w:type="spellEnd"/>
+      <w:r>
+        <w:rPr>
+          <w:lang w:val="en-US"/>
+        </w:rPr>
+        <w:t xml:space="preserve">() </w:t>
+      </w:r>
+      <w:r>
+        <w:rPr>
+          <w:rFonts w:cs="Consolas"/>
+          <w:color w:val="000000"/>
           <w:highlight w:val="white"/>
           <w:lang w:val="en-US"/>
         </w:rPr>
@@ -1964,10 +2994,8 @@
       </w:r>
       <w:r>
         <w:rPr>
-          <w:rFonts w:ascii="Consolas" w:hAnsi="Consolas" w:cs="Consolas"/>
-          <w:color w:val="000000"/>
-          <w:sz w:val="19"/>
-          <w:szCs w:val="19"/>
+          <w:rFonts w:cs="Consolas"/>
+          <w:color w:val="000000"/>
           <w:lang w:val="en-US"/>
         </w:rPr>
         <w:t xml:space="preserve"> </w:t>
@@ -1978,18 +3006,100 @@
         </w:rPr>
         <w:t xml:space="preserve">method </w:t>
       </w:r>
-      <w:r>
-        <w:rPr>
-          <w:rFonts w:ascii="Consolas" w:hAnsi="Consolas" w:cs="Consolas"/>
-          <w:color w:val="000000"/>
-          <w:sz w:val="19"/>
-          <w:szCs w:val="19"/>
+      <w:proofErr w:type="spellStart"/>
+      <w:r>
+        <w:rPr>
+          <w:rFonts w:cs="Consolas"/>
+          <w:color w:val="000000"/>
           <w:highlight w:val="white"/>
         </w:rPr>
         <w:t>IsAvailableNextPosition</w:t>
       </w:r>
-      <w:r>
-        <w:rPr>
+      <w:proofErr w:type="spellEnd"/>
+      <w:r>
+        <w:rPr>
+          <w:lang w:val="en-US"/>
+        </w:rPr>
+        <w:t>()</w:t>
+      </w:r>
+    </w:p>
+    <w:p>
+      <w:pPr>
+        <w:pStyle w:val="ListParagraph"/>
+        <w:numPr>
+          <w:ilvl w:val="2"/>
+          <w:numId w:val="1"/>
+        </w:numPr>
+        <w:spacing w:before="120" w:after="120" w:line="240" w:lineRule="auto"/>
+        <w:jc w:val="both"/>
+        <w:rPr>
+          <w:lang w:val="en-US"/>
+        </w:rPr>
+      </w:pPr>
+      <w:r>
+        <w:rPr>
+          <w:lang w:val="en-US"/>
+        </w:rPr>
+        <w:t xml:space="preserve">method </w:t>
+      </w:r>
+      <w:proofErr w:type="spellStart"/>
+      <w:r>
+        <w:rPr>
+          <w:rFonts w:cs="Consolas"/>
+          <w:color w:val="000000"/>
+          <w:highlight w:val="white"/>
+        </w:rPr>
+        <w:t>isMoveLeft</w:t>
+      </w:r>
+      <w:proofErr w:type="spellEnd"/>
+      <w:r>
+        <w:rPr>
+          <w:rFonts w:cs="Consolas"/>
+          <w:color w:val="000000"/>
+          <w:lang w:val="en-US"/>
+        </w:rPr>
+        <w:t xml:space="preserve">() </w:t>
+      </w:r>
+      <w:r>
+        <w:rPr>
+          <w:rFonts w:cs="Consolas"/>
+          <w:color w:val="000000"/>
+          <w:highlight w:val="white"/>
+          <w:lang w:val="en-US"/>
+        </w:rPr>
+        <w:t>→</w:t>
+      </w:r>
+      <w:r>
+        <w:rPr>
+          <w:rFonts w:cs="Consolas"/>
+          <w:color w:val="000000"/>
+          <w:lang w:val="en-US"/>
+        </w:rPr>
+        <w:t xml:space="preserve"> method </w:t>
+      </w:r>
+      <w:r>
+        <w:rPr>
+          <w:rFonts w:cs="Consolas"/>
+          <w:color w:val="000000"/>
+          <w:highlight w:val="white"/>
+          <w:lang w:val="en-US"/>
+        </w:rPr>
+        <w:t>I</w:t>
+      </w:r>
+      <w:proofErr w:type="spellStart"/>
+      <w:r>
+        <w:rPr>
+          <w:rFonts w:cs="Consolas"/>
+          <w:color w:val="000000"/>
+          <w:highlight w:val="white"/>
+        </w:rPr>
+        <w:t>sValidMove</w:t>
+      </w:r>
+      <w:proofErr w:type="spellEnd"/>
+      <w:r>
+        <w:rPr>
+          <w:rFonts w:cs="Consolas"/>
+          <w:color w:val="000000"/>
           <w:lang w:val="en-US"/>
         </w:rPr>
         <w:t>()</w:t>
@@ -2012,13 +3122,7 @@
         <w:rPr>
           <w:lang w:val="en-US"/>
         </w:rPr>
-        <w:t xml:space="preserve">Reverse </w:t>
-      </w:r>
-      <w:r>
-        <w:rPr>
-          <w:lang w:val="en-US"/>
-        </w:rPr>
-        <w:t xml:space="preserve">logic </w:t>
+        <w:t>Renamed method parameter</w:t>
       </w:r>
     </w:p>
     <w:p>
@@ -2038,6 +3142,1623 @@
         <w:rPr>
           <w:lang w:val="en-US"/>
         </w:rPr>
+        <w:t xml:space="preserve">In Class </w:t>
+      </w:r>
+      <w:proofErr w:type="spellStart"/>
+      <w:r>
+        <w:rPr>
+          <w:lang w:val="en-US"/>
+        </w:rPr>
+        <w:t>GameManager</w:t>
+      </w:r>
+      <w:proofErr w:type="spellEnd"/>
+      <w:r>
+        <w:rPr>
+          <w:lang w:val="en-US"/>
+        </w:rPr>
+        <w:t>: method</w:t>
+      </w:r>
+      <w:r>
+        <w:rPr>
+          <w:lang w:val="en-US"/>
+        </w:rPr>
+        <w:t xml:space="preserve"> </w:t>
+      </w:r>
+      <w:proofErr w:type="spellStart"/>
+      <w:r>
+        <w:rPr>
+          <w:rFonts w:cs="Consolas"/>
+          <w:color w:val="000000"/>
+          <w:highlight w:val="white"/>
+        </w:rPr>
+        <w:t>IsAvailableNextPosition</w:t>
+      </w:r>
+      <w:proofErr w:type="spellEnd"/>
+      <w:r>
+        <w:rPr>
+          <w:rFonts w:cs="Consolas"/>
+          <w:color w:val="000000"/>
+          <w:lang w:val="en-US"/>
+        </w:rPr>
+        <w:t>()</w:t>
+      </w:r>
+    </w:p>
+    <w:p>
+      <w:pPr>
+        <w:pStyle w:val="ListParagraph"/>
+        <w:numPr>
+          <w:ilvl w:val="2"/>
+          <w:numId w:val="1"/>
+        </w:numPr>
+        <w:spacing w:before="120" w:after="120" w:line="240" w:lineRule="auto"/>
+        <w:jc w:val="both"/>
+        <w:rPr>
+          <w:lang w:val="en-US"/>
+        </w:rPr>
+      </w:pPr>
+      <w:r>
+        <w:rPr>
+          <w:lang w:val="en-US"/>
+        </w:rPr>
+        <w:t xml:space="preserve">Parameter </w:t>
+      </w:r>
+      <w:proofErr w:type="spellStart"/>
+      <w:r>
+        <w:rPr>
+          <w:rFonts w:cs="Consolas"/>
+          <w:color w:val="000000"/>
+          <w:highlight w:val="white"/>
+        </w:rPr>
+        <w:t>notOverlaped</w:t>
+      </w:r>
+      <w:proofErr w:type="spellEnd"/>
+      <w:r>
+        <w:rPr>
+          <w:rFonts w:cs="Consolas"/>
+          <w:color w:val="000000"/>
+          <w:highlight w:val="white"/>
+          <w:lang w:val="en-US"/>
+        </w:rPr>
+        <w:t>X</w:t>
+      </w:r>
+      <w:proofErr w:type="spellStart"/>
+      <w:r>
+        <w:rPr>
+          <w:rFonts w:cs="Consolas"/>
+          <w:color w:val="000000"/>
+          <w:highlight w:val="white"/>
+        </w:rPr>
+        <w:t>Coordinate</w:t>
+      </w:r>
+      <w:proofErr w:type="spellEnd"/>
+      <w:r>
+        <w:rPr>
+          <w:rFonts w:cs="Consolas"/>
+          <w:color w:val="000000"/>
+          <w:highlight w:val="white"/>
+          <w:lang w:val="en-US"/>
+        </w:rPr>
+        <w:t xml:space="preserve"> </w:t>
+      </w:r>
+      <w:r>
+        <w:rPr>
+          <w:rFonts w:cs="Consolas"/>
+          <w:color w:val="000000"/>
+          <w:highlight w:val="white"/>
+          <w:lang w:val="en-US"/>
+        </w:rPr>
+        <w:t>→</w:t>
+      </w:r>
+      <w:r>
+        <w:rPr>
+          <w:rFonts w:cs="Consolas"/>
+          <w:color w:val="000000"/>
+          <w:lang w:val="en-US"/>
+        </w:rPr>
+        <w:t xml:space="preserve"> </w:t>
+      </w:r>
+      <w:proofErr w:type="spellStart"/>
+      <w:r>
+        <w:rPr>
+          <w:rFonts w:cs="Consolas"/>
+          <w:color w:val="000000"/>
+          <w:highlight w:val="white"/>
+        </w:rPr>
+        <w:t>isAvaliable</w:t>
+      </w:r>
+      <w:proofErr w:type="spellEnd"/>
+      <w:r>
+        <w:rPr>
+          <w:rFonts w:cs="Consolas"/>
+          <w:color w:val="000000"/>
+          <w:highlight w:val="white"/>
+          <w:lang w:val="en-US"/>
+        </w:rPr>
+        <w:t>X</w:t>
+      </w:r>
+      <w:proofErr w:type="spellStart"/>
+      <w:r>
+        <w:rPr>
+          <w:rFonts w:cs="Consolas"/>
+          <w:color w:val="000000"/>
+          <w:highlight w:val="white"/>
+        </w:rPr>
+        <w:t>Coordinate</w:t>
+      </w:r>
+      <w:proofErr w:type="spellEnd"/>
+    </w:p>
+    <w:p>
+      <w:pPr>
+        <w:pStyle w:val="ListParagraph"/>
+        <w:numPr>
+          <w:ilvl w:val="2"/>
+          <w:numId w:val="1"/>
+        </w:numPr>
+        <w:spacing w:before="120" w:after="120" w:line="240" w:lineRule="auto"/>
+        <w:jc w:val="both"/>
+        <w:rPr>
+          <w:lang w:val="en-US"/>
+        </w:rPr>
+      </w:pPr>
+      <w:r>
+        <w:rPr>
+          <w:lang w:val="en-US"/>
+        </w:rPr>
+        <w:t xml:space="preserve">Parameter </w:t>
+      </w:r>
+      <w:proofErr w:type="spellStart"/>
+      <w:r>
+        <w:rPr>
+          <w:rFonts w:cs="Consolas"/>
+          <w:color w:val="000000"/>
+          <w:highlight w:val="white"/>
+        </w:rPr>
+        <w:t>notOverlaped</w:t>
+      </w:r>
+      <w:proofErr w:type="spellEnd"/>
+      <w:r>
+        <w:rPr>
+          <w:rFonts w:cs="Consolas"/>
+          <w:color w:val="000000"/>
+          <w:highlight w:val="white"/>
+          <w:lang w:val="en-US"/>
+        </w:rPr>
+        <w:t>Y</w:t>
+      </w:r>
+      <w:proofErr w:type="spellStart"/>
+      <w:r>
+        <w:rPr>
+          <w:rFonts w:cs="Consolas"/>
+          <w:color w:val="000000"/>
+          <w:highlight w:val="white"/>
+        </w:rPr>
+        <w:t>Coordinate</w:t>
+      </w:r>
+      <w:proofErr w:type="spellEnd"/>
+      <w:r>
+        <w:rPr>
+          <w:rFonts w:cs="Consolas"/>
+          <w:color w:val="000000"/>
+          <w:highlight w:val="white"/>
+          <w:lang w:val="en-US"/>
+        </w:rPr>
+        <w:t xml:space="preserve"> →</w:t>
+      </w:r>
+      <w:r>
+        <w:rPr>
+          <w:rFonts w:cs="Consolas"/>
+          <w:color w:val="000000"/>
+          <w:lang w:val="en-US"/>
+        </w:rPr>
+        <w:t xml:space="preserve"> </w:t>
+      </w:r>
+      <w:proofErr w:type="spellStart"/>
+      <w:r>
+        <w:rPr>
+          <w:rFonts w:cs="Consolas"/>
+          <w:color w:val="000000"/>
+          <w:highlight w:val="white"/>
+        </w:rPr>
+        <w:t>isAvaliable</w:t>
+      </w:r>
+      <w:proofErr w:type="spellEnd"/>
+      <w:r>
+        <w:rPr>
+          <w:rFonts w:cs="Consolas"/>
+          <w:color w:val="000000"/>
+          <w:highlight w:val="white"/>
+          <w:lang w:val="en-US"/>
+        </w:rPr>
+        <w:t>Y</w:t>
+      </w:r>
+      <w:proofErr w:type="spellStart"/>
+      <w:r>
+        <w:rPr>
+          <w:rFonts w:cs="Consolas"/>
+          <w:color w:val="000000"/>
+          <w:highlight w:val="white"/>
+        </w:rPr>
+        <w:t>Coordinate</w:t>
+      </w:r>
+      <w:proofErr w:type="spellEnd"/>
+    </w:p>
+    <w:p>
+      <w:pPr>
+        <w:pStyle w:val="ListParagraph"/>
+        <w:numPr>
+          <w:ilvl w:val="2"/>
+          <w:numId w:val="1"/>
+        </w:numPr>
+        <w:spacing w:before="120" w:after="120" w:line="240" w:lineRule="auto"/>
+        <w:jc w:val="both"/>
+        <w:rPr>
+          <w:lang w:val="en-US"/>
+        </w:rPr>
+      </w:pPr>
+      <w:r>
+        <w:rPr>
+          <w:lang w:val="en-US"/>
+        </w:rPr>
+        <w:t xml:space="preserve">Parameter </w:t>
+      </w:r>
+      <w:proofErr w:type="spellStart"/>
+      <w:r>
+        <w:rPr>
+          <w:rFonts w:cs="Consolas"/>
+          <w:color w:val="000000"/>
+          <w:highlight w:val="white"/>
+        </w:rPr>
+        <w:t>overlap</w:t>
+      </w:r>
+      <w:proofErr w:type="spellEnd"/>
+      <w:r>
+        <w:rPr>
+          <w:rFonts w:cs="Consolas"/>
+          <w:color w:val="000000"/>
+          <w:lang w:val="en-US"/>
+        </w:rPr>
+        <w:t xml:space="preserve">1 </w:t>
+      </w:r>
+      <w:r>
+        <w:rPr>
+          <w:rFonts w:cs="Consolas"/>
+          <w:color w:val="000000"/>
+          <w:highlight w:val="white"/>
+          <w:lang w:val="en-US"/>
+        </w:rPr>
+        <w:t>→</w:t>
+      </w:r>
+      <w:r>
+        <w:rPr>
+          <w:rFonts w:cs="Consolas"/>
+          <w:color w:val="000000"/>
+          <w:lang w:val="en-US"/>
+        </w:rPr>
+        <w:t xml:space="preserve"> </w:t>
+      </w:r>
+      <w:proofErr w:type="spellStart"/>
+      <w:r>
+        <w:rPr>
+          <w:rFonts w:cs="Consolas"/>
+          <w:color w:val="000000"/>
+          <w:highlight w:val="white"/>
+        </w:rPr>
+        <w:t>figure</w:t>
+      </w:r>
+      <w:proofErr w:type="spellEnd"/>
+      <w:r>
+        <w:rPr>
+          <w:rFonts w:cs="Consolas"/>
+          <w:color w:val="000000"/>
+          <w:lang w:val="en-US"/>
+        </w:rPr>
+        <w:t>One</w:t>
+      </w:r>
+    </w:p>
+    <w:p>
+      <w:pPr>
+        <w:pStyle w:val="ListParagraph"/>
+        <w:numPr>
+          <w:ilvl w:val="2"/>
+          <w:numId w:val="1"/>
+        </w:numPr>
+        <w:spacing w:before="120" w:after="120" w:line="240" w:lineRule="auto"/>
+        <w:jc w:val="both"/>
+        <w:rPr>
+          <w:lang w:val="en-US"/>
+        </w:rPr>
+      </w:pPr>
+      <w:r>
+        <w:rPr>
+          <w:lang w:val="en-US"/>
+        </w:rPr>
+        <w:t xml:space="preserve">Parameter </w:t>
+      </w:r>
+      <w:proofErr w:type="spellStart"/>
+      <w:r>
+        <w:rPr>
+          <w:rFonts w:cs="Consolas"/>
+          <w:color w:val="000000"/>
+          <w:highlight w:val="white"/>
+        </w:rPr>
+        <w:t>overlap</w:t>
+      </w:r>
+      <w:proofErr w:type="spellEnd"/>
+      <w:r>
+        <w:rPr>
+          <w:rFonts w:cs="Consolas"/>
+          <w:color w:val="000000"/>
+          <w:lang w:val="en-US"/>
+        </w:rPr>
+        <w:t xml:space="preserve">2 </w:t>
+      </w:r>
+      <w:r>
+        <w:rPr>
+          <w:rFonts w:cs="Consolas"/>
+          <w:color w:val="000000"/>
+          <w:highlight w:val="white"/>
+          <w:lang w:val="en-US"/>
+        </w:rPr>
+        <w:t>→</w:t>
+      </w:r>
+      <w:r>
+        <w:rPr>
+          <w:rFonts w:cs="Consolas"/>
+          <w:color w:val="000000"/>
+          <w:lang w:val="en-US"/>
+        </w:rPr>
+        <w:t xml:space="preserve"> </w:t>
+      </w:r>
+      <w:proofErr w:type="spellStart"/>
+      <w:r>
+        <w:rPr>
+          <w:rFonts w:cs="Consolas"/>
+          <w:color w:val="000000"/>
+          <w:highlight w:val="white"/>
+        </w:rPr>
+        <w:t>figureT</w:t>
+      </w:r>
+      <w:r>
+        <w:rPr>
+          <w:rFonts w:cs="Consolas"/>
+          <w:color w:val="000000"/>
+          <w:lang w:val="en-US"/>
+        </w:rPr>
+        <w:t>wo</w:t>
+      </w:r>
+      <w:proofErr w:type="spellEnd"/>
+    </w:p>
+    <w:p>
+      <w:pPr>
+        <w:pStyle w:val="ListParagraph"/>
+        <w:numPr>
+          <w:ilvl w:val="2"/>
+          <w:numId w:val="1"/>
+        </w:numPr>
+        <w:spacing w:before="120" w:after="120" w:line="240" w:lineRule="auto"/>
+        <w:jc w:val="both"/>
+        <w:rPr>
+          <w:lang w:val="en-US"/>
+        </w:rPr>
+      </w:pPr>
+      <w:r>
+        <w:rPr>
+          <w:lang w:val="en-US"/>
+        </w:rPr>
+        <w:t xml:space="preserve">Parameter </w:t>
+      </w:r>
+      <w:proofErr w:type="spellStart"/>
+      <w:r>
+        <w:rPr>
+          <w:rFonts w:cs="Consolas"/>
+          <w:color w:val="000000"/>
+          <w:highlight w:val="white"/>
+        </w:rPr>
+        <w:t>overlap</w:t>
+      </w:r>
+      <w:proofErr w:type="spellEnd"/>
+      <w:r>
+        <w:rPr>
+          <w:rFonts w:cs="Consolas"/>
+          <w:color w:val="000000"/>
+          <w:lang w:val="en-US"/>
+        </w:rPr>
+        <w:t xml:space="preserve">3 </w:t>
+      </w:r>
+      <w:r>
+        <w:rPr>
+          <w:rFonts w:cs="Consolas"/>
+          <w:color w:val="000000"/>
+          <w:highlight w:val="white"/>
+          <w:lang w:val="en-US"/>
+        </w:rPr>
+        <w:t>→</w:t>
+      </w:r>
+      <w:r>
+        <w:rPr>
+          <w:rFonts w:cs="Consolas"/>
+          <w:color w:val="000000"/>
+          <w:lang w:val="en-US"/>
+        </w:rPr>
+        <w:t xml:space="preserve"> </w:t>
+      </w:r>
+      <w:proofErr w:type="spellStart"/>
+      <w:r>
+        <w:rPr>
+          <w:rFonts w:cs="Consolas"/>
+          <w:color w:val="000000"/>
+          <w:highlight w:val="white"/>
+        </w:rPr>
+        <w:t>figure</w:t>
+      </w:r>
+      <w:proofErr w:type="spellEnd"/>
+      <w:r>
+        <w:rPr>
+          <w:rFonts w:cs="Consolas"/>
+          <w:color w:val="000000"/>
+          <w:lang w:val="en-US"/>
+        </w:rPr>
+        <w:t>Three</w:t>
+      </w:r>
+    </w:p>
+    <w:p>
+      <w:pPr>
+        <w:pStyle w:val="ListParagraph"/>
+        <w:numPr>
+          <w:ilvl w:val="2"/>
+          <w:numId w:val="1"/>
+        </w:numPr>
+        <w:spacing w:before="120" w:after="120" w:line="240" w:lineRule="auto"/>
+        <w:jc w:val="both"/>
+        <w:rPr>
+          <w:lang w:val="en-US"/>
+        </w:rPr>
+      </w:pPr>
+      <w:r>
+        <w:rPr>
+          <w:lang w:val="en-US"/>
+        </w:rPr>
+        <w:t xml:space="preserve">Parameter </w:t>
+      </w:r>
+      <w:r>
+        <w:rPr>
+          <w:rFonts w:cs="Consolas"/>
+          <w:color w:val="000000"/>
+          <w:highlight w:val="white"/>
+        </w:rPr>
+        <w:t>overlap4</w:t>
+      </w:r>
+      <w:r>
+        <w:rPr>
+          <w:rFonts w:cs="Consolas"/>
+          <w:color w:val="000000"/>
+          <w:lang w:val="en-US"/>
+        </w:rPr>
+        <w:t xml:space="preserve"> </w:t>
+      </w:r>
+      <w:r>
+        <w:rPr>
+          <w:rFonts w:cs="Consolas"/>
+          <w:color w:val="000000"/>
+          <w:highlight w:val="white"/>
+          <w:lang w:val="en-US"/>
+        </w:rPr>
+        <w:t>→</w:t>
+      </w:r>
+      <w:r>
+        <w:rPr>
+          <w:rFonts w:cs="Consolas"/>
+          <w:color w:val="000000"/>
+          <w:lang w:val="en-US"/>
+        </w:rPr>
+        <w:t xml:space="preserve"> </w:t>
+      </w:r>
+      <w:proofErr w:type="spellStart"/>
+      <w:r>
+        <w:rPr>
+          <w:rFonts w:cs="Consolas"/>
+          <w:color w:val="000000"/>
+          <w:highlight w:val="white"/>
+        </w:rPr>
+        <w:t>figure</w:t>
+      </w:r>
+      <w:proofErr w:type="spellEnd"/>
+      <w:r>
+        <w:rPr>
+          <w:rFonts w:cs="Consolas"/>
+          <w:color w:val="000000"/>
+          <w:lang w:val="en-US"/>
+        </w:rPr>
+        <w:t>Four</w:t>
+      </w:r>
+    </w:p>
+    <w:p>
+      <w:pPr>
+        <w:pStyle w:val="ListParagraph"/>
+        <w:numPr>
+          <w:ilvl w:val="1"/>
+          <w:numId w:val="1"/>
+        </w:numPr>
+        <w:spacing w:before="120" w:after="120" w:line="240" w:lineRule="auto"/>
+        <w:jc w:val="both"/>
+        <w:rPr>
+          <w:lang w:val="en-US"/>
+        </w:rPr>
+      </w:pPr>
+      <w:r>
+        <w:rPr>
+          <w:lang w:val="en-US"/>
+        </w:rPr>
+        <w:t xml:space="preserve">In Class </w:t>
+      </w:r>
+      <w:proofErr w:type="spellStart"/>
+      <w:r>
+        <w:rPr>
+          <w:lang w:val="en-US"/>
+        </w:rPr>
+        <w:t>GameManager</w:t>
+      </w:r>
+      <w:proofErr w:type="spellEnd"/>
+      <w:r>
+        <w:rPr>
+          <w:lang w:val="en-US"/>
+        </w:rPr>
+        <w:t xml:space="preserve">: method </w:t>
+      </w:r>
+      <w:proofErr w:type="spellStart"/>
+      <w:r>
+        <w:rPr>
+          <w:rFonts w:cs="Consolas"/>
+          <w:color w:val="000000"/>
+          <w:highlight w:val="white"/>
+        </w:rPr>
+        <w:t>isValidMove</w:t>
+      </w:r>
+      <w:proofErr w:type="spellEnd"/>
+      <w:r>
+        <w:rPr>
+          <w:rFonts w:cs="Consolas"/>
+          <w:color w:val="000000"/>
+          <w:lang w:val="en-US"/>
+        </w:rPr>
+        <w:t>()</w:t>
+      </w:r>
+    </w:p>
+    <w:p>
+      <w:pPr>
+        <w:pStyle w:val="ListParagraph"/>
+        <w:numPr>
+          <w:ilvl w:val="2"/>
+          <w:numId w:val="1"/>
+        </w:numPr>
+        <w:spacing w:before="120" w:after="120" w:line="240" w:lineRule="auto"/>
+        <w:jc w:val="both"/>
+        <w:rPr>
+          <w:lang w:val="en-US"/>
+        </w:rPr>
+      </w:pPr>
+      <w:r>
+        <w:rPr>
+          <w:lang w:val="en-US"/>
+        </w:rPr>
+        <w:t>Parameter</w:t>
+      </w:r>
+      <w:r>
+        <w:rPr>
+          <w:lang w:val="en-US"/>
+        </w:rPr>
+        <w:t xml:space="preserve"> A </w:t>
+      </w:r>
+      <w:r>
+        <w:rPr>
+          <w:rFonts w:cs="Consolas"/>
+          <w:color w:val="000000"/>
+          <w:highlight w:val="white"/>
+          <w:lang w:val="en-US"/>
+        </w:rPr>
+        <w:t>→</w:t>
+      </w:r>
+      <w:r>
+        <w:rPr>
+          <w:rFonts w:cs="Consolas"/>
+          <w:color w:val="000000"/>
+          <w:lang w:val="en-US"/>
+        </w:rPr>
+        <w:t xml:space="preserve"> </w:t>
+      </w:r>
+      <w:proofErr w:type="spellStart"/>
+      <w:r>
+        <w:rPr>
+          <w:rFonts w:cs="Consolas"/>
+          <w:color w:val="000000"/>
+          <w:lang w:val="en-US"/>
+        </w:rPr>
+        <w:t>pawnA</w:t>
+      </w:r>
+      <w:proofErr w:type="spellEnd"/>
+    </w:p>
+    <w:p>
+      <w:pPr>
+        <w:pStyle w:val="ListParagraph"/>
+        <w:numPr>
+          <w:ilvl w:val="2"/>
+          <w:numId w:val="1"/>
+        </w:numPr>
+        <w:spacing w:before="120" w:after="120" w:line="240" w:lineRule="auto"/>
+        <w:jc w:val="both"/>
+        <w:rPr>
+          <w:lang w:val="en-US"/>
+        </w:rPr>
+      </w:pPr>
+      <w:r>
+        <w:rPr>
+          <w:lang w:val="en-US"/>
+        </w:rPr>
+        <w:t xml:space="preserve">Parameter </w:t>
+      </w:r>
+      <w:r>
+        <w:rPr>
+          <w:lang w:val="en-US"/>
+        </w:rPr>
+        <w:t xml:space="preserve">B </w:t>
+      </w:r>
+      <w:r>
+        <w:rPr>
+          <w:rFonts w:cs="Consolas"/>
+          <w:color w:val="000000"/>
+          <w:highlight w:val="white"/>
+          <w:lang w:val="en-US"/>
+        </w:rPr>
+        <w:t>→</w:t>
+      </w:r>
+      <w:r>
+        <w:rPr>
+          <w:rFonts w:cs="Consolas"/>
+          <w:color w:val="000000"/>
+          <w:lang w:val="en-US"/>
+        </w:rPr>
+        <w:t xml:space="preserve"> </w:t>
+      </w:r>
+      <w:proofErr w:type="spellStart"/>
+      <w:r>
+        <w:rPr>
+          <w:rFonts w:cs="Consolas"/>
+          <w:color w:val="000000"/>
+          <w:lang w:val="en-US"/>
+        </w:rPr>
+        <w:t>pawn</w:t>
+      </w:r>
+      <w:r>
+        <w:rPr>
+          <w:rFonts w:cs="Consolas"/>
+          <w:color w:val="000000"/>
+          <w:lang w:val="en-US"/>
+        </w:rPr>
+        <w:t>B</w:t>
+      </w:r>
+      <w:proofErr w:type="spellEnd"/>
+    </w:p>
+    <w:p>
+      <w:pPr>
+        <w:pStyle w:val="ListParagraph"/>
+        <w:numPr>
+          <w:ilvl w:val="2"/>
+          <w:numId w:val="1"/>
+        </w:numPr>
+        <w:spacing w:before="120" w:after="120" w:line="240" w:lineRule="auto"/>
+        <w:jc w:val="both"/>
+        <w:rPr>
+          <w:lang w:val="en-US"/>
+        </w:rPr>
+      </w:pPr>
+      <w:r>
+        <w:rPr>
+          <w:lang w:val="en-US"/>
+        </w:rPr>
+        <w:t xml:space="preserve">Parameter </w:t>
+      </w:r>
+      <w:r>
+        <w:rPr>
+          <w:lang w:val="en-US"/>
+        </w:rPr>
+        <w:t>C</w:t>
+      </w:r>
+      <w:r>
+        <w:rPr>
+          <w:lang w:val="en-US"/>
+        </w:rPr>
+        <w:t xml:space="preserve"> </w:t>
+      </w:r>
+      <w:r>
+        <w:rPr>
+          <w:rFonts w:cs="Consolas"/>
+          <w:color w:val="000000"/>
+          <w:highlight w:val="white"/>
+          <w:lang w:val="en-US"/>
+        </w:rPr>
+        <w:t>→</w:t>
+      </w:r>
+      <w:r>
+        <w:rPr>
+          <w:rFonts w:cs="Consolas"/>
+          <w:color w:val="000000"/>
+          <w:lang w:val="en-US"/>
+        </w:rPr>
+        <w:t xml:space="preserve"> </w:t>
+      </w:r>
+      <w:proofErr w:type="spellStart"/>
+      <w:r>
+        <w:rPr>
+          <w:rFonts w:cs="Consolas"/>
+          <w:color w:val="000000"/>
+          <w:lang w:val="en-US"/>
+        </w:rPr>
+        <w:t>pawn</w:t>
+      </w:r>
+      <w:r>
+        <w:rPr>
+          <w:rFonts w:cs="Consolas"/>
+          <w:color w:val="000000"/>
+          <w:lang w:val="en-US"/>
+        </w:rPr>
+        <w:t>C</w:t>
+      </w:r>
+      <w:proofErr w:type="spellEnd"/>
+    </w:p>
+    <w:p>
+      <w:pPr>
+        <w:pStyle w:val="ListParagraph"/>
+        <w:numPr>
+          <w:ilvl w:val="2"/>
+          <w:numId w:val="1"/>
+        </w:numPr>
+        <w:spacing w:before="120" w:after="120" w:line="240" w:lineRule="auto"/>
+        <w:jc w:val="both"/>
+        <w:rPr>
+          <w:lang w:val="en-US"/>
+        </w:rPr>
+      </w:pPr>
+      <w:r>
+        <w:rPr>
+          <w:lang w:val="en-US"/>
+        </w:rPr>
+        <w:t xml:space="preserve">Parameter </w:t>
+      </w:r>
+      <w:r>
+        <w:rPr>
+          <w:lang w:val="en-US"/>
+        </w:rPr>
+        <w:t>D</w:t>
+      </w:r>
+      <w:r>
+        <w:rPr>
+          <w:lang w:val="en-US"/>
+        </w:rPr>
+        <w:t xml:space="preserve"> </w:t>
+      </w:r>
+      <w:r>
+        <w:rPr>
+          <w:rFonts w:cs="Consolas"/>
+          <w:color w:val="000000"/>
+          <w:highlight w:val="white"/>
+          <w:lang w:val="en-US"/>
+        </w:rPr>
+        <w:t>→</w:t>
+      </w:r>
+      <w:r>
+        <w:rPr>
+          <w:rFonts w:cs="Consolas"/>
+          <w:color w:val="000000"/>
+          <w:lang w:val="en-US"/>
+        </w:rPr>
+        <w:t xml:space="preserve"> </w:t>
+      </w:r>
+      <w:proofErr w:type="spellStart"/>
+      <w:r>
+        <w:rPr>
+          <w:rFonts w:cs="Consolas"/>
+          <w:color w:val="000000"/>
+          <w:lang w:val="en-US"/>
+        </w:rPr>
+        <w:t>pawnD</w:t>
+      </w:r>
+      <w:proofErr w:type="spellEnd"/>
+    </w:p>
+    <w:p>
+      <w:pPr>
+        <w:pStyle w:val="ListParagraph"/>
+        <w:numPr>
+          <w:ilvl w:val="2"/>
+          <w:numId w:val="1"/>
+        </w:numPr>
+        <w:spacing w:before="120" w:after="120" w:line="240" w:lineRule="auto"/>
+        <w:jc w:val="both"/>
+        <w:rPr>
+          <w:lang w:val="en-US"/>
+        </w:rPr>
+      </w:pPr>
+      <w:r>
+        <w:rPr>
+          <w:lang w:val="en-US"/>
+        </w:rPr>
+        <w:t>Parameter</w:t>
+      </w:r>
+      <w:r>
+        <w:rPr>
+          <w:lang w:val="en-US"/>
+        </w:rPr>
+        <w:t xml:space="preserve"> K</w:t>
+      </w:r>
+      <w:r>
+        <w:rPr>
+          <w:lang w:val="en-US"/>
+        </w:rPr>
+        <w:t xml:space="preserve"> </w:t>
+      </w:r>
+      <w:r>
+        <w:rPr>
+          <w:rFonts w:cs="Consolas"/>
+          <w:color w:val="000000"/>
+          <w:highlight w:val="white"/>
+          <w:lang w:val="en-US"/>
+        </w:rPr>
+        <w:t>→</w:t>
+      </w:r>
+      <w:r>
+        <w:rPr>
+          <w:rFonts w:cs="Consolas"/>
+          <w:color w:val="000000"/>
+          <w:lang w:val="en-US"/>
+        </w:rPr>
+        <w:t xml:space="preserve"> </w:t>
+      </w:r>
+      <w:r>
+        <w:rPr>
+          <w:rFonts w:cs="Consolas"/>
+          <w:color w:val="000000"/>
+          <w:lang w:val="en-US"/>
+        </w:rPr>
+        <w:t>k</w:t>
+      </w:r>
+      <w:r>
+        <w:rPr>
+          <w:rFonts w:cs="Consolas"/>
+          <w:color w:val="000000"/>
+          <w:lang w:val="en-US"/>
+        </w:rPr>
+        <w:t>ing</w:t>
+      </w:r>
+    </w:p>
+    <w:p>
+      <w:pPr>
+        <w:pStyle w:val="ListParagraph"/>
+        <w:numPr>
+          <w:ilvl w:val="0"/>
+          <w:numId w:val="1"/>
+        </w:numPr>
+        <w:spacing w:before="120" w:after="120" w:line="240" w:lineRule="auto"/>
+        <w:jc w:val="both"/>
+        <w:rPr>
+          <w:lang w:val="en-US"/>
+        </w:rPr>
+      </w:pPr>
+      <w:r>
+        <w:rPr>
+          <w:rFonts w:cs="Consolas"/>
+          <w:color w:val="000000"/>
+          <w:lang w:val="en-US"/>
+        </w:rPr>
+        <w:t>Renamed variables</w:t>
+      </w:r>
+    </w:p>
+    <w:p>
+      <w:pPr>
+        <w:pStyle w:val="ListParagraph"/>
+        <w:numPr>
+          <w:ilvl w:val="1"/>
+          <w:numId w:val="1"/>
+        </w:numPr>
+        <w:spacing w:before="120" w:after="120" w:line="240" w:lineRule="auto"/>
+        <w:jc w:val="both"/>
+        <w:rPr>
+          <w:lang w:val="en-US"/>
+        </w:rPr>
+      </w:pPr>
+      <w:r>
+        <w:rPr>
+          <w:rFonts w:cs="Consolas"/>
+          <w:color w:val="000000"/>
+          <w:lang w:val="en-US"/>
+        </w:rPr>
+        <w:t xml:space="preserve">In class </w:t>
+      </w:r>
+      <w:proofErr w:type="spellStart"/>
+      <w:r>
+        <w:rPr>
+          <w:rFonts w:cs="Consolas"/>
+          <w:color w:val="000000"/>
+          <w:lang w:val="en-US"/>
+        </w:rPr>
+        <w:t>GameManager</w:t>
+      </w:r>
+      <w:proofErr w:type="spellEnd"/>
+      <w:r>
+        <w:rPr>
+          <w:rFonts w:cs="Consolas"/>
+          <w:color w:val="000000"/>
+          <w:lang w:val="en-US"/>
+        </w:rPr>
+        <w:t xml:space="preserve">: method </w:t>
+      </w:r>
+      <w:proofErr w:type="spellStart"/>
+      <w:r>
+        <w:rPr>
+          <w:rFonts w:cs="Consolas"/>
+          <w:color w:val="000000"/>
+          <w:lang w:val="en-US"/>
+        </w:rPr>
+        <w:t>I</w:t>
+      </w:r>
+      <w:r>
+        <w:rPr>
+          <w:rFonts w:cs="Consolas"/>
+          <w:color w:val="000000"/>
+          <w:lang w:val="en-US"/>
+        </w:rPr>
+        <w:t>sValidMove</w:t>
+      </w:r>
+      <w:proofErr w:type="spellEnd"/>
+      <w:r>
+        <w:rPr>
+          <w:rFonts w:cs="Consolas"/>
+          <w:color w:val="000000"/>
+          <w:lang w:val="en-US"/>
+        </w:rPr>
+        <w:t>()</w:t>
+      </w:r>
+    </w:p>
+    <w:p>
+      <w:pPr>
+        <w:pStyle w:val="ListParagraph"/>
+        <w:numPr>
+          <w:ilvl w:val="2"/>
+          <w:numId w:val="1"/>
+        </w:numPr>
+        <w:spacing w:before="120" w:after="120" w:line="240" w:lineRule="auto"/>
+        <w:jc w:val="both"/>
+        <w:rPr>
+          <w:lang w:val="en-US"/>
+        </w:rPr>
+      </w:pPr>
+      <w:r>
+        <w:rPr>
+          <w:rFonts w:cs="Consolas"/>
+          <w:color w:val="000000"/>
+          <w:lang w:val="en-US"/>
+        </w:rPr>
+        <w:t xml:space="preserve">String move </w:t>
+      </w:r>
+      <w:r>
+        <w:rPr>
+          <w:rFonts w:cs="Consolas"/>
+          <w:color w:val="000000"/>
+          <w:highlight w:val="white"/>
+          <w:lang w:val="en-US"/>
+        </w:rPr>
+        <w:t>→</w:t>
+      </w:r>
+      <w:r>
+        <w:rPr>
+          <w:rFonts w:cs="Consolas"/>
+          <w:color w:val="000000"/>
+          <w:lang w:val="en-US"/>
+        </w:rPr>
+        <w:t xml:space="preserve"> </w:t>
+      </w:r>
+      <w:proofErr w:type="spellStart"/>
+      <w:r>
+        <w:rPr>
+          <w:rFonts w:cs="Consolas"/>
+          <w:color w:val="000000"/>
+          <w:highlight w:val="white"/>
+        </w:rPr>
+        <w:t>command</w:t>
+      </w:r>
+      <w:proofErr w:type="spellEnd"/>
+    </w:p>
+    <w:p>
+      <w:pPr>
+        <w:pStyle w:val="ListParagraph"/>
+        <w:numPr>
+          <w:ilvl w:val="0"/>
+          <w:numId w:val="1"/>
+        </w:numPr>
+        <w:spacing w:before="120" w:after="120" w:line="240" w:lineRule="auto"/>
+        <w:jc w:val="both"/>
+        <w:rPr>
+          <w:lang w:val="en-US"/>
+        </w:rPr>
+      </w:pPr>
+      <w:r>
+        <w:rPr>
+          <w:rFonts w:cs="Consolas"/>
+          <w:color w:val="000000"/>
+          <w:lang w:val="en-US"/>
+        </w:rPr>
+        <w:t xml:space="preserve">Change cases in method </w:t>
+      </w:r>
+      <w:proofErr w:type="spellStart"/>
+      <w:r>
+        <w:rPr>
+          <w:rFonts w:cs="Consolas"/>
+          <w:color w:val="000000"/>
+          <w:lang w:val="en-US"/>
+        </w:rPr>
+        <w:t>isValideMove</w:t>
+      </w:r>
+      <w:proofErr w:type="spellEnd"/>
+      <w:r>
+        <w:rPr>
+          <w:rFonts w:cs="Consolas"/>
+          <w:color w:val="000000"/>
+          <w:lang w:val="en-US"/>
+        </w:rPr>
+        <w:t>()</w:t>
+      </w:r>
+    </w:p>
+    <w:p>
+      <w:pPr>
+        <w:pStyle w:val="ListParagraph"/>
+        <w:numPr>
+          <w:ilvl w:val="1"/>
+          <w:numId w:val="1"/>
+        </w:numPr>
+        <w:spacing w:before="120" w:after="120" w:line="240" w:lineRule="auto"/>
+        <w:jc w:val="both"/>
+        <w:rPr>
+          <w:lang w:val="en-US"/>
+        </w:rPr>
+      </w:pPr>
+      <w:r>
+        <w:rPr>
+          <w:rFonts w:cs="Consolas"/>
+          <w:color w:val="000000"/>
+          <w:lang w:val="en-US"/>
+        </w:rPr>
+        <w:t>From uppercase to lowercase</w:t>
+      </w:r>
+    </w:p>
+    <w:p>
+      <w:pPr>
+        <w:pStyle w:val="ListParagraph"/>
+        <w:numPr>
+          <w:ilvl w:val="0"/>
+          <w:numId w:val="1"/>
+        </w:numPr>
+        <w:spacing w:before="120" w:after="120" w:line="240" w:lineRule="auto"/>
+        <w:jc w:val="both"/>
+        <w:rPr>
+          <w:lang w:val="en-US"/>
+        </w:rPr>
+      </w:pPr>
+      <w:r>
+        <w:rPr>
+          <w:rFonts w:cs="Consolas"/>
+          <w:color w:val="000000"/>
+          <w:lang w:val="en-US"/>
+        </w:rPr>
+        <w:t xml:space="preserve">Add new </w:t>
+      </w:r>
+      <w:proofErr w:type="spellStart"/>
+      <w:r>
+        <w:rPr>
+          <w:rFonts w:cs="Consolas"/>
+          <w:color w:val="000000"/>
+          <w:lang w:val="en-US"/>
+        </w:rPr>
+        <w:t>bool</w:t>
+      </w:r>
+      <w:proofErr w:type="spellEnd"/>
+      <w:r>
+        <w:rPr>
+          <w:rFonts w:cs="Consolas"/>
+          <w:color w:val="000000"/>
+          <w:lang w:val="en-US"/>
+        </w:rPr>
+        <w:t xml:space="preserve"> variable</w:t>
+      </w:r>
+    </w:p>
+    <w:p>
+      <w:pPr>
+        <w:pStyle w:val="ListParagraph"/>
+        <w:numPr>
+          <w:ilvl w:val="1"/>
+          <w:numId w:val="1"/>
+        </w:numPr>
+        <w:spacing w:before="120" w:after="120" w:line="240" w:lineRule="auto"/>
+        <w:jc w:val="both"/>
+        <w:rPr>
+          <w:lang w:val="en-US"/>
+        </w:rPr>
+      </w:pPr>
+      <w:r>
+        <w:rPr>
+          <w:rFonts w:cs="Consolas"/>
+          <w:color w:val="000000"/>
+          <w:lang w:val="en-US"/>
+        </w:rPr>
+        <w:t xml:space="preserve">In class </w:t>
+      </w:r>
+      <w:proofErr w:type="spellStart"/>
+      <w:r>
+        <w:rPr>
+          <w:rFonts w:cs="Consolas"/>
+          <w:color w:val="000000"/>
+          <w:lang w:val="en-US"/>
+        </w:rPr>
+        <w:t>GameManager</w:t>
+      </w:r>
+      <w:proofErr w:type="spellEnd"/>
+    </w:p>
+    <w:p>
+      <w:pPr>
+        <w:pStyle w:val="ListParagraph"/>
+        <w:numPr>
+          <w:ilvl w:val="2"/>
+          <w:numId w:val="1"/>
+        </w:numPr>
+        <w:spacing w:before="120" w:after="120" w:line="240" w:lineRule="auto"/>
+        <w:jc w:val="both"/>
+        <w:rPr>
+          <w:lang w:val="en-US"/>
+        </w:rPr>
+      </w:pPr>
+      <w:r>
+        <w:rPr>
+          <w:rFonts w:cs="Consolas"/>
+          <w:color w:val="000000"/>
+          <w:lang w:val="en-US"/>
+        </w:rPr>
+        <w:t>M</w:t>
+      </w:r>
+      <w:r>
+        <w:rPr>
+          <w:rFonts w:cs="Consolas"/>
+          <w:color w:val="000000"/>
+          <w:lang w:val="en-US"/>
+        </w:rPr>
+        <w:t xml:space="preserve">ethod </w:t>
+      </w:r>
+      <w:proofErr w:type="spellStart"/>
+      <w:r>
+        <w:rPr>
+          <w:rFonts w:cs="Consolas"/>
+          <w:color w:val="000000"/>
+          <w:highlight w:val="white"/>
+        </w:rPr>
+        <w:t>IsAvailableNextPosition</w:t>
+      </w:r>
+      <w:proofErr w:type="spellEnd"/>
+      <w:r>
+        <w:rPr>
+          <w:rFonts w:cs="Consolas"/>
+          <w:color w:val="000000"/>
+          <w:lang w:val="en-US"/>
+        </w:rPr>
+        <w:t>()</w:t>
+      </w:r>
+    </w:p>
+    <w:p>
+      <w:pPr>
+        <w:pStyle w:val="ListParagraph"/>
+        <w:numPr>
+          <w:ilvl w:val="3"/>
+          <w:numId w:val="1"/>
+        </w:numPr>
+        <w:spacing w:before="120" w:after="120" w:line="240" w:lineRule="auto"/>
+        <w:jc w:val="both"/>
+        <w:rPr>
+          <w:lang w:val="en-US"/>
+        </w:rPr>
+      </w:pPr>
+      <w:r>
+        <w:rPr>
+          <w:rFonts w:cs="Consolas"/>
+          <w:color w:val="000000"/>
+          <w:highlight w:val="yellow"/>
+          <w:lang w:val="en-US"/>
+        </w:rPr>
+        <w:t xml:space="preserve">Add </w:t>
+      </w:r>
+      <w:proofErr w:type="spellStart"/>
+      <w:r>
+        <w:rPr>
+          <w:rFonts w:cs="Consolas"/>
+          <w:color w:val="000000"/>
+          <w:highlight w:val="yellow"/>
+          <w:lang w:val="en-US"/>
+        </w:rPr>
+        <w:t>bool</w:t>
+      </w:r>
+      <w:proofErr w:type="spellEnd"/>
+      <w:r>
+        <w:rPr>
+          <w:rFonts w:cs="Consolas"/>
+          <w:color w:val="000000"/>
+          <w:highlight w:val="yellow"/>
+          <w:lang w:val="en-US"/>
+        </w:rPr>
+        <w:t xml:space="preserve"> </w:t>
+      </w:r>
+      <w:proofErr w:type="spellStart"/>
+      <w:r>
+        <w:rPr>
+          <w:rFonts w:cs="Consolas"/>
+          <w:color w:val="000000"/>
+          <w:highlight w:val="yellow"/>
+        </w:rPr>
+        <w:t>isAvalable</w:t>
+      </w:r>
+      <w:proofErr w:type="spellEnd"/>
+      <w:r>
+        <w:rPr>
+          <w:rFonts w:cs="Consolas"/>
+          <w:color w:val="000000"/>
+          <w:highlight w:val="yellow"/>
+          <w:lang w:val="en-US"/>
+        </w:rPr>
+        <w:t>. This variable return true or false according the checks in method.</w:t>
+      </w:r>
+      <w:r>
+        <w:rPr>
+          <w:rFonts w:cs="Consolas"/>
+          <w:color w:val="000000"/>
+          <w:lang w:val="en-US"/>
+        </w:rPr>
+        <w:t xml:space="preserve"> </w:t>
+      </w:r>
+    </w:p>
+    <w:p>
+      <w:pPr>
+        <w:pStyle w:val="ListParagraph"/>
+        <w:numPr>
+          <w:ilvl w:val="2"/>
+          <w:numId w:val="1"/>
+        </w:numPr>
+        <w:spacing w:before="120" w:after="120" w:line="240" w:lineRule="auto"/>
+        <w:jc w:val="both"/>
+        <w:rPr>
+          <w:lang w:val="en-US"/>
+        </w:rPr>
+      </w:pPr>
+      <w:r>
+        <w:rPr>
+          <w:rFonts w:cs="Consolas"/>
+          <w:color w:val="000000"/>
+          <w:lang w:val="en-US"/>
+        </w:rPr>
+        <w:t xml:space="preserve">Method </w:t>
+      </w:r>
+      <w:r>
+        <w:rPr>
+          <w:rFonts w:cs="Consolas"/>
+          <w:color w:val="000000"/>
+          <w:highlight w:val="white"/>
+          <w:lang w:val="en-US"/>
+        </w:rPr>
+        <w:t>I</w:t>
+      </w:r>
+      <w:proofErr w:type="spellStart"/>
+      <w:r>
+        <w:rPr>
+          <w:rFonts w:cs="Consolas"/>
+          <w:color w:val="000000"/>
+          <w:highlight w:val="white"/>
+        </w:rPr>
+        <w:t>sValidMove</w:t>
+      </w:r>
+      <w:proofErr w:type="spellEnd"/>
+      <w:r>
+        <w:rPr>
+          <w:rFonts w:cs="Consolas"/>
+          <w:color w:val="000000"/>
+          <w:lang w:val="en-US"/>
+        </w:rPr>
+        <w:t>()</w:t>
+      </w:r>
+    </w:p>
+    <w:p>
+      <w:pPr>
+        <w:pStyle w:val="ListParagraph"/>
+        <w:numPr>
+          <w:ilvl w:val="3"/>
+          <w:numId w:val="1"/>
+        </w:numPr>
+        <w:spacing w:before="120" w:after="120" w:line="240" w:lineRule="auto"/>
+        <w:jc w:val="both"/>
+        <w:rPr>
+          <w:lang w:val="en-US"/>
+        </w:rPr>
+      </w:pPr>
+      <w:r>
+        <w:rPr>
+          <w:rFonts w:cs="Consolas"/>
+          <w:color w:val="000000"/>
+          <w:highlight w:val="yellow"/>
+          <w:lang w:val="en-US"/>
+        </w:rPr>
+        <w:t xml:space="preserve">Add </w:t>
+      </w:r>
+      <w:proofErr w:type="spellStart"/>
+      <w:r>
+        <w:rPr>
+          <w:rFonts w:cs="Consolas"/>
+          <w:color w:val="000000"/>
+          <w:highlight w:val="yellow"/>
+          <w:lang w:val="en-US"/>
+        </w:rPr>
+        <w:t>bool</w:t>
+      </w:r>
+      <w:proofErr w:type="spellEnd"/>
+      <w:r>
+        <w:rPr>
+          <w:rFonts w:cs="Consolas"/>
+          <w:color w:val="000000"/>
+          <w:highlight w:val="yellow"/>
+          <w:lang w:val="en-US"/>
+        </w:rPr>
+        <w:t xml:space="preserve"> </w:t>
+      </w:r>
+      <w:proofErr w:type="spellStart"/>
+      <w:r>
+        <w:rPr>
+          <w:rFonts w:cs="Consolas"/>
+          <w:color w:val="000000"/>
+          <w:highlight w:val="yellow"/>
+        </w:rPr>
+        <w:t>isValid</w:t>
+      </w:r>
+      <w:proofErr w:type="spellEnd"/>
+      <w:r>
+        <w:rPr>
+          <w:rFonts w:cs="Consolas"/>
+          <w:color w:val="000000"/>
+          <w:highlight w:val="yellow"/>
+          <w:lang w:val="en-US"/>
+        </w:rPr>
+        <w:t>. This variable return true or false according the checks in method.</w:t>
+      </w:r>
+    </w:p>
+    <w:p>
+      <w:pPr>
+        <w:pStyle w:val="ListParagraph"/>
+        <w:numPr>
+          <w:ilvl w:val="0"/>
+          <w:numId w:val="1"/>
+        </w:numPr>
+        <w:spacing w:before="120" w:after="120" w:line="240" w:lineRule="auto"/>
+        <w:jc w:val="both"/>
+        <w:rPr>
+          <w:lang w:val="en-US"/>
+        </w:rPr>
+      </w:pPr>
+      <w:r>
+        <w:rPr>
+          <w:rFonts w:cs="Consolas"/>
+          <w:color w:val="000000"/>
+          <w:lang w:val="en-US"/>
+        </w:rPr>
+        <w:t>Change method implementation</w:t>
+      </w:r>
+    </w:p>
+    <w:p>
+      <w:pPr>
+        <w:pStyle w:val="ListParagraph"/>
+        <w:numPr>
+          <w:ilvl w:val="1"/>
+          <w:numId w:val="1"/>
+        </w:numPr>
+        <w:spacing w:before="120" w:after="120" w:line="240" w:lineRule="auto"/>
+        <w:jc w:val="both"/>
+        <w:rPr>
+          <w:lang w:val="en-US"/>
+        </w:rPr>
+      </w:pPr>
+      <w:r>
+        <w:rPr>
+          <w:rFonts w:cs="Consolas"/>
+          <w:color w:val="000000"/>
+          <w:lang w:val="en-US"/>
+        </w:rPr>
+        <w:lastRenderedPageBreak/>
+        <w:t xml:space="preserve">In class </w:t>
+      </w:r>
+      <w:proofErr w:type="spellStart"/>
+      <w:r>
+        <w:rPr>
+          <w:rFonts w:cs="Consolas"/>
+          <w:color w:val="000000"/>
+          <w:lang w:val="en-US"/>
+        </w:rPr>
+        <w:t>GameManager</w:t>
+      </w:r>
+      <w:proofErr w:type="spellEnd"/>
+      <w:r>
+        <w:rPr>
+          <w:rFonts w:cs="Consolas"/>
+          <w:color w:val="000000"/>
+          <w:lang w:val="en-US"/>
+        </w:rPr>
+        <w:t xml:space="preserve">: method </w:t>
+      </w:r>
+      <w:proofErr w:type="spellStart"/>
+      <w:proofErr w:type="gramStart"/>
+      <w:r>
+        <w:rPr>
+          <w:rFonts w:cs="Consolas"/>
+          <w:color w:val="000000"/>
+          <w:lang w:val="en-US"/>
+        </w:rPr>
+        <w:t>I</w:t>
+      </w:r>
+      <w:r>
+        <w:rPr>
+          <w:rFonts w:cs="Consolas"/>
+          <w:color w:val="000000"/>
+          <w:lang w:val="en-US"/>
+        </w:rPr>
+        <w:t>sValidMove</w:t>
+      </w:r>
+      <w:proofErr w:type="spellEnd"/>
+      <w:r>
+        <w:rPr>
+          <w:rFonts w:cs="Consolas"/>
+          <w:color w:val="000000"/>
+          <w:lang w:val="en-US"/>
+        </w:rPr>
+        <w:t>(</w:t>
+      </w:r>
+      <w:proofErr w:type="gramEnd"/>
+      <w:r>
+        <w:rPr>
+          <w:rFonts w:cs="Consolas"/>
+          <w:color w:val="000000"/>
+          <w:lang w:val="en-US"/>
+        </w:rPr>
+        <w:t xml:space="preserve">) – separate this method to two. One </w:t>
+      </w:r>
+      <w:bookmarkStart w:id="0" w:name="_GoBack"/>
+      <w:bookmarkEnd w:id="0"/>
+      <w:r>
+        <w:rPr>
+          <w:rFonts w:cs="Consolas"/>
+          <w:color w:val="000000"/>
+          <w:lang w:val="en-US"/>
+        </w:rPr>
+        <w:t>for King’s</w:t>
+      </w:r>
+      <w:r>
+        <w:rPr>
+          <w:rFonts w:cs="Consolas"/>
+          <w:color w:val="000000"/>
+          <w:lang w:val="en-US"/>
+        </w:rPr>
+        <w:t xml:space="preserve"> (</w:t>
+      </w:r>
+      <w:proofErr w:type="spellStart"/>
+      <w:proofErr w:type="gramStart"/>
+      <w:r>
+        <w:rPr>
+          <w:rFonts w:cs="Consolas"/>
+          <w:color w:val="000000"/>
+          <w:highlight w:val="white"/>
+        </w:rPr>
+        <w:t>IsValidKingMove</w:t>
+      </w:r>
+      <w:proofErr w:type="spellEnd"/>
+      <w:r>
+        <w:rPr>
+          <w:rFonts w:cs="Consolas"/>
+          <w:color w:val="000000"/>
+          <w:lang w:val="en-US"/>
+        </w:rPr>
+        <w:t>(</w:t>
+      </w:r>
+      <w:proofErr w:type="gramEnd"/>
+      <w:r>
+        <w:rPr>
+          <w:rFonts w:cs="Consolas"/>
+          <w:color w:val="000000"/>
+          <w:lang w:val="en-US"/>
+        </w:rPr>
+        <w:t>))</w:t>
+      </w:r>
+      <w:r>
+        <w:rPr>
+          <w:rFonts w:cs="Consolas"/>
+          <w:color w:val="000000"/>
+          <w:lang w:val="en-US"/>
+        </w:rPr>
+        <w:t xml:space="preserve"> and another for Pawn</w:t>
+      </w:r>
+      <w:r>
+        <w:rPr>
+          <w:rFonts w:cs="Consolas"/>
+          <w:color w:val="000000"/>
+          <w:lang w:val="en-US"/>
+        </w:rPr>
+        <w:t>’s (</w:t>
+      </w:r>
+      <w:proofErr w:type="spellStart"/>
+      <w:r>
+        <w:rPr>
+          <w:rFonts w:cs="Consolas"/>
+          <w:color w:val="000000"/>
+          <w:highlight w:val="white"/>
+        </w:rPr>
+        <w:t>IsValidPawnMove</w:t>
+      </w:r>
+      <w:proofErr w:type="spellEnd"/>
+      <w:r>
+        <w:rPr>
+          <w:rFonts w:cs="Consolas"/>
+          <w:color w:val="000000"/>
+          <w:lang w:val="en-US"/>
+        </w:rPr>
+        <w:t>())</w:t>
+      </w:r>
+      <w:r>
+        <w:rPr>
+          <w:rFonts w:cs="Consolas"/>
+          <w:color w:val="000000"/>
+          <w:lang w:val="en-US"/>
+        </w:rPr>
+        <w:t>.</w:t>
+      </w:r>
+    </w:p>
+    <w:p>
+      <w:pPr>
+        <w:pStyle w:val="ListParagraph"/>
+        <w:numPr>
+          <w:ilvl w:val="0"/>
+          <w:numId w:val="1"/>
+        </w:numPr>
+        <w:spacing w:before="120" w:after="120" w:line="240" w:lineRule="auto"/>
+        <w:jc w:val="both"/>
+        <w:rPr>
+          <w:lang w:val="en-US"/>
+        </w:rPr>
+      </w:pPr>
+      <w:r>
+        <w:rPr>
+          <w:lang w:val="en-US"/>
+        </w:rPr>
+        <w:t xml:space="preserve">Reverse </w:t>
+      </w:r>
+      <w:r>
+        <w:rPr>
+          <w:lang w:val="en-US"/>
+        </w:rPr>
+        <w:t xml:space="preserve">logic </w:t>
+      </w:r>
+    </w:p>
+    <w:p>
+      <w:pPr>
+        <w:pStyle w:val="ListParagraph"/>
+        <w:numPr>
+          <w:ilvl w:val="1"/>
+          <w:numId w:val="1"/>
+        </w:numPr>
+        <w:spacing w:before="120" w:after="120" w:line="240" w:lineRule="auto"/>
+        <w:jc w:val="both"/>
+        <w:rPr>
+          <w:lang w:val="en-US"/>
+        </w:rPr>
+      </w:pPr>
+      <w:r>
+        <w:rPr>
+          <w:lang w:val="en-US"/>
+        </w:rPr>
         <w:t>in method</w:t>
       </w:r>
       <w:r>
@@ -2046,16 +4767,16 @@
         </w:rPr>
         <w:t xml:space="preserve"> </w:t>
       </w:r>
-      <w:r>
-        <w:rPr>
-          <w:rFonts w:ascii="Consolas" w:hAnsi="Consolas" w:cs="Consolas"/>
-          <w:color w:val="000000"/>
-          <w:sz w:val="19"/>
-          <w:szCs w:val="19"/>
+      <w:proofErr w:type="spellStart"/>
+      <w:r>
+        <w:rPr>
+          <w:rFonts w:cs="Consolas"/>
+          <w:color w:val="000000"/>
           <w:highlight w:val="white"/>
         </w:rPr>
         <w:t>IsAvailableNextPosition</w:t>
       </w:r>
+      <w:proofErr w:type="spellEnd"/>
       <w:r>
         <w:rPr>
           <w:lang w:val="en-US"/>
@@ -2128,7 +4849,7 @@
         <w:rFonts w:ascii="Wingdings" w:hAnsi="Wingdings" w:hint="default"/>
       </w:rPr>
     </w:lvl>
-    <w:lvl w:ilvl="3" w:tplc="04020001" w:tentative="1">
+    <w:lvl w:ilvl="3" w:tplc="04020001">
       <w:start w:val="1"/>
       <w:numFmt w:val="bullet"/>
       <w:lvlText w:val=""/>

</xml_diff>

<commit_message>
Add my part from Documentation
</commit_message>
<xml_diff>
--- a/ChangesMade.docx
+++ b/ChangesMade.docx
@@ -1,6 +1,6 @@
 
 <file path=word/document.xml><?xml version="1.0" encoding="utf-8"?>
-<w:document xmlns:wpc="http://schemas.microsoft.com/office/word/2010/wordprocessingCanvas" xmlns:mc="http://schemas.openxmlformats.org/markup-compatibility/2006" xmlns:o="urn:schemas-microsoft-com:office:office" xmlns:r="http://schemas.openxmlformats.org/officeDocument/2006/relationships" xmlns:m="http://schemas.openxmlformats.org/officeDocument/2006/math" xmlns:v="urn:schemas-microsoft-com:vml" xmlns:wp14="http://schemas.microsoft.com/office/word/2010/wordprocessingDrawing" xmlns:wp="http://schemas.openxmlformats.org/drawingml/2006/wordprocessingDrawing" xmlns:w10="urn:schemas-microsoft-com:office:word" xmlns:w="http://schemas.openxmlformats.org/wordprocessingml/2006/main" xmlns:w14="http://schemas.microsoft.com/office/word/2010/wordml" xmlns:w15="http://schemas.microsoft.com/office/word/2012/wordml" xmlns:wpg="http://schemas.microsoft.com/office/word/2010/wordprocessingGroup" xmlns:wpi="http://schemas.microsoft.com/office/word/2010/wordprocessingInk" xmlns:wne="http://schemas.microsoft.com/office/word/2006/wordml" xmlns:wps="http://schemas.microsoft.com/office/word/2010/wordprocessingShape" mc:Ignorable="w14 w15 wp14">
+<w:document xmlns:wpc="http://schemas.microsoft.com/office/word/2010/wordprocessingCanvas" xmlns:mc="http://schemas.openxmlformats.org/markup-compatibility/2006" xmlns:o="urn:schemas-microsoft-com:office:office" xmlns:r="http://schemas.openxmlformats.org/officeDocument/2006/relationships" xmlns:m="http://schemas.openxmlformats.org/officeDocument/2006/math" xmlns:v="urn:schemas-microsoft-com:vml" xmlns:wp14="http://schemas.microsoft.com/office/word/2010/wordprocessingDrawing" xmlns:wp="http://schemas.openxmlformats.org/drawingml/2006/wordprocessingDrawing" xmlns:w10="urn:schemas-microsoft-com:office:word" xmlns:w="http://schemas.openxmlformats.org/wordprocessingml/2006/main" xmlns:w14="http://schemas.microsoft.com/office/word/2010/wordml" xmlns:wpg="http://schemas.microsoft.com/office/word/2010/wordprocessingGroup" xmlns:wpi="http://schemas.microsoft.com/office/word/2010/wordprocessingInk" xmlns:wne="http://schemas.microsoft.com/office/word/2006/wordml" xmlns:wps="http://schemas.microsoft.com/office/word/2010/wordprocessingShape" mc:Ignorable="w14 wp14">
   <w:body>
     <w:p>
       <w:pPr>
@@ -846,6 +846,18 @@
     </w:p>
     <w:p>
       <w:pPr>
+        <w:rPr>
+          <w:rFonts w:ascii="Book Antiqua" w:hAnsi="Book Antiqua"/>
+          <w:sz w:val="24"/>
+          <w:szCs w:val="24"/>
+          <w:lang w:val="en-US"/>
+        </w:rPr>
+      </w:pPr>
+      <w:bookmarkStart w:id="0" w:name="_GoBack"/>
+      <w:bookmarkEnd w:id="0"/>
+    </w:p>
+    <w:p>
+      <w:pPr>
         <w:pStyle w:val="ListParagraph"/>
         <w:numPr>
           <w:ilvl w:val="0"/>
@@ -853,38 +865,16 @@
         </w:numPr>
         <w:rPr>
           <w:rFonts w:ascii="Book Antiqua" w:hAnsi="Book Antiqua"/>
-          <w:sz w:val="24"/>
-          <w:szCs w:val="24"/>
-          <w:lang w:val="en-US"/>
-        </w:rPr>
-      </w:pPr>
-      <w:r>
-        <w:rPr>
-          <w:rFonts w:ascii="Book Antiqua" w:hAnsi="Book Antiqua"/>
-          <w:sz w:val="24"/>
-          <w:szCs w:val="24"/>
-          <w:lang w:val="en-US"/>
-        </w:rPr>
-        <w:t>--------------------------------------------------------------------------------------------------------</w:t>
-      </w:r>
-    </w:p>
-    <w:p>
-      <w:pPr>
-        <w:pStyle w:val="ListParagraph"/>
-        <w:numPr>
-          <w:ilvl w:val="0"/>
-          <w:numId w:val="1"/>
-        </w:numPr>
-        <w:rPr>
-          <w:rFonts w:ascii="Book Antiqua" w:hAnsi="Book Antiqua"/>
-          <w:sz w:val="24"/>
-          <w:szCs w:val="24"/>
-          <w:lang w:val="en-US"/>
-        </w:rPr>
-      </w:pPr>
-      <w:r>
-        <w:rPr>
-          <w:rFonts w:ascii="Book Antiqua" w:hAnsi="Book Antiqua"/>
+          <w:noProof/>
+          <w:sz w:val="24"/>
+          <w:szCs w:val="24"/>
+          <w:lang w:val="en-US"/>
+        </w:rPr>
+      </w:pPr>
+      <w:r>
+        <w:rPr>
+          <w:rFonts w:ascii="Book Antiqua" w:hAnsi="Book Antiqua"/>
+          <w:noProof/>
           <w:lang w:val="en-US"/>
         </w:rPr>
         <w:t>Reformatted the source code</w:t>
@@ -899,49 +889,19 @@
         </w:numPr>
         <w:rPr>
           <w:rFonts w:ascii="Book Antiqua" w:hAnsi="Book Antiqua"/>
-          <w:sz w:val="24"/>
-          <w:szCs w:val="24"/>
-          <w:lang w:val="en-US"/>
-        </w:rPr>
-      </w:pPr>
-      <w:r>
-        <w:rPr>
-          <w:rFonts w:ascii="Book Antiqua" w:hAnsi="Book Antiqua"/>
-          <w:lang w:val="en-US"/>
-        </w:rPr>
-        <w:t xml:space="preserve">In class </w:t>
-      </w:r>
-      <w:proofErr w:type="spellStart"/>
-      <w:r>
-        <w:rPr>
-          <w:rFonts w:ascii="Book Antiqua" w:hAnsi="Book Antiqua"/>
-          <w:lang w:val="en-US"/>
-        </w:rPr>
-        <w:t>GameManager</w:t>
-      </w:r>
-      <w:proofErr w:type="spellEnd"/>
-      <w:r>
-        <w:rPr>
-          <w:rFonts w:ascii="Book Antiqua" w:hAnsi="Book Antiqua"/>
-          <w:lang w:val="en-US"/>
-        </w:rPr>
-        <w:t xml:space="preserve">: method </w:t>
-      </w:r>
-      <w:proofErr w:type="spellStart"/>
-      <w:r>
-        <w:rPr>
-          <w:rFonts w:ascii="Book Antiqua" w:hAnsi="Book Antiqua"/>
-          <w:lang w:val="en-US"/>
-        </w:rPr>
-        <w:t>proverka</w:t>
-      </w:r>
-      <w:proofErr w:type="spellEnd"/>
-      <w:r>
-        <w:rPr>
-          <w:rFonts w:ascii="Book Antiqua" w:hAnsi="Book Antiqua"/>
-          <w:lang w:val="en-US"/>
-        </w:rPr>
-        <w:t>()</w:t>
+          <w:noProof/>
+          <w:sz w:val="24"/>
+          <w:szCs w:val="24"/>
+          <w:lang w:val="en-US"/>
+        </w:rPr>
+      </w:pPr>
+      <w:r>
+        <w:rPr>
+          <w:rFonts w:ascii="Book Antiqua" w:hAnsi="Book Antiqua"/>
+          <w:noProof/>
+          <w:lang w:val="en-US"/>
+        </w:rPr>
+        <w:t>In class GameManager: method proverka()</w:t>
       </w:r>
     </w:p>
     <w:p>
@@ -955,12 +915,14 @@
         <w:jc w:val="both"/>
         <w:rPr>
           <w:rFonts w:ascii="Book Antiqua" w:hAnsi="Book Antiqua"/>
-          <w:lang w:val="en-US"/>
-        </w:rPr>
-      </w:pPr>
-      <w:r>
-        <w:rPr>
-          <w:rFonts w:ascii="Book Antiqua" w:hAnsi="Book Antiqua"/>
+          <w:noProof/>
+          <w:lang w:val="en-US"/>
+        </w:rPr>
+      </w:pPr>
+      <w:r>
+        <w:rPr>
+          <w:rFonts w:ascii="Book Antiqua" w:hAnsi="Book Antiqua"/>
+          <w:noProof/>
           <w:lang w:val="en-US"/>
         </w:rPr>
         <w:t>Split the lines containing several statements into several simple lines</w:t>
@@ -977,12 +939,14 @@
         <w:jc w:val="both"/>
         <w:rPr>
           <w:rFonts w:ascii="Book Antiqua" w:hAnsi="Book Antiqua"/>
-          <w:lang w:val="en-US"/>
-        </w:rPr>
-      </w:pPr>
-      <w:r>
-        <w:rPr>
-          <w:rFonts w:ascii="Book Antiqua" w:hAnsi="Book Antiqua"/>
+          <w:noProof/>
+          <w:lang w:val="en-US"/>
+        </w:rPr>
+      </w:pPr>
+      <w:r>
+        <w:rPr>
+          <w:rFonts w:ascii="Book Antiqua" w:hAnsi="Book Antiqua"/>
+          <w:noProof/>
           <w:lang w:val="en-US"/>
         </w:rPr>
         <w:t xml:space="preserve">Formatted the curly braces </w:t>
@@ -1016,6 +980,7 @@
       <w:r>
         <w:rPr>
           <w:rFonts w:ascii="Book Antiqua" w:hAnsi="Book Antiqua"/>
+          <w:noProof/>
           <w:lang w:val="en-US"/>
         </w:rPr>
         <w:t xml:space="preserve"> according to the best practices for the C# language.</w:t>
@@ -1049,69 +1014,83 @@
               <w:adjustRightInd w:val="0"/>
               <w:rPr>
                 <w:rFonts w:ascii="Book Antiqua" w:hAnsi="Book Antiqua" w:cs="Consolas"/>
+                <w:noProof/>
                 <w:color w:val="000000"/>
                 <w:sz w:val="19"/>
                 <w:szCs w:val="19"/>
                 <w:highlight w:val="white"/>
+                <w:lang w:val="en-US"/>
               </w:rPr>
             </w:pPr>
             <w:r>
               <w:rPr>
                 <w:rFonts w:ascii="Book Antiqua" w:hAnsi="Book Antiqua" w:cs="Consolas"/>
+                <w:noProof/>
                 <w:color w:val="0000FF"/>
                 <w:sz w:val="19"/>
                 <w:szCs w:val="19"/>
                 <w:highlight w:val="white"/>
+                <w:lang w:val="en-US"/>
               </w:rPr>
               <w:t>if</w:t>
             </w:r>
             <w:r>
               <w:rPr>
                 <w:rFonts w:ascii="Book Antiqua" w:hAnsi="Book Antiqua" w:cs="Consolas"/>
+                <w:noProof/>
                 <w:color w:val="000000"/>
                 <w:sz w:val="19"/>
                 <w:szCs w:val="19"/>
                 <w:highlight w:val="white"/>
+                <w:lang w:val="en-US"/>
               </w:rPr>
               <w:t xml:space="preserve"> (notOverlapedRow == overlap1.Row &amp;&amp; notOverlapedColumn == overlap1.Column) </w:t>
             </w:r>
             <w:r>
               <w:rPr>
                 <w:rFonts w:ascii="Book Antiqua" w:hAnsi="Book Antiqua" w:cs="Consolas"/>
+                <w:noProof/>
                 <w:color w:val="0000FF"/>
                 <w:sz w:val="19"/>
                 <w:szCs w:val="19"/>
                 <w:highlight w:val="white"/>
+                <w:lang w:val="en-US"/>
               </w:rPr>
               <w:t>return</w:t>
             </w:r>
             <w:r>
               <w:rPr>
                 <w:rFonts w:ascii="Book Antiqua" w:hAnsi="Book Antiqua" w:cs="Consolas"/>
+                <w:noProof/>
                 <w:color w:val="000000"/>
                 <w:sz w:val="19"/>
                 <w:szCs w:val="19"/>
                 <w:highlight w:val="white"/>
+                <w:lang w:val="en-US"/>
               </w:rPr>
               <w:t xml:space="preserve"> </w:t>
             </w:r>
             <w:r>
               <w:rPr>
                 <w:rFonts w:ascii="Book Antiqua" w:hAnsi="Book Antiqua" w:cs="Consolas"/>
+                <w:noProof/>
                 <w:color w:val="0000FF"/>
                 <w:sz w:val="19"/>
                 <w:szCs w:val="19"/>
                 <w:highlight w:val="white"/>
+                <w:lang w:val="en-US"/>
               </w:rPr>
               <w:t>true</w:t>
             </w:r>
             <w:r>
               <w:rPr>
                 <w:rFonts w:ascii="Book Antiqua" w:hAnsi="Book Antiqua" w:cs="Consolas"/>
+                <w:noProof/>
                 <w:color w:val="000000"/>
                 <w:sz w:val="19"/>
                 <w:szCs w:val="19"/>
                 <w:highlight w:val="white"/>
+                <w:lang w:val="en-US"/>
               </w:rPr>
               <w:t>;</w:t>
             </w:r>
@@ -1123,89 +1102,107 @@
               <w:adjustRightInd w:val="0"/>
               <w:rPr>
                 <w:rFonts w:ascii="Book Antiqua" w:hAnsi="Book Antiqua" w:cs="Consolas"/>
+                <w:noProof/>
                 <w:color w:val="000000"/>
                 <w:sz w:val="19"/>
                 <w:szCs w:val="19"/>
                 <w:highlight w:val="white"/>
+                <w:lang w:val="en-US"/>
               </w:rPr>
             </w:pPr>
             <w:r>
               <w:rPr>
                 <w:rFonts w:ascii="Book Antiqua" w:hAnsi="Book Antiqua" w:cs="Consolas"/>
+                <w:noProof/>
                 <w:color w:val="0000FF"/>
                 <w:sz w:val="19"/>
                 <w:szCs w:val="19"/>
                 <w:highlight w:val="white"/>
+                <w:lang w:val="en-US"/>
               </w:rPr>
               <w:t>else</w:t>
             </w:r>
             <w:r>
               <w:rPr>
                 <w:rFonts w:ascii="Book Antiqua" w:hAnsi="Book Antiqua" w:cs="Consolas"/>
+                <w:noProof/>
                 <w:color w:val="000000"/>
                 <w:sz w:val="19"/>
                 <w:szCs w:val="19"/>
                 <w:highlight w:val="white"/>
+                <w:lang w:val="en-US"/>
               </w:rPr>
               <w:t xml:space="preserve"> </w:t>
             </w:r>
             <w:r>
               <w:rPr>
                 <w:rFonts w:ascii="Book Antiqua" w:hAnsi="Book Antiqua" w:cs="Consolas"/>
+                <w:noProof/>
                 <w:color w:val="0000FF"/>
                 <w:sz w:val="19"/>
                 <w:szCs w:val="19"/>
                 <w:highlight w:val="white"/>
+                <w:lang w:val="en-US"/>
               </w:rPr>
               <w:t>if</w:t>
             </w:r>
             <w:r>
               <w:rPr>
                 <w:rFonts w:ascii="Book Antiqua" w:hAnsi="Book Antiqua" w:cs="Consolas"/>
+                <w:noProof/>
                 <w:color w:val="000000"/>
                 <w:sz w:val="19"/>
                 <w:szCs w:val="19"/>
                 <w:highlight w:val="white"/>
+                <w:lang w:val="en-US"/>
               </w:rPr>
               <w:t xml:space="preserve"> (notOverlapedRow == overlap2.Row &amp;&amp; notOverlapedColumn == overlap2.Column) </w:t>
             </w:r>
             <w:r>
               <w:rPr>
                 <w:rFonts w:ascii="Book Antiqua" w:hAnsi="Book Antiqua" w:cs="Consolas"/>
+                <w:noProof/>
                 <w:color w:val="0000FF"/>
                 <w:sz w:val="19"/>
                 <w:szCs w:val="19"/>
                 <w:highlight w:val="white"/>
+                <w:lang w:val="en-US"/>
               </w:rPr>
               <w:t>return</w:t>
             </w:r>
             <w:r>
               <w:rPr>
                 <w:rFonts w:ascii="Book Antiqua" w:hAnsi="Book Antiqua" w:cs="Consolas"/>
+                <w:noProof/>
                 <w:color w:val="000000"/>
                 <w:sz w:val="19"/>
                 <w:szCs w:val="19"/>
                 <w:highlight w:val="white"/>
+                <w:lang w:val="en-US"/>
               </w:rPr>
               <w:t xml:space="preserve"> </w:t>
             </w:r>
             <w:r>
               <w:rPr>
                 <w:rFonts w:ascii="Book Antiqua" w:hAnsi="Book Antiqua" w:cs="Consolas"/>
+                <w:noProof/>
                 <w:color w:val="0000FF"/>
                 <w:sz w:val="19"/>
                 <w:szCs w:val="19"/>
                 <w:highlight w:val="white"/>
+                <w:lang w:val="en-US"/>
               </w:rPr>
               <w:t>true</w:t>
             </w:r>
             <w:r>
               <w:rPr>
                 <w:rFonts w:ascii="Book Antiqua" w:hAnsi="Book Antiqua" w:cs="Consolas"/>
+                <w:noProof/>
                 <w:color w:val="000000"/>
                 <w:sz w:val="19"/>
                 <w:szCs w:val="19"/>
                 <w:highlight w:val="white"/>
+                <w:lang w:val="en-US"/>
               </w:rPr>
               <w:t>;</w:t>
             </w:r>
@@ -1217,89 +1214,107 @@
               <w:adjustRightInd w:val="0"/>
               <w:rPr>
                 <w:rFonts w:ascii="Book Antiqua" w:hAnsi="Book Antiqua" w:cs="Consolas"/>
+                <w:noProof/>
                 <w:color w:val="000000"/>
                 <w:sz w:val="19"/>
                 <w:szCs w:val="19"/>
                 <w:highlight w:val="white"/>
+                <w:lang w:val="en-US"/>
               </w:rPr>
             </w:pPr>
             <w:r>
               <w:rPr>
                 <w:rFonts w:ascii="Book Antiqua" w:hAnsi="Book Antiqua" w:cs="Consolas"/>
+                <w:noProof/>
                 <w:color w:val="0000FF"/>
                 <w:sz w:val="19"/>
                 <w:szCs w:val="19"/>
                 <w:highlight w:val="white"/>
+                <w:lang w:val="en-US"/>
               </w:rPr>
               <w:t>else</w:t>
             </w:r>
             <w:r>
               <w:rPr>
                 <w:rFonts w:ascii="Book Antiqua" w:hAnsi="Book Antiqua" w:cs="Consolas"/>
+                <w:noProof/>
                 <w:color w:val="000000"/>
                 <w:sz w:val="19"/>
                 <w:szCs w:val="19"/>
                 <w:highlight w:val="white"/>
+                <w:lang w:val="en-US"/>
               </w:rPr>
               <w:t xml:space="preserve"> </w:t>
             </w:r>
             <w:r>
               <w:rPr>
                 <w:rFonts w:ascii="Book Antiqua" w:hAnsi="Book Antiqua" w:cs="Consolas"/>
+                <w:noProof/>
                 <w:color w:val="0000FF"/>
                 <w:sz w:val="19"/>
                 <w:szCs w:val="19"/>
                 <w:highlight w:val="white"/>
+                <w:lang w:val="en-US"/>
               </w:rPr>
               <w:t>if</w:t>
             </w:r>
             <w:r>
               <w:rPr>
                 <w:rFonts w:ascii="Book Antiqua" w:hAnsi="Book Antiqua" w:cs="Consolas"/>
+                <w:noProof/>
                 <w:color w:val="000000"/>
                 <w:sz w:val="19"/>
                 <w:szCs w:val="19"/>
                 <w:highlight w:val="white"/>
+                <w:lang w:val="en-US"/>
               </w:rPr>
               <w:t xml:space="preserve"> (notOverlapedRow == overlap3.Row &amp;&amp; notOverlapedColumn == overlap3.Column) </w:t>
             </w:r>
             <w:r>
               <w:rPr>
                 <w:rFonts w:ascii="Book Antiqua" w:hAnsi="Book Antiqua" w:cs="Consolas"/>
+                <w:noProof/>
                 <w:color w:val="0000FF"/>
                 <w:sz w:val="19"/>
                 <w:szCs w:val="19"/>
                 <w:highlight w:val="white"/>
+                <w:lang w:val="en-US"/>
               </w:rPr>
               <w:t>return</w:t>
             </w:r>
             <w:r>
               <w:rPr>
                 <w:rFonts w:ascii="Book Antiqua" w:hAnsi="Book Antiqua" w:cs="Consolas"/>
+                <w:noProof/>
                 <w:color w:val="000000"/>
                 <w:sz w:val="19"/>
                 <w:szCs w:val="19"/>
                 <w:highlight w:val="white"/>
+                <w:lang w:val="en-US"/>
               </w:rPr>
               <w:t xml:space="preserve"> </w:t>
             </w:r>
             <w:r>
               <w:rPr>
                 <w:rFonts w:ascii="Book Antiqua" w:hAnsi="Book Antiqua" w:cs="Consolas"/>
+                <w:noProof/>
                 <w:color w:val="0000FF"/>
                 <w:sz w:val="19"/>
                 <w:szCs w:val="19"/>
                 <w:highlight w:val="white"/>
+                <w:lang w:val="en-US"/>
               </w:rPr>
               <w:t>true</w:t>
             </w:r>
             <w:r>
               <w:rPr>
                 <w:rFonts w:ascii="Book Antiqua" w:hAnsi="Book Antiqua" w:cs="Consolas"/>
+                <w:noProof/>
                 <w:color w:val="000000"/>
                 <w:sz w:val="19"/>
                 <w:szCs w:val="19"/>
                 <w:highlight w:val="white"/>
+                <w:lang w:val="en-US"/>
               </w:rPr>
               <w:t>;</w:t>
             </w:r>
@@ -1311,89 +1326,107 @@
               <w:adjustRightInd w:val="0"/>
               <w:rPr>
                 <w:rFonts w:ascii="Book Antiqua" w:hAnsi="Book Antiqua" w:cs="Consolas"/>
+                <w:noProof/>
                 <w:color w:val="000000"/>
                 <w:sz w:val="19"/>
                 <w:szCs w:val="19"/>
                 <w:highlight w:val="white"/>
+                <w:lang w:val="en-US"/>
               </w:rPr>
             </w:pPr>
             <w:r>
               <w:rPr>
                 <w:rFonts w:ascii="Book Antiqua" w:hAnsi="Book Antiqua" w:cs="Consolas"/>
+                <w:noProof/>
                 <w:color w:val="0000FF"/>
                 <w:sz w:val="19"/>
                 <w:szCs w:val="19"/>
                 <w:highlight w:val="white"/>
+                <w:lang w:val="en-US"/>
               </w:rPr>
               <w:t>else</w:t>
             </w:r>
             <w:r>
               <w:rPr>
                 <w:rFonts w:ascii="Book Antiqua" w:hAnsi="Book Antiqua" w:cs="Consolas"/>
+                <w:noProof/>
                 <w:color w:val="000000"/>
                 <w:sz w:val="19"/>
                 <w:szCs w:val="19"/>
                 <w:highlight w:val="white"/>
+                <w:lang w:val="en-US"/>
               </w:rPr>
               <w:t xml:space="preserve"> </w:t>
             </w:r>
             <w:r>
               <w:rPr>
                 <w:rFonts w:ascii="Book Antiqua" w:hAnsi="Book Antiqua" w:cs="Consolas"/>
+                <w:noProof/>
                 <w:color w:val="0000FF"/>
                 <w:sz w:val="19"/>
                 <w:szCs w:val="19"/>
                 <w:highlight w:val="white"/>
+                <w:lang w:val="en-US"/>
               </w:rPr>
               <w:t>if</w:t>
             </w:r>
             <w:r>
               <w:rPr>
                 <w:rFonts w:ascii="Book Antiqua" w:hAnsi="Book Antiqua" w:cs="Consolas"/>
+                <w:noProof/>
                 <w:color w:val="000000"/>
                 <w:sz w:val="19"/>
                 <w:szCs w:val="19"/>
                 <w:highlight w:val="white"/>
+                <w:lang w:val="en-US"/>
               </w:rPr>
               <w:t xml:space="preserve"> (notOverlapedRow == overlap4.Row &amp;&amp; notOverlapedColumn == overlap4.Column) </w:t>
             </w:r>
             <w:r>
               <w:rPr>
                 <w:rFonts w:ascii="Book Antiqua" w:hAnsi="Book Antiqua" w:cs="Consolas"/>
+                <w:noProof/>
                 <w:color w:val="0000FF"/>
                 <w:sz w:val="19"/>
                 <w:szCs w:val="19"/>
                 <w:highlight w:val="white"/>
+                <w:lang w:val="en-US"/>
               </w:rPr>
               <w:t>return</w:t>
             </w:r>
             <w:r>
               <w:rPr>
                 <w:rFonts w:ascii="Book Antiqua" w:hAnsi="Book Antiqua" w:cs="Consolas"/>
+                <w:noProof/>
                 <w:color w:val="000000"/>
                 <w:sz w:val="19"/>
                 <w:szCs w:val="19"/>
                 <w:highlight w:val="white"/>
+                <w:lang w:val="en-US"/>
               </w:rPr>
               <w:t xml:space="preserve"> </w:t>
             </w:r>
             <w:r>
               <w:rPr>
                 <w:rFonts w:ascii="Book Antiqua" w:hAnsi="Book Antiqua" w:cs="Consolas"/>
+                <w:noProof/>
                 <w:color w:val="0000FF"/>
                 <w:sz w:val="19"/>
                 <w:szCs w:val="19"/>
                 <w:highlight w:val="white"/>
+                <w:lang w:val="en-US"/>
               </w:rPr>
               <w:t>true</w:t>
             </w:r>
             <w:r>
               <w:rPr>
                 <w:rFonts w:ascii="Book Antiqua" w:hAnsi="Book Antiqua" w:cs="Consolas"/>
+                <w:noProof/>
                 <w:color w:val="000000"/>
                 <w:sz w:val="19"/>
                 <w:szCs w:val="19"/>
                 <w:highlight w:val="white"/>
+                <w:lang w:val="en-US"/>
               </w:rPr>
               <w:t>;</w:t>
             </w:r>
@@ -1405,19 +1438,23 @@
               <w:adjustRightInd w:val="0"/>
               <w:rPr>
                 <w:rFonts w:ascii="Book Antiqua" w:hAnsi="Book Antiqua" w:cs="Consolas"/>
+                <w:noProof/>
                 <w:color w:val="000000"/>
                 <w:sz w:val="19"/>
                 <w:szCs w:val="19"/>
                 <w:highlight w:val="white"/>
+                <w:lang w:val="en-US"/>
               </w:rPr>
             </w:pPr>
             <w:r>
               <w:rPr>
                 <w:rFonts w:ascii="Book Antiqua" w:hAnsi="Book Antiqua" w:cs="Consolas"/>
+                <w:noProof/>
                 <w:color w:val="0000FF"/>
                 <w:sz w:val="19"/>
                 <w:szCs w:val="19"/>
                 <w:highlight w:val="white"/>
+                <w:lang w:val="en-US"/>
               </w:rPr>
               <w:t>else</w:t>
             </w:r>
@@ -1428,57 +1465,56 @@
               <w:jc w:val="both"/>
               <w:rPr>
                 <w:rFonts w:ascii="Book Antiqua" w:hAnsi="Book Antiqua"/>
+                <w:noProof/>
                 <w:lang w:val="en-US"/>
               </w:rPr>
             </w:pPr>
             <w:r>
               <w:rPr>
                 <w:rFonts w:ascii="Book Antiqua" w:hAnsi="Book Antiqua" w:cs="Consolas"/>
+                <w:noProof/>
                 <w:color w:val="0000FF"/>
                 <w:sz w:val="19"/>
                 <w:szCs w:val="19"/>
                 <w:highlight w:val="white"/>
                 <w:lang w:val="en-US"/>
               </w:rPr>
-              <w:t xml:space="preserve">   </w:t>
-            </w:r>
-            <w:r>
-              <w:rPr>
-                <w:rFonts w:ascii="Book Antiqua" w:hAnsi="Book Antiqua" w:cs="Consolas"/>
+              <w:lastRenderedPageBreak/>
+              <w:t xml:space="preserve">   return</w:t>
+            </w:r>
+            <w:r>
+              <w:rPr>
+                <w:rFonts w:ascii="Book Antiqua" w:hAnsi="Book Antiqua" w:cs="Consolas"/>
+                <w:noProof/>
+                <w:color w:val="000000"/>
+                <w:sz w:val="19"/>
+                <w:szCs w:val="19"/>
+                <w:highlight w:val="white"/>
+                <w:lang w:val="en-US"/>
+              </w:rPr>
+              <w:t xml:space="preserve"> </w:t>
+            </w:r>
+            <w:r>
+              <w:rPr>
+                <w:rFonts w:ascii="Book Antiqua" w:hAnsi="Book Antiqua" w:cs="Consolas"/>
+                <w:noProof/>
                 <w:color w:val="0000FF"/>
                 <w:sz w:val="19"/>
                 <w:szCs w:val="19"/>
                 <w:highlight w:val="white"/>
-              </w:rPr>
-              <w:t>return</w:t>
-            </w:r>
-            <w:r>
-              <w:rPr>
-                <w:rFonts w:ascii="Book Antiqua" w:hAnsi="Book Antiqua" w:cs="Consolas"/>
+                <w:lang w:val="en-US"/>
+              </w:rPr>
+              <w:t>false</w:t>
+            </w:r>
+            <w:r>
+              <w:rPr>
+                <w:rFonts w:ascii="Book Antiqua" w:hAnsi="Book Antiqua" w:cs="Consolas"/>
+                <w:noProof/>
                 <w:color w:val="000000"/>
                 <w:sz w:val="19"/>
                 <w:szCs w:val="19"/>
                 <w:highlight w:val="white"/>
-              </w:rPr>
-              <w:t xml:space="preserve"> </w:t>
-            </w:r>
-            <w:r>
-              <w:rPr>
-                <w:rFonts w:ascii="Book Antiqua" w:hAnsi="Book Antiqua" w:cs="Consolas"/>
-                <w:color w:val="0000FF"/>
-                <w:sz w:val="19"/>
-                <w:szCs w:val="19"/>
-                <w:highlight w:val="white"/>
-              </w:rPr>
-              <w:t>false</w:t>
-            </w:r>
-            <w:r>
-              <w:rPr>
-                <w:rFonts w:ascii="Book Antiqua" w:hAnsi="Book Antiqua" w:cs="Consolas"/>
-                <w:color w:val="000000"/>
-                <w:sz w:val="19"/>
-                <w:szCs w:val="19"/>
-                <w:highlight w:val="white"/>
+                <w:lang w:val="en-US"/>
               </w:rPr>
               <w:t>;</w:t>
             </w:r>
@@ -1504,6 +1540,7 @@
               <w:jc w:val="center"/>
               <w:rPr>
                 <w:rFonts w:ascii="Book Antiqua" w:hAnsi="Book Antiqua" w:cs="Consolas"/>
+                <w:noProof/>
                 <w:color w:val="0000FF"/>
                 <w:sz w:val="36"/>
                 <w:szCs w:val="36"/>
@@ -1514,6 +1551,7 @@
             <w:r>
               <w:rPr>
                 <w:rFonts w:ascii="Book Antiqua" w:hAnsi="Book Antiqua" w:cs="Consolas"/>
+                <w:noProof/>
                 <w:sz w:val="36"/>
                 <w:szCs w:val="36"/>
                 <w:highlight w:val="white"/>
@@ -1527,7 +1565,7 @@
       </w:tr>
       <w:tr>
         <w:trPr>
-          <w:trHeight w:val="4435"/>
+          <w:trHeight w:val="2181"/>
         </w:trPr>
         <w:tc>
           <w:tcPr>
@@ -1543,29 +1581,35 @@
               <w:adjustRightInd w:val="0"/>
               <w:rPr>
                 <w:rFonts w:ascii="Book Antiqua" w:hAnsi="Book Antiqua" w:cs="Consolas"/>
+                <w:noProof/>
                 <w:color w:val="000000"/>
                 <w:sz w:val="19"/>
                 <w:szCs w:val="19"/>
                 <w:highlight w:val="white"/>
+                <w:lang w:val="en-US"/>
               </w:rPr>
             </w:pPr>
             <w:r>
               <w:rPr>
                 <w:rFonts w:ascii="Book Antiqua" w:hAnsi="Book Antiqua" w:cs="Consolas"/>
+                <w:noProof/>
                 <w:color w:val="0000FF"/>
                 <w:sz w:val="19"/>
                 <w:szCs w:val="19"/>
                 <w:highlight w:val="white"/>
+                <w:lang w:val="en-US"/>
               </w:rPr>
               <w:t>if</w:t>
             </w:r>
             <w:r>
               <w:rPr>
                 <w:rFonts w:ascii="Book Antiqua" w:hAnsi="Book Antiqua" w:cs="Consolas"/>
+                <w:noProof/>
                 <w:color w:val="000000"/>
                 <w:sz w:val="19"/>
                 <w:szCs w:val="19"/>
                 <w:highlight w:val="white"/>
+                <w:lang w:val="en-US"/>
               </w:rPr>
               <w:t xml:space="preserve"> (notOverlapedRow == overlap1.Row &amp;&amp; notOverlapedColumn == overlap1.Column)</w:t>
             </w:r>
@@ -1577,19 +1621,23 @@
               <w:adjustRightInd w:val="0"/>
               <w:rPr>
                 <w:rFonts w:ascii="Book Antiqua" w:hAnsi="Book Antiqua" w:cs="Consolas"/>
+                <w:noProof/>
                 <w:color w:val="000000"/>
                 <w:sz w:val="19"/>
                 <w:szCs w:val="19"/>
                 <w:highlight w:val="white"/>
+                <w:lang w:val="en-US"/>
               </w:rPr>
             </w:pPr>
             <w:r>
               <w:rPr>
                 <w:rFonts w:ascii="Book Antiqua" w:hAnsi="Book Antiqua" w:cs="Consolas"/>
+                <w:noProof/>
                 <w:color w:val="000000"/>
                 <w:sz w:val="19"/>
                 <w:szCs w:val="19"/>
                 <w:highlight w:val="white"/>
+                <w:lang w:val="en-US"/>
               </w:rPr>
               <w:t>{</w:t>
             </w:r>
@@ -1601,59 +1649,71 @@
               <w:adjustRightInd w:val="0"/>
               <w:rPr>
                 <w:rFonts w:ascii="Book Antiqua" w:hAnsi="Book Antiqua" w:cs="Consolas"/>
+                <w:noProof/>
                 <w:color w:val="000000"/>
                 <w:sz w:val="19"/>
                 <w:szCs w:val="19"/>
                 <w:highlight w:val="white"/>
+                <w:lang w:val="en-US"/>
               </w:rPr>
             </w:pPr>
             <w:r>
               <w:rPr>
                 <w:rFonts w:ascii="Book Antiqua" w:hAnsi="Book Antiqua" w:cs="Consolas"/>
+                <w:noProof/>
                 <w:color w:val="000000"/>
                 <w:sz w:val="19"/>
                 <w:szCs w:val="19"/>
                 <w:highlight w:val="white"/>
+                <w:lang w:val="en-US"/>
               </w:rPr>
               <w:t xml:space="preserve">    </w:t>
             </w:r>
             <w:r>
               <w:rPr>
                 <w:rFonts w:ascii="Book Antiqua" w:hAnsi="Book Antiqua" w:cs="Consolas"/>
+                <w:noProof/>
                 <w:color w:val="0000FF"/>
                 <w:sz w:val="19"/>
                 <w:szCs w:val="19"/>
                 <w:highlight w:val="white"/>
+                <w:lang w:val="en-US"/>
               </w:rPr>
               <w:t>return</w:t>
             </w:r>
             <w:r>
               <w:rPr>
                 <w:rFonts w:ascii="Book Antiqua" w:hAnsi="Book Antiqua" w:cs="Consolas"/>
+                <w:noProof/>
                 <w:color w:val="000000"/>
                 <w:sz w:val="19"/>
                 <w:szCs w:val="19"/>
                 <w:highlight w:val="white"/>
+                <w:lang w:val="en-US"/>
               </w:rPr>
               <w:t xml:space="preserve"> </w:t>
             </w:r>
             <w:r>
               <w:rPr>
                 <w:rFonts w:ascii="Book Antiqua" w:hAnsi="Book Antiqua" w:cs="Consolas"/>
+                <w:noProof/>
                 <w:color w:val="0000FF"/>
                 <w:sz w:val="19"/>
                 <w:szCs w:val="19"/>
                 <w:highlight w:val="white"/>
+                <w:lang w:val="en-US"/>
               </w:rPr>
               <w:t>true</w:t>
             </w:r>
             <w:r>
               <w:rPr>
                 <w:rFonts w:ascii="Book Antiqua" w:hAnsi="Book Antiqua" w:cs="Consolas"/>
+                <w:noProof/>
                 <w:color w:val="000000"/>
                 <w:sz w:val="19"/>
                 <w:szCs w:val="19"/>
                 <w:highlight w:val="white"/>
+                <w:lang w:val="en-US"/>
               </w:rPr>
               <w:t>;</w:t>
             </w:r>
@@ -1665,19 +1725,23 @@
               <w:adjustRightInd w:val="0"/>
               <w:rPr>
                 <w:rFonts w:ascii="Book Antiqua" w:hAnsi="Book Antiqua" w:cs="Consolas"/>
+                <w:noProof/>
                 <w:color w:val="000000"/>
                 <w:sz w:val="19"/>
                 <w:szCs w:val="19"/>
                 <w:highlight w:val="white"/>
+                <w:lang w:val="en-US"/>
               </w:rPr>
             </w:pPr>
             <w:r>
               <w:rPr>
                 <w:rFonts w:ascii="Book Antiqua" w:hAnsi="Book Antiqua" w:cs="Consolas"/>
+                <w:noProof/>
                 <w:color w:val="000000"/>
                 <w:sz w:val="19"/>
                 <w:szCs w:val="19"/>
                 <w:highlight w:val="white"/>
+                <w:lang w:val="en-US"/>
               </w:rPr>
               <w:t>}</w:t>
             </w:r>
@@ -1689,49 +1753,59 @@
               <w:adjustRightInd w:val="0"/>
               <w:rPr>
                 <w:rFonts w:ascii="Book Antiqua" w:hAnsi="Book Antiqua" w:cs="Consolas"/>
+                <w:noProof/>
                 <w:color w:val="000000"/>
                 <w:sz w:val="19"/>
                 <w:szCs w:val="19"/>
                 <w:highlight w:val="white"/>
+                <w:lang w:val="en-US"/>
               </w:rPr>
             </w:pPr>
             <w:r>
               <w:rPr>
                 <w:rFonts w:ascii="Book Antiqua" w:hAnsi="Book Antiqua" w:cs="Consolas"/>
+                <w:noProof/>
                 <w:color w:val="0000FF"/>
                 <w:sz w:val="19"/>
                 <w:szCs w:val="19"/>
                 <w:highlight w:val="white"/>
+                <w:lang w:val="en-US"/>
               </w:rPr>
               <w:t>else</w:t>
             </w:r>
             <w:r>
               <w:rPr>
                 <w:rFonts w:ascii="Book Antiqua" w:hAnsi="Book Antiqua" w:cs="Consolas"/>
+                <w:noProof/>
                 <w:color w:val="000000"/>
                 <w:sz w:val="19"/>
                 <w:szCs w:val="19"/>
                 <w:highlight w:val="white"/>
+                <w:lang w:val="en-US"/>
               </w:rPr>
               <w:t xml:space="preserve"> </w:t>
             </w:r>
             <w:r>
               <w:rPr>
                 <w:rFonts w:ascii="Book Antiqua" w:hAnsi="Book Antiqua" w:cs="Consolas"/>
+                <w:noProof/>
                 <w:color w:val="0000FF"/>
                 <w:sz w:val="19"/>
                 <w:szCs w:val="19"/>
                 <w:highlight w:val="white"/>
+                <w:lang w:val="en-US"/>
               </w:rPr>
               <w:t>if</w:t>
             </w:r>
             <w:r>
               <w:rPr>
                 <w:rFonts w:ascii="Book Antiqua" w:hAnsi="Book Antiqua" w:cs="Consolas"/>
+                <w:noProof/>
                 <w:color w:val="000000"/>
                 <w:sz w:val="19"/>
                 <w:szCs w:val="19"/>
                 <w:highlight w:val="white"/>
+                <w:lang w:val="en-US"/>
               </w:rPr>
               <w:t xml:space="preserve"> (notOverlapedRow == overlap2.Row &amp;&amp; notOverlapedColumn == overlap2.Column</w:t>
             </w:r>
@@ -1743,19 +1817,23 @@
               <w:adjustRightInd w:val="0"/>
               <w:rPr>
                 <w:rFonts w:ascii="Book Antiqua" w:hAnsi="Book Antiqua" w:cs="Consolas"/>
+                <w:noProof/>
                 <w:color w:val="000000"/>
                 <w:sz w:val="19"/>
                 <w:szCs w:val="19"/>
                 <w:highlight w:val="white"/>
+                <w:lang w:val="en-US"/>
               </w:rPr>
             </w:pPr>
             <w:r>
               <w:rPr>
                 <w:rFonts w:ascii="Book Antiqua" w:hAnsi="Book Antiqua" w:cs="Consolas"/>
+                <w:noProof/>
                 <w:color w:val="000000"/>
                 <w:sz w:val="19"/>
                 <w:szCs w:val="19"/>
                 <w:highlight w:val="white"/>
+                <w:lang w:val="en-US"/>
               </w:rPr>
               <w:t>{</w:t>
             </w:r>
@@ -1767,59 +1845,71 @@
               <w:adjustRightInd w:val="0"/>
               <w:rPr>
                 <w:rFonts w:ascii="Book Antiqua" w:hAnsi="Book Antiqua" w:cs="Consolas"/>
+                <w:noProof/>
                 <w:color w:val="000000"/>
                 <w:sz w:val="19"/>
                 <w:szCs w:val="19"/>
                 <w:highlight w:val="white"/>
+                <w:lang w:val="en-US"/>
               </w:rPr>
             </w:pPr>
             <w:r>
               <w:rPr>
                 <w:rFonts w:ascii="Book Antiqua" w:hAnsi="Book Antiqua" w:cs="Consolas"/>
+                <w:noProof/>
                 <w:color w:val="000000"/>
                 <w:sz w:val="19"/>
                 <w:szCs w:val="19"/>
                 <w:highlight w:val="white"/>
+                <w:lang w:val="en-US"/>
               </w:rPr>
               <w:t xml:space="preserve">    </w:t>
             </w:r>
             <w:r>
               <w:rPr>
                 <w:rFonts w:ascii="Book Antiqua" w:hAnsi="Book Antiqua" w:cs="Consolas"/>
+                <w:noProof/>
                 <w:color w:val="0000FF"/>
                 <w:sz w:val="19"/>
                 <w:szCs w:val="19"/>
                 <w:highlight w:val="white"/>
+                <w:lang w:val="en-US"/>
               </w:rPr>
               <w:t>return</w:t>
             </w:r>
             <w:r>
               <w:rPr>
                 <w:rFonts w:ascii="Book Antiqua" w:hAnsi="Book Antiqua" w:cs="Consolas"/>
+                <w:noProof/>
                 <w:color w:val="000000"/>
                 <w:sz w:val="19"/>
                 <w:szCs w:val="19"/>
                 <w:highlight w:val="white"/>
+                <w:lang w:val="en-US"/>
               </w:rPr>
               <w:t xml:space="preserve"> </w:t>
             </w:r>
             <w:r>
               <w:rPr>
                 <w:rFonts w:ascii="Book Antiqua" w:hAnsi="Book Antiqua" w:cs="Consolas"/>
+                <w:noProof/>
                 <w:color w:val="0000FF"/>
                 <w:sz w:val="19"/>
                 <w:szCs w:val="19"/>
                 <w:highlight w:val="white"/>
+                <w:lang w:val="en-US"/>
               </w:rPr>
               <w:t>true</w:t>
             </w:r>
             <w:r>
               <w:rPr>
                 <w:rFonts w:ascii="Book Antiqua" w:hAnsi="Book Antiqua" w:cs="Consolas"/>
+                <w:noProof/>
                 <w:color w:val="000000"/>
                 <w:sz w:val="19"/>
                 <w:szCs w:val="19"/>
                 <w:highlight w:val="white"/>
+                <w:lang w:val="en-US"/>
               </w:rPr>
               <w:t>;</w:t>
             </w:r>
@@ -1831,19 +1921,23 @@
               <w:adjustRightInd w:val="0"/>
               <w:rPr>
                 <w:rFonts w:ascii="Book Antiqua" w:hAnsi="Book Antiqua" w:cs="Consolas"/>
+                <w:noProof/>
                 <w:color w:val="000000"/>
                 <w:sz w:val="19"/>
                 <w:szCs w:val="19"/>
                 <w:highlight w:val="white"/>
+                <w:lang w:val="en-US"/>
               </w:rPr>
             </w:pPr>
             <w:r>
               <w:rPr>
                 <w:rFonts w:ascii="Book Antiqua" w:hAnsi="Book Antiqua" w:cs="Consolas"/>
+                <w:noProof/>
                 <w:color w:val="000000"/>
                 <w:sz w:val="19"/>
                 <w:szCs w:val="19"/>
                 <w:highlight w:val="white"/>
+                <w:lang w:val="en-US"/>
               </w:rPr>
               <w:t>}</w:t>
             </w:r>
@@ -1855,482 +1949,22 @@
               <w:adjustRightInd w:val="0"/>
               <w:rPr>
                 <w:rFonts w:ascii="Book Antiqua" w:hAnsi="Book Antiqua" w:cs="Consolas"/>
-                <w:color w:val="000000"/>
-                <w:sz w:val="19"/>
-                <w:szCs w:val="19"/>
-                <w:highlight w:val="white"/>
+                <w:noProof/>
+                <w:szCs w:val="19"/>
+                <w:highlight w:val="white"/>
+                <w:lang w:val="en-US"/>
               </w:rPr>
             </w:pPr>
             <w:r>
               <w:rPr>
                 <w:rFonts w:ascii="Book Antiqua" w:hAnsi="Book Antiqua" w:cs="Consolas"/>
-                <w:color w:val="0000FF"/>
-                <w:sz w:val="19"/>
-                <w:szCs w:val="19"/>
-                <w:highlight w:val="white"/>
-              </w:rPr>
-              <w:t>else</w:t>
-            </w:r>
-            <w:r>
-              <w:rPr>
-                <w:rFonts w:ascii="Book Antiqua" w:hAnsi="Book Antiqua" w:cs="Consolas"/>
-                <w:color w:val="000000"/>
-                <w:sz w:val="19"/>
-                <w:szCs w:val="19"/>
-                <w:highlight w:val="white"/>
-              </w:rPr>
-              <w:t xml:space="preserve"> </w:t>
-            </w:r>
-            <w:r>
-              <w:rPr>
-                <w:rFonts w:ascii="Book Antiqua" w:hAnsi="Book Antiqua" w:cs="Consolas"/>
-                <w:color w:val="0000FF"/>
-                <w:sz w:val="19"/>
-                <w:szCs w:val="19"/>
-                <w:highlight w:val="white"/>
-              </w:rPr>
-              <w:t>if</w:t>
-            </w:r>
-            <w:r>
-              <w:rPr>
-                <w:rFonts w:ascii="Book Antiqua" w:hAnsi="Book Antiqua" w:cs="Consolas"/>
-                <w:color w:val="000000"/>
-                <w:sz w:val="19"/>
-                <w:szCs w:val="19"/>
-                <w:highlight w:val="white"/>
-              </w:rPr>
-              <w:t xml:space="preserve"> (notOverlapedRow == overlap3.Row &amp;&amp; notOverlapedColumn == overlap3.Column)</w:t>
-            </w:r>
-          </w:p>
-          <w:p>
-            <w:pPr>
-              <w:autoSpaceDE w:val="0"/>
-              <w:autoSpaceDN w:val="0"/>
-              <w:adjustRightInd w:val="0"/>
-              <w:rPr>
-                <w:rFonts w:ascii="Book Antiqua" w:hAnsi="Book Antiqua" w:cs="Consolas"/>
-                <w:color w:val="000000"/>
-                <w:sz w:val="19"/>
-                <w:szCs w:val="19"/>
-                <w:highlight w:val="white"/>
-              </w:rPr>
-            </w:pPr>
-            <w:r>
-              <w:rPr>
-                <w:rFonts w:ascii="Book Antiqua" w:hAnsi="Book Antiqua" w:cs="Consolas"/>
-                <w:color w:val="000000"/>
-                <w:sz w:val="19"/>
-                <w:szCs w:val="19"/>
-                <w:highlight w:val="white"/>
-              </w:rPr>
-              <w:t>{</w:t>
-            </w:r>
-          </w:p>
-          <w:p>
-            <w:pPr>
-              <w:autoSpaceDE w:val="0"/>
-              <w:autoSpaceDN w:val="0"/>
-              <w:adjustRightInd w:val="0"/>
-              <w:rPr>
-                <w:rFonts w:ascii="Book Antiqua" w:hAnsi="Book Antiqua" w:cs="Consolas"/>
-                <w:color w:val="000000"/>
-                <w:sz w:val="19"/>
-                <w:szCs w:val="19"/>
-                <w:highlight w:val="white"/>
-              </w:rPr>
-            </w:pPr>
-            <w:r>
-              <w:rPr>
-                <w:rFonts w:ascii="Book Antiqua" w:hAnsi="Book Antiqua" w:cs="Consolas"/>
-                <w:color w:val="000000"/>
-                <w:sz w:val="19"/>
-                <w:szCs w:val="19"/>
-                <w:highlight w:val="white"/>
-              </w:rPr>
-              <w:t xml:space="preserve">    </w:t>
-            </w:r>
-            <w:r>
-              <w:rPr>
-                <w:rFonts w:ascii="Book Antiqua" w:hAnsi="Book Antiqua" w:cs="Consolas"/>
-                <w:color w:val="0000FF"/>
-                <w:sz w:val="19"/>
-                <w:szCs w:val="19"/>
-                <w:highlight w:val="white"/>
-              </w:rPr>
-              <w:t>return</w:t>
-            </w:r>
-            <w:r>
-              <w:rPr>
-                <w:rFonts w:ascii="Book Antiqua" w:hAnsi="Book Antiqua" w:cs="Consolas"/>
-                <w:color w:val="000000"/>
-                <w:sz w:val="19"/>
-                <w:szCs w:val="19"/>
-                <w:highlight w:val="white"/>
-              </w:rPr>
-              <w:t xml:space="preserve"> </w:t>
-            </w:r>
-            <w:r>
-              <w:rPr>
-                <w:rFonts w:ascii="Book Antiqua" w:hAnsi="Book Antiqua" w:cs="Consolas"/>
-                <w:color w:val="0000FF"/>
-                <w:sz w:val="19"/>
-                <w:szCs w:val="19"/>
-                <w:highlight w:val="white"/>
-              </w:rPr>
-              <w:t>true</w:t>
-            </w:r>
-            <w:r>
-              <w:rPr>
-                <w:rFonts w:ascii="Book Antiqua" w:hAnsi="Book Antiqua" w:cs="Consolas"/>
-                <w:color w:val="000000"/>
-                <w:sz w:val="19"/>
-                <w:szCs w:val="19"/>
-                <w:highlight w:val="white"/>
-              </w:rPr>
-              <w:t>;</w:t>
-            </w:r>
-          </w:p>
-          <w:p>
-            <w:pPr>
-              <w:autoSpaceDE w:val="0"/>
-              <w:autoSpaceDN w:val="0"/>
-              <w:adjustRightInd w:val="0"/>
-              <w:rPr>
-                <w:rFonts w:ascii="Book Antiqua" w:hAnsi="Book Antiqua" w:cs="Consolas"/>
-                <w:color w:val="000000"/>
-                <w:sz w:val="19"/>
-                <w:szCs w:val="19"/>
-                <w:highlight w:val="white"/>
-              </w:rPr>
-            </w:pPr>
-            <w:r>
-              <w:rPr>
-                <w:rFonts w:ascii="Book Antiqua" w:hAnsi="Book Antiqua" w:cs="Consolas"/>
-                <w:color w:val="000000"/>
-                <w:sz w:val="19"/>
-                <w:szCs w:val="19"/>
-                <w:highlight w:val="white"/>
-              </w:rPr>
-              <w:t>}</w:t>
-            </w:r>
-          </w:p>
-          <w:p>
-            <w:pPr>
-              <w:autoSpaceDE w:val="0"/>
-              <w:autoSpaceDN w:val="0"/>
-              <w:adjustRightInd w:val="0"/>
-              <w:rPr>
-                <w:rFonts w:ascii="Book Antiqua" w:hAnsi="Book Antiqua" w:cs="Consolas"/>
-                <w:color w:val="000000"/>
-                <w:sz w:val="19"/>
-                <w:szCs w:val="19"/>
-                <w:highlight w:val="white"/>
-              </w:rPr>
-            </w:pPr>
-            <w:r>
-              <w:rPr>
-                <w:rFonts w:ascii="Book Antiqua" w:hAnsi="Book Antiqua" w:cs="Consolas"/>
-                <w:color w:val="0000FF"/>
-                <w:sz w:val="19"/>
-                <w:szCs w:val="19"/>
-                <w:highlight w:val="white"/>
-              </w:rPr>
-              <w:t>else</w:t>
-            </w:r>
-            <w:r>
-              <w:rPr>
-                <w:rFonts w:ascii="Book Antiqua" w:hAnsi="Book Antiqua" w:cs="Consolas"/>
-                <w:color w:val="000000"/>
-                <w:sz w:val="19"/>
-                <w:szCs w:val="19"/>
-                <w:highlight w:val="white"/>
-              </w:rPr>
-              <w:t xml:space="preserve"> </w:t>
-            </w:r>
-            <w:r>
-              <w:rPr>
-                <w:rFonts w:ascii="Book Antiqua" w:hAnsi="Book Antiqua" w:cs="Consolas"/>
-                <w:color w:val="0000FF"/>
-                <w:sz w:val="19"/>
-                <w:szCs w:val="19"/>
-                <w:highlight w:val="white"/>
-              </w:rPr>
-              <w:t>if</w:t>
-            </w:r>
-            <w:r>
-              <w:rPr>
-                <w:rFonts w:ascii="Book Antiqua" w:hAnsi="Book Antiqua" w:cs="Consolas"/>
-                <w:color w:val="000000"/>
-                <w:sz w:val="19"/>
-                <w:szCs w:val="19"/>
-                <w:highlight w:val="white"/>
-              </w:rPr>
-              <w:t xml:space="preserve"> (notOverlapedRow == overlap4.Row &amp;&amp; notOverlapedColumn == overlap4.Column)</w:t>
-            </w:r>
-          </w:p>
-          <w:p>
-            <w:pPr>
-              <w:autoSpaceDE w:val="0"/>
-              <w:autoSpaceDN w:val="0"/>
-              <w:adjustRightInd w:val="0"/>
-              <w:rPr>
-                <w:rFonts w:ascii="Book Antiqua" w:hAnsi="Book Antiqua" w:cs="Consolas"/>
-                <w:color w:val="000000"/>
-                <w:sz w:val="19"/>
-                <w:szCs w:val="19"/>
-                <w:highlight w:val="white"/>
-              </w:rPr>
-            </w:pPr>
-            <w:r>
-              <w:rPr>
-                <w:rFonts w:ascii="Book Antiqua" w:hAnsi="Book Antiqua" w:cs="Consolas"/>
-                <w:color w:val="000000"/>
-                <w:sz w:val="19"/>
-                <w:szCs w:val="19"/>
-                <w:highlight w:val="white"/>
-              </w:rPr>
-              <w:t>{</w:t>
-            </w:r>
-          </w:p>
-          <w:p>
-            <w:pPr>
-              <w:autoSpaceDE w:val="0"/>
-              <w:autoSpaceDN w:val="0"/>
-              <w:adjustRightInd w:val="0"/>
-              <w:rPr>
-                <w:rFonts w:ascii="Book Antiqua" w:hAnsi="Book Antiqua" w:cs="Consolas"/>
-                <w:color w:val="000000"/>
-                <w:sz w:val="19"/>
-                <w:szCs w:val="19"/>
-                <w:highlight w:val="white"/>
-              </w:rPr>
-            </w:pPr>
-            <w:r>
-              <w:rPr>
-                <w:rFonts w:ascii="Book Antiqua" w:hAnsi="Book Antiqua" w:cs="Consolas"/>
-                <w:color w:val="000000"/>
-                <w:sz w:val="19"/>
-                <w:szCs w:val="19"/>
-                <w:highlight w:val="white"/>
-              </w:rPr>
-              <w:t xml:space="preserve">    </w:t>
-            </w:r>
-            <w:r>
-              <w:rPr>
-                <w:rFonts w:ascii="Book Antiqua" w:hAnsi="Book Antiqua" w:cs="Consolas"/>
-                <w:color w:val="0000FF"/>
-                <w:sz w:val="19"/>
-                <w:szCs w:val="19"/>
-                <w:highlight w:val="white"/>
-              </w:rPr>
-              <w:t>return</w:t>
-            </w:r>
-            <w:r>
-              <w:rPr>
-                <w:rFonts w:ascii="Book Antiqua" w:hAnsi="Book Antiqua" w:cs="Consolas"/>
-                <w:color w:val="000000"/>
-                <w:sz w:val="19"/>
-                <w:szCs w:val="19"/>
-                <w:highlight w:val="white"/>
-              </w:rPr>
-              <w:t xml:space="preserve"> </w:t>
-            </w:r>
-            <w:r>
-              <w:rPr>
-                <w:rFonts w:ascii="Book Antiqua" w:hAnsi="Book Antiqua" w:cs="Consolas"/>
-                <w:color w:val="0000FF"/>
-                <w:sz w:val="19"/>
-                <w:szCs w:val="19"/>
-                <w:highlight w:val="white"/>
-              </w:rPr>
-              <w:t>true</w:t>
-            </w:r>
-            <w:r>
-              <w:rPr>
-                <w:rFonts w:ascii="Book Antiqua" w:hAnsi="Book Antiqua" w:cs="Consolas"/>
-                <w:color w:val="000000"/>
-                <w:sz w:val="19"/>
-                <w:szCs w:val="19"/>
-                <w:highlight w:val="white"/>
-              </w:rPr>
-              <w:t>;</w:t>
-            </w:r>
-          </w:p>
-          <w:p>
-            <w:pPr>
-              <w:autoSpaceDE w:val="0"/>
-              <w:autoSpaceDN w:val="0"/>
-              <w:adjustRightInd w:val="0"/>
-              <w:rPr>
-                <w:rFonts w:ascii="Book Antiqua" w:hAnsi="Book Antiqua" w:cs="Consolas"/>
-                <w:color w:val="000000"/>
-                <w:sz w:val="19"/>
-                <w:szCs w:val="19"/>
-                <w:highlight w:val="white"/>
-              </w:rPr>
-            </w:pPr>
-            <w:r>
-              <w:rPr>
-                <w:rFonts w:ascii="Book Antiqua" w:hAnsi="Book Antiqua" w:cs="Consolas"/>
-                <w:color w:val="000000"/>
-                <w:sz w:val="19"/>
-                <w:szCs w:val="19"/>
-                <w:highlight w:val="white"/>
-              </w:rPr>
-              <w:t>}</w:t>
-            </w:r>
-          </w:p>
-          <w:p>
-            <w:pPr>
-              <w:autoSpaceDE w:val="0"/>
-              <w:autoSpaceDN w:val="0"/>
-              <w:adjustRightInd w:val="0"/>
-              <w:rPr>
-                <w:rFonts w:ascii="Book Antiqua" w:hAnsi="Book Antiqua" w:cs="Consolas"/>
-                <w:color w:val="000000"/>
-                <w:sz w:val="19"/>
-                <w:szCs w:val="19"/>
-                <w:highlight w:val="white"/>
-              </w:rPr>
-            </w:pPr>
-            <w:r>
-              <w:rPr>
-                <w:rFonts w:ascii="Book Antiqua" w:hAnsi="Book Antiqua" w:cs="Consolas"/>
-                <w:color w:val="0000FF"/>
-                <w:sz w:val="19"/>
-                <w:szCs w:val="19"/>
-                <w:highlight w:val="white"/>
-              </w:rPr>
-              <w:t>else</w:t>
-            </w:r>
-          </w:p>
-          <w:p>
-            <w:pPr>
-              <w:autoSpaceDE w:val="0"/>
-              <w:autoSpaceDN w:val="0"/>
-              <w:adjustRightInd w:val="0"/>
-              <w:rPr>
-                <w:rFonts w:ascii="Book Antiqua" w:hAnsi="Book Antiqua" w:cs="Consolas"/>
-                <w:color w:val="000000"/>
-                <w:sz w:val="19"/>
-                <w:szCs w:val="19"/>
-                <w:highlight w:val="white"/>
-              </w:rPr>
-            </w:pPr>
-            <w:r>
-              <w:rPr>
-                <w:rFonts w:ascii="Book Antiqua" w:hAnsi="Book Antiqua" w:cs="Consolas"/>
-                <w:color w:val="000000"/>
-                <w:sz w:val="19"/>
-                <w:szCs w:val="19"/>
-                <w:highlight w:val="white"/>
-              </w:rPr>
-              <w:t>{</w:t>
-            </w:r>
-          </w:p>
-          <w:p>
-            <w:pPr>
-              <w:autoSpaceDE w:val="0"/>
-              <w:autoSpaceDN w:val="0"/>
-              <w:adjustRightInd w:val="0"/>
-              <w:rPr>
-                <w:rFonts w:ascii="Book Antiqua" w:hAnsi="Book Antiqua" w:cs="Consolas"/>
-                <w:color w:val="000000"/>
-                <w:sz w:val="19"/>
-                <w:szCs w:val="19"/>
-                <w:highlight w:val="white"/>
-                <w:lang w:val="en-US"/>
-              </w:rPr>
-            </w:pPr>
-            <w:r>
-              <w:rPr>
-                <w:rFonts w:ascii="Book Antiqua" w:hAnsi="Book Antiqua" w:cs="Consolas"/>
-                <w:color w:val="000000"/>
-                <w:sz w:val="19"/>
-                <w:szCs w:val="19"/>
-                <w:highlight w:val="white"/>
-              </w:rPr>
-              <w:t xml:space="preserve">    </w:t>
-            </w:r>
-            <w:r>
-              <w:rPr>
-                <w:rFonts w:ascii="Book Antiqua" w:hAnsi="Book Antiqua" w:cs="Consolas"/>
-                <w:color w:val="0000FF"/>
-                <w:sz w:val="19"/>
-                <w:szCs w:val="19"/>
-                <w:highlight w:val="white"/>
-              </w:rPr>
-              <w:t>return</w:t>
-            </w:r>
-            <w:r>
-              <w:rPr>
-                <w:rFonts w:ascii="Book Antiqua" w:hAnsi="Book Antiqua" w:cs="Consolas"/>
-                <w:color w:val="000000"/>
-                <w:sz w:val="19"/>
-                <w:szCs w:val="19"/>
-                <w:highlight w:val="white"/>
-              </w:rPr>
-              <w:t xml:space="preserve"> </w:t>
-            </w:r>
-            <w:r>
-              <w:rPr>
-                <w:rFonts w:ascii="Book Antiqua" w:hAnsi="Book Antiqua" w:cs="Consolas"/>
-                <w:color w:val="0000FF"/>
-                <w:sz w:val="19"/>
-                <w:szCs w:val="19"/>
-                <w:highlight w:val="white"/>
-              </w:rPr>
-              <w:t>false</w:t>
-            </w:r>
-            <w:r>
-              <w:rPr>
-                <w:rFonts w:ascii="Book Antiqua" w:hAnsi="Book Antiqua" w:cs="Consolas"/>
-                <w:color w:val="000000"/>
-                <w:sz w:val="19"/>
-                <w:szCs w:val="19"/>
-                <w:highlight w:val="white"/>
-              </w:rPr>
-              <w:t>;</w:t>
-            </w:r>
-          </w:p>
-          <w:p>
-            <w:pPr>
-              <w:autoSpaceDE w:val="0"/>
-              <w:autoSpaceDN w:val="0"/>
-              <w:adjustRightInd w:val="0"/>
-              <w:rPr>
-                <w:rFonts w:ascii="Book Antiqua" w:hAnsi="Book Antiqua" w:cs="Consolas"/>
-                <w:color w:val="000000"/>
-                <w:sz w:val="19"/>
-                <w:szCs w:val="19"/>
-                <w:highlight w:val="white"/>
-              </w:rPr>
-            </w:pPr>
-            <w:r>
-              <w:rPr>
-                <w:rFonts w:ascii="Book Antiqua" w:hAnsi="Book Antiqua" w:cs="Consolas"/>
-                <w:color w:val="000000"/>
-                <w:sz w:val="19"/>
-                <w:szCs w:val="19"/>
-                <w:highlight w:val="white"/>
-              </w:rPr>
-              <w:t>}</w:t>
-            </w:r>
-          </w:p>
-          <w:p>
-            <w:pPr>
-              <w:autoSpaceDE w:val="0"/>
-              <w:autoSpaceDN w:val="0"/>
-              <w:adjustRightInd w:val="0"/>
-              <w:rPr>
-                <w:rFonts w:ascii="Book Antiqua" w:hAnsi="Book Antiqua" w:cs="Consolas"/>
-                <w:color w:val="0000FF"/>
-                <w:sz w:val="19"/>
-                <w:szCs w:val="19"/>
-                <w:highlight w:val="white"/>
-                <w:lang w:val="en-US"/>
-              </w:rPr>
-            </w:pPr>
+                <w:noProof/>
+                <w:szCs w:val="19"/>
+                <w:highlight w:val="white"/>
+                <w:lang w:val="en-US"/>
+              </w:rPr>
+              <w:t>…</w:t>
+            </w:r>
           </w:p>
         </w:tc>
       </w:tr>
@@ -2346,22 +1980,17 @@
         <w:jc w:val="both"/>
         <w:rPr>
           <w:rFonts w:ascii="Book Antiqua" w:hAnsi="Book Antiqua"/>
-          <w:lang w:val="en-US"/>
-        </w:rPr>
-      </w:pPr>
-      <w:r>
-        <w:rPr>
-          <w:rFonts w:ascii="Book Antiqua" w:hAnsi="Book Antiqua"/>
-          <w:lang w:val="en-US"/>
-        </w:rPr>
-        <w:t xml:space="preserve">Renamed </w:t>
-      </w:r>
-      <w:r>
-        <w:rPr>
-          <w:rFonts w:ascii="Book Antiqua" w:hAnsi="Book Antiqua"/>
-          <w:lang w:val="en-US"/>
-        </w:rPr>
-        <w:t>method</w:t>
+          <w:noProof/>
+          <w:lang w:val="en-US"/>
+        </w:rPr>
+      </w:pPr>
+      <w:r>
+        <w:rPr>
+          <w:rFonts w:ascii="Book Antiqua" w:hAnsi="Book Antiqua"/>
+          <w:noProof/>
+          <w:lang w:val="en-US"/>
+        </w:rPr>
+        <w:t>Renamed method</w:t>
       </w:r>
     </w:p>
     <w:p>
@@ -2375,25 +2004,18 @@
         <w:jc w:val="both"/>
         <w:rPr>
           <w:rFonts w:ascii="Book Antiqua" w:hAnsi="Book Antiqua"/>
-          <w:lang w:val="en-US"/>
-        </w:rPr>
-      </w:pPr>
-      <w:r>
-        <w:rPr>
-          <w:rFonts w:ascii="Book Antiqua" w:hAnsi="Book Antiqua"/>
-          <w:lang w:val="en-US"/>
-        </w:rPr>
-        <w:t xml:space="preserve">In class </w:t>
-      </w:r>
-      <w:proofErr w:type="spellStart"/>
-      <w:r>
-        <w:rPr>
-          <w:rFonts w:ascii="Book Antiqua" w:hAnsi="Book Antiqua"/>
-          <w:lang w:val="en-US"/>
-        </w:rPr>
-        <w:t>GameManager</w:t>
-      </w:r>
-      <w:proofErr w:type="spellEnd"/>
+          <w:noProof/>
+          <w:lang w:val="en-US"/>
+        </w:rPr>
+      </w:pPr>
+      <w:r>
+        <w:rPr>
+          <w:rFonts w:ascii="Book Antiqua" w:hAnsi="Book Antiqua"/>
+          <w:noProof/>
+          <w:lang w:val="en-US"/>
+        </w:rPr>
+        <w:t>In class GameManager</w:t>
+      </w:r>
     </w:p>
     <w:p>
       <w:pPr>
@@ -2406,67 +2028,59 @@
         <w:jc w:val="both"/>
         <w:rPr>
           <w:rFonts w:ascii="Book Antiqua" w:hAnsi="Book Antiqua"/>
-          <w:lang w:val="en-US"/>
-        </w:rPr>
-      </w:pPr>
-      <w:r>
-        <w:rPr>
-          <w:rFonts w:ascii="Book Antiqua" w:hAnsi="Book Antiqua"/>
+          <w:noProof/>
+          <w:lang w:val="en-US"/>
+        </w:rPr>
+      </w:pPr>
+      <w:r>
+        <w:rPr>
+          <w:rFonts w:ascii="Book Antiqua" w:hAnsi="Book Antiqua"/>
+          <w:noProof/>
+          <w:lang w:val="en-US"/>
+        </w:rPr>
+        <w:t xml:space="preserve">method proverka() </w:t>
+      </w:r>
+      <w:r>
+        <w:rPr>
+          <w:rFonts w:ascii="Book Antiqua" w:hAnsi="Book Antiqua" w:cs="Consolas"/>
+          <w:noProof/>
+          <w:color w:val="000000"/>
+          <w:highlight w:val="white"/>
+          <w:lang w:val="en-US"/>
+        </w:rPr>
+        <w:t>→</w:t>
+      </w:r>
+      <w:r>
+        <w:rPr>
+          <w:rFonts w:ascii="Book Antiqua" w:hAnsi="Book Antiqua" w:cs="Consolas"/>
+          <w:noProof/>
+          <w:color w:val="000000"/>
+          <w:lang w:val="en-US"/>
+        </w:rPr>
+        <w:t xml:space="preserve"> </w:t>
+      </w:r>
+      <w:r>
+        <w:rPr>
+          <w:rFonts w:ascii="Book Antiqua" w:hAnsi="Book Antiqua"/>
+          <w:noProof/>
           <w:lang w:val="en-US"/>
         </w:rPr>
         <w:t xml:space="preserve">method </w:t>
       </w:r>
-      <w:proofErr w:type="spellStart"/>
-      <w:r>
-        <w:rPr>
-          <w:rFonts w:ascii="Book Antiqua" w:hAnsi="Book Antiqua"/>
-          <w:lang w:val="en-US"/>
-        </w:rPr>
-        <w:t>proverka</w:t>
-      </w:r>
-      <w:proofErr w:type="spellEnd"/>
-      <w:r>
-        <w:rPr>
-          <w:rFonts w:ascii="Book Antiqua" w:hAnsi="Book Antiqua"/>
-          <w:lang w:val="en-US"/>
-        </w:rPr>
-        <w:t xml:space="preserve">() </w:t>
-      </w:r>
-      <w:r>
-        <w:rPr>
-          <w:rFonts w:ascii="Book Antiqua" w:hAnsi="Book Antiqua" w:cs="Consolas"/>
+      <w:r>
+        <w:rPr>
+          <w:rFonts w:ascii="Book Antiqua" w:hAnsi="Book Antiqua" w:cs="Consolas"/>
+          <w:noProof/>
           <w:color w:val="000000"/>
           <w:highlight w:val="white"/>
           <w:lang w:val="en-US"/>
         </w:rPr>
-        <w:t>→</w:t>
-      </w:r>
-      <w:r>
-        <w:rPr>
-          <w:rFonts w:ascii="Book Antiqua" w:hAnsi="Book Antiqua" w:cs="Consolas"/>
-          <w:color w:val="000000"/>
-          <w:lang w:val="en-US"/>
-        </w:rPr>
-        <w:t xml:space="preserve"> </w:t>
-      </w:r>
-      <w:r>
-        <w:rPr>
-          <w:rFonts w:ascii="Book Antiqua" w:hAnsi="Book Antiqua"/>
-          <w:lang w:val="en-US"/>
-        </w:rPr>
-        <w:t xml:space="preserve">method </w:t>
-      </w:r>
-      <w:r>
-        <w:rPr>
-          <w:rFonts w:ascii="Book Antiqua" w:hAnsi="Book Antiqua" w:cs="Consolas"/>
-          <w:color w:val="000000"/>
-          <w:highlight w:val="white"/>
-        </w:rPr>
         <w:t>IsAvailableNextPosition</w:t>
       </w:r>
       <w:r>
         <w:rPr>
           <w:rFonts w:ascii="Book Antiqua" w:hAnsi="Book Antiqua"/>
+          <w:noProof/>
           <w:lang w:val="en-US"/>
         </w:rPr>
         <w:t>()</w:t>
@@ -2483,12 +2097,14 @@
         <w:jc w:val="both"/>
         <w:rPr>
           <w:rFonts w:ascii="Book Antiqua" w:hAnsi="Book Antiqua"/>
-          <w:lang w:val="en-US"/>
-        </w:rPr>
-      </w:pPr>
-      <w:r>
-        <w:rPr>
-          <w:rFonts w:ascii="Book Antiqua" w:hAnsi="Book Antiqua"/>
+          <w:noProof/>
+          <w:lang w:val="en-US"/>
+        </w:rPr>
+      </w:pPr>
+      <w:r>
+        <w:rPr>
+          <w:rFonts w:ascii="Book Antiqua" w:hAnsi="Book Antiqua"/>
+          <w:noProof/>
           <w:lang w:val="en-US"/>
         </w:rPr>
         <w:t xml:space="preserve">method </w:t>
@@ -2496,14 +2112,17 @@
       <w:r>
         <w:rPr>
           <w:rFonts w:ascii="Book Antiqua" w:hAnsi="Book Antiqua" w:cs="Consolas"/>
+          <w:noProof/>
           <w:color w:val="000000"/>
           <w:highlight w:val="white"/>
+          <w:lang w:val="en-US"/>
         </w:rPr>
         <w:t>isMoveLeft</w:t>
       </w:r>
       <w:r>
         <w:rPr>
           <w:rFonts w:ascii="Book Antiqua" w:hAnsi="Book Antiqua" w:cs="Consolas"/>
+          <w:noProof/>
           <w:color w:val="000000"/>
           <w:lang w:val="en-US"/>
         </w:rPr>
@@ -2512,6 +2131,7 @@
       <w:r>
         <w:rPr>
           <w:rFonts w:ascii="Book Antiqua" w:hAnsi="Book Antiqua" w:cs="Consolas"/>
+          <w:noProof/>
           <w:color w:val="000000"/>
           <w:highlight w:val="white"/>
           <w:lang w:val="en-US"/>
@@ -2521,6 +2141,7 @@
       <w:r>
         <w:rPr>
           <w:rFonts w:ascii="Book Antiqua" w:hAnsi="Book Antiqua" w:cs="Consolas"/>
+          <w:noProof/>
           <w:color w:val="000000"/>
           <w:lang w:val="en-US"/>
         </w:rPr>
@@ -2529,23 +2150,17 @@
       <w:r>
         <w:rPr>
           <w:rFonts w:ascii="Book Antiqua" w:hAnsi="Book Antiqua" w:cs="Consolas"/>
+          <w:noProof/>
           <w:color w:val="000000"/>
           <w:highlight w:val="white"/>
           <w:lang w:val="en-US"/>
         </w:rPr>
-        <w:t>I</w:t>
-      </w:r>
-      <w:r>
-        <w:rPr>
-          <w:rFonts w:ascii="Book Antiqua" w:hAnsi="Book Antiqua" w:cs="Consolas"/>
-          <w:color w:val="000000"/>
-          <w:highlight w:val="white"/>
-        </w:rPr>
-        <w:t>sValidMove</w:t>
-      </w:r>
-      <w:r>
-        <w:rPr>
-          <w:rFonts w:ascii="Book Antiqua" w:hAnsi="Book Antiqua" w:cs="Consolas"/>
+        <w:t>IsValidMove</w:t>
+      </w:r>
+      <w:r>
+        <w:rPr>
+          <w:rFonts w:ascii="Book Antiqua" w:hAnsi="Book Antiqua" w:cs="Consolas"/>
+          <w:noProof/>
           <w:color w:val="000000"/>
           <w:lang w:val="en-US"/>
         </w:rPr>
@@ -2563,12 +2178,14 @@
         <w:jc w:val="both"/>
         <w:rPr>
           <w:rFonts w:ascii="Book Antiqua" w:hAnsi="Book Antiqua"/>
-          <w:lang w:val="en-US"/>
-        </w:rPr>
-      </w:pPr>
-      <w:r>
-        <w:rPr>
-          <w:rFonts w:ascii="Book Antiqua" w:hAnsi="Book Antiqua"/>
+          <w:noProof/>
+          <w:lang w:val="en-US"/>
+        </w:rPr>
+      </w:pPr>
+      <w:r>
+        <w:rPr>
+          <w:rFonts w:ascii="Book Antiqua" w:hAnsi="Book Antiqua"/>
+          <w:noProof/>
           <w:lang w:val="en-US"/>
         </w:rPr>
         <w:t>Renamed method parameter</w:t>
@@ -2585,50 +2202,32 @@
         <w:jc w:val="both"/>
         <w:rPr>
           <w:rFonts w:ascii="Book Antiqua" w:hAnsi="Book Antiqua"/>
-          <w:lang w:val="en-US"/>
-        </w:rPr>
-      </w:pPr>
-      <w:r>
-        <w:rPr>
-          <w:rFonts w:ascii="Book Antiqua" w:hAnsi="Book Antiqua"/>
-          <w:lang w:val="en-US"/>
-        </w:rPr>
-        <w:t xml:space="preserve">In Class </w:t>
-      </w:r>
-      <w:proofErr w:type="spellStart"/>
-      <w:r>
-        <w:rPr>
-          <w:rFonts w:ascii="Book Antiqua" w:hAnsi="Book Antiqua"/>
-          <w:lang w:val="en-US"/>
-        </w:rPr>
-        <w:t>GameManager</w:t>
-      </w:r>
-      <w:proofErr w:type="spellEnd"/>
-      <w:r>
-        <w:rPr>
-          <w:rFonts w:ascii="Book Antiqua" w:hAnsi="Book Antiqua"/>
-          <w:lang w:val="en-US"/>
-        </w:rPr>
-        <w:t>: method</w:t>
-      </w:r>
-      <w:r>
-        <w:rPr>
-          <w:rFonts w:ascii="Book Antiqua" w:hAnsi="Book Antiqua"/>
-          <w:lang w:val="en-US"/>
-        </w:rPr>
-        <w:t xml:space="preserve"> </w:t>
-      </w:r>
-      <w:r>
-        <w:rPr>
-          <w:rFonts w:ascii="Book Antiqua" w:hAnsi="Book Antiqua" w:cs="Consolas"/>
+          <w:noProof/>
+          <w:lang w:val="en-US"/>
+        </w:rPr>
+      </w:pPr>
+      <w:r>
+        <w:rPr>
+          <w:rFonts w:ascii="Book Antiqua" w:hAnsi="Book Antiqua"/>
+          <w:noProof/>
+          <w:lang w:val="en-US"/>
+        </w:rPr>
+        <w:t xml:space="preserve">In Class GameManager: method </w:t>
+      </w:r>
+      <w:r>
+        <w:rPr>
+          <w:rFonts w:ascii="Book Antiqua" w:hAnsi="Book Antiqua" w:cs="Consolas"/>
+          <w:noProof/>
           <w:color w:val="000000"/>
           <w:highlight w:val="white"/>
+          <w:lang w:val="en-US"/>
         </w:rPr>
         <w:t>IsAvailableNextPosition</w:t>
       </w:r>
       <w:r>
         <w:rPr>
           <w:rFonts w:ascii="Book Antiqua" w:hAnsi="Book Antiqua" w:cs="Consolas"/>
+          <w:noProof/>
           <w:color w:val="000000"/>
           <w:lang w:val="en-US"/>
         </w:rPr>
@@ -2646,12 +2245,14 @@
         <w:jc w:val="both"/>
         <w:rPr>
           <w:rFonts w:ascii="Book Antiqua" w:hAnsi="Book Antiqua"/>
-          <w:lang w:val="en-US"/>
-        </w:rPr>
-      </w:pPr>
-      <w:r>
-        <w:rPr>
-          <w:rFonts w:ascii="Book Antiqua" w:hAnsi="Book Antiqua"/>
+          <w:noProof/>
+          <w:lang w:val="en-US"/>
+        </w:rPr>
+      </w:pPr>
+      <w:r>
+        <w:rPr>
+          <w:rFonts w:ascii="Book Antiqua" w:hAnsi="Book Antiqua"/>
+          <w:noProof/>
           <w:lang w:val="en-US"/>
         </w:rPr>
         <w:t xml:space="preserve">Parameter </w:t>
@@ -2659,69 +2260,31 @@
       <w:r>
         <w:rPr>
           <w:rFonts w:ascii="Book Antiqua" w:hAnsi="Book Antiqua" w:cs="Consolas"/>
+          <w:noProof/>
           <w:color w:val="000000"/>
           <w:highlight w:val="white"/>
-        </w:rPr>
-        <w:t>notOverlaped</w:t>
-      </w:r>
-      <w:r>
-        <w:rPr>
-          <w:rFonts w:ascii="Book Antiqua" w:hAnsi="Book Antiqua" w:cs="Consolas"/>
+          <w:lang w:val="en-US"/>
+        </w:rPr>
+        <w:t>notOverlapedXCoordinate →</w:t>
+      </w:r>
+      <w:r>
+        <w:rPr>
+          <w:rFonts w:ascii="Book Antiqua" w:hAnsi="Book Antiqua" w:cs="Consolas"/>
+          <w:noProof/>
+          <w:color w:val="000000"/>
+          <w:lang w:val="en-US"/>
+        </w:rPr>
+        <w:t xml:space="preserve"> </w:t>
+      </w:r>
+      <w:r>
+        <w:rPr>
+          <w:rFonts w:ascii="Book Antiqua" w:hAnsi="Book Antiqua" w:cs="Consolas"/>
+          <w:noProof/>
           <w:color w:val="000000"/>
           <w:highlight w:val="white"/>
           <w:lang w:val="en-US"/>
         </w:rPr>
-        <w:t>X</w:t>
-      </w:r>
-      <w:r>
-        <w:rPr>
-          <w:rFonts w:ascii="Book Antiqua" w:hAnsi="Book Antiqua" w:cs="Consolas"/>
-          <w:color w:val="000000"/>
-          <w:highlight w:val="white"/>
-        </w:rPr>
-        <w:t>Coordinate</w:t>
-      </w:r>
-      <w:r>
-        <w:rPr>
-          <w:rFonts w:ascii="Book Antiqua" w:hAnsi="Book Antiqua" w:cs="Consolas"/>
-          <w:color w:val="000000"/>
-          <w:highlight w:val="white"/>
-          <w:lang w:val="en-US"/>
-        </w:rPr>
-        <w:t xml:space="preserve"> →</w:t>
-      </w:r>
-      <w:r>
-        <w:rPr>
-          <w:rFonts w:ascii="Book Antiqua" w:hAnsi="Book Antiqua" w:cs="Consolas"/>
-          <w:color w:val="000000"/>
-          <w:lang w:val="en-US"/>
-        </w:rPr>
-        <w:t xml:space="preserve"> </w:t>
-      </w:r>
-      <w:r>
-        <w:rPr>
-          <w:rFonts w:ascii="Book Antiqua" w:hAnsi="Book Antiqua" w:cs="Consolas"/>
-          <w:color w:val="000000"/>
-          <w:highlight w:val="white"/>
-        </w:rPr>
-        <w:t>isAvaliable</w:t>
-      </w:r>
-      <w:r>
-        <w:rPr>
-          <w:rFonts w:ascii="Book Antiqua" w:hAnsi="Book Antiqua" w:cs="Consolas"/>
-          <w:color w:val="000000"/>
-          <w:highlight w:val="white"/>
-          <w:lang w:val="en-US"/>
-        </w:rPr>
-        <w:t>X</w:t>
-      </w:r>
-      <w:r>
-        <w:rPr>
-          <w:rFonts w:ascii="Book Antiqua" w:hAnsi="Book Antiqua" w:cs="Consolas"/>
-          <w:color w:val="000000"/>
-          <w:highlight w:val="white"/>
-        </w:rPr>
-        <w:t>Coordinate</w:t>
+        <w:t>isAvaliableXCoordinate</w:t>
       </w:r>
     </w:p>
     <w:p>
@@ -2735,12 +2298,14 @@
         <w:jc w:val="both"/>
         <w:rPr>
           <w:rFonts w:ascii="Book Antiqua" w:hAnsi="Book Antiqua"/>
-          <w:lang w:val="en-US"/>
-        </w:rPr>
-      </w:pPr>
-      <w:r>
-        <w:rPr>
-          <w:rFonts w:ascii="Book Antiqua" w:hAnsi="Book Antiqua"/>
+          <w:noProof/>
+          <w:lang w:val="en-US"/>
+        </w:rPr>
+      </w:pPr>
+      <w:r>
+        <w:rPr>
+          <w:rFonts w:ascii="Book Antiqua" w:hAnsi="Book Antiqua"/>
+          <w:noProof/>
           <w:lang w:val="en-US"/>
         </w:rPr>
         <w:t xml:space="preserve">Parameter </w:t>
@@ -2748,69 +2313,31 @@
       <w:r>
         <w:rPr>
           <w:rFonts w:ascii="Book Antiqua" w:hAnsi="Book Antiqua" w:cs="Consolas"/>
+          <w:noProof/>
           <w:color w:val="000000"/>
           <w:highlight w:val="white"/>
-        </w:rPr>
-        <w:t>notOverlaped</w:t>
-      </w:r>
-      <w:r>
-        <w:rPr>
-          <w:rFonts w:ascii="Book Antiqua" w:hAnsi="Book Antiqua" w:cs="Consolas"/>
+          <w:lang w:val="en-US"/>
+        </w:rPr>
+        <w:t>notOverlapedYCoordinate →</w:t>
+      </w:r>
+      <w:r>
+        <w:rPr>
+          <w:rFonts w:ascii="Book Antiqua" w:hAnsi="Book Antiqua" w:cs="Consolas"/>
+          <w:noProof/>
+          <w:color w:val="000000"/>
+          <w:lang w:val="en-US"/>
+        </w:rPr>
+        <w:t xml:space="preserve"> </w:t>
+      </w:r>
+      <w:r>
+        <w:rPr>
+          <w:rFonts w:ascii="Book Antiqua" w:hAnsi="Book Antiqua" w:cs="Consolas"/>
+          <w:noProof/>
           <w:color w:val="000000"/>
           <w:highlight w:val="white"/>
           <w:lang w:val="en-US"/>
         </w:rPr>
-        <w:t>Y</w:t>
-      </w:r>
-      <w:r>
-        <w:rPr>
-          <w:rFonts w:ascii="Book Antiqua" w:hAnsi="Book Antiqua" w:cs="Consolas"/>
-          <w:color w:val="000000"/>
-          <w:highlight w:val="white"/>
-        </w:rPr>
-        <w:t>Coordinate</w:t>
-      </w:r>
-      <w:r>
-        <w:rPr>
-          <w:rFonts w:ascii="Book Antiqua" w:hAnsi="Book Antiqua" w:cs="Consolas"/>
-          <w:color w:val="000000"/>
-          <w:highlight w:val="white"/>
-          <w:lang w:val="en-US"/>
-        </w:rPr>
-        <w:t xml:space="preserve"> →</w:t>
-      </w:r>
-      <w:r>
-        <w:rPr>
-          <w:rFonts w:ascii="Book Antiqua" w:hAnsi="Book Antiqua" w:cs="Consolas"/>
-          <w:color w:val="000000"/>
-          <w:lang w:val="en-US"/>
-        </w:rPr>
-        <w:t xml:space="preserve"> </w:t>
-      </w:r>
-      <w:r>
-        <w:rPr>
-          <w:rFonts w:ascii="Book Antiqua" w:hAnsi="Book Antiqua" w:cs="Consolas"/>
-          <w:color w:val="000000"/>
-          <w:highlight w:val="white"/>
-        </w:rPr>
-        <w:t>isAvaliable</w:t>
-      </w:r>
-      <w:r>
-        <w:rPr>
-          <w:rFonts w:ascii="Book Antiqua" w:hAnsi="Book Antiqua" w:cs="Consolas"/>
-          <w:color w:val="000000"/>
-          <w:highlight w:val="white"/>
-          <w:lang w:val="en-US"/>
-        </w:rPr>
-        <w:t>Y</w:t>
-      </w:r>
-      <w:r>
-        <w:rPr>
-          <w:rFonts w:ascii="Book Antiqua" w:hAnsi="Book Antiqua" w:cs="Consolas"/>
-          <w:color w:val="000000"/>
-          <w:highlight w:val="white"/>
-        </w:rPr>
-        <w:t>Coordinate</w:t>
+        <w:t>isAvaliableYCoordinate</w:t>
       </w:r>
     </w:p>
     <w:p>
@@ -2824,12 +2351,14 @@
         <w:jc w:val="both"/>
         <w:rPr>
           <w:rFonts w:ascii="Book Antiqua" w:hAnsi="Book Antiqua"/>
-          <w:lang w:val="en-US"/>
-        </w:rPr>
-      </w:pPr>
-      <w:r>
-        <w:rPr>
-          <w:rFonts w:ascii="Book Antiqua" w:hAnsi="Book Antiqua"/>
+          <w:noProof/>
+          <w:lang w:val="en-US"/>
+        </w:rPr>
+      </w:pPr>
+      <w:r>
+        <w:rPr>
+          <w:rFonts w:ascii="Book Antiqua" w:hAnsi="Book Antiqua"/>
+          <w:noProof/>
           <w:lang w:val="en-US"/>
         </w:rPr>
         <w:t xml:space="preserve">Parameter </w:t>
@@ -2837,14 +2366,17 @@
       <w:r>
         <w:rPr>
           <w:rFonts w:ascii="Book Antiqua" w:hAnsi="Book Antiqua" w:cs="Consolas"/>
+          <w:noProof/>
           <w:color w:val="000000"/>
           <w:highlight w:val="white"/>
+          <w:lang w:val="en-US"/>
         </w:rPr>
         <w:t>overlap</w:t>
       </w:r>
       <w:r>
         <w:rPr>
           <w:rFonts w:ascii="Book Antiqua" w:hAnsi="Book Antiqua" w:cs="Consolas"/>
+          <w:noProof/>
           <w:color w:val="000000"/>
           <w:lang w:val="en-US"/>
         </w:rPr>
@@ -2853,6 +2385,7 @@
       <w:r>
         <w:rPr>
           <w:rFonts w:ascii="Book Antiqua" w:hAnsi="Book Antiqua" w:cs="Consolas"/>
+          <w:noProof/>
           <w:color w:val="000000"/>
           <w:highlight w:val="white"/>
           <w:lang w:val="en-US"/>
@@ -2862,6 +2395,7 @@
       <w:r>
         <w:rPr>
           <w:rFonts w:ascii="Book Antiqua" w:hAnsi="Book Antiqua" w:cs="Consolas"/>
+          <w:noProof/>
           <w:color w:val="000000"/>
           <w:lang w:val="en-US"/>
         </w:rPr>
@@ -2870,14 +2404,17 @@
       <w:r>
         <w:rPr>
           <w:rFonts w:ascii="Book Antiqua" w:hAnsi="Book Antiqua" w:cs="Consolas"/>
+          <w:noProof/>
           <w:color w:val="000000"/>
           <w:highlight w:val="white"/>
+          <w:lang w:val="en-US"/>
         </w:rPr>
         <w:t>figure</w:t>
       </w:r>
       <w:r>
         <w:rPr>
           <w:rFonts w:ascii="Book Antiqua" w:hAnsi="Book Antiqua" w:cs="Consolas"/>
+          <w:noProof/>
           <w:color w:val="000000"/>
           <w:lang w:val="en-US"/>
         </w:rPr>
@@ -2895,29 +2432,32 @@
         <w:jc w:val="both"/>
         <w:rPr>
           <w:rFonts w:ascii="Book Antiqua" w:hAnsi="Book Antiqua"/>
-          <w:lang w:val="en-US"/>
-        </w:rPr>
-      </w:pPr>
-      <w:r>
-        <w:rPr>
-          <w:rFonts w:ascii="Book Antiqua" w:hAnsi="Book Antiqua"/>
+          <w:noProof/>
+          <w:lang w:val="en-US"/>
+        </w:rPr>
+      </w:pPr>
+      <w:r>
+        <w:rPr>
+          <w:rFonts w:ascii="Book Antiqua" w:hAnsi="Book Antiqua"/>
+          <w:noProof/>
           <w:lang w:val="en-US"/>
         </w:rPr>
         <w:t xml:space="preserve">Parameter </w:t>
       </w:r>
-      <w:proofErr w:type="spellStart"/>
-      <w:r>
-        <w:rPr>
-          <w:rFonts w:ascii="Book Antiqua" w:hAnsi="Book Antiqua" w:cs="Consolas"/>
+      <w:r>
+        <w:rPr>
+          <w:rFonts w:ascii="Book Antiqua" w:hAnsi="Book Antiqua" w:cs="Consolas"/>
+          <w:noProof/>
           <w:color w:val="000000"/>
           <w:highlight w:val="white"/>
+          <w:lang w:val="en-US"/>
         </w:rPr>
         <w:t>overlap</w:t>
       </w:r>
-      <w:proofErr w:type="spellEnd"/>
-      <w:r>
-        <w:rPr>
-          <w:rFonts w:ascii="Book Antiqua" w:hAnsi="Book Antiqua" w:cs="Consolas"/>
+      <w:r>
+        <w:rPr>
+          <w:rFonts w:ascii="Book Antiqua" w:hAnsi="Book Antiqua" w:cs="Consolas"/>
+          <w:noProof/>
           <w:color w:val="000000"/>
           <w:lang w:val="en-US"/>
         </w:rPr>
@@ -2926,6 +2466,7 @@
       <w:r>
         <w:rPr>
           <w:rFonts w:ascii="Book Antiqua" w:hAnsi="Book Antiqua" w:cs="Consolas"/>
+          <w:noProof/>
           <w:color w:val="000000"/>
           <w:highlight w:val="white"/>
           <w:lang w:val="en-US"/>
@@ -2935,29 +2476,31 @@
       <w:r>
         <w:rPr>
           <w:rFonts w:ascii="Book Antiqua" w:hAnsi="Book Antiqua" w:cs="Consolas"/>
+          <w:noProof/>
           <w:color w:val="000000"/>
           <w:lang w:val="en-US"/>
         </w:rPr>
         <w:t xml:space="preserve"> </w:t>
       </w:r>
-      <w:proofErr w:type="spellStart"/>
-      <w:r>
-        <w:rPr>
-          <w:rFonts w:ascii="Book Antiqua" w:hAnsi="Book Antiqua" w:cs="Consolas"/>
+      <w:r>
+        <w:rPr>
+          <w:rFonts w:ascii="Book Antiqua" w:hAnsi="Book Antiqua" w:cs="Consolas"/>
+          <w:noProof/>
           <w:color w:val="000000"/>
           <w:highlight w:val="white"/>
+          <w:lang w:val="en-US"/>
         </w:rPr>
         <w:t>figureT</w:t>
       </w:r>
       <w:r>
         <w:rPr>
           <w:rFonts w:ascii="Book Antiqua" w:hAnsi="Book Antiqua" w:cs="Consolas"/>
+          <w:noProof/>
           <w:color w:val="000000"/>
           <w:lang w:val="en-US"/>
         </w:rPr>
         <w:t>wo</w:t>
       </w:r>
-      <w:proofErr w:type="spellEnd"/>
     </w:p>
     <w:p>
       <w:pPr>
@@ -2970,12 +2513,14 @@
         <w:jc w:val="both"/>
         <w:rPr>
           <w:rFonts w:ascii="Book Antiqua" w:hAnsi="Book Antiqua"/>
-          <w:lang w:val="en-US"/>
-        </w:rPr>
-      </w:pPr>
-      <w:r>
-        <w:rPr>
-          <w:rFonts w:ascii="Book Antiqua" w:hAnsi="Book Antiqua"/>
+          <w:noProof/>
+          <w:lang w:val="en-US"/>
+        </w:rPr>
+      </w:pPr>
+      <w:r>
+        <w:rPr>
+          <w:rFonts w:ascii="Book Antiqua" w:hAnsi="Book Antiqua"/>
+          <w:noProof/>
           <w:lang w:val="en-US"/>
         </w:rPr>
         <w:t xml:space="preserve">Parameter </w:t>
@@ -2983,14 +2528,17 @@
       <w:r>
         <w:rPr>
           <w:rFonts w:ascii="Book Antiqua" w:hAnsi="Book Antiqua" w:cs="Consolas"/>
+          <w:noProof/>
           <w:color w:val="000000"/>
           <w:highlight w:val="white"/>
+          <w:lang w:val="en-US"/>
         </w:rPr>
         <w:t>overlap</w:t>
       </w:r>
       <w:r>
         <w:rPr>
           <w:rFonts w:ascii="Book Antiqua" w:hAnsi="Book Antiqua" w:cs="Consolas"/>
+          <w:noProof/>
           <w:color w:val="000000"/>
           <w:lang w:val="en-US"/>
         </w:rPr>
@@ -2999,6 +2547,7 @@
       <w:r>
         <w:rPr>
           <w:rFonts w:ascii="Book Antiqua" w:hAnsi="Book Antiqua" w:cs="Consolas"/>
+          <w:noProof/>
           <w:color w:val="000000"/>
           <w:highlight w:val="white"/>
           <w:lang w:val="en-US"/>
@@ -3008,6 +2557,7 @@
       <w:r>
         <w:rPr>
           <w:rFonts w:ascii="Book Antiqua" w:hAnsi="Book Antiqua" w:cs="Consolas"/>
+          <w:noProof/>
           <w:color w:val="000000"/>
           <w:lang w:val="en-US"/>
         </w:rPr>
@@ -3016,14 +2566,17 @@
       <w:r>
         <w:rPr>
           <w:rFonts w:ascii="Book Antiqua" w:hAnsi="Book Antiqua" w:cs="Consolas"/>
+          <w:noProof/>
           <w:color w:val="000000"/>
           <w:highlight w:val="white"/>
+          <w:lang w:val="en-US"/>
         </w:rPr>
         <w:t>figure</w:t>
       </w:r>
       <w:r>
         <w:rPr>
           <w:rFonts w:ascii="Book Antiqua" w:hAnsi="Book Antiqua" w:cs="Consolas"/>
+          <w:noProof/>
           <w:color w:val="000000"/>
           <w:lang w:val="en-US"/>
         </w:rPr>
@@ -3041,12 +2594,14 @@
         <w:jc w:val="both"/>
         <w:rPr>
           <w:rFonts w:ascii="Book Antiqua" w:hAnsi="Book Antiqua"/>
-          <w:lang w:val="en-US"/>
-        </w:rPr>
-      </w:pPr>
-      <w:r>
-        <w:rPr>
-          <w:rFonts w:ascii="Book Antiqua" w:hAnsi="Book Antiqua"/>
+          <w:noProof/>
+          <w:lang w:val="en-US"/>
+        </w:rPr>
+      </w:pPr>
+      <w:r>
+        <w:rPr>
+          <w:rFonts w:ascii="Book Antiqua" w:hAnsi="Book Antiqua"/>
+          <w:noProof/>
           <w:lang w:val="en-US"/>
         </w:rPr>
         <w:t xml:space="preserve">Parameter </w:t>
@@ -3054,14 +2609,17 @@
       <w:r>
         <w:rPr>
           <w:rFonts w:ascii="Book Antiqua" w:hAnsi="Book Antiqua" w:cs="Consolas"/>
+          <w:noProof/>
           <w:color w:val="000000"/>
           <w:highlight w:val="white"/>
+          <w:lang w:val="en-US"/>
         </w:rPr>
         <w:t>overlap4</w:t>
       </w:r>
       <w:r>
         <w:rPr>
           <w:rFonts w:ascii="Book Antiqua" w:hAnsi="Book Antiqua" w:cs="Consolas"/>
+          <w:noProof/>
           <w:color w:val="000000"/>
           <w:lang w:val="en-US"/>
         </w:rPr>
@@ -3070,6 +2628,7 @@
       <w:r>
         <w:rPr>
           <w:rFonts w:ascii="Book Antiqua" w:hAnsi="Book Antiqua" w:cs="Consolas"/>
+          <w:noProof/>
           <w:color w:val="000000"/>
           <w:highlight w:val="white"/>
           <w:lang w:val="en-US"/>
@@ -3079,6 +2638,7 @@
       <w:r>
         <w:rPr>
           <w:rFonts w:ascii="Book Antiqua" w:hAnsi="Book Antiqua" w:cs="Consolas"/>
+          <w:noProof/>
           <w:color w:val="000000"/>
           <w:lang w:val="en-US"/>
         </w:rPr>
@@ -3087,14 +2647,17 @@
       <w:r>
         <w:rPr>
           <w:rFonts w:ascii="Book Antiqua" w:hAnsi="Book Antiqua" w:cs="Consolas"/>
+          <w:noProof/>
           <w:color w:val="000000"/>
           <w:highlight w:val="white"/>
+          <w:lang w:val="en-US"/>
         </w:rPr>
         <w:t>figure</w:t>
       </w:r>
       <w:r>
         <w:rPr>
           <w:rFonts w:ascii="Book Antiqua" w:hAnsi="Book Antiqua" w:cs="Consolas"/>
+          <w:noProof/>
           <w:color w:val="000000"/>
           <w:lang w:val="en-US"/>
         </w:rPr>
@@ -3112,43 +2675,32 @@
         <w:jc w:val="both"/>
         <w:rPr>
           <w:rFonts w:ascii="Book Antiqua" w:hAnsi="Book Antiqua"/>
-          <w:lang w:val="en-US"/>
-        </w:rPr>
-      </w:pPr>
-      <w:r>
-        <w:rPr>
-          <w:rFonts w:ascii="Book Antiqua" w:hAnsi="Book Antiqua"/>
-          <w:lang w:val="en-US"/>
-        </w:rPr>
-        <w:t xml:space="preserve">In Class </w:t>
-      </w:r>
-      <w:proofErr w:type="spellStart"/>
-      <w:r>
-        <w:rPr>
-          <w:rFonts w:ascii="Book Antiqua" w:hAnsi="Book Antiqua"/>
-          <w:lang w:val="en-US"/>
-        </w:rPr>
-        <w:t>GameManager</w:t>
-      </w:r>
-      <w:proofErr w:type="spellEnd"/>
-      <w:r>
-        <w:rPr>
-          <w:rFonts w:ascii="Book Antiqua" w:hAnsi="Book Antiqua"/>
-          <w:lang w:val="en-US"/>
-        </w:rPr>
-        <w:t xml:space="preserve">: method </w:t>
-      </w:r>
-      <w:r>
-        <w:rPr>
-          <w:rFonts w:ascii="Book Antiqua" w:hAnsi="Book Antiqua" w:cs="Consolas"/>
+          <w:noProof/>
+          <w:lang w:val="en-US"/>
+        </w:rPr>
+      </w:pPr>
+      <w:r>
+        <w:rPr>
+          <w:rFonts w:ascii="Book Antiqua" w:hAnsi="Book Antiqua"/>
+          <w:noProof/>
+          <w:lang w:val="en-US"/>
+        </w:rPr>
+        <w:t xml:space="preserve">In Class GameManager: method </w:t>
+      </w:r>
+      <w:r>
+        <w:rPr>
+          <w:rFonts w:ascii="Book Antiqua" w:hAnsi="Book Antiqua" w:cs="Consolas"/>
+          <w:noProof/>
           <w:color w:val="000000"/>
           <w:highlight w:val="white"/>
+          <w:lang w:val="en-US"/>
         </w:rPr>
         <w:t>isValidMove</w:t>
       </w:r>
       <w:r>
         <w:rPr>
           <w:rFonts w:ascii="Book Antiqua" w:hAnsi="Book Antiqua" w:cs="Consolas"/>
+          <w:noProof/>
           <w:color w:val="000000"/>
           <w:lang w:val="en-US"/>
         </w:rPr>
@@ -3166,12 +2718,14 @@
         <w:jc w:val="both"/>
         <w:rPr>
           <w:rFonts w:ascii="Book Antiqua" w:hAnsi="Book Antiqua"/>
-          <w:lang w:val="en-US"/>
-        </w:rPr>
-      </w:pPr>
-      <w:r>
-        <w:rPr>
-          <w:rFonts w:ascii="Book Antiqua" w:hAnsi="Book Antiqua"/>
+          <w:noProof/>
+          <w:lang w:val="en-US"/>
+        </w:rPr>
+      </w:pPr>
+      <w:r>
+        <w:rPr>
+          <w:rFonts w:ascii="Book Antiqua" w:hAnsi="Book Antiqua"/>
+          <w:noProof/>
           <w:lang w:val="en-US"/>
         </w:rPr>
         <w:t xml:space="preserve">Parameter A </w:t>
@@ -3179,6 +2733,7 @@
       <w:r>
         <w:rPr>
           <w:rFonts w:ascii="Book Antiqua" w:hAnsi="Book Antiqua" w:cs="Consolas"/>
+          <w:noProof/>
           <w:color w:val="000000"/>
           <w:highlight w:val="white"/>
           <w:lang w:val="en-US"/>
@@ -3188,21 +2743,12 @@
       <w:r>
         <w:rPr>
           <w:rFonts w:ascii="Book Antiqua" w:hAnsi="Book Antiqua" w:cs="Consolas"/>
-          <w:color w:val="000000"/>
-          <w:lang w:val="en-US"/>
-        </w:rPr>
-        <w:t xml:space="preserve"> </w:t>
-      </w:r>
-      <w:proofErr w:type="spellStart"/>
-      <w:r>
-        <w:rPr>
-          <w:rFonts w:ascii="Book Antiqua" w:hAnsi="Book Antiqua" w:cs="Consolas"/>
-          <w:color w:val="000000"/>
-          <w:lang w:val="en-US"/>
-        </w:rPr>
-        <w:t>pawnA</w:t>
-      </w:r>
-      <w:proofErr w:type="spellEnd"/>
+          <w:noProof/>
+          <w:color w:val="000000"/>
+          <w:lang w:val="en-US"/>
+        </w:rPr>
+        <w:t xml:space="preserve"> pawnA</w:t>
+      </w:r>
     </w:p>
     <w:p>
       <w:pPr>
@@ -3215,12 +2761,14 @@
         <w:jc w:val="both"/>
         <w:rPr>
           <w:rFonts w:ascii="Book Antiqua" w:hAnsi="Book Antiqua"/>
-          <w:lang w:val="en-US"/>
-        </w:rPr>
-      </w:pPr>
-      <w:r>
-        <w:rPr>
-          <w:rFonts w:ascii="Book Antiqua" w:hAnsi="Book Antiqua"/>
+          <w:noProof/>
+          <w:lang w:val="en-US"/>
+        </w:rPr>
+      </w:pPr>
+      <w:r>
+        <w:rPr>
+          <w:rFonts w:ascii="Book Antiqua" w:hAnsi="Book Antiqua"/>
+          <w:noProof/>
           <w:lang w:val="en-US"/>
         </w:rPr>
         <w:t xml:space="preserve">Parameter B </w:t>
@@ -3228,6 +2776,7 @@
       <w:r>
         <w:rPr>
           <w:rFonts w:ascii="Book Antiqua" w:hAnsi="Book Antiqua" w:cs="Consolas"/>
+          <w:noProof/>
           <w:color w:val="000000"/>
           <w:highlight w:val="white"/>
           <w:lang w:val="en-US"/>
@@ -3237,21 +2786,12 @@
       <w:r>
         <w:rPr>
           <w:rFonts w:ascii="Book Antiqua" w:hAnsi="Book Antiqua" w:cs="Consolas"/>
-          <w:color w:val="000000"/>
-          <w:lang w:val="en-US"/>
-        </w:rPr>
-        <w:t xml:space="preserve"> </w:t>
-      </w:r>
-      <w:proofErr w:type="spellStart"/>
-      <w:r>
-        <w:rPr>
-          <w:rFonts w:ascii="Book Antiqua" w:hAnsi="Book Antiqua" w:cs="Consolas"/>
-          <w:color w:val="000000"/>
-          <w:lang w:val="en-US"/>
-        </w:rPr>
-        <w:t>pawnB</w:t>
-      </w:r>
-      <w:proofErr w:type="spellEnd"/>
+          <w:noProof/>
+          <w:color w:val="000000"/>
+          <w:lang w:val="en-US"/>
+        </w:rPr>
+        <w:t xml:space="preserve"> pawnB</w:t>
+      </w:r>
     </w:p>
     <w:p>
       <w:pPr>
@@ -3264,12 +2804,14 @@
         <w:jc w:val="both"/>
         <w:rPr>
           <w:rFonts w:ascii="Book Antiqua" w:hAnsi="Book Antiqua"/>
-          <w:lang w:val="en-US"/>
-        </w:rPr>
-      </w:pPr>
-      <w:r>
-        <w:rPr>
-          <w:rFonts w:ascii="Book Antiqua" w:hAnsi="Book Antiqua"/>
+          <w:noProof/>
+          <w:lang w:val="en-US"/>
+        </w:rPr>
+      </w:pPr>
+      <w:r>
+        <w:rPr>
+          <w:rFonts w:ascii="Book Antiqua" w:hAnsi="Book Antiqua"/>
+          <w:noProof/>
           <w:lang w:val="en-US"/>
         </w:rPr>
         <w:t xml:space="preserve">Parameter C </w:t>
@@ -3277,6 +2819,7 @@
       <w:r>
         <w:rPr>
           <w:rFonts w:ascii="Book Antiqua" w:hAnsi="Book Antiqua" w:cs="Consolas"/>
+          <w:noProof/>
           <w:color w:val="000000"/>
           <w:highlight w:val="white"/>
           <w:lang w:val="en-US"/>
@@ -3286,21 +2829,12 @@
       <w:r>
         <w:rPr>
           <w:rFonts w:ascii="Book Antiqua" w:hAnsi="Book Antiqua" w:cs="Consolas"/>
-          <w:color w:val="000000"/>
-          <w:lang w:val="en-US"/>
-        </w:rPr>
-        <w:t xml:space="preserve"> </w:t>
-      </w:r>
-      <w:proofErr w:type="spellStart"/>
-      <w:r>
-        <w:rPr>
-          <w:rFonts w:ascii="Book Antiqua" w:hAnsi="Book Antiqua" w:cs="Consolas"/>
-          <w:color w:val="000000"/>
-          <w:lang w:val="en-US"/>
-        </w:rPr>
-        <w:t>pawnC</w:t>
-      </w:r>
-      <w:proofErr w:type="spellEnd"/>
+          <w:noProof/>
+          <w:color w:val="000000"/>
+          <w:lang w:val="en-US"/>
+        </w:rPr>
+        <w:t xml:space="preserve"> pawnC</w:t>
+      </w:r>
     </w:p>
     <w:p>
       <w:pPr>
@@ -3313,12 +2847,14 @@
         <w:jc w:val="both"/>
         <w:rPr>
           <w:rFonts w:ascii="Book Antiqua" w:hAnsi="Book Antiqua"/>
-          <w:lang w:val="en-US"/>
-        </w:rPr>
-      </w:pPr>
-      <w:r>
-        <w:rPr>
-          <w:rFonts w:ascii="Book Antiqua" w:hAnsi="Book Antiqua"/>
+          <w:noProof/>
+          <w:lang w:val="en-US"/>
+        </w:rPr>
+      </w:pPr>
+      <w:r>
+        <w:rPr>
+          <w:rFonts w:ascii="Book Antiqua" w:hAnsi="Book Antiqua"/>
+          <w:noProof/>
           <w:lang w:val="en-US"/>
         </w:rPr>
         <w:t xml:space="preserve">Parameter D </w:t>
@@ -3326,6 +2862,7 @@
       <w:r>
         <w:rPr>
           <w:rFonts w:ascii="Book Antiqua" w:hAnsi="Book Antiqua" w:cs="Consolas"/>
+          <w:noProof/>
           <w:color w:val="000000"/>
           <w:highlight w:val="white"/>
           <w:lang w:val="en-US"/>
@@ -3335,21 +2872,12 @@
       <w:r>
         <w:rPr>
           <w:rFonts w:ascii="Book Antiqua" w:hAnsi="Book Antiqua" w:cs="Consolas"/>
-          <w:color w:val="000000"/>
-          <w:lang w:val="en-US"/>
-        </w:rPr>
-        <w:t xml:space="preserve"> </w:t>
-      </w:r>
-      <w:proofErr w:type="spellStart"/>
-      <w:r>
-        <w:rPr>
-          <w:rFonts w:ascii="Book Antiqua" w:hAnsi="Book Antiqua" w:cs="Consolas"/>
-          <w:color w:val="000000"/>
-          <w:lang w:val="en-US"/>
-        </w:rPr>
-        <w:t>pawnD</w:t>
-      </w:r>
-      <w:proofErr w:type="spellEnd"/>
+          <w:noProof/>
+          <w:color w:val="000000"/>
+          <w:lang w:val="en-US"/>
+        </w:rPr>
+        <w:t xml:space="preserve"> pawnD</w:t>
+      </w:r>
     </w:p>
     <w:p>
       <w:pPr>
@@ -3362,12 +2890,14 @@
         <w:jc w:val="both"/>
         <w:rPr>
           <w:rFonts w:ascii="Book Antiqua" w:hAnsi="Book Antiqua"/>
-          <w:lang w:val="en-US"/>
-        </w:rPr>
-      </w:pPr>
-      <w:r>
-        <w:rPr>
-          <w:rFonts w:ascii="Book Antiqua" w:hAnsi="Book Antiqua"/>
+          <w:noProof/>
+          <w:lang w:val="en-US"/>
+        </w:rPr>
+      </w:pPr>
+      <w:r>
+        <w:rPr>
+          <w:rFonts w:ascii="Book Antiqua" w:hAnsi="Book Antiqua"/>
+          <w:noProof/>
           <w:lang w:val="en-US"/>
         </w:rPr>
         <w:t xml:space="preserve">Parameter K </w:t>
@@ -3375,6 +2905,7 @@
       <w:r>
         <w:rPr>
           <w:rFonts w:ascii="Book Antiqua" w:hAnsi="Book Antiqua" w:cs="Consolas"/>
+          <w:noProof/>
           <w:color w:val="000000"/>
           <w:highlight w:val="white"/>
           <w:lang w:val="en-US"/>
@@ -3384,26 +2915,11 @@
       <w:r>
         <w:rPr>
           <w:rFonts w:ascii="Book Antiqua" w:hAnsi="Book Antiqua" w:cs="Consolas"/>
-          <w:color w:val="000000"/>
-          <w:lang w:val="en-US"/>
-        </w:rPr>
-        <w:t xml:space="preserve"> </w:t>
-      </w:r>
-      <w:r>
-        <w:rPr>
-          <w:rFonts w:ascii="Book Antiqua" w:hAnsi="Book Antiqua" w:cs="Consolas"/>
-          <w:color w:val="000000"/>
-          <w:lang w:val="en-US"/>
-        </w:rPr>
-        <w:t>k</w:t>
-      </w:r>
-      <w:r>
-        <w:rPr>
-          <w:rFonts w:ascii="Book Antiqua" w:hAnsi="Book Antiqua" w:cs="Consolas"/>
-          <w:color w:val="000000"/>
-          <w:lang w:val="en-US"/>
-        </w:rPr>
-        <w:t>ing</w:t>
+          <w:noProof/>
+          <w:color w:val="000000"/>
+          <w:lang w:val="en-US"/>
+        </w:rPr>
+        <w:t xml:space="preserve"> king</w:t>
       </w:r>
     </w:p>
     <w:p>
@@ -3417,12 +2933,14 @@
         <w:jc w:val="both"/>
         <w:rPr>
           <w:rFonts w:ascii="Book Antiqua" w:hAnsi="Book Antiqua"/>
-          <w:lang w:val="en-US"/>
-        </w:rPr>
-      </w:pPr>
-      <w:r>
-        <w:rPr>
-          <w:rFonts w:ascii="Book Antiqua" w:hAnsi="Book Antiqua" w:cs="Consolas"/>
+          <w:noProof/>
+          <w:lang w:val="en-US"/>
+        </w:rPr>
+      </w:pPr>
+      <w:r>
+        <w:rPr>
+          <w:rFonts w:ascii="Book Antiqua" w:hAnsi="Book Antiqua" w:cs="Consolas"/>
+          <w:noProof/>
           <w:color w:val="000000"/>
           <w:lang w:val="en-US"/>
         </w:rPr>
@@ -3440,60 +2958,18 @@
         <w:jc w:val="both"/>
         <w:rPr>
           <w:rFonts w:ascii="Book Antiqua" w:hAnsi="Book Antiqua"/>
-          <w:lang w:val="en-US"/>
-        </w:rPr>
-      </w:pPr>
-      <w:r>
-        <w:rPr>
-          <w:rFonts w:ascii="Book Antiqua" w:hAnsi="Book Antiqua" w:cs="Consolas"/>
-          <w:color w:val="000000"/>
-          <w:lang w:val="en-US"/>
-        </w:rPr>
-        <w:t xml:space="preserve">In class </w:t>
-      </w:r>
-      <w:proofErr w:type="spellStart"/>
-      <w:r>
-        <w:rPr>
-          <w:rFonts w:ascii="Book Antiqua" w:hAnsi="Book Antiqua" w:cs="Consolas"/>
-          <w:color w:val="000000"/>
-          <w:lang w:val="en-US"/>
-        </w:rPr>
-        <w:t>GameManager</w:t>
-      </w:r>
-      <w:proofErr w:type="spellEnd"/>
-      <w:r>
-        <w:rPr>
-          <w:rFonts w:ascii="Book Antiqua" w:hAnsi="Book Antiqua" w:cs="Consolas"/>
-          <w:color w:val="000000"/>
-          <w:lang w:val="en-US"/>
-        </w:rPr>
-        <w:t xml:space="preserve">: method </w:t>
-      </w:r>
-      <w:proofErr w:type="spellStart"/>
-      <w:r>
-        <w:rPr>
-          <w:rFonts w:ascii="Book Antiqua" w:hAnsi="Book Antiqua" w:cs="Consolas"/>
-          <w:color w:val="000000"/>
-          <w:lang w:val="en-US"/>
-        </w:rPr>
-        <w:t>I</w:t>
-      </w:r>
-      <w:r>
-        <w:rPr>
-          <w:rFonts w:ascii="Book Antiqua" w:hAnsi="Book Antiqua" w:cs="Consolas"/>
-          <w:color w:val="000000"/>
-          <w:lang w:val="en-US"/>
-        </w:rPr>
-        <w:t>sValidMove</w:t>
-      </w:r>
-      <w:proofErr w:type="spellEnd"/>
-      <w:r>
-        <w:rPr>
-          <w:rFonts w:ascii="Book Antiqua" w:hAnsi="Book Antiqua" w:cs="Consolas"/>
-          <w:color w:val="000000"/>
-          <w:lang w:val="en-US"/>
-        </w:rPr>
-        <w:t>()</w:t>
+          <w:noProof/>
+          <w:lang w:val="en-US"/>
+        </w:rPr>
+      </w:pPr>
+      <w:r>
+        <w:rPr>
+          <w:rFonts w:ascii="Book Antiqua" w:hAnsi="Book Antiqua" w:cs="Consolas"/>
+          <w:noProof/>
+          <w:color w:val="000000"/>
+          <w:lang w:val="en-US"/>
+        </w:rPr>
+        <w:t>In class GameManager: method IsValidMove()</w:t>
       </w:r>
     </w:p>
     <w:p>
@@ -3507,12 +2983,14 @@
         <w:jc w:val="both"/>
         <w:rPr>
           <w:rFonts w:ascii="Book Antiqua" w:hAnsi="Book Antiqua"/>
-          <w:lang w:val="en-US"/>
-        </w:rPr>
-      </w:pPr>
-      <w:r>
-        <w:rPr>
-          <w:rFonts w:ascii="Book Antiqua" w:hAnsi="Book Antiqua" w:cs="Consolas"/>
+          <w:noProof/>
+          <w:lang w:val="en-US"/>
+        </w:rPr>
+      </w:pPr>
+      <w:r>
+        <w:rPr>
+          <w:rFonts w:ascii="Book Antiqua" w:hAnsi="Book Antiqua" w:cs="Consolas"/>
+          <w:noProof/>
           <w:color w:val="000000"/>
           <w:lang w:val="en-US"/>
         </w:rPr>
@@ -3521,6 +2999,7 @@
       <w:r>
         <w:rPr>
           <w:rFonts w:ascii="Book Antiqua" w:hAnsi="Book Antiqua" w:cs="Consolas"/>
+          <w:noProof/>
           <w:color w:val="000000"/>
           <w:highlight w:val="white"/>
           <w:lang w:val="en-US"/>
@@ -3530,6 +3009,7 @@
       <w:r>
         <w:rPr>
           <w:rFonts w:ascii="Book Antiqua" w:hAnsi="Book Antiqua" w:cs="Consolas"/>
+          <w:noProof/>
           <w:color w:val="000000"/>
           <w:lang w:val="en-US"/>
         </w:rPr>
@@ -3538,8 +3018,10 @@
       <w:r>
         <w:rPr>
           <w:rFonts w:ascii="Book Antiqua" w:hAnsi="Book Antiqua" w:cs="Consolas"/>
+          <w:noProof/>
           <w:color w:val="000000"/>
           <w:highlight w:val="white"/>
+          <w:lang w:val="en-US"/>
         </w:rPr>
         <w:t>command</w:t>
       </w:r>
@@ -3555,34 +3037,18 @@
         <w:jc w:val="both"/>
         <w:rPr>
           <w:rFonts w:ascii="Book Antiqua" w:hAnsi="Book Antiqua"/>
-          <w:lang w:val="en-US"/>
-        </w:rPr>
-      </w:pPr>
-      <w:r>
-        <w:rPr>
-          <w:rFonts w:ascii="Book Antiqua" w:hAnsi="Book Antiqua" w:cs="Consolas"/>
-          <w:color w:val="000000"/>
-          <w:lang w:val="en-US"/>
-        </w:rPr>
-        <w:t xml:space="preserve">Change cases in method </w:t>
-      </w:r>
-      <w:proofErr w:type="spellStart"/>
-      <w:r>
-        <w:rPr>
-          <w:rFonts w:ascii="Book Antiqua" w:hAnsi="Book Antiqua" w:cs="Consolas"/>
-          <w:color w:val="000000"/>
-          <w:lang w:val="en-US"/>
-        </w:rPr>
-        <w:t>isValideMove</w:t>
-      </w:r>
-      <w:proofErr w:type="spellEnd"/>
-      <w:r>
-        <w:rPr>
-          <w:rFonts w:ascii="Book Antiqua" w:hAnsi="Book Antiqua" w:cs="Consolas"/>
-          <w:color w:val="000000"/>
-          <w:lang w:val="en-US"/>
-        </w:rPr>
-        <w:t>()</w:t>
+          <w:noProof/>
+          <w:lang w:val="en-US"/>
+        </w:rPr>
+      </w:pPr>
+      <w:r>
+        <w:rPr>
+          <w:rFonts w:ascii="Book Antiqua" w:hAnsi="Book Antiqua" w:cs="Consolas"/>
+          <w:noProof/>
+          <w:color w:val="000000"/>
+          <w:lang w:val="en-US"/>
+        </w:rPr>
+        <w:t>Change cases in method isValideMove()</w:t>
       </w:r>
     </w:p>
     <w:p>
@@ -3596,12 +3062,14 @@
         <w:jc w:val="both"/>
         <w:rPr>
           <w:rFonts w:ascii="Book Antiqua" w:hAnsi="Book Antiqua"/>
-          <w:lang w:val="en-US"/>
-        </w:rPr>
-      </w:pPr>
-      <w:r>
-        <w:rPr>
-          <w:rFonts w:ascii="Book Antiqua" w:hAnsi="Book Antiqua" w:cs="Consolas"/>
+          <w:noProof/>
+          <w:lang w:val="en-US"/>
+        </w:rPr>
+      </w:pPr>
+      <w:r>
+        <w:rPr>
+          <w:rFonts w:ascii="Book Antiqua" w:hAnsi="Book Antiqua" w:cs="Consolas"/>
+          <w:noProof/>
           <w:color w:val="000000"/>
           <w:lang w:val="en-US"/>
         </w:rPr>
@@ -3619,34 +3087,18 @@
         <w:jc w:val="both"/>
         <w:rPr>
           <w:rFonts w:ascii="Book Antiqua" w:hAnsi="Book Antiqua"/>
-          <w:lang w:val="en-US"/>
-        </w:rPr>
-      </w:pPr>
-      <w:r>
-        <w:rPr>
-          <w:rFonts w:ascii="Book Antiqua" w:hAnsi="Book Antiqua" w:cs="Consolas"/>
-          <w:color w:val="000000"/>
-          <w:lang w:val="en-US"/>
-        </w:rPr>
-        <w:t xml:space="preserve">Add new </w:t>
-      </w:r>
-      <w:proofErr w:type="spellStart"/>
-      <w:r>
-        <w:rPr>
-          <w:rFonts w:ascii="Book Antiqua" w:hAnsi="Book Antiqua" w:cs="Consolas"/>
-          <w:color w:val="000000"/>
-          <w:lang w:val="en-US"/>
-        </w:rPr>
-        <w:t>bool</w:t>
-      </w:r>
-      <w:proofErr w:type="spellEnd"/>
-      <w:r>
-        <w:rPr>
-          <w:rFonts w:ascii="Book Antiqua" w:hAnsi="Book Antiqua" w:cs="Consolas"/>
-          <w:color w:val="000000"/>
-          <w:lang w:val="en-US"/>
-        </w:rPr>
-        <w:t xml:space="preserve"> variable</w:t>
+          <w:noProof/>
+          <w:lang w:val="en-US"/>
+        </w:rPr>
+      </w:pPr>
+      <w:r>
+        <w:rPr>
+          <w:rFonts w:ascii="Book Antiqua" w:hAnsi="Book Antiqua" w:cs="Consolas"/>
+          <w:noProof/>
+          <w:color w:val="000000"/>
+          <w:lang w:val="en-US"/>
+        </w:rPr>
+        <w:t>Add new bool variable</w:t>
       </w:r>
     </w:p>
     <w:p>
@@ -3660,27 +3112,19 @@
         <w:jc w:val="both"/>
         <w:rPr>
           <w:rFonts w:ascii="Book Antiqua" w:hAnsi="Book Antiqua"/>
-          <w:lang w:val="en-US"/>
-        </w:rPr>
-      </w:pPr>
-      <w:r>
-        <w:rPr>
-          <w:rFonts w:ascii="Book Antiqua" w:hAnsi="Book Antiqua" w:cs="Consolas"/>
-          <w:color w:val="000000"/>
-          <w:lang w:val="en-US"/>
-        </w:rPr>
-        <w:t xml:space="preserve">In class </w:t>
-      </w:r>
-      <w:proofErr w:type="spellStart"/>
-      <w:r>
-        <w:rPr>
-          <w:rFonts w:ascii="Book Antiqua" w:hAnsi="Book Antiqua" w:cs="Consolas"/>
-          <w:color w:val="000000"/>
-          <w:lang w:val="en-US"/>
-        </w:rPr>
-        <w:t>GameManager</w:t>
-      </w:r>
-      <w:proofErr w:type="spellEnd"/>
+          <w:noProof/>
+          <w:lang w:val="en-US"/>
+        </w:rPr>
+      </w:pPr>
+      <w:r>
+        <w:rPr>
+          <w:rFonts w:ascii="Book Antiqua" w:hAnsi="Book Antiqua" w:cs="Consolas"/>
+          <w:noProof/>
+          <w:color w:val="000000"/>
+          <w:lang w:val="en-US"/>
+        </w:rPr>
+        <w:t>In class GameManager</w:t>
+      </w:r>
     </w:p>
     <w:p>
       <w:pPr>
@@ -3693,36 +3137,33 @@
         <w:jc w:val="both"/>
         <w:rPr>
           <w:rFonts w:ascii="Book Antiqua" w:hAnsi="Book Antiqua"/>
-          <w:lang w:val="en-US"/>
-        </w:rPr>
-      </w:pPr>
-      <w:r>
-        <w:rPr>
-          <w:rFonts w:ascii="Book Antiqua" w:hAnsi="Book Antiqua" w:cs="Consolas"/>
-          <w:color w:val="000000"/>
-          <w:lang w:val="en-US"/>
-        </w:rPr>
-        <w:t>M</w:t>
-      </w:r>
-      <w:r>
-        <w:rPr>
-          <w:rFonts w:ascii="Book Antiqua" w:hAnsi="Book Antiqua" w:cs="Consolas"/>
-          <w:color w:val="000000"/>
-          <w:lang w:val="en-US"/>
-        </w:rPr>
-        <w:t xml:space="preserve">ethod </w:t>
-      </w:r>
-      <w:r>
-        <w:rPr>
-          <w:rFonts w:ascii="Book Antiqua" w:hAnsi="Book Antiqua" w:cs="Consolas"/>
+          <w:noProof/>
+          <w:lang w:val="en-US"/>
+        </w:rPr>
+      </w:pPr>
+      <w:r>
+        <w:rPr>
+          <w:rFonts w:ascii="Book Antiqua" w:hAnsi="Book Antiqua" w:cs="Consolas"/>
+          <w:noProof/>
+          <w:color w:val="000000"/>
+          <w:lang w:val="en-US"/>
+        </w:rPr>
+        <w:t xml:space="preserve">Method </w:t>
+      </w:r>
+      <w:r>
+        <w:rPr>
+          <w:rFonts w:ascii="Book Antiqua" w:hAnsi="Book Antiqua" w:cs="Consolas"/>
+          <w:noProof/>
           <w:color w:val="000000"/>
           <w:highlight w:val="white"/>
+          <w:lang w:val="en-US"/>
         </w:rPr>
         <w:t>IsAvailableNextPosition</w:t>
       </w:r>
       <w:r>
         <w:rPr>
           <w:rFonts w:ascii="Book Antiqua" w:hAnsi="Book Antiqua" w:cs="Consolas"/>
+          <w:noProof/>
           <w:color w:val="000000"/>
           <w:lang w:val="en-US"/>
         </w:rPr>
@@ -3740,64 +3181,18 @@
         <w:jc w:val="both"/>
         <w:rPr>
           <w:rFonts w:ascii="Book Antiqua" w:hAnsi="Book Antiqua"/>
-          <w:lang w:val="en-US"/>
-        </w:rPr>
-      </w:pPr>
-      <w:r>
-        <w:rPr>
-          <w:rFonts w:ascii="Book Antiqua" w:hAnsi="Book Antiqua" w:cs="Consolas"/>
-          <w:color w:val="000000"/>
-          <w:highlight w:val="yellow"/>
-          <w:lang w:val="en-US"/>
-        </w:rPr>
-        <w:t xml:space="preserve">Add </w:t>
-      </w:r>
-      <w:proofErr w:type="spellStart"/>
-      <w:r>
-        <w:rPr>
-          <w:rFonts w:ascii="Book Antiqua" w:hAnsi="Book Antiqua" w:cs="Consolas"/>
-          <w:color w:val="000000"/>
-          <w:highlight w:val="yellow"/>
-          <w:lang w:val="en-US"/>
-        </w:rPr>
-        <w:t>bool</w:t>
-      </w:r>
-      <w:proofErr w:type="spellEnd"/>
-      <w:r>
-        <w:rPr>
-          <w:rFonts w:ascii="Book Antiqua" w:hAnsi="Book Antiqua" w:cs="Consolas"/>
-          <w:color w:val="000000"/>
-          <w:highlight w:val="yellow"/>
-          <w:lang w:val="en-US"/>
-        </w:rPr>
-        <w:t xml:space="preserve"> </w:t>
-      </w:r>
-      <w:proofErr w:type="spellStart"/>
-      <w:r>
-        <w:rPr>
-          <w:rFonts w:ascii="Book Antiqua" w:hAnsi="Book Antiqua" w:cs="Consolas"/>
-          <w:color w:val="000000"/>
-          <w:highlight w:val="yellow"/>
-        </w:rPr>
-        <w:t>isAvalable</w:t>
-      </w:r>
-      <w:proofErr w:type="spellEnd"/>
-      <w:r>
-        <w:rPr>
-          <w:rFonts w:ascii="Book Antiqua" w:hAnsi="Book Antiqua" w:cs="Consolas"/>
-          <w:color w:val="000000"/>
-          <w:highlight w:val="yellow"/>
-          <w:lang w:val="en-US"/>
-        </w:rPr>
-        <w:t>. This variable return true or false according the checks in method.</w:t>
-      </w:r>
-      <w:r>
-        <w:rPr>
-          <w:rFonts w:ascii="Book Antiqua" w:hAnsi="Book Antiqua" w:cs="Consolas"/>
-          <w:color w:val="000000"/>
-          <w:lang w:val="en-US"/>
-        </w:rPr>
-        <w:t xml:space="preserve"> </w:t>
+          <w:noProof/>
+          <w:lang w:val="en-US"/>
+        </w:rPr>
+      </w:pPr>
+      <w:r>
+        <w:rPr>
+          <w:rFonts w:ascii="Book Antiqua" w:hAnsi="Book Antiqua" w:cs="Consolas"/>
+          <w:noProof/>
+          <w:color w:val="000000"/>
+          <w:lang w:val="en-US"/>
+        </w:rPr>
+        <w:t xml:space="preserve">Add bool isAvalable. This variable returns true or false according to the checks in method. </w:t>
       </w:r>
     </w:p>
     <w:p>
@@ -3811,12 +3206,14 @@
         <w:jc w:val="both"/>
         <w:rPr>
           <w:rFonts w:ascii="Book Antiqua" w:hAnsi="Book Antiqua"/>
-          <w:lang w:val="en-US"/>
-        </w:rPr>
-      </w:pPr>
-      <w:r>
-        <w:rPr>
-          <w:rFonts w:ascii="Book Antiqua" w:hAnsi="Book Antiqua" w:cs="Consolas"/>
+          <w:noProof/>
+          <w:lang w:val="en-US"/>
+        </w:rPr>
+      </w:pPr>
+      <w:r>
+        <w:rPr>
+          <w:rFonts w:ascii="Book Antiqua" w:hAnsi="Book Antiqua" w:cs="Consolas"/>
+          <w:noProof/>
           <w:color w:val="000000"/>
           <w:lang w:val="en-US"/>
         </w:rPr>
@@ -3825,23 +3222,17 @@
       <w:r>
         <w:rPr>
           <w:rFonts w:ascii="Book Antiqua" w:hAnsi="Book Antiqua" w:cs="Consolas"/>
+          <w:noProof/>
           <w:color w:val="000000"/>
           <w:highlight w:val="white"/>
           <w:lang w:val="en-US"/>
         </w:rPr>
-        <w:t>I</w:t>
-      </w:r>
-      <w:r>
-        <w:rPr>
-          <w:rFonts w:ascii="Book Antiqua" w:hAnsi="Book Antiqua" w:cs="Consolas"/>
-          <w:color w:val="000000"/>
-          <w:highlight w:val="white"/>
-        </w:rPr>
-        <w:t>sValidMove</w:t>
-      </w:r>
-      <w:r>
-        <w:rPr>
-          <w:rFonts w:ascii="Book Antiqua" w:hAnsi="Book Antiqua" w:cs="Consolas"/>
+        <w:t>IsValidMove</w:t>
+      </w:r>
+      <w:r>
+        <w:rPr>
+          <w:rFonts w:ascii="Book Antiqua" w:hAnsi="Book Antiqua" w:cs="Consolas"/>
+          <w:noProof/>
           <w:color w:val="000000"/>
           <w:lang w:val="en-US"/>
         </w:rPr>
@@ -3859,57 +3250,18 @@
         <w:jc w:val="both"/>
         <w:rPr>
           <w:rFonts w:ascii="Book Antiqua" w:hAnsi="Book Antiqua"/>
-          <w:lang w:val="en-US"/>
-        </w:rPr>
-      </w:pPr>
-      <w:r>
-        <w:rPr>
-          <w:rFonts w:ascii="Book Antiqua" w:hAnsi="Book Antiqua" w:cs="Consolas"/>
-          <w:color w:val="000000"/>
-          <w:highlight w:val="yellow"/>
-          <w:lang w:val="en-US"/>
-        </w:rPr>
-        <w:lastRenderedPageBreak/>
-        <w:t xml:space="preserve">Add </w:t>
-      </w:r>
-      <w:proofErr w:type="spellStart"/>
-      <w:r>
-        <w:rPr>
-          <w:rFonts w:ascii="Book Antiqua" w:hAnsi="Book Antiqua" w:cs="Consolas"/>
-          <w:color w:val="000000"/>
-          <w:highlight w:val="yellow"/>
-          <w:lang w:val="en-US"/>
-        </w:rPr>
-        <w:t>bool</w:t>
-      </w:r>
-      <w:proofErr w:type="spellEnd"/>
-      <w:r>
-        <w:rPr>
-          <w:rFonts w:ascii="Book Antiqua" w:hAnsi="Book Antiqua" w:cs="Consolas"/>
-          <w:color w:val="000000"/>
-          <w:highlight w:val="yellow"/>
-          <w:lang w:val="en-US"/>
-        </w:rPr>
-        <w:t xml:space="preserve"> </w:t>
-      </w:r>
-      <w:proofErr w:type="spellStart"/>
-      <w:r>
-        <w:rPr>
-          <w:rFonts w:ascii="Book Antiqua" w:hAnsi="Book Antiqua" w:cs="Consolas"/>
-          <w:color w:val="000000"/>
-          <w:highlight w:val="yellow"/>
-        </w:rPr>
-        <w:t>isValid</w:t>
-      </w:r>
-      <w:proofErr w:type="spellEnd"/>
-      <w:r>
-        <w:rPr>
-          <w:rFonts w:ascii="Book Antiqua" w:hAnsi="Book Antiqua" w:cs="Consolas"/>
-          <w:color w:val="000000"/>
-          <w:highlight w:val="yellow"/>
-          <w:lang w:val="en-US"/>
-        </w:rPr>
-        <w:t>. This variable return true or false according the checks in method.</w:t>
+          <w:noProof/>
+          <w:lang w:val="en-US"/>
+        </w:rPr>
+      </w:pPr>
+      <w:r>
+        <w:rPr>
+          <w:rFonts w:ascii="Book Antiqua" w:hAnsi="Book Antiqua" w:cs="Consolas"/>
+          <w:noProof/>
+          <w:color w:val="000000"/>
+          <w:lang w:val="en-US"/>
+        </w:rPr>
+        <w:t>Add bool isValid. This variable returns true or false according to the checks in method.</w:t>
       </w:r>
     </w:p>
     <w:p>
@@ -3923,12 +3275,14 @@
         <w:jc w:val="both"/>
         <w:rPr>
           <w:rFonts w:ascii="Book Antiqua" w:hAnsi="Book Antiqua"/>
-          <w:lang w:val="en-US"/>
-        </w:rPr>
-      </w:pPr>
-      <w:r>
-        <w:rPr>
-          <w:rFonts w:ascii="Book Antiqua" w:hAnsi="Book Antiqua" w:cs="Consolas"/>
+          <w:noProof/>
+          <w:lang w:val="en-US"/>
+        </w:rPr>
+      </w:pPr>
+      <w:r>
+        <w:rPr>
+          <w:rFonts w:ascii="Book Antiqua" w:hAnsi="Book Antiqua" w:cs="Consolas"/>
+          <w:noProof/>
           <w:color w:val="000000"/>
           <w:lang w:val="en-US"/>
         </w:rPr>
@@ -3946,144 +3300,56 @@
         <w:jc w:val="both"/>
         <w:rPr>
           <w:rFonts w:ascii="Book Antiqua" w:hAnsi="Book Antiqua"/>
-          <w:lang w:val="en-US"/>
-        </w:rPr>
-      </w:pPr>
-      <w:r>
-        <w:rPr>
-          <w:rFonts w:ascii="Book Antiqua" w:hAnsi="Book Antiqua" w:cs="Consolas"/>
-          <w:color w:val="000000"/>
-          <w:lang w:val="en-US"/>
-        </w:rPr>
-        <w:t xml:space="preserve">In class </w:t>
-      </w:r>
-      <w:proofErr w:type="spellStart"/>
-      <w:r>
-        <w:rPr>
-          <w:rFonts w:ascii="Book Antiqua" w:hAnsi="Book Antiqua" w:cs="Consolas"/>
-          <w:color w:val="000000"/>
-          <w:lang w:val="en-US"/>
-        </w:rPr>
-        <w:t>GameManager</w:t>
-      </w:r>
-      <w:proofErr w:type="spellEnd"/>
-      <w:r>
-        <w:rPr>
-          <w:rFonts w:ascii="Book Antiqua" w:hAnsi="Book Antiqua" w:cs="Consolas"/>
-          <w:color w:val="000000"/>
-          <w:lang w:val="en-US"/>
-        </w:rPr>
-        <w:t xml:space="preserve">: method </w:t>
-      </w:r>
-      <w:proofErr w:type="spellStart"/>
-      <w:proofErr w:type="gramStart"/>
-      <w:r>
-        <w:rPr>
-          <w:rFonts w:ascii="Book Antiqua" w:hAnsi="Book Antiqua" w:cs="Consolas"/>
-          <w:color w:val="000000"/>
-          <w:lang w:val="en-US"/>
-        </w:rPr>
-        <w:t>I</w:t>
-      </w:r>
-      <w:r>
-        <w:rPr>
-          <w:rFonts w:ascii="Book Antiqua" w:hAnsi="Book Antiqua" w:cs="Consolas"/>
-          <w:color w:val="000000"/>
-          <w:lang w:val="en-US"/>
-        </w:rPr>
-        <w:t>sValidMove</w:t>
-      </w:r>
-      <w:proofErr w:type="spellEnd"/>
-      <w:r>
-        <w:rPr>
-          <w:rFonts w:ascii="Book Antiqua" w:hAnsi="Book Antiqua" w:cs="Consolas"/>
-          <w:color w:val="000000"/>
-          <w:lang w:val="en-US"/>
-        </w:rPr>
-        <w:t>(</w:t>
-      </w:r>
-      <w:proofErr w:type="gramEnd"/>
-      <w:r>
-        <w:rPr>
-          <w:rFonts w:ascii="Book Antiqua" w:hAnsi="Book Antiqua" w:cs="Consolas"/>
-          <w:color w:val="000000"/>
-          <w:lang w:val="en-US"/>
-        </w:rPr>
-        <w:t>) – separate this method to two. One for King’s</w:t>
-      </w:r>
-      <w:r>
-        <w:rPr>
-          <w:rFonts w:ascii="Book Antiqua" w:hAnsi="Book Antiqua" w:cs="Consolas"/>
-          <w:color w:val="000000"/>
-          <w:lang w:val="en-US"/>
-        </w:rPr>
-        <w:t xml:space="preserve"> (</w:t>
-      </w:r>
-      <w:proofErr w:type="gramStart"/>
-      <w:r>
-        <w:rPr>
-          <w:rFonts w:ascii="Book Antiqua" w:hAnsi="Book Antiqua" w:cs="Consolas"/>
+          <w:noProof/>
+          <w:lang w:val="en-US"/>
+        </w:rPr>
+      </w:pPr>
+      <w:r>
+        <w:rPr>
+          <w:rFonts w:ascii="Book Antiqua" w:hAnsi="Book Antiqua" w:cs="Consolas"/>
+          <w:noProof/>
+          <w:color w:val="000000"/>
+          <w:lang w:val="en-US"/>
+        </w:rPr>
+        <w:t>In class GameManager: method IsValidMove() – separate this method to two. One for King’s (</w:t>
+      </w:r>
+      <w:r>
+        <w:rPr>
+          <w:rFonts w:ascii="Book Antiqua" w:hAnsi="Book Antiqua" w:cs="Consolas"/>
+          <w:noProof/>
           <w:color w:val="000000"/>
           <w:highlight w:val="white"/>
+          <w:lang w:val="en-US"/>
         </w:rPr>
         <w:t>IsValidKingMove</w:t>
       </w:r>
       <w:r>
         <w:rPr>
           <w:rFonts w:ascii="Book Antiqua" w:hAnsi="Book Antiqua" w:cs="Consolas"/>
-          <w:color w:val="000000"/>
-          <w:lang w:val="en-US"/>
-        </w:rPr>
-        <w:t>(</w:t>
-      </w:r>
-      <w:proofErr w:type="gramEnd"/>
-      <w:r>
-        <w:rPr>
-          <w:rFonts w:ascii="Book Antiqua" w:hAnsi="Book Antiqua" w:cs="Consolas"/>
-          <w:color w:val="000000"/>
-          <w:lang w:val="en-US"/>
-        </w:rPr>
-        <w:t>))</w:t>
-      </w:r>
-      <w:r>
-        <w:rPr>
-          <w:rFonts w:ascii="Book Antiqua" w:hAnsi="Book Antiqua" w:cs="Consolas"/>
-          <w:color w:val="000000"/>
-          <w:lang w:val="en-US"/>
-        </w:rPr>
-        <w:t xml:space="preserve"> and another for Pawn</w:t>
-      </w:r>
-      <w:r>
-        <w:rPr>
-          <w:rFonts w:ascii="Book Antiqua" w:hAnsi="Book Antiqua" w:cs="Consolas"/>
-          <w:color w:val="000000"/>
-          <w:lang w:val="en-US"/>
-        </w:rPr>
-        <w:t>’s (</w:t>
-      </w:r>
-      <w:r>
-        <w:rPr>
-          <w:rFonts w:ascii="Book Antiqua" w:hAnsi="Book Antiqua" w:cs="Consolas"/>
+          <w:noProof/>
+          <w:color w:val="000000"/>
+          <w:lang w:val="en-US"/>
+        </w:rPr>
+        <w:t>()) and another for Pawn’s (</w:t>
+      </w:r>
+      <w:r>
+        <w:rPr>
+          <w:rFonts w:ascii="Book Antiqua" w:hAnsi="Book Antiqua" w:cs="Consolas"/>
+          <w:noProof/>
           <w:color w:val="000000"/>
           <w:highlight w:val="white"/>
+          <w:lang w:val="en-US"/>
         </w:rPr>
         <w:t>IsValidPawnMove</w:t>
       </w:r>
       <w:r>
         <w:rPr>
           <w:rFonts w:ascii="Book Antiqua" w:hAnsi="Book Antiqua" w:cs="Consolas"/>
-          <w:color w:val="000000"/>
-          <w:lang w:val="en-US"/>
-        </w:rPr>
-        <w:t>())</w:t>
-      </w:r>
-      <w:r>
-        <w:rPr>
-          <w:rFonts w:ascii="Book Antiqua" w:hAnsi="Book Antiqua" w:cs="Consolas"/>
-          <w:color w:val="000000"/>
-          <w:lang w:val="en-US"/>
-        </w:rPr>
-        <w:t>.</w:t>
+          <w:noProof/>
+          <w:color w:val="000000"/>
+          <w:lang w:val="en-US"/>
+        </w:rPr>
+        <w:t>()).</w:t>
       </w:r>
     </w:p>
     <w:p>
@@ -4097,22 +3363,18 @@
         <w:jc w:val="both"/>
         <w:rPr>
           <w:rFonts w:ascii="Book Antiqua" w:hAnsi="Book Antiqua"/>
-          <w:lang w:val="en-US"/>
-        </w:rPr>
-      </w:pPr>
-      <w:r>
-        <w:rPr>
-          <w:rFonts w:ascii="Book Antiqua" w:hAnsi="Book Antiqua"/>
-          <w:lang w:val="en-US"/>
-        </w:rPr>
-        <w:t xml:space="preserve">Reverse </w:t>
-      </w:r>
-      <w:r>
-        <w:rPr>
-          <w:rFonts w:ascii="Book Antiqua" w:hAnsi="Book Antiqua"/>
-          <w:lang w:val="en-US"/>
-        </w:rPr>
-        <w:t xml:space="preserve">logic </w:t>
+          <w:noProof/>
+          <w:lang w:val="en-US"/>
+        </w:rPr>
+      </w:pPr>
+      <w:r>
+        <w:rPr>
+          <w:rFonts w:ascii="Book Antiqua" w:hAnsi="Book Antiqua"/>
+          <w:noProof/>
+          <w:lang w:val="en-US"/>
+        </w:rPr>
+        <w:lastRenderedPageBreak/>
+        <w:t xml:space="preserve">Reverse logic </w:t>
       </w:r>
     </w:p>
     <w:p>
@@ -4126,34 +3388,32 @@
         <w:jc w:val="both"/>
         <w:rPr>
           <w:rFonts w:ascii="Book Antiqua" w:hAnsi="Book Antiqua"/>
-          <w:lang w:val="en-US"/>
-        </w:rPr>
-      </w:pPr>
-      <w:r>
-        <w:rPr>
-          <w:rFonts w:ascii="Book Antiqua" w:hAnsi="Book Antiqua"/>
-          <w:lang w:val="en-US"/>
-        </w:rPr>
-        <w:t>in method</w:t>
-      </w:r>
-      <w:r>
-        <w:rPr>
-          <w:rFonts w:ascii="Book Antiqua" w:hAnsi="Book Antiqua"/>
-          <w:lang w:val="en-US"/>
-        </w:rPr>
-        <w:t xml:space="preserve"> </w:t>
-      </w:r>
-      <w:r>
-        <w:rPr>
-          <w:rFonts w:ascii="Book Antiqua" w:hAnsi="Book Antiqua" w:cs="Consolas"/>
+          <w:noProof/>
+          <w:lang w:val="en-US"/>
+        </w:rPr>
+      </w:pPr>
+      <w:r>
+        <w:rPr>
+          <w:rFonts w:ascii="Book Antiqua" w:hAnsi="Book Antiqua"/>
+          <w:noProof/>
+          <w:lang w:val="en-US"/>
+        </w:rPr>
+        <w:t xml:space="preserve">In method </w:t>
+      </w:r>
+      <w:r>
+        <w:rPr>
+          <w:rFonts w:ascii="Book Antiqua" w:hAnsi="Book Antiqua" w:cs="Consolas"/>
+          <w:noProof/>
           <w:color w:val="000000"/>
           <w:highlight w:val="white"/>
+          <w:lang w:val="en-US"/>
         </w:rPr>
         <w:t>IsAvailableNextPosition</w:t>
       </w:r>
       <w:r>
         <w:rPr>
           <w:rFonts w:ascii="Book Antiqua" w:hAnsi="Book Antiqua"/>
+          <w:noProof/>
           <w:lang w:val="en-US"/>
         </w:rPr>
         <w:t xml:space="preserve">() – return </w:t>
@@ -4162,6 +3422,7 @@
         <w:rPr>
           <w:rFonts w:ascii="Book Antiqua" w:hAnsi="Book Antiqua"/>
           <w:b/>
+          <w:noProof/>
           <w:lang w:val="en-US"/>
         </w:rPr>
         <w:t xml:space="preserve">true </w:t>
@@ -4169,6 +3430,7 @@
       <w:r>
         <w:rPr>
           <w:rFonts w:ascii="Book Antiqua" w:hAnsi="Book Antiqua"/>
+          <w:noProof/>
           <w:lang w:val="en-US"/>
         </w:rPr>
         <w:t>when next position is available</w:t>
@@ -4180,14 +3442,10 @@
         <w:jc w:val="both"/>
         <w:rPr>
           <w:rFonts w:ascii="Book Antiqua" w:hAnsi="Book Antiqua"/>
-        </w:rPr>
-      </w:pPr>
-      <w:r>
-        <w:rPr>
-          <w:rFonts w:ascii="Book Antiqua" w:hAnsi="Book Antiqua"/>
-        </w:rPr>
-        <w:t>-*-*-*</w:t>
-      </w:r>
+          <w:noProof/>
+          <w:lang w:val="en-US"/>
+        </w:rPr>
+      </w:pPr>
     </w:p>
     <w:p>
       <w:pPr>
@@ -4729,7 +3987,6 @@
           <w:rFonts w:ascii="Book Antiqua" w:hAnsi="Book Antiqua"/>
           <w:lang w:val="en-US"/>
         </w:rPr>
-        <w:lastRenderedPageBreak/>
         <w:t>“</w:t>
       </w:r>
       <w:proofErr w:type="spellStart"/>
@@ -4826,8 +4083,6 @@
           <w:rFonts w:ascii="Book Antiqua" w:hAnsi="Book Antiqua"/>
         </w:rPr>
       </w:pPr>
-      <w:bookmarkStart w:id="0" w:name="_GoBack"/>
-      <w:bookmarkEnd w:id="0"/>
     </w:p>
     <w:sectPr>
       <w:pgSz w:w="11906" w:h="16838"/>
@@ -4840,7 +4095,7 @@
 </file>
 
 <file path=word/numbering.xml><?xml version="1.0" encoding="utf-8"?>
-<w:numbering xmlns:wpc="http://schemas.microsoft.com/office/word/2010/wordprocessingCanvas" xmlns:mc="http://schemas.openxmlformats.org/markup-compatibility/2006" xmlns:o="urn:schemas-microsoft-com:office:office" xmlns:r="http://schemas.openxmlformats.org/officeDocument/2006/relationships" xmlns:m="http://schemas.openxmlformats.org/officeDocument/2006/math" xmlns:v="urn:schemas-microsoft-com:vml" xmlns:wp14="http://schemas.microsoft.com/office/word/2010/wordprocessingDrawing" xmlns:wp="http://schemas.openxmlformats.org/drawingml/2006/wordprocessingDrawing" xmlns:w10="urn:schemas-microsoft-com:office:word" xmlns:w="http://schemas.openxmlformats.org/wordprocessingml/2006/main" xmlns:w14="http://schemas.microsoft.com/office/word/2010/wordml" xmlns:w15="http://schemas.microsoft.com/office/word/2012/wordml" xmlns:wpg="http://schemas.microsoft.com/office/word/2010/wordprocessingGroup" xmlns:wpi="http://schemas.microsoft.com/office/word/2010/wordprocessingInk" xmlns:wne="http://schemas.microsoft.com/office/word/2006/wordml" xmlns:wps="http://schemas.microsoft.com/office/word/2010/wordprocessingShape" mc:Ignorable="w14 w15 wp14">
+<w:numbering xmlns:wpc="http://schemas.microsoft.com/office/word/2010/wordprocessingCanvas" xmlns:mc="http://schemas.openxmlformats.org/markup-compatibility/2006" xmlns:o="urn:schemas-microsoft-com:office:office" xmlns:r="http://schemas.openxmlformats.org/officeDocument/2006/relationships" xmlns:m="http://schemas.openxmlformats.org/officeDocument/2006/math" xmlns:v="urn:schemas-microsoft-com:vml" xmlns:wp14="http://schemas.microsoft.com/office/word/2010/wordprocessingDrawing" xmlns:wp="http://schemas.openxmlformats.org/drawingml/2006/wordprocessingDrawing" xmlns:w10="urn:schemas-microsoft-com:office:word" xmlns:w="http://schemas.openxmlformats.org/wordprocessingml/2006/main" xmlns:w14="http://schemas.microsoft.com/office/word/2010/wordml" xmlns:wpg="http://schemas.microsoft.com/office/word/2010/wordprocessingGroup" xmlns:wpi="http://schemas.microsoft.com/office/word/2010/wordprocessingInk" xmlns:wne="http://schemas.microsoft.com/office/word/2006/wordml" xmlns:wps="http://schemas.microsoft.com/office/word/2010/wordprocessingShape" mc:Ignorable="w14 wp14">
   <w:abstractNum w:abstractNumId="0">
     <w:nsid w:val="10054B06"/>
     <w:multiLevelType w:val="hybridMultilevel"/>
@@ -5517,7 +4772,7 @@
 </file>
 
 <file path=word/styles.xml><?xml version="1.0" encoding="utf-8"?>
-<w:styles xmlns:mc="http://schemas.openxmlformats.org/markup-compatibility/2006" xmlns:r="http://schemas.openxmlformats.org/officeDocument/2006/relationships" xmlns:w="http://schemas.openxmlformats.org/wordprocessingml/2006/main" xmlns:w14="http://schemas.microsoft.com/office/word/2010/wordml" xmlns:w15="http://schemas.microsoft.com/office/word/2012/wordml" mc:Ignorable="w14 w15">
+<w:styles xmlns:mc="http://schemas.openxmlformats.org/markup-compatibility/2006" xmlns:r="http://schemas.openxmlformats.org/officeDocument/2006/relationships" xmlns:w="http://schemas.openxmlformats.org/wordprocessingml/2006/main" xmlns:w14="http://schemas.microsoft.com/office/word/2010/wordml" mc:Ignorable="w14">
   <w:docDefaults>
     <w:rPrDefault>
       <w:rPr>
@@ -5533,378 +4788,371 @@
       </w:pPr>
     </w:pPrDefault>
   </w:docDefaults>
-  <w:latentStyles w:defLockedState="0" w:defUIPriority="99" w:defSemiHidden="0" w:defUnhideWhenUsed="0" w:defQFormat="0" w:count="371">
-    <w:lsdException w:name="Normal" w:uiPriority="0" w:qFormat="1"/>
-    <w:lsdException w:name="heading 1" w:uiPriority="9" w:qFormat="1"/>
-    <w:lsdException w:name="heading 2" w:semiHidden="1" w:uiPriority="9" w:unhideWhenUsed="1" w:qFormat="1"/>
-    <w:lsdException w:name="heading 3" w:semiHidden="1" w:uiPriority="9" w:unhideWhenUsed="1" w:qFormat="1"/>
-    <w:lsdException w:name="heading 4" w:semiHidden="1" w:uiPriority="9" w:unhideWhenUsed="1" w:qFormat="1"/>
-    <w:lsdException w:name="heading 5" w:semiHidden="1" w:uiPriority="9" w:unhideWhenUsed="1" w:qFormat="1"/>
-    <w:lsdException w:name="heading 6" w:semiHidden="1" w:uiPriority="9" w:unhideWhenUsed="1" w:qFormat="1"/>
-    <w:lsdException w:name="heading 7" w:semiHidden="1" w:uiPriority="9" w:unhideWhenUsed="1" w:qFormat="1"/>
-    <w:lsdException w:name="heading 8" w:semiHidden="1" w:uiPriority="9" w:unhideWhenUsed="1" w:qFormat="1"/>
-    <w:lsdException w:name="heading 9" w:semiHidden="1" w:uiPriority="9" w:unhideWhenUsed="1" w:qFormat="1"/>
-    <w:lsdException w:name="index 1" w:semiHidden="1" w:unhideWhenUsed="1"/>
-    <w:lsdException w:name="index 2" w:semiHidden="1" w:unhideWhenUsed="1"/>
-    <w:lsdException w:name="index 3" w:semiHidden="1" w:unhideWhenUsed="1"/>
-    <w:lsdException w:name="index 4" w:semiHidden="1" w:unhideWhenUsed="1"/>
-    <w:lsdException w:name="index 5" w:semiHidden="1" w:unhideWhenUsed="1"/>
-    <w:lsdException w:name="index 6" w:semiHidden="1" w:unhideWhenUsed="1"/>
-    <w:lsdException w:name="index 7" w:semiHidden="1" w:unhideWhenUsed="1"/>
-    <w:lsdException w:name="index 8" w:semiHidden="1" w:unhideWhenUsed="1"/>
-    <w:lsdException w:name="index 9" w:semiHidden="1" w:unhideWhenUsed="1"/>
-    <w:lsdException w:name="toc 1" w:semiHidden="1" w:uiPriority="39" w:unhideWhenUsed="1"/>
-    <w:lsdException w:name="toc 2" w:semiHidden="1" w:uiPriority="39" w:unhideWhenUsed="1"/>
-    <w:lsdException w:name="toc 3" w:semiHidden="1" w:uiPriority="39" w:unhideWhenUsed="1"/>
-    <w:lsdException w:name="toc 4" w:semiHidden="1" w:uiPriority="39" w:unhideWhenUsed="1"/>
-    <w:lsdException w:name="toc 5" w:semiHidden="1" w:uiPriority="39" w:unhideWhenUsed="1"/>
-    <w:lsdException w:name="toc 6" w:semiHidden="1" w:uiPriority="39" w:unhideWhenUsed="1"/>
-    <w:lsdException w:name="toc 7" w:semiHidden="1" w:uiPriority="39" w:unhideWhenUsed="1"/>
-    <w:lsdException w:name="toc 8" w:semiHidden="1" w:uiPriority="39" w:unhideWhenUsed="1"/>
-    <w:lsdException w:name="toc 9" w:semiHidden="1" w:uiPriority="39" w:unhideWhenUsed="1"/>
-    <w:lsdException w:name="Normal Indent" w:semiHidden="1" w:unhideWhenUsed="1"/>
-    <w:lsdException w:name="footnote text" w:semiHidden="1" w:unhideWhenUsed="1"/>
-    <w:lsdException w:name="annotation text" w:semiHidden="1" w:unhideWhenUsed="1"/>
-    <w:lsdException w:name="header" w:semiHidden="1" w:unhideWhenUsed="1"/>
-    <w:lsdException w:name="footer" w:semiHidden="1" w:unhideWhenUsed="1"/>
-    <w:lsdException w:name="index heading" w:semiHidden="1" w:unhideWhenUsed="1"/>
-    <w:lsdException w:name="caption" w:semiHidden="1" w:uiPriority="35" w:unhideWhenUsed="1" w:qFormat="1"/>
-    <w:lsdException w:name="table of figures" w:semiHidden="1" w:unhideWhenUsed="1"/>
-    <w:lsdException w:name="envelope address" w:semiHidden="1" w:unhideWhenUsed="1"/>
-    <w:lsdException w:name="envelope return" w:semiHidden="1" w:unhideWhenUsed="1"/>
-    <w:lsdException w:name="footnote reference" w:semiHidden="1" w:unhideWhenUsed="1"/>
-    <w:lsdException w:name="annotation reference" w:semiHidden="1" w:unhideWhenUsed="1"/>
-    <w:lsdException w:name="line number" w:semiHidden="1" w:unhideWhenUsed="1"/>
-    <w:lsdException w:name="page number" w:semiHidden="1" w:unhideWhenUsed="1"/>
-    <w:lsdException w:name="endnote reference" w:semiHidden="1" w:unhideWhenUsed="1"/>
-    <w:lsdException w:name="endnote text" w:semiHidden="1" w:unhideWhenUsed="1"/>
-    <w:lsdException w:name="table of authorities" w:semiHidden="1" w:unhideWhenUsed="1"/>
-    <w:lsdException w:name="macro" w:semiHidden="1" w:unhideWhenUsed="1"/>
-    <w:lsdException w:name="toa heading" w:semiHidden="1" w:unhideWhenUsed="1"/>
-    <w:lsdException w:name="List" w:semiHidden="1" w:unhideWhenUsed="1"/>
-    <w:lsdException w:name="List Bullet" w:semiHidden="1" w:unhideWhenUsed="1"/>
-    <w:lsdException w:name="List Number" w:semiHidden="1" w:unhideWhenUsed="1"/>
-    <w:lsdException w:name="List 2" w:semiHidden="1" w:unhideWhenUsed="1"/>
-    <w:lsdException w:name="List 3" w:semiHidden="1" w:unhideWhenUsed="1"/>
-    <w:lsdException w:name="List 4" w:semiHidden="1" w:unhideWhenUsed="1"/>
-    <w:lsdException w:name="List 5" w:semiHidden="1" w:unhideWhenUsed="1"/>
-    <w:lsdException w:name="List Bullet 2" w:semiHidden="1" w:unhideWhenUsed="1"/>
-    <w:lsdException w:name="List Bullet 3" w:semiHidden="1" w:unhideWhenUsed="1"/>
-    <w:lsdException w:name="List Bullet 4" w:semiHidden="1" w:unhideWhenUsed="1"/>
-    <w:lsdException w:name="List Bullet 5" w:semiHidden="1" w:unhideWhenUsed="1"/>
-    <w:lsdException w:name="List Number 2" w:semiHidden="1" w:unhideWhenUsed="1"/>
-    <w:lsdException w:name="List Number 3" w:semiHidden="1" w:unhideWhenUsed="1"/>
-    <w:lsdException w:name="List Number 4" w:semiHidden="1" w:unhideWhenUsed="1"/>
-    <w:lsdException w:name="List Number 5" w:semiHidden="1" w:unhideWhenUsed="1"/>
-    <w:lsdException w:name="Title" w:uiPriority="10" w:qFormat="1"/>
-    <w:lsdException w:name="Closing" w:semiHidden="1" w:unhideWhenUsed="1"/>
-    <w:lsdException w:name="Signature" w:semiHidden="1" w:unhideWhenUsed="1"/>
-    <w:lsdException w:name="Default Paragraph Font" w:semiHidden="1" w:uiPriority="1" w:unhideWhenUsed="1"/>
-    <w:lsdException w:name="Body Text" w:semiHidden="1" w:unhideWhenUsed="1"/>
-    <w:lsdException w:name="Body Text Indent" w:semiHidden="1" w:unhideWhenUsed="1"/>
-    <w:lsdException w:name="List Continue" w:semiHidden="1" w:unhideWhenUsed="1"/>
-    <w:lsdException w:name="List Continue 2" w:semiHidden="1" w:unhideWhenUsed="1"/>
-    <w:lsdException w:name="List Continue 3" w:semiHidden="1" w:unhideWhenUsed="1"/>
-    <w:lsdException w:name="List Continue 4" w:semiHidden="1" w:unhideWhenUsed="1"/>
-    <w:lsdException w:name="List Continue 5" w:semiHidden="1" w:unhideWhenUsed="1"/>
-    <w:lsdException w:name="Message Header" w:semiHidden="1" w:unhideWhenUsed="1"/>
-    <w:lsdException w:name="Subtitle" w:uiPriority="11" w:qFormat="1"/>
-    <w:lsdException w:name="Salutation" w:semiHidden="1" w:unhideWhenUsed="1"/>
-    <w:lsdException w:name="Date" w:semiHidden="1" w:unhideWhenUsed="1"/>
-    <w:lsdException w:name="Body Text First Indent" w:semiHidden="1" w:unhideWhenUsed="1"/>
-    <w:lsdException w:name="Body Text First Indent 2" w:semiHidden="1" w:unhideWhenUsed="1"/>
-    <w:lsdException w:name="Note Heading" w:semiHidden="1" w:unhideWhenUsed="1"/>
-    <w:lsdException w:name="Body Text 2" w:semiHidden="1" w:unhideWhenUsed="1"/>
-    <w:lsdException w:name="Body Text 3" w:semiHidden="1" w:unhideWhenUsed="1"/>
-    <w:lsdException w:name="Body Text Indent 2" w:semiHidden="1" w:unhideWhenUsed="1"/>
-    <w:lsdException w:name="Body Text Indent 3" w:semiHidden="1" w:unhideWhenUsed="1"/>
-    <w:lsdException w:name="Block Text" w:semiHidden="1" w:unhideWhenUsed="1"/>
-    <w:lsdException w:name="Hyperlink" w:semiHidden="1" w:unhideWhenUsed="1"/>
-    <w:lsdException w:name="FollowedHyperlink" w:semiHidden="1" w:unhideWhenUsed="1"/>
-    <w:lsdException w:name="Strong" w:uiPriority="22" w:qFormat="1"/>
-    <w:lsdException w:name="Emphasis" w:uiPriority="20" w:qFormat="1"/>
-    <w:lsdException w:name="Document Map" w:semiHidden="1" w:unhideWhenUsed="1"/>
-    <w:lsdException w:name="Plain Text" w:semiHidden="1" w:unhideWhenUsed="1"/>
-    <w:lsdException w:name="E-mail Signature" w:semiHidden="1" w:unhideWhenUsed="1"/>
-    <w:lsdException w:name="HTML Top of Form" w:semiHidden="1" w:unhideWhenUsed="1"/>
-    <w:lsdException w:name="HTML Bottom of Form" w:semiHidden="1" w:unhideWhenUsed="1"/>
-    <w:lsdException w:name="Normal (Web)" w:semiHidden="1" w:unhideWhenUsed="1"/>
-    <w:lsdException w:name="HTML Acronym" w:semiHidden="1" w:unhideWhenUsed="1"/>
-    <w:lsdException w:name="HTML Address" w:semiHidden="1" w:unhideWhenUsed="1"/>
-    <w:lsdException w:name="HTML Cite" w:semiHidden="1" w:unhideWhenUsed="1"/>
-    <w:lsdException w:name="HTML Code" w:semiHidden="1" w:unhideWhenUsed="1"/>
-    <w:lsdException w:name="HTML Definition" w:semiHidden="1" w:unhideWhenUsed="1"/>
-    <w:lsdException w:name="HTML Keyboard" w:semiHidden="1" w:unhideWhenUsed="1"/>
-    <w:lsdException w:name="HTML Preformatted" w:semiHidden="1" w:unhideWhenUsed="1"/>
-    <w:lsdException w:name="HTML Sample" w:semiHidden="1" w:unhideWhenUsed="1"/>
-    <w:lsdException w:name="HTML Typewriter" w:semiHidden="1" w:unhideWhenUsed="1"/>
-    <w:lsdException w:name="HTML Variable" w:semiHidden="1" w:unhideWhenUsed="1"/>
-    <w:lsdException w:name="Normal Table" w:semiHidden="1" w:unhideWhenUsed="1"/>
-    <w:lsdException w:name="annotation subject" w:semiHidden="1" w:unhideWhenUsed="1"/>
-    <w:lsdException w:name="No List" w:semiHidden="1" w:unhideWhenUsed="1"/>
-    <w:lsdException w:name="Outline List 1" w:semiHidden="1" w:unhideWhenUsed="1"/>
-    <w:lsdException w:name="Outline List 2" w:semiHidden="1" w:unhideWhenUsed="1"/>
-    <w:lsdException w:name="Outline List 3" w:semiHidden="1" w:unhideWhenUsed="1"/>
-    <w:lsdException w:name="Table Simple 1" w:semiHidden="1" w:unhideWhenUsed="1"/>
-    <w:lsdException w:name="Table Simple 2" w:semiHidden="1" w:unhideWhenUsed="1"/>
-    <w:lsdException w:name="Table Simple 3" w:semiHidden="1" w:unhideWhenUsed="1"/>
-    <w:lsdException w:name="Table Classic 1" w:semiHidden="1" w:unhideWhenUsed="1"/>
-    <w:lsdException w:name="Table Classic 2" w:semiHidden="1" w:unhideWhenUsed="1"/>
-    <w:lsdException w:name="Table Classic 3" w:semiHidden="1" w:unhideWhenUsed="1"/>
-    <w:lsdException w:name="Table Classic 4" w:semiHidden="1" w:unhideWhenUsed="1"/>
-    <w:lsdException w:name="Table Colorful 1" w:semiHidden="1" w:unhideWhenUsed="1"/>
-    <w:lsdException w:name="Table Colorful 2" w:semiHidden="1" w:unhideWhenUsed="1"/>
-    <w:lsdException w:name="Table Colorful 3" w:semiHidden="1" w:unhideWhenUsed="1"/>
-    <w:lsdException w:name="Table Columns 1" w:semiHidden="1" w:unhideWhenUsed="1"/>
-    <w:lsdException w:name="Table Columns 2" w:semiHidden="1" w:unhideWhenUsed="1"/>
-    <w:lsdException w:name="Table Columns 3" w:semiHidden="1" w:unhideWhenUsed="1"/>
-    <w:lsdException w:name="Table Columns 4" w:semiHidden="1" w:unhideWhenUsed="1"/>
-    <w:lsdException w:name="Table Columns 5" w:semiHidden="1" w:unhideWhenUsed="1"/>
-    <w:lsdException w:name="Table Grid 1" w:semiHidden="1" w:unhideWhenUsed="1"/>
-    <w:lsdException w:name="Table Grid 2" w:semiHidden="1" w:unhideWhenUsed="1"/>
-    <w:lsdException w:name="Table Grid 3" w:semiHidden="1" w:unhideWhenUsed="1"/>
-    <w:lsdException w:name="Table Grid 4" w:semiHidden="1" w:unhideWhenUsed="1"/>
-    <w:lsdException w:name="Table Grid 5" w:semiHidden="1" w:unhideWhenUsed="1"/>
-    <w:lsdException w:name="Table Grid 6" w:semiHidden="1" w:unhideWhenUsed="1"/>
-    <w:lsdException w:name="Table Grid 7" w:semiHidden="1" w:unhideWhenUsed="1"/>
-    <w:lsdException w:name="Table Grid 8" w:semiHidden="1" w:unhideWhenUsed="1"/>
-    <w:lsdException w:name="Table List 1" w:semiHidden="1" w:unhideWhenUsed="1"/>
-    <w:lsdException w:name="Table List 2" w:semiHidden="1" w:unhideWhenUsed="1"/>
-    <w:lsdException w:name="Table List 3" w:semiHidden="1" w:unhideWhenUsed="1"/>
-    <w:lsdException w:name="Table List 4" w:semiHidden="1" w:unhideWhenUsed="1"/>
-    <w:lsdException w:name="Table List 5" w:semiHidden="1" w:unhideWhenUsed="1"/>
-    <w:lsdException w:name="Table List 6" w:semiHidden="1" w:unhideWhenUsed="1"/>
-    <w:lsdException w:name="Table List 7" w:semiHidden="1" w:unhideWhenUsed="1"/>
-    <w:lsdException w:name="Table List 8" w:semiHidden="1" w:unhideWhenUsed="1"/>
-    <w:lsdException w:name="Table 3D effects 1" w:semiHidden="1" w:unhideWhenUsed="1"/>
-    <w:lsdException w:name="Table 3D effects 2" w:semiHidden="1" w:unhideWhenUsed="1"/>
-    <w:lsdException w:name="Table 3D effects 3" w:semiHidden="1" w:unhideWhenUsed="1"/>
-    <w:lsdException w:name="Table Contemporary" w:semiHidden="1" w:unhideWhenUsed="1"/>
-    <w:lsdException w:name="Table Elegant" w:semiHidden="1" w:unhideWhenUsed="1"/>
-    <w:lsdException w:name="Table Professional" w:semiHidden="1" w:unhideWhenUsed="1"/>
-    <w:lsdException w:name="Table Subtle 1" w:semiHidden="1" w:unhideWhenUsed="1"/>
-    <w:lsdException w:name="Table Subtle 2" w:semiHidden="1" w:unhideWhenUsed="1"/>
-    <w:lsdException w:name="Table Web 1" w:semiHidden="1" w:unhideWhenUsed="1"/>
-    <w:lsdException w:name="Table Web 2" w:semiHidden="1" w:unhideWhenUsed="1"/>
-    <w:lsdException w:name="Table Web 3" w:semiHidden="1" w:unhideWhenUsed="1"/>
-    <w:lsdException w:name="Balloon Text" w:semiHidden="1" w:unhideWhenUsed="1"/>
-    <w:lsdException w:name="Table Grid" w:uiPriority="59"/>
-    <w:lsdException w:name="Table Theme" w:semiHidden="1" w:unhideWhenUsed="1"/>
-    <w:lsdException w:name="Placeholder Text" w:semiHidden="1"/>
-    <w:lsdException w:name="No Spacing" w:uiPriority="1" w:qFormat="1"/>
-    <w:lsdException w:name="Light Shading" w:uiPriority="60"/>
-    <w:lsdException w:name="Light List" w:uiPriority="61"/>
-    <w:lsdException w:name="Light Grid" w:uiPriority="62"/>
-    <w:lsdException w:name="Medium Shading 1" w:uiPriority="63"/>
-    <w:lsdException w:name="Medium Shading 2" w:uiPriority="64"/>
-    <w:lsdException w:name="Medium List 1" w:uiPriority="65"/>
-    <w:lsdException w:name="Medium List 2" w:uiPriority="66"/>
-    <w:lsdException w:name="Medium Grid 1" w:uiPriority="67"/>
-    <w:lsdException w:name="Medium Grid 2" w:uiPriority="68"/>
-    <w:lsdException w:name="Medium Grid 3" w:uiPriority="69"/>
-    <w:lsdException w:name="Dark List" w:uiPriority="70"/>
-    <w:lsdException w:name="Colorful Shading" w:uiPriority="71"/>
-    <w:lsdException w:name="Colorful List" w:uiPriority="72"/>
-    <w:lsdException w:name="Colorful Grid" w:uiPriority="73"/>
-    <w:lsdException w:name="Light Shading Accent 1" w:uiPriority="60"/>
-    <w:lsdException w:name="Light List Accent 1" w:uiPriority="61"/>
-    <w:lsdException w:name="Light Grid Accent 1" w:uiPriority="62"/>
-    <w:lsdException w:name="Medium Shading 1 Accent 1" w:uiPriority="63"/>
-    <w:lsdException w:name="Medium Shading 2 Accent 1" w:uiPriority="64"/>
-    <w:lsdException w:name="Medium List 1 Accent 1" w:uiPriority="65"/>
-    <w:lsdException w:name="Revision" w:semiHidden="1"/>
-    <w:lsdException w:name="List Paragraph" w:uiPriority="34" w:qFormat="1"/>
-    <w:lsdException w:name="Quote" w:uiPriority="29" w:qFormat="1"/>
-    <w:lsdException w:name="Intense Quote" w:uiPriority="30" w:qFormat="1"/>
-    <w:lsdException w:name="Medium List 2 Accent 1" w:uiPriority="66"/>
-    <w:lsdException w:name="Medium Grid 1 Accent 1" w:uiPriority="67"/>
-    <w:lsdException w:name="Medium Grid 2 Accent 1" w:uiPriority="68"/>
-    <w:lsdException w:name="Medium Grid 3 Accent 1" w:uiPriority="69"/>
-    <w:lsdException w:name="Dark List Accent 1" w:uiPriority="70"/>
-    <w:lsdException w:name="Colorful Shading Accent 1" w:uiPriority="71"/>
-    <w:lsdException w:name="Colorful List Accent 1" w:uiPriority="72"/>
-    <w:lsdException w:name="Colorful Grid Accent 1" w:uiPriority="73"/>
-    <w:lsdException w:name="Light Shading Accent 2" w:uiPriority="60"/>
-    <w:lsdException w:name="Light List Accent 2" w:uiPriority="61"/>
-    <w:lsdException w:name="Light Grid Accent 2" w:uiPriority="62"/>
-    <w:lsdException w:name="Medium Shading 1 Accent 2" w:uiPriority="63"/>
-    <w:lsdException w:name="Medium Shading 2 Accent 2" w:uiPriority="64"/>
-    <w:lsdException w:name="Medium List 1 Accent 2" w:uiPriority="65"/>
-    <w:lsdException w:name="Medium List 2 Accent 2" w:uiPriority="66"/>
-    <w:lsdException w:name="Medium Grid 1 Accent 2" w:uiPriority="67"/>
-    <w:lsdException w:name="Medium Grid 2 Accent 2" w:uiPriority="68"/>
-    <w:lsdException w:name="Medium Grid 3 Accent 2" w:uiPriority="69"/>
-    <w:lsdException w:name="Dark List Accent 2" w:uiPriority="70"/>
-    <w:lsdException w:name="Colorful Shading Accent 2" w:uiPriority="71"/>
-    <w:lsdException w:name="Colorful List Accent 2" w:uiPriority="72"/>
-    <w:lsdException w:name="Colorful Grid Accent 2" w:uiPriority="73"/>
-    <w:lsdException w:name="Light Shading Accent 3" w:uiPriority="60"/>
-    <w:lsdException w:name="Light List Accent 3" w:uiPriority="61"/>
-    <w:lsdException w:name="Light Grid Accent 3" w:uiPriority="62"/>
-    <w:lsdException w:name="Medium Shading 1 Accent 3" w:uiPriority="63"/>
-    <w:lsdException w:name="Medium Shading 2 Accent 3" w:uiPriority="64"/>
-    <w:lsdException w:name="Medium List 1 Accent 3" w:uiPriority="65"/>
-    <w:lsdException w:name="Medium List 2 Accent 3" w:uiPriority="66"/>
-    <w:lsdException w:name="Medium Grid 1 Accent 3" w:uiPriority="67"/>
-    <w:lsdException w:name="Medium Grid 2 Accent 3" w:uiPriority="68"/>
-    <w:lsdException w:name="Medium Grid 3 Accent 3" w:uiPriority="69"/>
-    <w:lsdException w:name="Dark List Accent 3" w:uiPriority="70"/>
-    <w:lsdException w:name="Colorful Shading Accent 3" w:uiPriority="71"/>
-    <w:lsdException w:name="Colorful List Accent 3" w:uiPriority="72"/>
-    <w:lsdException w:name="Colorful Grid Accent 3" w:uiPriority="73"/>
-    <w:lsdException w:name="Light Shading Accent 4" w:uiPriority="60"/>
-    <w:lsdException w:name="Light List Accent 4" w:uiPriority="61"/>
-    <w:lsdException w:name="Light Grid Accent 4" w:uiPriority="62"/>
-    <w:lsdException w:name="Medium Shading 1 Accent 4" w:uiPriority="63"/>
-    <w:lsdException w:name="Medium Shading 2 Accent 4" w:uiPriority="64"/>
-    <w:lsdException w:name="Medium List 1 Accent 4" w:uiPriority="65"/>
-    <w:lsdException w:name="Medium List 2 Accent 4" w:uiPriority="66"/>
-    <w:lsdException w:name="Medium Grid 1 Accent 4" w:uiPriority="67"/>
-    <w:lsdException w:name="Medium Grid 2 Accent 4" w:uiPriority="68"/>
-    <w:lsdException w:name="Medium Grid 3 Accent 4" w:uiPriority="69"/>
-    <w:lsdException w:name="Dark List Accent 4" w:uiPriority="70"/>
-    <w:lsdException w:name="Colorful Shading Accent 4" w:uiPriority="71"/>
-    <w:lsdException w:name="Colorful List Accent 4" w:uiPriority="72"/>
-    <w:lsdException w:name="Colorful Grid Accent 4" w:uiPriority="73"/>
-    <w:lsdException w:name="Light Shading Accent 5" w:uiPriority="60"/>
-    <w:lsdException w:name="Light List Accent 5" w:uiPriority="61"/>
-    <w:lsdException w:name="Light Grid Accent 5" w:uiPriority="62"/>
-    <w:lsdException w:name="Medium Shading 1 Accent 5" w:uiPriority="63"/>
-    <w:lsdException w:name="Medium Shading 2 Accent 5" w:uiPriority="64"/>
-    <w:lsdException w:name="Medium List 1 Accent 5" w:uiPriority="65"/>
-    <w:lsdException w:name="Medium List 2 Accent 5" w:uiPriority="66"/>
-    <w:lsdException w:name="Medium Grid 1 Accent 5" w:uiPriority="67"/>
-    <w:lsdException w:name="Medium Grid 2 Accent 5" w:uiPriority="68"/>
-    <w:lsdException w:name="Medium Grid 3 Accent 5" w:uiPriority="69"/>
-    <w:lsdException w:name="Dark List Accent 5" w:uiPriority="70"/>
-    <w:lsdException w:name="Colorful Shading Accent 5" w:uiPriority="71"/>
-    <w:lsdException w:name="Colorful List Accent 5" w:uiPriority="72"/>
-    <w:lsdException w:name="Colorful Grid Accent 5" w:uiPriority="73"/>
-    <w:lsdException w:name="Light Shading Accent 6" w:uiPriority="60"/>
-    <w:lsdException w:name="Light List Accent 6" w:uiPriority="61"/>
-    <w:lsdException w:name="Light Grid Accent 6" w:uiPriority="62"/>
-    <w:lsdException w:name="Medium Shading 1 Accent 6" w:uiPriority="63"/>
-    <w:lsdException w:name="Medium Shading 2 Accent 6" w:uiPriority="64"/>
-    <w:lsdException w:name="Medium List 1 Accent 6" w:uiPriority="65"/>
-    <w:lsdException w:name="Medium List 2 Accent 6" w:uiPriority="66"/>
-    <w:lsdException w:name="Medium Grid 1 Accent 6" w:uiPriority="67"/>
-    <w:lsdException w:name="Medium Grid 2 Accent 6" w:uiPriority="68"/>
-    <w:lsdException w:name="Medium Grid 3 Accent 6" w:uiPriority="69"/>
-    <w:lsdException w:name="Dark List Accent 6" w:uiPriority="70"/>
-    <w:lsdException w:name="Colorful Shading Accent 6" w:uiPriority="71"/>
-    <w:lsdException w:name="Colorful List Accent 6" w:uiPriority="72"/>
-    <w:lsdException w:name="Colorful Grid Accent 6" w:uiPriority="73"/>
-    <w:lsdException w:name="Subtle Emphasis" w:uiPriority="19" w:qFormat="1"/>
-    <w:lsdException w:name="Intense Emphasis" w:uiPriority="21" w:qFormat="1"/>
-    <w:lsdException w:name="Subtle Reference" w:uiPriority="31" w:qFormat="1"/>
-    <w:lsdException w:name="Intense Reference" w:uiPriority="32" w:qFormat="1"/>
-    <w:lsdException w:name="Book Title" w:uiPriority="33" w:qFormat="1"/>
-    <w:lsdException w:name="Bibliography" w:semiHidden="1" w:uiPriority="37" w:unhideWhenUsed="1"/>
-    <w:lsdException w:name="TOC Heading" w:semiHidden="1" w:uiPriority="39" w:unhideWhenUsed="1" w:qFormat="1"/>
-    <w:lsdException w:name="Plain Table 1" w:uiPriority="41"/>
-    <w:lsdException w:name="Plain Table 2" w:uiPriority="42"/>
-    <w:lsdException w:name="Plain Table 3" w:uiPriority="43"/>
-    <w:lsdException w:name="Plain Table 4" w:uiPriority="44"/>
-    <w:lsdException w:name="Plain Table 5" w:uiPriority="45"/>
-    <w:lsdException w:name="Grid Table Light" w:uiPriority="40"/>
-    <w:lsdException w:name="Grid Table 1 Light" w:uiPriority="46"/>
-    <w:lsdException w:name="Grid Table 2" w:uiPriority="47"/>
-    <w:lsdException w:name="Grid Table 3" w:uiPriority="48"/>
-    <w:lsdException w:name="Grid Table 4" w:uiPriority="49"/>
-    <w:lsdException w:name="Grid Table 5 Dark" w:uiPriority="50"/>
-    <w:lsdException w:name="Grid Table 6 Colorful" w:uiPriority="51"/>
-    <w:lsdException w:name="Grid Table 7 Colorful" w:uiPriority="52"/>
-    <w:lsdException w:name="Grid Table 1 Light Accent 1" w:uiPriority="46"/>
-    <w:lsdException w:name="Grid Table 2 Accent 1" w:uiPriority="47"/>
-    <w:lsdException w:name="Grid Table 3 Accent 1" w:uiPriority="48"/>
-    <w:lsdException w:name="Grid Table 4 Accent 1" w:uiPriority="49"/>
-    <w:lsdException w:name="Grid Table 5 Dark Accent 1" w:uiPriority="50"/>
-    <w:lsdException w:name="Grid Table 6 Colorful Accent 1" w:uiPriority="51"/>
-    <w:lsdException w:name="Grid Table 7 Colorful Accent 1" w:uiPriority="52"/>
-    <w:lsdException w:name="Grid Table 1 Light Accent 2" w:uiPriority="46"/>
-    <w:lsdException w:name="Grid Table 2 Accent 2" w:uiPriority="47"/>
-    <w:lsdException w:name="Grid Table 3 Accent 2" w:uiPriority="48"/>
-    <w:lsdException w:name="Grid Table 4 Accent 2" w:uiPriority="49"/>
-    <w:lsdException w:name="Grid Table 5 Dark Accent 2" w:uiPriority="50"/>
-    <w:lsdException w:name="Grid Table 6 Colorful Accent 2" w:uiPriority="51"/>
-    <w:lsdException w:name="Grid Table 7 Colorful Accent 2" w:uiPriority="52"/>
-    <w:lsdException w:name="Grid Table 1 Light Accent 3" w:uiPriority="46"/>
-    <w:lsdException w:name="Grid Table 2 Accent 3" w:uiPriority="47"/>
-    <w:lsdException w:name="Grid Table 3 Accent 3" w:uiPriority="48"/>
-    <w:lsdException w:name="Grid Table 4 Accent 3" w:uiPriority="49"/>
-    <w:lsdException w:name="Grid Table 5 Dark Accent 3" w:uiPriority="50"/>
-    <w:lsdException w:name="Grid Table 6 Colorful Accent 3" w:uiPriority="51"/>
-    <w:lsdException w:name="Grid Table 7 Colorful Accent 3" w:uiPriority="52"/>
-    <w:lsdException w:name="Grid Table 1 Light Accent 4" w:uiPriority="46"/>
-    <w:lsdException w:name="Grid Table 2 Accent 4" w:uiPriority="47"/>
-    <w:lsdException w:name="Grid Table 3 Accent 4" w:uiPriority="48"/>
-    <w:lsdException w:name="Grid Table 4 Accent 4" w:uiPriority="49"/>
-    <w:lsdException w:name="Grid Table 5 Dark Accent 4" w:uiPriority="50"/>
-    <w:lsdException w:name="Grid Table 6 Colorful Accent 4" w:uiPriority="51"/>
-    <w:lsdException w:name="Grid Table 7 Colorful Accent 4" w:uiPriority="52"/>
-    <w:lsdException w:name="Grid Table 1 Light Accent 5" w:uiPriority="46"/>
-    <w:lsdException w:name="Grid Table 2 Accent 5" w:uiPriority="47"/>
-    <w:lsdException w:name="Grid Table 3 Accent 5" w:uiPriority="48"/>
-    <w:lsdException w:name="Grid Table 4 Accent 5" w:uiPriority="49"/>
-    <w:lsdException w:name="Grid Table 5 Dark Accent 5" w:uiPriority="50"/>
-    <w:lsdException w:name="Grid Table 6 Colorful Accent 5" w:uiPriority="51"/>
-    <w:lsdException w:name="Grid Table 7 Colorful Accent 5" w:uiPriority="52"/>
-    <w:lsdException w:name="Grid Table 1 Light Accent 6" w:uiPriority="46"/>
-    <w:lsdException w:name="Grid Table 2 Accent 6" w:uiPriority="47"/>
-    <w:lsdException w:name="Grid Table 3 Accent 6" w:uiPriority="48"/>
-    <w:lsdException w:name="Grid Table 4 Accent 6" w:uiPriority="49"/>
-    <w:lsdException w:name="Grid Table 5 Dark Accent 6" w:uiPriority="50"/>
-    <w:lsdException w:name="Grid Table 6 Colorful Accent 6" w:uiPriority="51"/>
-    <w:lsdException w:name="Grid Table 7 Colorful Accent 6" w:uiPriority="52"/>
-    <w:lsdException w:name="List Table 1 Light" w:uiPriority="46"/>
-    <w:lsdException w:name="List Table 2" w:uiPriority="47"/>
-    <w:lsdException w:name="List Table 3" w:uiPriority="48"/>
-    <w:lsdException w:name="List Table 4" w:uiPriority="49"/>
-    <w:lsdException w:name="List Table 5 Dark" w:uiPriority="50"/>
-    <w:lsdException w:name="List Table 6 Colorful" w:uiPriority="51"/>
-    <w:lsdException w:name="List Table 7 Colorful" w:uiPriority="52"/>
-    <w:lsdException w:name="List Table 1 Light Accent 1" w:uiPriority="46"/>
-    <w:lsdException w:name="List Table 2 Accent 1" w:uiPriority="47"/>
-    <w:lsdException w:name="List Table 3 Accent 1" w:uiPriority="48"/>
-    <w:lsdException w:name="List Table 4 Accent 1" w:uiPriority="49"/>
-    <w:lsdException w:name="List Table 5 Dark Accent 1" w:uiPriority="50"/>
-    <w:lsdException w:name="List Table 6 Colorful Accent 1" w:uiPriority="51"/>
-    <w:lsdException w:name="List Table 7 Colorful Accent 1" w:uiPriority="52"/>
-    <w:lsdException w:name="List Table 1 Light Accent 2" w:uiPriority="46"/>
-    <w:lsdException w:name="List Table 2 Accent 2" w:uiPriority="47"/>
-    <w:lsdException w:name="List Table 3 Accent 2" w:uiPriority="48"/>
-    <w:lsdException w:name="List Table 4 Accent 2" w:uiPriority="49"/>
-    <w:lsdException w:name="List Table 5 Dark Accent 2" w:uiPriority="50"/>
-    <w:lsdException w:name="List Table 6 Colorful Accent 2" w:uiPriority="51"/>
-    <w:lsdException w:name="List Table 7 Colorful Accent 2" w:uiPriority="52"/>
-    <w:lsdException w:name="List Table 1 Light Accent 3" w:uiPriority="46"/>
-    <w:lsdException w:name="List Table 2 Accent 3" w:uiPriority="47"/>
-    <w:lsdException w:name="List Table 3 Accent 3" w:uiPriority="48"/>
-    <w:lsdException w:name="List Table 4 Accent 3" w:uiPriority="49"/>
-    <w:lsdException w:name="List Table 5 Dark Accent 3" w:uiPriority="50"/>
-    <w:lsdException w:name="List Table 6 Colorful Accent 3" w:uiPriority="51"/>
-    <w:lsdException w:name="List Table 7 Colorful Accent 3" w:uiPriority="52"/>
-    <w:lsdException w:name="List Table 1 Light Accent 4" w:uiPriority="46"/>
-    <w:lsdException w:name="List Table 2 Accent 4" w:uiPriority="47"/>
-    <w:lsdException w:name="List Table 3 Accent 4" w:uiPriority="48"/>
-    <w:lsdException w:name="List Table 4 Accent 4" w:uiPriority="49"/>
-    <w:lsdException w:name="List Table 5 Dark Accent 4" w:uiPriority="50"/>
-    <w:lsdException w:name="List Table 6 Colorful Accent 4" w:uiPriority="51"/>
-    <w:lsdException w:name="List Table 7 Colorful Accent 4" w:uiPriority="52"/>
-    <w:lsdException w:name="List Table 1 Light Accent 5" w:uiPriority="46"/>
-    <w:lsdException w:name="List Table 2 Accent 5" w:uiPriority="47"/>
-    <w:lsdException w:name="List Table 3 Accent 5" w:uiPriority="48"/>
-    <w:lsdException w:name="List Table 4 Accent 5" w:uiPriority="49"/>
-    <w:lsdException w:name="List Table 5 Dark Accent 5" w:uiPriority="50"/>
-    <w:lsdException w:name="List Table 6 Colorful Accent 5" w:uiPriority="51"/>
-    <w:lsdException w:name="List Table 7 Colorful Accent 5" w:uiPriority="52"/>
-    <w:lsdException w:name="List Table 1 Light Accent 6" w:uiPriority="46"/>
-    <w:lsdException w:name="List Table 2 Accent 6" w:uiPriority="47"/>
-    <w:lsdException w:name="List Table 3 Accent 6" w:uiPriority="48"/>
-    <w:lsdException w:name="List Table 4 Accent 6" w:uiPriority="49"/>
-    <w:lsdException w:name="List Table 5 Dark Accent 6" w:uiPriority="50"/>
-    <w:lsdException w:name="List Table 6 Colorful Accent 6" w:uiPriority="51"/>
-    <w:lsdException w:name="List Table 7 Colorful Accent 6" w:uiPriority="52"/>
+  <w:latentStyles w:defLockedState="0" w:defUIPriority="99" w:defSemiHidden="1" w:defUnhideWhenUsed="1" w:defQFormat="0" w:count="267">
+    <w:lsdException w:name="Normal" w:semiHidden="0" w:uiPriority="0" w:unhideWhenUsed="0" w:qFormat="1"/>
+    <w:lsdException w:name="heading 1" w:semiHidden="0" w:uiPriority="9" w:unhideWhenUsed="0" w:qFormat="1"/>
+    <w:lsdException w:name="heading 2" w:uiPriority="9" w:qFormat="1"/>
+    <w:lsdException w:name="heading 3" w:uiPriority="9" w:qFormat="1"/>
+    <w:lsdException w:name="heading 4" w:uiPriority="9" w:qFormat="1"/>
+    <w:lsdException w:name="heading 5" w:uiPriority="9" w:qFormat="1"/>
+    <w:lsdException w:name="heading 6" w:uiPriority="9" w:qFormat="1"/>
+    <w:lsdException w:name="heading 7" w:uiPriority="9" w:qFormat="1"/>
+    <w:lsdException w:name="heading 8" w:uiPriority="9" w:qFormat="1"/>
+    <w:lsdException w:name="heading 9" w:uiPriority="9" w:qFormat="1"/>
+    <w:lsdException w:name="toc 1" w:uiPriority="39"/>
+    <w:lsdException w:name="toc 2" w:uiPriority="39"/>
+    <w:lsdException w:name="toc 3" w:uiPriority="39"/>
+    <w:lsdException w:name="toc 4" w:uiPriority="39"/>
+    <w:lsdException w:name="toc 5" w:uiPriority="39"/>
+    <w:lsdException w:name="toc 6" w:uiPriority="39"/>
+    <w:lsdException w:name="toc 7" w:uiPriority="39"/>
+    <w:lsdException w:name="toc 8" w:uiPriority="39"/>
+    <w:lsdException w:name="toc 9" w:uiPriority="39"/>
+    <w:lsdException w:name="caption" w:uiPriority="35" w:qFormat="1"/>
+    <w:lsdException w:name="Title" w:semiHidden="0" w:uiPriority="10" w:unhideWhenUsed="0" w:qFormat="1"/>
+    <w:lsdException w:name="Default Paragraph Font" w:uiPriority="1"/>
+    <w:lsdException w:name="Subtitle" w:semiHidden="0" w:uiPriority="11" w:unhideWhenUsed="0" w:qFormat="1"/>
+    <w:lsdException w:name="Strong" w:semiHidden="0" w:uiPriority="22" w:unhideWhenUsed="0" w:qFormat="1"/>
+    <w:lsdException w:name="Emphasis" w:semiHidden="0" w:uiPriority="20" w:unhideWhenUsed="0" w:qFormat="1"/>
+    <w:lsdException w:name="Table Grid" w:semiHidden="0" w:uiPriority="59" w:unhideWhenUsed="0"/>
+    <w:lsdException w:name="Placeholder Text" w:unhideWhenUsed="0"/>
+    <w:lsdException w:name="No Spacing" w:semiHidden="0" w:uiPriority="1" w:unhideWhenUsed="0" w:qFormat="1"/>
+    <w:lsdException w:name="Light Shading" w:semiHidden="0" w:uiPriority="60" w:unhideWhenUsed="0"/>
+    <w:lsdException w:name="Light List" w:semiHidden="0" w:uiPriority="61" w:unhideWhenUsed="0"/>
+    <w:lsdException w:name="Light Grid" w:semiHidden="0" w:uiPriority="62" w:unhideWhenUsed="0"/>
+    <w:lsdException w:name="Medium Shading 1" w:semiHidden="0" w:uiPriority="63" w:unhideWhenUsed="0"/>
+    <w:lsdException w:name="Medium Shading 2" w:semiHidden="0" w:uiPriority="64" w:unhideWhenUsed="0"/>
+    <w:lsdException w:name="Medium List 1" w:semiHidden="0" w:uiPriority="65" w:unhideWhenUsed="0"/>
+    <w:lsdException w:name="Medium List 2" w:semiHidden="0" w:uiPriority="66" w:unhideWhenUsed="0"/>
+    <w:lsdException w:name="Medium Grid 1" w:semiHidden="0" w:uiPriority="67" w:unhideWhenUsed="0"/>
+    <w:lsdException w:name="Medium Grid 2" w:semiHidden="0" w:uiPriority="68" w:unhideWhenUsed="0"/>
+    <w:lsdException w:name="Medium Grid 3" w:semiHidden="0" w:uiPriority="69" w:unhideWhenUsed="0"/>
+    <w:lsdException w:name="Dark List" w:semiHidden="0" w:uiPriority="70" w:unhideWhenUsed="0"/>
+    <w:lsdException w:name="Colorful Shading" w:semiHidden="0" w:uiPriority="71" w:unhideWhenUsed="0"/>
+    <w:lsdException w:name="Colorful List" w:semiHidden="0" w:uiPriority="72" w:unhideWhenUsed="0"/>
+    <w:lsdException w:name="Colorful Grid" w:semiHidden="0" w:uiPriority="73" w:unhideWhenUsed="0"/>
+    <w:lsdException w:name="Light Shading Accent 1" w:semiHidden="0" w:uiPriority="60" w:unhideWhenUsed="0"/>
+    <w:lsdException w:name="Light List Accent 1" w:semiHidden="0" w:uiPriority="61" w:unhideWhenUsed="0"/>
+    <w:lsdException w:name="Light Grid Accent 1" w:semiHidden="0" w:uiPriority="62" w:unhideWhenUsed="0"/>
+    <w:lsdException w:name="Medium Shading 1 Accent 1" w:semiHidden="0" w:uiPriority="63" w:unhideWhenUsed="0"/>
+    <w:lsdException w:name="Medium Shading 2 Accent 1" w:semiHidden="0" w:uiPriority="64" w:unhideWhenUsed="0"/>
+    <w:lsdException w:name="Medium List 1 Accent 1" w:semiHidden="0" w:uiPriority="65" w:unhideWhenUsed="0"/>
+    <w:lsdException w:name="Revision" w:unhideWhenUsed="0"/>
+    <w:lsdException w:name="List Paragraph" w:semiHidden="0" w:uiPriority="34" w:unhideWhenUsed="0" w:qFormat="1"/>
+    <w:lsdException w:name="Quote" w:semiHidden="0" w:uiPriority="29" w:unhideWhenUsed="0" w:qFormat="1"/>
+    <w:lsdException w:name="Intense Quote" w:semiHidden="0" w:uiPriority="30" w:unhideWhenUsed="0" w:qFormat="1"/>
+    <w:lsdException w:name="Medium List 2 Accent 1" w:semiHidden="0" w:uiPriority="66" w:unhideWhenUsed="0"/>
+    <w:lsdException w:name="Medium Grid 1 Accent 1" w:semiHidden="0" w:uiPriority="67" w:unhideWhenUsed="0"/>
+    <w:lsdException w:name="Medium Grid 2 Accent 1" w:semiHidden="0" w:uiPriority="68" w:unhideWhenUsed="0"/>
+    <w:lsdException w:name="Medium Grid 3 Accent 1" w:semiHidden="0" w:uiPriority="69" w:unhideWhenUsed="0"/>
+    <w:lsdException w:name="Dark List Accent 1" w:semiHidden="0" w:uiPriority="70" w:unhideWhenUsed="0"/>
+    <w:lsdException w:name="Colorful Shading Accent 1" w:semiHidden="0" w:uiPriority="71" w:unhideWhenUsed="0"/>
+    <w:lsdException w:name="Colorful List Accent 1" w:semiHidden="0" w:uiPriority="72" w:unhideWhenUsed="0"/>
+    <w:lsdException w:name="Colorful Grid Accent 1" w:semiHidden="0" w:uiPriority="73" w:unhideWhenUsed="0"/>
+    <w:lsdException w:name="Light Shading Accent 2" w:semiHidden="0" w:uiPriority="60" w:unhideWhenUsed="0"/>
+    <w:lsdException w:name="Light List Accent 2" w:semiHidden="0" w:uiPriority="61" w:unhideWhenUsed="0"/>
+    <w:lsdException w:name="Light Grid Accent 2" w:semiHidden="0" w:uiPriority="62" w:unhideWhenUsed="0"/>
+    <w:lsdException w:name="Medium Shading 1 Accent 2" w:semiHidden="0" w:uiPriority="63" w:unhideWhenUsed="0"/>
+    <w:lsdException w:name="Medium Shading 2 Accent 2" w:semiHidden="0" w:uiPriority="64" w:unhideWhenUsed="0"/>
+    <w:lsdException w:name="Medium List 1 Accent 2" w:semiHidden="0" w:uiPriority="65" w:unhideWhenUsed="0"/>
+    <w:lsdException w:name="Medium List 2 Accent 2" w:semiHidden="0" w:uiPriority="66" w:unhideWhenUsed="0"/>
+    <w:lsdException w:name="Medium Grid 1 Accent 2" w:semiHidden="0" w:uiPriority="67" w:unhideWhenUsed="0"/>
+    <w:lsdException w:name="Medium Grid 2 Accent 2" w:semiHidden="0" w:uiPriority="68" w:unhideWhenUsed="0"/>
+    <w:lsdException w:name="Medium Grid 3 Accent 2" w:semiHidden="0" w:uiPriority="69" w:unhideWhenUsed="0"/>
+    <w:lsdException w:name="Dark List Accent 2" w:semiHidden="0" w:uiPriority="70" w:unhideWhenUsed="0"/>
+    <w:lsdException w:name="Colorful Shading Accent 2" w:semiHidden="0" w:uiPriority="71" w:unhideWhenUsed="0"/>
+    <w:lsdException w:name="Colorful List Accent 2" w:semiHidden="0" w:uiPriority="72" w:unhideWhenUsed="0"/>
+    <w:lsdException w:name="Colorful Grid Accent 2" w:semiHidden="0" w:uiPriority="73" w:unhideWhenUsed="0"/>
+    <w:lsdException w:name="Light Shading Accent 3" w:semiHidden="0" w:uiPriority="60" w:unhideWhenUsed="0"/>
+    <w:lsdException w:name="Light List Accent 3" w:semiHidden="0" w:uiPriority="61" w:unhideWhenUsed="0"/>
+    <w:lsdException w:name="Light Grid Accent 3" w:semiHidden="0" w:uiPriority="62" w:unhideWhenUsed="0"/>
+    <w:lsdException w:name="Medium Shading 1 Accent 3" w:semiHidden="0" w:uiPriority="63" w:unhideWhenUsed="0"/>
+    <w:lsdException w:name="Medium Shading 2 Accent 3" w:semiHidden="0" w:uiPriority="64" w:unhideWhenUsed="0"/>
+    <w:lsdException w:name="Medium List 1 Accent 3" w:semiHidden="0" w:uiPriority="65" w:unhideWhenUsed="0"/>
+    <w:lsdException w:name="Medium List 2 Accent 3" w:semiHidden="0" w:uiPriority="66" w:unhideWhenUsed="0"/>
+    <w:lsdException w:name="Medium Grid 1 Accent 3" w:semiHidden="0" w:uiPriority="67" w:unhideWhenUsed="0"/>
+    <w:lsdException w:name="Medium Grid 2 Accent 3" w:semiHidden="0" w:uiPriority="68" w:unhideWhenUsed="0"/>
+    <w:lsdException w:name="Medium Grid 3 Accent 3" w:semiHidden="0" w:uiPriority="69" w:unhideWhenUsed="0"/>
+    <w:lsdException w:name="Dark List Accent 3" w:semiHidden="0" w:uiPriority="70" w:unhideWhenUsed="0"/>
+    <w:lsdException w:name="Colorful Shading Accent 3" w:semiHidden="0" w:uiPriority="71" w:unhideWhenUsed="0"/>
+    <w:lsdException w:name="Colorful List Accent 3" w:semiHidden="0" w:uiPriority="72" w:unhideWhenUsed="0"/>
+    <w:lsdException w:name="Colorful Grid Accent 3" w:semiHidden="0" w:uiPriority="73" w:unhideWhenUsed="0"/>
+    <w:lsdException w:name="Light Shading Accent 4" w:semiHidden="0" w:uiPriority="60" w:unhideWhenUsed="0"/>
+    <w:lsdException w:name="Light List Accent 4" w:semiHidden="0" w:uiPriority="61" w:unhideWhenUsed="0"/>
+    <w:lsdException w:name="Light Grid Accent 4" w:semiHidden="0" w:uiPriority="62" w:unhideWhenUsed="0"/>
+    <w:lsdException w:name="Medium Shading 1 Accent 4" w:semiHidden="0" w:uiPriority="63" w:unhideWhenUsed="0"/>
+    <w:lsdException w:name="Medium Shading 2 Accent 4" w:semiHidden="0" w:uiPriority="64" w:unhideWhenUsed="0"/>
+    <w:lsdException w:name="Medium List 1 Accent 4" w:semiHidden="0" w:uiPriority="65" w:unhideWhenUsed="0"/>
+    <w:lsdException w:name="Medium List 2 Accent 4" w:semiHidden="0" w:uiPriority="66" w:unhideWhenUsed="0"/>
+    <w:lsdException w:name="Medium Grid 1 Accent 4" w:semiHidden="0" w:uiPriority="67" w:unhideWhenUsed="0"/>
+    <w:lsdException w:name="Medium Grid 2 Accent 4" w:semiHidden="0" w:uiPriority="68" w:unhideWhenUsed="0"/>
+    <w:lsdException w:name="Medium Grid 3 Accent 4" w:semiHidden="0" w:uiPriority="69" w:unhideWhenUsed="0"/>
+    <w:lsdException w:name="Dark List Accent 4" w:semiHidden="0" w:uiPriority="70" w:unhideWhenUsed="0"/>
+    <w:lsdException w:name="Colorful Shading Accent 4" w:semiHidden="0" w:uiPriority="71" w:unhideWhenUsed="0"/>
+    <w:lsdException w:name="Colorful List Accent 4" w:semiHidden="0" w:uiPriority="72" w:unhideWhenUsed="0"/>
+    <w:lsdException w:name="Colorful Grid Accent 4" w:semiHidden="0" w:uiPriority="73" w:unhideWhenUsed="0"/>
+    <w:lsdException w:name="Light Shading Accent 5" w:semiHidden="0" w:uiPriority="60" w:unhideWhenUsed="0"/>
+    <w:lsdException w:name="Light List Accent 5" w:semiHidden="0" w:uiPriority="61" w:unhideWhenUsed="0"/>
+    <w:lsdException w:name="Light Grid Accent 5" w:semiHidden="0" w:uiPriority="62" w:unhideWhenUsed="0"/>
+    <w:lsdException w:name="Medium Shading 1 Accent 5" w:semiHidden="0" w:uiPriority="63" w:unhideWhenUsed="0"/>
+    <w:lsdException w:name="Medium Shading 2 Accent 5" w:semiHidden="0" w:uiPriority="64" w:unhideWhenUsed="0"/>
+    <w:lsdException w:name="Medium List 1 Accent 5" w:semiHidden="0" w:uiPriority="65" w:unhideWhenUsed="0"/>
+    <w:lsdException w:name="Medium List 2 Accent 5" w:semiHidden="0" w:uiPriority="66" w:unhideWhenUsed="0"/>
+    <w:lsdException w:name="Medium Grid 1 Accent 5" w:semiHidden="0" w:uiPriority="67" w:unhideWhenUsed="0"/>
+    <w:lsdException w:name="Medium Grid 2 Accent 5" w:semiHidden="0" w:uiPriority="68" w:unhideWhenUsed="0"/>
+    <w:lsdException w:name="Medium Grid 3 Accent 5" w:semiHidden="0" w:uiPriority="69" w:unhideWhenUsed="0"/>
+    <w:lsdException w:name="Dark List Accent 5" w:semiHidden="0" w:uiPriority="70" w:unhideWhenUsed="0"/>
+    <w:lsdException w:name="Colorful Shading Accent 5" w:semiHidden="0" w:uiPriority="71" w:unhideWhenUsed="0"/>
+    <w:lsdException w:name="Colorful List Accent 5" w:semiHidden="0" w:uiPriority="72" w:unhideWhenUsed="0"/>
+    <w:lsdException w:name="Colorful Grid Accent 5" w:semiHidden="0" w:uiPriority="73" w:unhideWhenUsed="0"/>
+    <w:lsdException w:name="Light Shading Accent 6" w:semiHidden="0" w:uiPriority="60" w:unhideWhenUsed="0"/>
+    <w:lsdException w:name="Light List Accent 6" w:semiHidden="0" w:uiPriority="61" w:unhideWhenUsed="0"/>
+    <w:lsdException w:name="Light Grid Accent 6" w:semiHidden="0" w:uiPriority="62" w:unhideWhenUsed="0"/>
+    <w:lsdException w:name="Medium Shading 1 Accent 6" w:semiHidden="0" w:uiPriority="63" w:unhideWhenUsed="0"/>
+    <w:lsdException w:name="Medium Shading 2 Accent 6" w:semiHidden="0" w:uiPriority="64" w:unhideWhenUsed="0"/>
+    <w:lsdException w:name="Medium List 1 Accent 6" w:semiHidden="0" w:uiPriority="65" w:unhideWhenUsed="0"/>
+    <w:lsdException w:name="Medium List 2 Accent 6" w:semiHidden="0" w:uiPriority="66" w:unhideWhenUsed="0"/>
+    <w:lsdException w:name="Medium Grid 1 Accent 6" w:semiHidden="0" w:uiPriority="67" w:unhideWhenUsed="0"/>
+    <w:lsdException w:name="Medium Grid 2 Accent 6" w:semiHidden="0" w:uiPriority="68" w:unhideWhenUsed="0"/>
+    <w:lsdException w:name="Medium Grid 3 Accent 6" w:semiHidden="0" w:uiPriority="69" w:unhideWhenUsed="0"/>
+    <w:lsdException w:name="Dark List Accent 6" w:semiHidden="0" w:uiPriority="70" w:unhideWhenUsed="0"/>
+    <w:lsdException w:name="Colorful Shading Accent 6" w:semiHidden="0" w:uiPriority="71" w:unhideWhenUsed="0"/>
+    <w:lsdException w:name="Colorful List Accent 6" w:semiHidden="0" w:uiPriority="72" w:unhideWhenUsed="0"/>
+    <w:lsdException w:name="Colorful Grid Accent 6" w:semiHidden="0" w:uiPriority="73" w:unhideWhenUsed="0"/>
+    <w:lsdException w:name="Subtle Emphasis" w:semiHidden="0" w:uiPriority="19" w:unhideWhenUsed="0" w:qFormat="1"/>
+    <w:lsdException w:name="Intense Emphasis" w:semiHidden="0" w:uiPriority="21" w:unhideWhenUsed="0" w:qFormat="1"/>
+    <w:lsdException w:name="Subtle Reference" w:semiHidden="0" w:uiPriority="31" w:unhideWhenUsed="0" w:qFormat="1"/>
+    <w:lsdException w:name="Intense Reference" w:semiHidden="0" w:uiPriority="32" w:unhideWhenUsed="0" w:qFormat="1"/>
+    <w:lsdException w:name="Book Title" w:semiHidden="0" w:uiPriority="33" w:unhideWhenUsed="0" w:qFormat="1"/>
+    <w:lsdException w:name="Bibliography" w:uiPriority="37"/>
+    <w:lsdException w:name="TOC Heading" w:uiPriority="39" w:qFormat="1"/>
+  </w:latentStyles>
+  <w:style w:type="paragraph" w:default="1" w:styleId="Normal">
+    <w:name w:val="Normal"/>
+    <w:qFormat/>
+  </w:style>
+  <w:style w:type="character" w:default="1" w:styleId="DefaultParagraphFont">
+    <w:name w:val="Default Paragraph Font"/>
+    <w:uiPriority w:val="1"/>
+    <w:semiHidden/>
+    <w:unhideWhenUsed/>
+  </w:style>
+  <w:style w:type="table" w:default="1" w:styleId="TableNormal">
+    <w:name w:val="Normal Table"/>
+    <w:uiPriority w:val="99"/>
+    <w:semiHidden/>
+    <w:unhideWhenUsed/>
+    <w:tblPr>
+      <w:tblInd w:w="0" w:type="dxa"/>
+      <w:tblCellMar>
+        <w:top w:w="0" w:type="dxa"/>
+        <w:left w:w="108" w:type="dxa"/>
+        <w:bottom w:w="0" w:type="dxa"/>
+        <w:right w:w="108" w:type="dxa"/>
+      </w:tblCellMar>
+    </w:tblPr>
+  </w:style>
+  <w:style w:type="numbering" w:default="1" w:styleId="NoList">
+    <w:name w:val="No List"/>
+    <w:uiPriority w:val="99"/>
+    <w:semiHidden/>
+    <w:unhideWhenUsed/>
+  </w:style>
+  <w:style w:type="paragraph" w:styleId="ListParagraph">
+    <w:name w:val="List Paragraph"/>
+    <w:basedOn w:val="Normal"/>
+    <w:uiPriority w:val="34"/>
+    <w:qFormat/>
+    <w:rsid w:val="008E2FC2"/>
+    <w:pPr>
+      <w:ind w:left="720"/>
+      <w:contextualSpacing/>
+    </w:pPr>
+  </w:style>
+  <w:style w:type="table" w:styleId="TableGrid">
+    <w:name w:val="Table Grid"/>
+    <w:basedOn w:val="TableNormal"/>
+    <w:uiPriority w:val="59"/>
+    <w:rsid w:val="00AF334B"/>
+    <w:pPr>
+      <w:spacing w:after="0" w:line="240" w:lineRule="auto"/>
+    </w:pPr>
+    <w:tblPr>
+      <w:tblInd w:w="0" w:type="dxa"/>
+      <w:tblBorders>
+        <w:top w:val="single" w:sz="4" w:space="0" w:color="auto"/>
+        <w:left w:val="single" w:sz="4" w:space="0" w:color="auto"/>
+        <w:bottom w:val="single" w:sz="4" w:space="0" w:color="auto"/>
+        <w:right w:val="single" w:sz="4" w:space="0" w:color="auto"/>
+        <w:insideH w:val="single" w:sz="4" w:space="0" w:color="auto"/>
+        <w:insideV w:val="single" w:sz="4" w:space="0" w:color="auto"/>
+      </w:tblBorders>
+      <w:tblCellMar>
+        <w:top w:w="0" w:type="dxa"/>
+        <w:left w:w="108" w:type="dxa"/>
+        <w:bottom w:w="0" w:type="dxa"/>
+        <w:right w:w="108" w:type="dxa"/>
+      </w:tblCellMar>
+    </w:tblPr>
+  </w:style>
+</w:styles>
+</file>
+
+<file path=word/stylesWithEffects.xml><?xml version="1.0" encoding="utf-8"?>
+<w:styles xmlns:wpc="http://schemas.microsoft.com/office/word/2010/wordprocessingCanvas" xmlns:mc="http://schemas.openxmlformats.org/markup-compatibility/2006" xmlns:o="urn:schemas-microsoft-com:office:office" xmlns:r="http://schemas.openxmlformats.org/officeDocument/2006/relationships" xmlns:m="http://schemas.openxmlformats.org/officeDocument/2006/math" xmlns:v="urn:schemas-microsoft-com:vml" xmlns:wp14="http://schemas.microsoft.com/office/word/2010/wordprocessingDrawing" xmlns:wp="http://schemas.openxmlformats.org/drawingml/2006/wordprocessingDrawing" xmlns:w10="urn:schemas-microsoft-com:office:word" xmlns:w="http://schemas.openxmlformats.org/wordprocessingml/2006/main" xmlns:w14="http://schemas.microsoft.com/office/word/2010/wordml" xmlns:wpg="http://schemas.microsoft.com/office/word/2010/wordprocessingGroup" xmlns:wpi="http://schemas.microsoft.com/office/word/2010/wordprocessingInk" xmlns:wne="http://schemas.microsoft.com/office/word/2006/wordml" xmlns:wps="http://schemas.microsoft.com/office/word/2010/wordprocessingShape" mc:Ignorable="w14 wp14">
+  <w:docDefaults>
+    <w:rPrDefault>
+      <w:rPr>
+        <w:rFonts w:asciiTheme="minorHAnsi" w:eastAsiaTheme="minorHAnsi" w:hAnsiTheme="minorHAnsi" w:cstheme="minorBidi"/>
+        <w:sz w:val="22"/>
+        <w:szCs w:val="22"/>
+        <w:lang w:val="bg-BG" w:eastAsia="en-US" w:bidi="ar-SA"/>
+      </w:rPr>
+    </w:rPrDefault>
+    <w:pPrDefault>
+      <w:pPr>
+        <w:spacing w:after="200" w:line="276" w:lineRule="auto"/>
+      </w:pPr>
+    </w:pPrDefault>
+  </w:docDefaults>
+  <w:latentStyles w:defLockedState="0" w:defUIPriority="99" w:defSemiHidden="1" w:defUnhideWhenUsed="1" w:defQFormat="0" w:count="267">
+    <w:lsdException w:name="Normal" w:semiHidden="0" w:uiPriority="0" w:unhideWhenUsed="0" w:qFormat="1"/>
+    <w:lsdException w:name="heading 1" w:semiHidden="0" w:uiPriority="9" w:unhideWhenUsed="0" w:qFormat="1"/>
+    <w:lsdException w:name="heading 2" w:uiPriority="9" w:qFormat="1"/>
+    <w:lsdException w:name="heading 3" w:uiPriority="9" w:qFormat="1"/>
+    <w:lsdException w:name="heading 4" w:uiPriority="9" w:qFormat="1"/>
+    <w:lsdException w:name="heading 5" w:uiPriority="9" w:qFormat="1"/>
+    <w:lsdException w:name="heading 6" w:uiPriority="9" w:qFormat="1"/>
+    <w:lsdException w:name="heading 7" w:uiPriority="9" w:qFormat="1"/>
+    <w:lsdException w:name="heading 8" w:uiPriority="9" w:qFormat="1"/>
+    <w:lsdException w:name="heading 9" w:uiPriority="9" w:qFormat="1"/>
+    <w:lsdException w:name="toc 1" w:uiPriority="39"/>
+    <w:lsdException w:name="toc 2" w:uiPriority="39"/>
+    <w:lsdException w:name="toc 3" w:uiPriority="39"/>
+    <w:lsdException w:name="toc 4" w:uiPriority="39"/>
+    <w:lsdException w:name="toc 5" w:uiPriority="39"/>
+    <w:lsdException w:name="toc 6" w:uiPriority="39"/>
+    <w:lsdException w:name="toc 7" w:uiPriority="39"/>
+    <w:lsdException w:name="toc 8" w:uiPriority="39"/>
+    <w:lsdException w:name="toc 9" w:uiPriority="39"/>
+    <w:lsdException w:name="caption" w:uiPriority="35" w:qFormat="1"/>
+    <w:lsdException w:name="Title" w:semiHidden="0" w:uiPriority="10" w:unhideWhenUsed="0" w:qFormat="1"/>
+    <w:lsdException w:name="Default Paragraph Font" w:uiPriority="1"/>
+    <w:lsdException w:name="Subtitle" w:semiHidden="0" w:uiPriority="11" w:unhideWhenUsed="0" w:qFormat="1"/>
+    <w:lsdException w:name="Strong" w:semiHidden="0" w:uiPriority="22" w:unhideWhenUsed="0" w:qFormat="1"/>
+    <w:lsdException w:name="Emphasis" w:semiHidden="0" w:uiPriority="20" w:unhideWhenUsed="0" w:qFormat="1"/>
+    <w:lsdException w:name="Table Grid" w:semiHidden="0" w:uiPriority="59" w:unhideWhenUsed="0"/>
+    <w:lsdException w:name="Placeholder Text" w:unhideWhenUsed="0"/>
+    <w:lsdException w:name="No Spacing" w:semiHidden="0" w:uiPriority="1" w:unhideWhenUsed="0" w:qFormat="1"/>
+    <w:lsdException w:name="Light Shading" w:semiHidden="0" w:uiPriority="60" w:unhideWhenUsed="0"/>
+    <w:lsdException w:name="Light List" w:semiHidden="0" w:uiPriority="61" w:unhideWhenUsed="0"/>
+    <w:lsdException w:name="Light Grid" w:semiHidden="0" w:uiPriority="62" w:unhideWhenUsed="0"/>
+    <w:lsdException w:name="Medium Shading 1" w:semiHidden="0" w:uiPriority="63" w:unhideWhenUsed="0"/>
+    <w:lsdException w:name="Medium Shading 2" w:semiHidden="0" w:uiPriority="64" w:unhideWhenUsed="0"/>
+    <w:lsdException w:name="Medium List 1" w:semiHidden="0" w:uiPriority="65" w:unhideWhenUsed="0"/>
+    <w:lsdException w:name="Medium List 2" w:semiHidden="0" w:uiPriority="66" w:unhideWhenUsed="0"/>
+    <w:lsdException w:name="Medium Grid 1" w:semiHidden="0" w:uiPriority="67" w:unhideWhenUsed="0"/>
+    <w:lsdException w:name="Medium Grid 2" w:semiHidden="0" w:uiPriority="68" w:unhideWhenUsed="0"/>
+    <w:lsdException w:name="Medium Grid 3" w:semiHidden="0" w:uiPriority="69" w:unhideWhenUsed="0"/>
+    <w:lsdException w:name="Dark List" w:semiHidden="0" w:uiPriority="70" w:unhideWhenUsed="0"/>
+    <w:lsdException w:name="Colorful Shading" w:semiHidden="0" w:uiPriority="71" w:unhideWhenUsed="0"/>
+    <w:lsdException w:name="Colorful List" w:semiHidden="0" w:uiPriority="72" w:unhideWhenUsed="0"/>
+    <w:lsdException w:name="Colorful Grid" w:semiHidden="0" w:uiPriority="73" w:unhideWhenUsed="0"/>
+    <w:lsdException w:name="Light Shading Accent 1" w:semiHidden="0" w:uiPriority="60" w:unhideWhenUsed="0"/>
+    <w:lsdException w:name="Light List Accent 1" w:semiHidden="0" w:uiPriority="61" w:unhideWhenUsed="0"/>
+    <w:lsdException w:name="Light Grid Accent 1" w:semiHidden="0" w:uiPriority="62" w:unhideWhenUsed="0"/>
+    <w:lsdException w:name="Medium Shading 1 Accent 1" w:semiHidden="0" w:uiPriority="63" w:unhideWhenUsed="0"/>
+    <w:lsdException w:name="Medium Shading 2 Accent 1" w:semiHidden="0" w:uiPriority="64" w:unhideWhenUsed="0"/>
+    <w:lsdException w:name="Medium List 1 Accent 1" w:semiHidden="0" w:uiPriority="65" w:unhideWhenUsed="0"/>
+    <w:lsdException w:name="Revision" w:unhideWhenUsed="0"/>
+    <w:lsdException w:name="List Paragraph" w:semiHidden="0" w:uiPriority="34" w:unhideWhenUsed="0" w:qFormat="1"/>
+    <w:lsdException w:name="Quote" w:semiHidden="0" w:uiPriority="29" w:unhideWhenUsed="0" w:qFormat="1"/>
+    <w:lsdException w:name="Intense Quote" w:semiHidden="0" w:uiPriority="30" w:unhideWhenUsed="0" w:qFormat="1"/>
+    <w:lsdException w:name="Medium List 2 Accent 1" w:semiHidden="0" w:uiPriority="66" w:unhideWhenUsed="0"/>
+    <w:lsdException w:name="Medium Grid 1 Accent 1" w:semiHidden="0" w:uiPriority="67" w:unhideWhenUsed="0"/>
+    <w:lsdException w:name="Medium Grid 2 Accent 1" w:semiHidden="0" w:uiPriority="68" w:unhideWhenUsed="0"/>
+    <w:lsdException w:name="Medium Grid 3 Accent 1" w:semiHidden="0" w:uiPriority="69" w:unhideWhenUsed="0"/>
+    <w:lsdException w:name="Dark List Accent 1" w:semiHidden="0" w:uiPriority="70" w:unhideWhenUsed="0"/>
+    <w:lsdException w:name="Colorful Shading Accent 1" w:semiHidden="0" w:uiPriority="71" w:unhideWhenUsed="0"/>
+    <w:lsdException w:name="Colorful List Accent 1" w:semiHidden="0" w:uiPriority="72" w:unhideWhenUsed="0"/>
+    <w:lsdException w:name="Colorful Grid Accent 1" w:semiHidden="0" w:uiPriority="73" w:unhideWhenUsed="0"/>
+    <w:lsdException w:name="Light Shading Accent 2" w:semiHidden="0" w:uiPriority="60" w:unhideWhenUsed="0"/>
+    <w:lsdException w:name="Light List Accent 2" w:semiHidden="0" w:uiPriority="61" w:unhideWhenUsed="0"/>
+    <w:lsdException w:name="Light Grid Accent 2" w:semiHidden="0" w:uiPriority="62" w:unhideWhenUsed="0"/>
+    <w:lsdException w:name="Medium Shading 1 Accent 2" w:semiHidden="0" w:uiPriority="63" w:unhideWhenUsed="0"/>
+    <w:lsdException w:name="Medium Shading 2 Accent 2" w:semiHidden="0" w:uiPriority="64" w:unhideWhenUsed="0"/>
+    <w:lsdException w:name="Medium List 1 Accent 2" w:semiHidden="0" w:uiPriority="65" w:unhideWhenUsed="0"/>
+    <w:lsdException w:name="Medium List 2 Accent 2" w:semiHidden="0" w:uiPriority="66" w:unhideWhenUsed="0"/>
+    <w:lsdException w:name="Medium Grid 1 Accent 2" w:semiHidden="0" w:uiPriority="67" w:unhideWhenUsed="0"/>
+    <w:lsdException w:name="Medium Grid 2 Accent 2" w:semiHidden="0" w:uiPriority="68" w:unhideWhenUsed="0"/>
+    <w:lsdException w:name="Medium Grid 3 Accent 2" w:semiHidden="0" w:uiPriority="69" w:unhideWhenUsed="0"/>
+    <w:lsdException w:name="Dark List Accent 2" w:semiHidden="0" w:uiPriority="70" w:unhideWhenUsed="0"/>
+    <w:lsdException w:name="Colorful Shading Accent 2" w:semiHidden="0" w:uiPriority="71" w:unhideWhenUsed="0"/>
+    <w:lsdException w:name="Colorful List Accent 2" w:semiHidden="0" w:uiPriority="72" w:unhideWhenUsed="0"/>
+    <w:lsdException w:name="Colorful Grid Accent 2" w:semiHidden="0" w:uiPriority="73" w:unhideWhenUsed="0"/>
+    <w:lsdException w:name="Light Shading Accent 3" w:semiHidden="0" w:uiPriority="60" w:unhideWhenUsed="0"/>
+    <w:lsdException w:name="Light List Accent 3" w:semiHidden="0" w:uiPriority="61" w:unhideWhenUsed="0"/>
+    <w:lsdException w:name="Light Grid Accent 3" w:semiHidden="0" w:uiPriority="62" w:unhideWhenUsed="0"/>
+    <w:lsdException w:name="Medium Shading 1 Accent 3" w:semiHidden="0" w:uiPriority="63" w:unhideWhenUsed="0"/>
+    <w:lsdException w:name="Medium Shading 2 Accent 3" w:semiHidden="0" w:uiPriority="64" w:unhideWhenUsed="0"/>
+    <w:lsdException w:name="Medium List 1 Accent 3" w:semiHidden="0" w:uiPriority="65" w:unhideWhenUsed="0"/>
+    <w:lsdException w:name="Medium List 2 Accent 3" w:semiHidden="0" w:uiPriority="66" w:unhideWhenUsed="0"/>
+    <w:lsdException w:name="Medium Grid 1 Accent 3" w:semiHidden="0" w:uiPriority="67" w:unhideWhenUsed="0"/>
+    <w:lsdException w:name="Medium Grid 2 Accent 3" w:semiHidden="0" w:uiPriority="68" w:unhideWhenUsed="0"/>
+    <w:lsdException w:name="Medium Grid 3 Accent 3" w:semiHidden="0" w:uiPriority="69" w:unhideWhenUsed="0"/>
+    <w:lsdException w:name="Dark List Accent 3" w:semiHidden="0" w:uiPriority="70" w:unhideWhenUsed="0"/>
+    <w:lsdException w:name="Colorful Shading Accent 3" w:semiHidden="0" w:uiPriority="71" w:unhideWhenUsed="0"/>
+    <w:lsdException w:name="Colorful List Accent 3" w:semiHidden="0" w:uiPriority="72" w:unhideWhenUsed="0"/>
+    <w:lsdException w:name="Colorful Grid Accent 3" w:semiHidden="0" w:uiPriority="73" w:unhideWhenUsed="0"/>
+    <w:lsdException w:name="Light Shading Accent 4" w:semiHidden="0" w:uiPriority="60" w:unhideWhenUsed="0"/>
+    <w:lsdException w:name="Light List Accent 4" w:semiHidden="0" w:uiPriority="61" w:unhideWhenUsed="0"/>
+    <w:lsdException w:name="Light Grid Accent 4" w:semiHidden="0" w:uiPriority="62" w:unhideWhenUsed="0"/>
+    <w:lsdException w:name="Medium Shading 1 Accent 4" w:semiHidden="0" w:uiPriority="63" w:unhideWhenUsed="0"/>
+    <w:lsdException w:name="Medium Shading 2 Accent 4" w:semiHidden="0" w:uiPriority="64" w:unhideWhenUsed="0"/>
+    <w:lsdException w:name="Medium List 1 Accent 4" w:semiHidden="0" w:uiPriority="65" w:unhideWhenUsed="0"/>
+    <w:lsdException w:name="Medium List 2 Accent 4" w:semiHidden="0" w:uiPriority="66" w:unhideWhenUsed="0"/>
+    <w:lsdException w:name="Medium Grid 1 Accent 4" w:semiHidden="0" w:uiPriority="67" w:unhideWhenUsed="0"/>
+    <w:lsdException w:name="Medium Grid 2 Accent 4" w:semiHidden="0" w:uiPriority="68" w:unhideWhenUsed="0"/>
+    <w:lsdException w:name="Medium Grid 3 Accent 4" w:semiHidden="0" w:uiPriority="69" w:unhideWhenUsed="0"/>
+    <w:lsdException w:name="Dark List Accent 4" w:semiHidden="0" w:uiPriority="70" w:unhideWhenUsed="0"/>
+    <w:lsdException w:name="Colorful Shading Accent 4" w:semiHidden="0" w:uiPriority="71" w:unhideWhenUsed="0"/>
+    <w:lsdException w:name="Colorful List Accent 4" w:semiHidden="0" w:uiPriority="72" w:unhideWhenUsed="0"/>
+    <w:lsdException w:name="Colorful Grid Accent 4" w:semiHidden="0" w:uiPriority="73" w:unhideWhenUsed="0"/>
+    <w:lsdException w:name="Light Shading Accent 5" w:semiHidden="0" w:uiPriority="60" w:unhideWhenUsed="0"/>
+    <w:lsdException w:name="Light List Accent 5" w:semiHidden="0" w:uiPriority="61" w:unhideWhenUsed="0"/>
+    <w:lsdException w:name="Light Grid Accent 5" w:semiHidden="0" w:uiPriority="62" w:unhideWhenUsed="0"/>
+    <w:lsdException w:name="Medium Shading 1 Accent 5" w:semiHidden="0" w:uiPriority="63" w:unhideWhenUsed="0"/>
+    <w:lsdException w:name="Medium Shading 2 Accent 5" w:semiHidden="0" w:uiPriority="64" w:unhideWhenUsed="0"/>
+    <w:lsdException w:name="Medium List 1 Accent 5" w:semiHidden="0" w:uiPriority="65" w:unhideWhenUsed="0"/>
+    <w:lsdException w:name="Medium List 2 Accent 5" w:semiHidden="0" w:uiPriority="66" w:unhideWhenUsed="0"/>
+    <w:lsdException w:name="Medium Grid 1 Accent 5" w:semiHidden="0" w:uiPriority="67" w:unhideWhenUsed="0"/>
+    <w:lsdException w:name="Medium Grid 2 Accent 5" w:semiHidden="0" w:uiPriority="68" w:unhideWhenUsed="0"/>
+    <w:lsdException w:name="Medium Grid 3 Accent 5" w:semiHidden="0" w:uiPriority="69" w:unhideWhenUsed="0"/>
+    <w:lsdException w:name="Dark List Accent 5" w:semiHidden="0" w:uiPriority="70" w:unhideWhenUsed="0"/>
+    <w:lsdException w:name="Colorful Shading Accent 5" w:semiHidden="0" w:uiPriority="71" w:unhideWhenUsed="0"/>
+    <w:lsdException w:name="Colorful List Accent 5" w:semiHidden="0" w:uiPriority="72" w:unhideWhenUsed="0"/>
+    <w:lsdException w:name="Colorful Grid Accent 5" w:semiHidden="0" w:uiPriority="73" w:unhideWhenUsed="0"/>
+    <w:lsdException w:name="Light Shading Accent 6" w:semiHidden="0" w:uiPriority="60" w:unhideWhenUsed="0"/>
+    <w:lsdException w:name="Light List Accent 6" w:semiHidden="0" w:uiPriority="61" w:unhideWhenUsed="0"/>
+    <w:lsdException w:name="Light Grid Accent 6" w:semiHidden="0" w:uiPriority="62" w:unhideWhenUsed="0"/>
+    <w:lsdException w:name="Medium Shading 1 Accent 6" w:semiHidden="0" w:uiPriority="63" w:unhideWhenUsed="0"/>
+    <w:lsdException w:name="Medium Shading 2 Accent 6" w:semiHidden="0" w:uiPriority="64" w:unhideWhenUsed="0"/>
+    <w:lsdException w:name="Medium List 1 Accent 6" w:semiHidden="0" w:uiPriority="65" w:unhideWhenUsed="0"/>
+    <w:lsdException w:name="Medium List 2 Accent 6" w:semiHidden="0" w:uiPriority="66" w:unhideWhenUsed="0"/>
+    <w:lsdException w:name="Medium Grid 1 Accent 6" w:semiHidden="0" w:uiPriority="67" w:unhideWhenUsed="0"/>
+    <w:lsdException w:name="Medium Grid 2 Accent 6" w:semiHidden="0" w:uiPriority="68" w:unhideWhenUsed="0"/>
+    <w:lsdException w:name="Medium Grid 3 Accent 6" w:semiHidden="0" w:uiPriority="69" w:unhideWhenUsed="0"/>
+    <w:lsdException w:name="Dark List Accent 6" w:semiHidden="0" w:uiPriority="70" w:unhideWhenUsed="0"/>
+    <w:lsdException w:name="Colorful Shading Accent 6" w:semiHidden="0" w:uiPriority="71" w:unhideWhenUsed="0"/>
+    <w:lsdException w:name="Colorful List Accent 6" w:semiHidden="0" w:uiPriority="72" w:unhideWhenUsed="0"/>
+    <w:lsdException w:name="Colorful Grid Accent 6" w:semiHidden="0" w:uiPriority="73" w:unhideWhenUsed="0"/>
+    <w:lsdException w:name="Subtle Emphasis" w:semiHidden="0" w:uiPriority="19" w:unhideWhenUsed="0" w:qFormat="1"/>
+    <w:lsdException w:name="Intense Emphasis" w:semiHidden="0" w:uiPriority="21" w:unhideWhenUsed="0" w:qFormat="1"/>
+    <w:lsdException w:name="Subtle Reference" w:semiHidden="0" w:uiPriority="31" w:unhideWhenUsed="0" w:qFormat="1"/>
+    <w:lsdException w:name="Intense Reference" w:semiHidden="0" w:uiPriority="32" w:unhideWhenUsed="0" w:qFormat="1"/>
+    <w:lsdException w:name="Book Title" w:semiHidden="0" w:uiPriority="33" w:unhideWhenUsed="0" w:qFormat="1"/>
+    <w:lsdException w:name="Bibliography" w:uiPriority="37"/>
+    <w:lsdException w:name="TOC Heading" w:uiPriority="39" w:qFormat="1"/>
   </w:latentStyles>
   <w:style w:type="paragraph" w:default="1" w:styleId="Normal">
     <w:name w:val="Normal"/>

</xml_diff>

<commit_message>
GameManager moved to ConsoleEngine
Magic numbers replaced with constants
</commit_message>
<xml_diff>
--- a/ChangesMade.docx
+++ b/ChangesMade.docx
@@ -134,7 +134,16 @@
           <w:rFonts w:ascii="Book Antiqua" w:hAnsi="Book Antiqua"/>
           <w:lang w:val="en-US"/>
         </w:rPr>
-        <w:t xml:space="preserve"> structure, which stays internal for the </w:t>
+        <w:t xml:space="preserve"> structure, which stays </w:t>
+      </w:r>
+      <w:bookmarkStart w:id="0" w:name="_GoBack"/>
+      <w:bookmarkEnd w:id="0"/>
+      <w:r>
+        <w:rPr>
+          <w:rFonts w:ascii="Book Antiqua" w:hAnsi="Book Antiqua"/>
+          <w:lang w:val="en-US"/>
+        </w:rPr>
+        <w:t xml:space="preserve">for the </w:t>
       </w:r>
       <w:proofErr w:type="spellStart"/>
       <w:r>
@@ -853,8 +862,6 @@
           <w:lang w:val="en-US"/>
         </w:rPr>
       </w:pPr>
-      <w:bookmarkStart w:id="0" w:name="_GoBack"/>
-      <w:bookmarkEnd w:id="0"/>
     </w:p>
     <w:p>
       <w:pPr>
@@ -1479,7 +1486,6 @@
                 <w:highlight w:val="white"/>
                 <w:lang w:val="en-US"/>
               </w:rPr>
-              <w:lastRenderedPageBreak/>
               <w:t xml:space="preserve">   return</w:t>
             </w:r>
             <w:r>
@@ -3373,7 +3379,6 @@
           <w:noProof/>
           <w:lang w:val="en-US"/>
         </w:rPr>
-        <w:lastRenderedPageBreak/>
         <w:t xml:space="preserve">Reverse logic </w:t>
       </w:r>
     </w:p>
@@ -3459,6 +3464,7 @@
           <w:rFonts w:ascii="Book Antiqua" w:hAnsi="Book Antiqua"/>
           <w:lang w:val="en-US"/>
         </w:rPr>
+        <w:lastRenderedPageBreak/>
         <w:t>Private method “proverka1” refactored to new method “</w:t>
       </w:r>
       <w:proofErr w:type="spellStart"/>

</xml_diff>

<commit_message>
Doc for Board, Pawns, MatrixCoords finished
</commit_message>
<xml_diff>
--- a/ChangesMade.docx
+++ b/ChangesMade.docx
@@ -4,53 +4,130 @@
   <w:body>
     <w:p>
       <w:pPr>
+        <w:jc w:val="center"/>
+        <w:rPr>
+          <w:rFonts w:ascii="Book Antiqua" w:hAnsi="Book Antiqua"/>
+          <w:sz w:val="36"/>
+          <w:szCs w:val="36"/>
+          <w:lang w:val="en-US"/>
+        </w:rPr>
+      </w:pPr>
+      <w:r>
+        <w:rPr>
+          <w:rFonts w:ascii="Book Antiqua" w:hAnsi="Book Antiqua"/>
+          <w:sz w:val="36"/>
+          <w:szCs w:val="36"/>
+          <w:lang w:val="en-US"/>
+        </w:rPr>
+        <w:t>Refactoring Documentation for Project “King Survival”</w:t>
+      </w:r>
+    </w:p>
+    <w:p>
+      <w:pPr>
+        <w:jc w:val="right"/>
+        <w:rPr>
+          <w:rFonts w:ascii="Book Antiqua" w:hAnsi="Book Antiqua"/>
+          <w:lang w:val="en-US"/>
+        </w:rPr>
+      </w:pPr>
+      <w:r>
+        <w:rPr>
+          <w:rFonts w:ascii="Book Antiqua" w:hAnsi="Book Antiqua"/>
+          <w:lang w:val="en-US"/>
+        </w:rPr>
+        <w:t>Team “Erbium”</w:t>
+      </w:r>
+    </w:p>
+    <w:p>
+      <w:pPr>
         <w:ind w:firstLine="708"/>
         <w:rPr>
           <w:rFonts w:ascii="Book Antiqua" w:hAnsi="Book Antiqua"/>
           <w:lang w:val="en-US"/>
         </w:rPr>
       </w:pPr>
-      <w:r>
-        <w:rPr>
-          <w:rFonts w:ascii="Book Antiqua" w:hAnsi="Book Antiqua"/>
-          <w:lang w:val="en-US"/>
-        </w:rPr>
-        <w:t xml:space="preserve">Project separated to two projects – class library </w:t>
-      </w:r>
-      <w:proofErr w:type="spellStart"/>
-      <w:r>
-        <w:rPr>
-          <w:rFonts w:ascii="Book Antiqua" w:hAnsi="Book Antiqua"/>
+    </w:p>
+    <w:p>
+      <w:pPr>
+        <w:ind w:firstLine="708"/>
+        <w:rPr>
+          <w:rFonts w:ascii="Book Antiqua" w:hAnsi="Book Antiqua"/>
+          <w:lang w:val="en-US"/>
+        </w:rPr>
+      </w:pPr>
+      <w:r>
+        <w:rPr>
+          <w:rFonts w:ascii="Book Antiqua" w:hAnsi="Book Antiqua"/>
+          <w:lang w:val="en-US"/>
+        </w:rPr>
+        <w:t>Provided p</w:t>
+      </w:r>
+      <w:r>
+        <w:rPr>
+          <w:rFonts w:ascii="Book Antiqua" w:hAnsi="Book Antiqua"/>
+          <w:lang w:val="en-US"/>
+        </w:rPr>
+        <w:t xml:space="preserve">roject separated to </w:t>
+      </w:r>
+      <w:r>
+        <w:rPr>
+          <w:rFonts w:ascii="Book Antiqua" w:hAnsi="Book Antiqua"/>
+          <w:lang w:val="en-US"/>
+        </w:rPr>
+        <w:t>three</w:t>
+      </w:r>
+      <w:r>
+        <w:rPr>
+          <w:rFonts w:ascii="Book Antiqua" w:hAnsi="Book Antiqua"/>
+          <w:lang w:val="en-US"/>
+        </w:rPr>
+        <w:t xml:space="preserve"> projects – c</w:t>
+      </w:r>
+      <w:r>
+        <w:rPr>
+          <w:rFonts w:ascii="Book Antiqua" w:hAnsi="Book Antiqua"/>
+          <w:lang w:val="en-US"/>
+        </w:rPr>
+        <w:t xml:space="preserve">lass library </w:t>
+      </w:r>
+      <w:r>
+        <w:rPr>
+          <w:rFonts w:ascii="Book Antiqua" w:hAnsi="Book Antiqua"/>
+          <w:b/>
           <w:lang w:val="en-US"/>
         </w:rPr>
         <w:t>KingSuvival.Common</w:t>
       </w:r>
-      <w:proofErr w:type="spellEnd"/>
-      <w:r>
-        <w:rPr>
-          <w:rFonts w:ascii="Book Antiqua" w:hAnsi="Book Antiqua"/>
-          <w:lang w:val="en-US"/>
-        </w:rPr>
-        <w:t xml:space="preserve"> and console </w:t>
-      </w:r>
-      <w:proofErr w:type="gramStart"/>
-      <w:r>
-        <w:rPr>
-          <w:rFonts w:ascii="Book Antiqua" w:hAnsi="Book Antiqua"/>
-          <w:lang w:val="en-US"/>
-        </w:rPr>
-        <w:t xml:space="preserve">application  </w:t>
-      </w:r>
-      <w:proofErr w:type="spellStart"/>
-      <w:r>
-        <w:rPr>
-          <w:rFonts w:ascii="Book Antiqua" w:hAnsi="Book Antiqua"/>
+      <w:r>
+        <w:rPr>
+          <w:rFonts w:ascii="Book Antiqua" w:hAnsi="Book Antiqua"/>
+          <w:lang w:val="en-US"/>
+        </w:rPr>
+        <w:t xml:space="preserve">, console application </w:t>
+      </w:r>
+      <w:r>
+        <w:rPr>
+          <w:rFonts w:ascii="Book Antiqua" w:hAnsi="Book Antiqua"/>
+          <w:b/>
           <w:lang w:val="en-US"/>
         </w:rPr>
         <w:t>KingSuvival.UI</w:t>
       </w:r>
-      <w:proofErr w:type="spellEnd"/>
-      <w:proofErr w:type="gramEnd"/>
+      <w:r>
+        <w:rPr>
+          <w:rFonts w:ascii="Book Antiqua" w:hAnsi="Book Antiqua"/>
+          <w:lang w:val="en-US"/>
+        </w:rPr>
+        <w:t xml:space="preserve"> and unit test project  </w:t>
+      </w:r>
+      <w:r>
+        <w:rPr>
+          <w:rFonts w:ascii="Book Antiqua" w:hAnsi="Book Antiqua"/>
+          <w:b/>
+          <w:lang w:val="en-US"/>
+        </w:rPr>
+        <w:t>KingSurvival.Tests</w:t>
+      </w:r>
       <w:r>
         <w:rPr>
           <w:rFonts w:ascii="Book Antiqua" w:hAnsi="Book Antiqua"/>
@@ -78,7 +155,37 @@
           <w:rFonts w:ascii="Book Antiqua" w:hAnsi="Book Antiqua"/>
           <w:lang w:val="en-US"/>
         </w:rPr>
-        <w:t>Structure RC from class Program refactored</w:t>
+        <w:t xml:space="preserve">Structure </w:t>
+      </w:r>
+      <w:r>
+        <w:rPr>
+          <w:rFonts w:ascii="Book Antiqua" w:hAnsi="Book Antiqua"/>
+          <w:i/>
+          <w:lang w:val="en-US"/>
+        </w:rPr>
+        <w:t>RC</w:t>
+      </w:r>
+      <w:r>
+        <w:rPr>
+          <w:rFonts w:ascii="Book Antiqua" w:hAnsi="Book Antiqua"/>
+          <w:lang w:val="en-US"/>
+        </w:rPr>
+        <w:t xml:space="preserve"> from class </w:t>
+      </w:r>
+      <w:r>
+        <w:rPr>
+          <w:rFonts w:ascii="Book Antiqua" w:hAnsi="Book Antiqua"/>
+          <w:i/>
+          <w:lang w:val="en-US"/>
+        </w:rPr>
+        <w:t>Program</w:t>
+      </w:r>
+      <w:r>
+        <w:rPr>
+          <w:rFonts w:ascii="Book Antiqua" w:hAnsi="Book Antiqua"/>
+          <w:lang w:val="en-US"/>
+        </w:rPr>
+        <w:t xml:space="preserve"> refactored</w:t>
       </w:r>
       <w:r>
         <w:rPr>
@@ -111,55 +218,7 @@
           <w:rFonts w:ascii="Book Antiqua" w:hAnsi="Book Antiqua"/>
           <w:lang w:val="en-US"/>
         </w:rPr>
-        <w:t>R</w:t>
-      </w:r>
-      <w:r>
-        <w:rPr>
-          <w:rFonts w:ascii="Book Antiqua" w:hAnsi="Book Antiqua"/>
-          <w:lang w:val="en-US"/>
-        </w:rPr>
-        <w:t xml:space="preserve">enamed to </w:t>
-      </w:r>
-      <w:proofErr w:type="spellStart"/>
-      <w:r>
-        <w:rPr>
-          <w:rFonts w:ascii="Book Antiqua" w:hAnsi="Book Antiqua"/>
-          <w:lang w:val="en-US"/>
-        </w:rPr>
-        <w:t>MatrixCoordinates</w:t>
-      </w:r>
-      <w:proofErr w:type="spellEnd"/>
-      <w:r>
-        <w:rPr>
-          <w:rFonts w:ascii="Book Antiqua" w:hAnsi="Book Antiqua"/>
-          <w:lang w:val="en-US"/>
-        </w:rPr>
-        <w:t xml:space="preserve"> structure, which stays </w:t>
-      </w:r>
-      <w:bookmarkStart w:id="0" w:name="_GoBack"/>
-      <w:bookmarkEnd w:id="0"/>
-      <w:r>
-        <w:rPr>
-          <w:rFonts w:ascii="Book Antiqua" w:hAnsi="Book Antiqua"/>
-          <w:lang w:val="en-US"/>
-        </w:rPr>
-        <w:t xml:space="preserve">for the </w:t>
-      </w:r>
-      <w:proofErr w:type="spellStart"/>
-      <w:r>
-        <w:rPr>
-          <w:rFonts w:ascii="Book Antiqua" w:hAnsi="Book Antiqua"/>
-          <w:lang w:val="en-US"/>
-        </w:rPr>
-        <w:t>KingSuvival.Common</w:t>
-      </w:r>
-      <w:proofErr w:type="spellEnd"/>
-      <w:r>
-        <w:rPr>
-          <w:rFonts w:ascii="Book Antiqua" w:hAnsi="Book Antiqua"/>
-          <w:lang w:val="en-US"/>
-        </w:rPr>
-        <w:t xml:space="preserve"> library to protect it. Public fields “r” and “c” renamed to “row” and “column”, made private and encapsulated with public properties “Row” and “Column”. </w:t>
+        <w:t>Code reformatted</w:t>
       </w:r>
     </w:p>
     <w:p>
@@ -179,49 +238,223 @@
           <w:rFonts w:ascii="Book Antiqua" w:hAnsi="Book Antiqua"/>
           <w:lang w:val="en-US"/>
         </w:rPr>
-        <w:t xml:space="preserve">Created </w:t>
-      </w:r>
-      <w:r>
-        <w:rPr>
-          <w:rFonts w:ascii="Book Antiqua" w:hAnsi="Book Antiqua"/>
-          <w:lang w:val="en-US"/>
-        </w:rPr>
-        <w:t>Pawn class which</w:t>
-      </w:r>
-      <w:r>
-        <w:rPr>
-          <w:rFonts w:ascii="Book Antiqua" w:hAnsi="Book Antiqua"/>
-          <w:lang w:val="en-US"/>
-        </w:rPr>
-        <w:t xml:space="preserve"> represents the pawns A, B, C, D and King. The class have public properties for </w:t>
-      </w:r>
-      <w:r>
-        <w:rPr>
-          <w:rFonts w:ascii="Book Antiqua" w:hAnsi="Book Antiqua"/>
-          <w:lang w:val="en-US"/>
-        </w:rPr>
-        <w:t>symbol</w:t>
-      </w:r>
-      <w:r>
-        <w:rPr>
-          <w:rFonts w:ascii="Book Antiqua" w:hAnsi="Book Antiqua"/>
-          <w:lang w:val="en-US"/>
-        </w:rPr>
-        <w:t>, x-coordinate and y-coordinate</w:t>
-      </w:r>
-      <w:r>
-        <w:rPr>
-          <w:rFonts w:ascii="Book Antiqua" w:hAnsi="Book Antiqua"/>
-          <w:lang w:val="en-US"/>
-        </w:rPr>
-        <w:t xml:space="preserve"> (Matrix coordinates)</w:t>
-      </w:r>
-      <w:r>
-        <w:rPr>
-          <w:rFonts w:ascii="Book Antiqua" w:hAnsi="Book Antiqua"/>
-          <w:lang w:val="en-US"/>
-        </w:rPr>
-        <w:t xml:space="preserve"> of the pawn it represents.</w:t>
+        <w:t>R</w:t>
+      </w:r>
+      <w:r>
+        <w:rPr>
+          <w:rFonts w:ascii="Book Antiqua" w:hAnsi="Book Antiqua"/>
+          <w:lang w:val="en-US"/>
+        </w:rPr>
+        <w:t xml:space="preserve">enamed to </w:t>
+      </w:r>
+      <w:r>
+        <w:rPr>
+          <w:rFonts w:ascii="Book Antiqua" w:hAnsi="Book Antiqua"/>
+          <w:b/>
+          <w:lang w:val="en-US"/>
+        </w:rPr>
+        <w:t>MatrixCoordinates</w:t>
+      </w:r>
+      <w:r>
+        <w:rPr>
+          <w:rFonts w:ascii="Book Antiqua" w:hAnsi="Book Antiqua"/>
+          <w:lang w:val="en-US"/>
+        </w:rPr>
+        <w:t xml:space="preserve"> structure, which stays</w:t>
+      </w:r>
+      <w:r>
+        <w:rPr>
+          <w:rFonts w:ascii="Book Antiqua" w:hAnsi="Book Antiqua"/>
+          <w:lang w:val="en-US"/>
+        </w:rPr>
+        <w:t xml:space="preserve"> internal</w:t>
+      </w:r>
+      <w:r>
+        <w:rPr>
+          <w:rFonts w:ascii="Book Antiqua" w:hAnsi="Book Antiqua"/>
+          <w:lang w:val="en-US"/>
+        </w:rPr>
+        <w:t xml:space="preserve"> for the </w:t>
+      </w:r>
+      <w:r>
+        <w:rPr>
+          <w:rFonts w:ascii="Book Antiqua" w:hAnsi="Book Antiqua"/>
+          <w:b/>
+          <w:lang w:val="en-US"/>
+        </w:rPr>
+        <w:t>KingSuvival.Common</w:t>
+      </w:r>
+      <w:r>
+        <w:rPr>
+          <w:rFonts w:ascii="Book Antiqua" w:hAnsi="Book Antiqua"/>
+          <w:lang w:val="en-US"/>
+        </w:rPr>
+        <w:t xml:space="preserve"> library to protect it. Public fields </w:t>
+      </w:r>
+      <w:r>
+        <w:rPr>
+          <w:rFonts w:ascii="Book Antiqua" w:hAnsi="Book Antiqua"/>
+          <w:i/>
+          <w:lang w:val="en-US"/>
+        </w:rPr>
+        <w:t>r</w:t>
+      </w:r>
+      <w:r>
+        <w:rPr>
+          <w:rFonts w:ascii="Book Antiqua" w:hAnsi="Book Antiqua"/>
+          <w:lang w:val="en-US"/>
+        </w:rPr>
+        <w:t xml:space="preserve"> and </w:t>
+      </w:r>
+      <w:r>
+        <w:rPr>
+          <w:rFonts w:ascii="Book Antiqua" w:hAnsi="Book Antiqua"/>
+          <w:i/>
+          <w:lang w:val="en-US"/>
+        </w:rPr>
+        <w:t>c</w:t>
+      </w:r>
+      <w:r>
+        <w:rPr>
+          <w:rFonts w:ascii="Book Antiqua" w:hAnsi="Book Antiqua"/>
+          <w:lang w:val="en-US"/>
+        </w:rPr>
+        <w:t xml:space="preserve"> renamed to</w:t>
+      </w:r>
+      <w:r>
+        <w:rPr>
+          <w:rFonts w:ascii="Book Antiqua" w:hAnsi="Book Antiqua"/>
+          <w:lang w:val="en-US"/>
+        </w:rPr>
+        <w:t xml:space="preserve"> </w:t>
+      </w:r>
+      <w:r>
+        <w:rPr>
+          <w:rFonts w:ascii="Book Antiqua" w:hAnsi="Book Antiqua"/>
+          <w:b/>
+          <w:lang w:val="en-US"/>
+        </w:rPr>
+        <w:t>row</w:t>
+      </w:r>
+      <w:r>
+        <w:rPr>
+          <w:rFonts w:ascii="Book Antiqua" w:hAnsi="Book Antiqua"/>
+          <w:lang w:val="en-US"/>
+        </w:rPr>
+        <w:t xml:space="preserve"> and </w:t>
+      </w:r>
+      <w:r>
+        <w:rPr>
+          <w:rFonts w:ascii="Book Antiqua" w:hAnsi="Book Antiqua"/>
+          <w:b/>
+          <w:lang w:val="en-US"/>
+        </w:rPr>
+        <w:t>column</w:t>
+      </w:r>
+      <w:r>
+        <w:rPr>
+          <w:rFonts w:ascii="Book Antiqua" w:hAnsi="Book Antiqua"/>
+          <w:lang w:val="en-US"/>
+        </w:rPr>
+        <w:t xml:space="preserve">, made private and encapsulated with public properties </w:t>
+      </w:r>
+      <w:r>
+        <w:rPr>
+          <w:rFonts w:ascii="Book Antiqua" w:hAnsi="Book Antiqua"/>
+          <w:b/>
+          <w:lang w:val="en-US"/>
+        </w:rPr>
+        <w:t>Row</w:t>
+      </w:r>
+      <w:r>
+        <w:rPr>
+          <w:rFonts w:ascii="Book Antiqua" w:hAnsi="Book Antiqua"/>
+          <w:lang w:val="en-US"/>
+        </w:rPr>
+        <w:t xml:space="preserve"> and </w:t>
+      </w:r>
+      <w:r>
+        <w:rPr>
+          <w:rFonts w:ascii="Book Antiqua" w:hAnsi="Book Antiqua"/>
+          <w:b/>
+          <w:lang w:val="en-US"/>
+        </w:rPr>
+        <w:t>Column</w:t>
+      </w:r>
+      <w:r>
+        <w:rPr>
+          <w:rFonts w:ascii="Book Antiqua" w:hAnsi="Book Antiqua"/>
+          <w:lang w:val="en-US"/>
+        </w:rPr>
+        <w:t xml:space="preserve">. </w:t>
+      </w:r>
+      <w:r>
+        <w:rPr>
+          <w:rFonts w:ascii="Book Antiqua" w:hAnsi="Book Antiqua"/>
+          <w:lang w:val="en-US"/>
+        </w:rPr>
+        <w:t xml:space="preserve">Operators </w:t>
+      </w:r>
+      <w:r>
+        <w:rPr>
+          <w:rFonts w:ascii="Book Antiqua" w:hAnsi="Book Antiqua"/>
+          <w:b/>
+          <w:lang w:val="en-US"/>
+        </w:rPr>
+        <w:t>==,</w:t>
+      </w:r>
+      <w:r>
+        <w:rPr>
+          <w:rFonts w:ascii="Book Antiqua" w:hAnsi="Book Antiqua"/>
+          <w:b/>
+          <w:lang w:val="en-US"/>
+        </w:rPr>
+        <w:t xml:space="preserve"> </w:t>
+      </w:r>
+      <w:r>
+        <w:rPr>
+          <w:rFonts w:ascii="Book Antiqua" w:hAnsi="Book Antiqua"/>
+          <w:b/>
+          <w:lang w:val="en-US"/>
+        </w:rPr>
+        <w:t xml:space="preserve"> !=, +, -</w:t>
+      </w:r>
+      <w:r>
+        <w:rPr>
+          <w:rFonts w:ascii="Book Antiqua" w:hAnsi="Book Antiqua"/>
+          <w:lang w:val="en-US"/>
+        </w:rPr>
+        <w:t xml:space="preserve"> and methods </w:t>
+      </w:r>
+      <w:r>
+        <w:rPr>
+          <w:rFonts w:ascii="Book Antiqua" w:hAnsi="Book Antiqua"/>
+          <w:b/>
+          <w:lang w:val="en-US"/>
+        </w:rPr>
+        <w:t>Equals</w:t>
+      </w:r>
+      <w:r>
+        <w:rPr>
+          <w:rFonts w:ascii="Book Antiqua" w:hAnsi="Book Antiqua"/>
+          <w:lang w:val="en-US"/>
+        </w:rPr>
+        <w:t xml:space="preserve"> and </w:t>
+      </w:r>
+      <w:r>
+        <w:rPr>
+          <w:rFonts w:ascii="Book Antiqua" w:hAnsi="Book Antiqua"/>
+          <w:b/>
+          <w:lang w:val="en-US"/>
+        </w:rPr>
+        <w:t>GetHashCode</w:t>
+      </w:r>
+      <w:r>
+        <w:rPr>
+          <w:rFonts w:ascii="Book Antiqua" w:hAnsi="Book Antiqua"/>
+          <w:lang w:val="en-US"/>
+        </w:rPr>
+        <w:t xml:space="preserve"> implemented for full functional usage of the structure.</w:t>
       </w:r>
     </w:p>
     <w:p>
@@ -241,7 +474,175 @@
           <w:rFonts w:ascii="Book Antiqua" w:hAnsi="Book Antiqua"/>
           <w:lang w:val="en-US"/>
         </w:rPr>
-        <w:t xml:space="preserve">Created King class </w:t>
+        <w:t xml:space="preserve">Created </w:t>
+      </w:r>
+      <w:r>
+        <w:rPr>
+          <w:rFonts w:ascii="Book Antiqua" w:hAnsi="Book Antiqua"/>
+          <w:b/>
+          <w:lang w:val="en-US"/>
+        </w:rPr>
+        <w:t>Pawn</w:t>
+      </w:r>
+      <w:r>
+        <w:rPr>
+          <w:rFonts w:ascii="Book Antiqua" w:hAnsi="Book Antiqua"/>
+          <w:lang w:val="en-US"/>
+        </w:rPr>
+        <w:t xml:space="preserve"> class which</w:t>
+      </w:r>
+      <w:r>
+        <w:rPr>
+          <w:rFonts w:ascii="Book Antiqua" w:hAnsi="Book Antiqua"/>
+          <w:lang w:val="en-US"/>
+        </w:rPr>
+        <w:t xml:space="preserve"> represents the pawns </w:t>
+      </w:r>
+      <w:r>
+        <w:rPr>
+          <w:rFonts w:ascii="Book Antiqua" w:hAnsi="Book Antiqua"/>
+          <w:b/>
+          <w:lang w:val="en-US"/>
+        </w:rPr>
+        <w:t>A, B, C, D</w:t>
+      </w:r>
+      <w:r>
+        <w:rPr>
+          <w:rFonts w:ascii="Book Antiqua" w:hAnsi="Book Antiqua"/>
+          <w:lang w:val="en-US"/>
+        </w:rPr>
+        <w:t xml:space="preserve"> and </w:t>
+      </w:r>
+      <w:r>
+        <w:rPr>
+          <w:rFonts w:ascii="Book Antiqua" w:hAnsi="Book Antiqua"/>
+          <w:b/>
+          <w:lang w:val="en-US"/>
+        </w:rPr>
+        <w:t>King</w:t>
+      </w:r>
+      <w:r>
+        <w:rPr>
+          <w:rFonts w:ascii="Book Antiqua" w:hAnsi="Book Antiqua"/>
+          <w:lang w:val="en-US"/>
+        </w:rPr>
+        <w:t>. The class has</w:t>
+      </w:r>
+      <w:r>
+        <w:rPr>
+          <w:rFonts w:ascii="Book Antiqua" w:hAnsi="Book Antiqua"/>
+          <w:lang w:val="en-US"/>
+        </w:rPr>
+        <w:t xml:space="preserve"> </w:t>
+      </w:r>
+      <w:r>
+        <w:rPr>
+          <w:rFonts w:ascii="Book Antiqua" w:hAnsi="Book Antiqua"/>
+          <w:b/>
+          <w:lang w:val="en-US"/>
+        </w:rPr>
+        <w:t>public properties</w:t>
+      </w:r>
+      <w:r>
+        <w:rPr>
+          <w:rFonts w:ascii="Book Antiqua" w:hAnsi="Book Antiqua"/>
+          <w:lang w:val="en-US"/>
+        </w:rPr>
+        <w:t xml:space="preserve"> for</w:t>
+      </w:r>
+      <w:r>
+        <w:rPr>
+          <w:rFonts w:ascii="Book Antiqua" w:hAnsi="Book Antiqua"/>
+          <w:lang w:val="en-US"/>
+        </w:rPr>
+        <w:t xml:space="preserve"> instance’s</w:t>
+      </w:r>
+      <w:r>
+        <w:rPr>
+          <w:rFonts w:ascii="Book Antiqua" w:hAnsi="Book Antiqua"/>
+          <w:lang w:val="en-US"/>
+        </w:rPr>
+        <w:t xml:space="preserve"> </w:t>
+      </w:r>
+      <w:r>
+        <w:rPr>
+          <w:rFonts w:ascii="Book Antiqua" w:hAnsi="Book Antiqua"/>
+          <w:b/>
+          <w:lang w:val="en-US"/>
+        </w:rPr>
+        <w:t>symbol</w:t>
+      </w:r>
+      <w:r>
+        <w:rPr>
+          <w:rFonts w:ascii="Book Antiqua" w:hAnsi="Book Antiqua"/>
+          <w:lang w:val="en-US"/>
+        </w:rPr>
+        <w:t xml:space="preserve"> and </w:t>
+      </w:r>
+      <w:r>
+        <w:rPr>
+          <w:rFonts w:ascii="Book Antiqua" w:hAnsi="Book Antiqua"/>
+          <w:b/>
+          <w:lang w:val="en-US"/>
+        </w:rPr>
+        <w:t>coordinate</w:t>
+      </w:r>
+      <w:r>
+        <w:rPr>
+          <w:rFonts w:ascii="Book Antiqua" w:hAnsi="Book Antiqua"/>
+          <w:b/>
+          <w:lang w:val="en-US"/>
+        </w:rPr>
+        <w:t>s</w:t>
+      </w:r>
+      <w:r>
+        <w:rPr>
+          <w:rFonts w:ascii="Book Antiqua" w:hAnsi="Book Antiqua"/>
+          <w:lang w:val="en-US"/>
+        </w:rPr>
+        <w:t xml:space="preserve"> (Matrix coordinates)</w:t>
+      </w:r>
+      <w:r>
+        <w:rPr>
+          <w:rFonts w:ascii="Book Antiqua" w:hAnsi="Book Antiqua"/>
+          <w:lang w:val="en-US"/>
+        </w:rPr>
+        <w:t>.</w:t>
+      </w:r>
+    </w:p>
+    <w:p>
+      <w:pPr>
+        <w:pStyle w:val="ListParagraph"/>
+        <w:numPr>
+          <w:ilvl w:val="0"/>
+          <w:numId w:val="3"/>
+        </w:numPr>
+        <w:rPr>
+          <w:rFonts w:ascii="Book Antiqua" w:hAnsi="Book Antiqua"/>
+          <w:lang w:val="en-US"/>
+        </w:rPr>
+      </w:pPr>
+      <w:r>
+        <w:rPr>
+          <w:rFonts w:ascii="Book Antiqua" w:hAnsi="Book Antiqua"/>
+          <w:lang w:val="en-US"/>
+        </w:rPr>
+        <w:t xml:space="preserve">Created </w:t>
+      </w:r>
+      <w:r>
+        <w:rPr>
+          <w:rFonts w:ascii="Book Antiqua" w:hAnsi="Book Antiqua"/>
+          <w:b/>
+          <w:lang w:val="en-US"/>
+        </w:rPr>
+        <w:t>King</w:t>
+      </w:r>
+      <w:r>
+        <w:rPr>
+          <w:rFonts w:ascii="Book Antiqua" w:hAnsi="Book Antiqua"/>
+          <w:lang w:val="en-US"/>
+        </w:rPr>
+        <w:t xml:space="preserve"> class </w:t>
       </w:r>
       <w:r>
         <w:rPr>
@@ -255,35 +656,150 @@
           <w:rFonts w:ascii="Book Antiqua" w:hAnsi="Book Antiqua"/>
           <w:lang w:val="en-US"/>
         </w:rPr>
-        <w:t xml:space="preserve"> the king which inherits the Pawn class and uses constant symbol for representation</w:t>
-      </w:r>
-    </w:p>
-    <w:p>
-      <w:pPr>
-        <w:rPr>
-          <w:rFonts w:ascii="Book Antiqua" w:hAnsi="Book Antiqua"/>
-          <w:sz w:val="24"/>
-          <w:szCs w:val="24"/>
-          <w:lang w:val="en-US"/>
-        </w:rPr>
-      </w:pPr>
-      <w:r>
-        <w:rPr>
-          <w:rFonts w:ascii="Book Antiqua" w:hAnsi="Book Antiqua"/>
-          <w:sz w:val="24"/>
-          <w:szCs w:val="24"/>
-          <w:lang w:val="en-US"/>
-        </w:rPr>
-        <w:t xml:space="preserve">Methods “PE4AT_DASKA” and “find” moved to class </w:t>
-      </w:r>
-      <w:r>
-        <w:rPr>
-          <w:rFonts w:ascii="Book Antiqua" w:hAnsi="Book Antiqua"/>
-          <w:sz w:val="24"/>
-          <w:szCs w:val="24"/>
-          <w:lang w:val="en-US"/>
-        </w:rPr>
-        <w:t xml:space="preserve">Board </w:t>
+        <w:t xml:space="preserve"> the </w:t>
+      </w:r>
+      <w:r>
+        <w:rPr>
+          <w:rFonts w:ascii="Book Antiqua" w:hAnsi="Book Antiqua"/>
+          <w:lang w:val="en-US"/>
+        </w:rPr>
+        <w:t>king</w:t>
+      </w:r>
+      <w:r>
+        <w:rPr>
+          <w:rFonts w:ascii="Book Antiqua" w:hAnsi="Book Antiqua"/>
+          <w:lang w:val="en-US"/>
+        </w:rPr>
+        <w:t xml:space="preserve"> pawn. The class </w:t>
+      </w:r>
+      <w:r>
+        <w:rPr>
+          <w:rFonts w:ascii="Book Antiqua" w:hAnsi="Book Antiqua"/>
+          <w:b/>
+          <w:lang w:val="en-US"/>
+        </w:rPr>
+        <w:t>inherits</w:t>
+      </w:r>
+      <w:r>
+        <w:rPr>
+          <w:rFonts w:ascii="Book Antiqua" w:hAnsi="Book Antiqua"/>
+          <w:b/>
+          <w:lang w:val="en-US"/>
+        </w:rPr>
+        <w:t xml:space="preserve"> </w:t>
+      </w:r>
+      <w:r>
+        <w:rPr>
+          <w:rFonts w:ascii="Book Antiqua" w:hAnsi="Book Antiqua"/>
+          <w:b/>
+          <w:lang w:val="en-US"/>
+        </w:rPr>
+        <w:t>Pawn</w:t>
+      </w:r>
+      <w:r>
+        <w:rPr>
+          <w:rFonts w:ascii="Book Antiqua" w:hAnsi="Book Antiqua"/>
+          <w:lang w:val="en-US"/>
+        </w:rPr>
+        <w:t xml:space="preserve"> class and uses </w:t>
+      </w:r>
+      <w:r>
+        <w:rPr>
+          <w:rFonts w:ascii="Book Antiqua" w:hAnsi="Book Antiqua"/>
+          <w:b/>
+          <w:lang w:val="en-US"/>
+        </w:rPr>
+        <w:t>constant symbol</w:t>
+      </w:r>
+      <w:r>
+        <w:rPr>
+          <w:rFonts w:ascii="Book Antiqua" w:hAnsi="Book Antiqua"/>
+          <w:lang w:val="en-US"/>
+        </w:rPr>
+        <w:t xml:space="preserve"> for representation</w:t>
+      </w:r>
+      <w:r>
+        <w:rPr>
+          <w:rFonts w:ascii="Book Antiqua" w:hAnsi="Book Antiqua"/>
+          <w:lang w:val="en-US"/>
+        </w:rPr>
+        <w:t>.</w:t>
+      </w:r>
+    </w:p>
+    <w:p>
+      <w:pPr>
+        <w:rPr>
+          <w:rFonts w:ascii="Book Antiqua" w:hAnsi="Book Antiqua"/>
+          <w:sz w:val="24"/>
+          <w:szCs w:val="24"/>
+          <w:lang w:val="en-US"/>
+        </w:rPr>
+      </w:pPr>
+      <w:r>
+        <w:rPr>
+          <w:rFonts w:ascii="Book Antiqua" w:hAnsi="Book Antiqua"/>
+          <w:sz w:val="24"/>
+          <w:szCs w:val="24"/>
+          <w:lang w:val="en-US"/>
+        </w:rPr>
+        <w:t>Methods “</w:t>
+      </w:r>
+      <w:r>
+        <w:rPr>
+          <w:rFonts w:ascii="Book Antiqua" w:hAnsi="Book Antiqua"/>
+          <w:i/>
+          <w:sz w:val="24"/>
+          <w:szCs w:val="24"/>
+          <w:lang w:val="en-US"/>
+        </w:rPr>
+        <w:t>PE4AT_DASKA</w:t>
+      </w:r>
+      <w:r>
+        <w:rPr>
+          <w:rFonts w:ascii="Book Antiqua" w:hAnsi="Book Antiqua"/>
+          <w:sz w:val="24"/>
+          <w:szCs w:val="24"/>
+          <w:lang w:val="en-US"/>
+        </w:rPr>
+        <w:t>” and “</w:t>
+      </w:r>
+      <w:r>
+        <w:rPr>
+          <w:rFonts w:ascii="Book Antiqua" w:hAnsi="Book Antiqua"/>
+          <w:i/>
+          <w:sz w:val="24"/>
+          <w:szCs w:val="24"/>
+          <w:lang w:val="en-US"/>
+        </w:rPr>
+        <w:t>find</w:t>
+      </w:r>
+      <w:r>
+        <w:rPr>
+          <w:rFonts w:ascii="Book Antiqua" w:hAnsi="Book Antiqua"/>
+          <w:sz w:val="24"/>
+          <w:szCs w:val="24"/>
+          <w:lang w:val="en-US"/>
+        </w:rPr>
+        <w:t xml:space="preserve">” moved to class </w:t>
+      </w:r>
+      <w:r>
+        <w:rPr>
+          <w:rFonts w:ascii="Book Antiqua" w:hAnsi="Book Antiqua"/>
+          <w:b/>
+          <w:sz w:val="24"/>
+          <w:szCs w:val="24"/>
+          <w:lang w:val="en-US"/>
+        </w:rPr>
+        <w:t>Board</w:t>
+      </w:r>
+      <w:r>
+        <w:rPr>
+          <w:rFonts w:ascii="Book Antiqua" w:hAnsi="Book Antiqua"/>
+          <w:sz w:val="24"/>
+          <w:szCs w:val="24"/>
+          <w:lang w:val="en-US"/>
+        </w:rPr>
+        <w:t xml:space="preserve"> </w:t>
       </w:r>
       <w:r>
         <w:rPr>
@@ -321,6 +837,28 @@
         </w:rPr>
         <w:t>:</w:t>
       </w:r>
+    </w:p>
+    <w:p>
+      <w:pPr>
+        <w:pStyle w:val="ListParagraph"/>
+        <w:numPr>
+          <w:ilvl w:val="0"/>
+          <w:numId w:val="3"/>
+        </w:numPr>
+        <w:rPr>
+          <w:rFonts w:ascii="Book Antiqua" w:hAnsi="Book Antiqua"/>
+          <w:lang w:val="en-US"/>
+        </w:rPr>
+      </w:pPr>
+      <w:r>
+        <w:rPr>
+          <w:rFonts w:ascii="Book Antiqua" w:hAnsi="Book Antiqua"/>
+          <w:lang w:val="en-US"/>
+        </w:rPr>
+        <w:t>Code reformatted</w:t>
+      </w:r>
+      <w:bookmarkStart w:id="0" w:name="_GoBack"/>
+      <w:bookmarkEnd w:id="0"/>
     </w:p>
     <w:p>
       <w:pPr>
@@ -343,107 +881,132 @@
           <w:szCs w:val="24"/>
           <w:lang w:val="en-US"/>
         </w:rPr>
-        <w:t>Introduced constants “</w:t>
-      </w:r>
-      <w:proofErr w:type="spellStart"/>
-      <w:r>
-        <w:rPr>
-          <w:rFonts w:ascii="Book Antiqua" w:hAnsi="Book Antiqua"/>
+        <w:t xml:space="preserve">Introduced </w:t>
+      </w:r>
+      <w:r>
+        <w:rPr>
+          <w:rFonts w:ascii="Book Antiqua" w:hAnsi="Book Antiqua"/>
+          <w:b/>
+          <w:sz w:val="24"/>
+          <w:szCs w:val="24"/>
+          <w:lang w:val="en-US"/>
+        </w:rPr>
+        <w:t>constants</w:t>
+      </w:r>
+      <w:r>
+        <w:rPr>
+          <w:rFonts w:ascii="Book Antiqua" w:hAnsi="Book Antiqua"/>
+          <w:sz w:val="24"/>
+          <w:szCs w:val="24"/>
+          <w:lang w:val="en-US"/>
+        </w:rPr>
+        <w:t xml:space="preserve"> </w:t>
+      </w:r>
+      <w:r>
+        <w:rPr>
+          <w:rFonts w:ascii="Book Antiqua" w:hAnsi="Book Antiqua"/>
+          <w:b/>
           <w:sz w:val="24"/>
           <w:szCs w:val="24"/>
           <w:lang w:val="en-US"/>
         </w:rPr>
         <w:t>HorizontalBorderSymbol</w:t>
       </w:r>
-      <w:proofErr w:type="spellEnd"/>
-      <w:r>
-        <w:rPr>
-          <w:rFonts w:ascii="Book Antiqua" w:hAnsi="Book Antiqua"/>
-          <w:sz w:val="24"/>
-          <w:szCs w:val="24"/>
-          <w:lang w:val="en-US"/>
-        </w:rPr>
-        <w:t>”, “</w:t>
-      </w:r>
-      <w:proofErr w:type="spellStart"/>
-      <w:r>
-        <w:rPr>
-          <w:rFonts w:ascii="Book Antiqua" w:hAnsi="Book Antiqua"/>
+      <w:r>
+        <w:rPr>
+          <w:rFonts w:ascii="Book Antiqua" w:hAnsi="Book Antiqua"/>
+          <w:sz w:val="24"/>
+          <w:szCs w:val="24"/>
+          <w:lang w:val="en-US"/>
+        </w:rPr>
+        <w:t xml:space="preserve">, </w:t>
+      </w:r>
+      <w:r>
+        <w:rPr>
+          <w:rFonts w:ascii="Book Antiqua" w:hAnsi="Book Antiqua"/>
+          <w:b/>
           <w:sz w:val="24"/>
           <w:szCs w:val="24"/>
           <w:lang w:val="en-US"/>
         </w:rPr>
         <w:t>VerticalBorderSymbol</w:t>
       </w:r>
-      <w:proofErr w:type="spellEnd"/>
-      <w:r>
-        <w:rPr>
-          <w:rFonts w:ascii="Book Antiqua" w:hAnsi="Book Antiqua"/>
-          <w:sz w:val="24"/>
-          <w:szCs w:val="24"/>
-          <w:lang w:val="en-US"/>
-        </w:rPr>
-        <w:t>”, “</w:t>
-      </w:r>
-      <w:proofErr w:type="spellStart"/>
-      <w:r>
-        <w:rPr>
-          <w:rFonts w:ascii="Book Antiqua" w:hAnsi="Book Antiqua"/>
+      <w:r>
+        <w:rPr>
+          <w:rFonts w:ascii="Book Antiqua" w:hAnsi="Book Antiqua"/>
+          <w:sz w:val="24"/>
+          <w:szCs w:val="24"/>
+          <w:lang w:val="en-US"/>
+        </w:rPr>
+        <w:t xml:space="preserve">, </w:t>
+      </w:r>
+    </w:p>
+    <w:p>
+      <w:pPr>
+        <w:pStyle w:val="ListParagraph"/>
+        <w:rPr>
+          <w:rFonts w:ascii="Book Antiqua" w:hAnsi="Book Antiqua"/>
+          <w:sz w:val="24"/>
+          <w:szCs w:val="24"/>
+          <w:lang w:val="en-US"/>
+        </w:rPr>
+      </w:pPr>
+      <w:r>
+        <w:rPr>
+          <w:rFonts w:ascii="Book Antiqua" w:hAnsi="Book Antiqua"/>
+          <w:b/>
           <w:sz w:val="24"/>
           <w:szCs w:val="24"/>
           <w:lang w:val="en-US"/>
         </w:rPr>
         <w:t>BlackCellSymbol</w:t>
       </w:r>
-      <w:proofErr w:type="spellEnd"/>
-      <w:r>
-        <w:rPr>
-          <w:rFonts w:ascii="Book Antiqua" w:hAnsi="Book Antiqua"/>
-          <w:sz w:val="24"/>
-          <w:szCs w:val="24"/>
-          <w:lang w:val="en-US"/>
-        </w:rPr>
-        <w:t>”, “</w:t>
-      </w:r>
-      <w:proofErr w:type="spellStart"/>
-      <w:r>
-        <w:rPr>
-          <w:rFonts w:ascii="Book Antiqua" w:hAnsi="Book Antiqua"/>
+      <w:r>
+        <w:rPr>
+          <w:rFonts w:ascii="Book Antiqua" w:hAnsi="Book Antiqua"/>
+          <w:sz w:val="24"/>
+          <w:szCs w:val="24"/>
+          <w:lang w:val="en-US"/>
+        </w:rPr>
+        <w:t xml:space="preserve">, </w:t>
+      </w:r>
+      <w:r>
+        <w:rPr>
+          <w:rFonts w:ascii="Book Antiqua" w:hAnsi="Book Antiqua"/>
+          <w:b/>
           <w:sz w:val="24"/>
           <w:szCs w:val="24"/>
           <w:lang w:val="en-US"/>
         </w:rPr>
         <w:t>WhiteCellSymbol</w:t>
       </w:r>
-      <w:proofErr w:type="spellEnd"/>
-      <w:r>
-        <w:rPr>
-          <w:rFonts w:ascii="Book Antiqua" w:hAnsi="Book Antiqua"/>
-          <w:sz w:val="24"/>
-          <w:szCs w:val="24"/>
-          <w:lang w:val="en-US"/>
-        </w:rPr>
-        <w:t>”, “</w:t>
-      </w:r>
-      <w:proofErr w:type="spellStart"/>
-      <w:r>
-        <w:rPr>
-          <w:rFonts w:ascii="Book Antiqua" w:hAnsi="Book Antiqua"/>
+      <w:r>
+        <w:rPr>
+          <w:rFonts w:ascii="Book Antiqua" w:hAnsi="Book Antiqua"/>
+          <w:sz w:val="24"/>
+          <w:szCs w:val="24"/>
+          <w:lang w:val="en-US"/>
+        </w:rPr>
+        <w:t xml:space="preserve">, </w:t>
+      </w:r>
+      <w:r>
+        <w:rPr>
+          <w:rFonts w:ascii="Book Antiqua" w:hAnsi="Book Antiqua"/>
+          <w:b/>
           <w:sz w:val="24"/>
           <w:szCs w:val="24"/>
           <w:lang w:val="en-US"/>
         </w:rPr>
         <w:t>WhiteSpaceSymbol</w:t>
       </w:r>
-      <w:proofErr w:type="spellEnd"/>
-      <w:r>
-        <w:rPr>
-          <w:rFonts w:ascii="Book Antiqua" w:hAnsi="Book Antiqua"/>
-          <w:sz w:val="24"/>
-          <w:szCs w:val="24"/>
-          <w:lang w:val="en-US"/>
-        </w:rPr>
-        <w:t>” holding the needed symbols for the image of the board</w:t>
+      <w:r>
+        <w:rPr>
+          <w:rFonts w:ascii="Book Antiqua" w:hAnsi="Book Antiqua"/>
+          <w:sz w:val="24"/>
+          <w:szCs w:val="24"/>
+          <w:lang w:val="en-US"/>
+        </w:rPr>
+        <w:t xml:space="preserve"> holding the needed symbols for the image of the board</w:t>
       </w:r>
     </w:p>
     <w:p>
@@ -467,47 +1030,93 @@
           <w:szCs w:val="24"/>
           <w:lang w:val="en-US"/>
         </w:rPr>
-        <w:t>Introduced private fields “image”, “</w:t>
-      </w:r>
-      <w:proofErr w:type="spellStart"/>
-      <w:r>
-        <w:rPr>
-          <w:rFonts w:ascii="Book Antiqua" w:hAnsi="Book Antiqua"/>
-          <w:sz w:val="24"/>
-          <w:szCs w:val="24"/>
-          <w:lang w:val="en-US"/>
-        </w:rPr>
-        <w:t>boardRows</w:t>
-      </w:r>
-      <w:proofErr w:type="spellEnd"/>
-      <w:r>
-        <w:rPr>
-          <w:rFonts w:ascii="Book Antiqua" w:hAnsi="Book Antiqua"/>
-          <w:sz w:val="24"/>
-          <w:szCs w:val="24"/>
-          <w:lang w:val="en-US"/>
-        </w:rPr>
-        <w:t>” and “</w:t>
-      </w:r>
-      <w:proofErr w:type="spellStart"/>
-      <w:r>
-        <w:rPr>
-          <w:rFonts w:ascii="Book Antiqua" w:hAnsi="Book Antiqua"/>
-          <w:sz w:val="24"/>
-          <w:szCs w:val="24"/>
-          <w:lang w:val="en-US"/>
-        </w:rPr>
-        <w:t>boardColumns</w:t>
-      </w:r>
-      <w:proofErr w:type="spellEnd"/>
-      <w:r>
-        <w:rPr>
-          <w:rFonts w:ascii="Book Antiqua" w:hAnsi="Book Antiqua"/>
-          <w:sz w:val="24"/>
-          <w:szCs w:val="24"/>
-          <w:lang w:val="en-US"/>
-        </w:rPr>
-        <w:t>”</w:t>
+        <w:t xml:space="preserve">Introduced </w:t>
+      </w:r>
+      <w:r>
+        <w:rPr>
+          <w:rFonts w:ascii="Book Antiqua" w:hAnsi="Book Antiqua"/>
+          <w:b/>
+          <w:sz w:val="24"/>
+          <w:szCs w:val="24"/>
+          <w:lang w:val="en-US"/>
+        </w:rPr>
+        <w:t>private f</w:t>
+      </w:r>
+      <w:r>
+        <w:rPr>
+          <w:rFonts w:ascii="Book Antiqua" w:hAnsi="Book Antiqua"/>
+          <w:b/>
+          <w:sz w:val="24"/>
+          <w:szCs w:val="24"/>
+          <w:lang w:val="en-US"/>
+        </w:rPr>
+        <w:t>ield</w:t>
+      </w:r>
+      <w:r>
+        <w:rPr>
+          <w:rFonts w:ascii="Book Antiqua" w:hAnsi="Book Antiqua"/>
+          <w:b/>
+          <w:sz w:val="24"/>
+          <w:szCs w:val="24"/>
+          <w:lang w:val="en-US"/>
+        </w:rPr>
+        <w:t xml:space="preserve"> image</w:t>
+      </w:r>
+      <w:r>
+        <w:rPr>
+          <w:rFonts w:ascii="Book Antiqua" w:hAnsi="Book Antiqua"/>
+          <w:b/>
+          <w:sz w:val="24"/>
+          <w:szCs w:val="24"/>
+          <w:lang w:val="en-US"/>
+        </w:rPr>
+        <w:t xml:space="preserve"> </w:t>
+      </w:r>
+      <w:r>
+        <w:rPr>
+          <w:rFonts w:ascii="Book Antiqua" w:hAnsi="Book Antiqua"/>
+          <w:sz w:val="24"/>
+          <w:szCs w:val="24"/>
+          <w:lang w:val="en-US"/>
+        </w:rPr>
+        <w:t>which</w:t>
+      </w:r>
+      <w:r>
+        <w:rPr>
+          <w:rFonts w:ascii="Book Antiqua" w:hAnsi="Book Antiqua"/>
+          <w:b/>
+          <w:sz w:val="24"/>
+          <w:szCs w:val="24"/>
+          <w:lang w:val="en-US"/>
+        </w:rPr>
+        <w:t xml:space="preserve"> </w:t>
+      </w:r>
+      <w:r>
+        <w:rPr>
+          <w:rFonts w:ascii="Book Antiqua" w:hAnsi="Book Antiqua"/>
+          <w:sz w:val="24"/>
+          <w:szCs w:val="24"/>
+          <w:lang w:val="en-US"/>
+        </w:rPr>
+        <w:t>hold</w:t>
+      </w:r>
+      <w:r>
+        <w:rPr>
+          <w:rFonts w:ascii="Book Antiqua" w:hAnsi="Book Antiqua"/>
+          <w:sz w:val="24"/>
+          <w:szCs w:val="24"/>
+          <w:lang w:val="en-US"/>
+        </w:rPr>
+        <w:t xml:space="preserve"> </w:t>
+      </w:r>
+      <w:r>
+        <w:rPr>
+          <w:rFonts w:ascii="Book Antiqua" w:hAnsi="Book Antiqua"/>
+          <w:sz w:val="24"/>
+          <w:szCs w:val="24"/>
+          <w:lang w:val="en-US"/>
+        </w:rPr>
+        <w:t xml:space="preserve">the image </w:t>
       </w:r>
     </w:p>
     <w:p>
@@ -531,11 +1140,98 @@
           <w:szCs w:val="24"/>
           <w:lang w:val="en-US"/>
         </w:rPr>
-        <w:t xml:space="preserve">Introduced </w:t>
-      </w:r>
-      <w:r>
-        <w:rPr>
-          <w:rFonts w:ascii="Book Antiqua" w:hAnsi="Book Antiqua"/>
+        <w:t>I</w:t>
+      </w:r>
+      <w:r>
+        <w:rPr>
+          <w:rFonts w:ascii="Book Antiqua" w:hAnsi="Book Antiqua"/>
+          <w:sz w:val="24"/>
+          <w:szCs w:val="24"/>
+          <w:lang w:val="en-US"/>
+        </w:rPr>
+        <w:t>ntroduced</w:t>
+      </w:r>
+      <w:r>
+        <w:rPr>
+          <w:rFonts w:ascii="Book Antiqua" w:hAnsi="Book Antiqua"/>
+          <w:sz w:val="24"/>
+          <w:szCs w:val="24"/>
+          <w:lang w:val="en-US"/>
+        </w:rPr>
+        <w:t xml:space="preserve"> </w:t>
+      </w:r>
+      <w:r>
+        <w:rPr>
+          <w:rFonts w:ascii="Book Antiqua" w:hAnsi="Book Antiqua"/>
+          <w:b/>
+          <w:sz w:val="24"/>
+          <w:szCs w:val="24"/>
+          <w:lang w:val="en-US"/>
+        </w:rPr>
+        <w:t>private fields</w:t>
+      </w:r>
+      <w:r>
+        <w:rPr>
+          <w:rFonts w:ascii="Book Antiqua" w:hAnsi="Book Antiqua"/>
+          <w:sz w:val="24"/>
+          <w:szCs w:val="24"/>
+          <w:lang w:val="en-US"/>
+        </w:rPr>
+        <w:t xml:space="preserve"> </w:t>
+      </w:r>
+      <w:r>
+        <w:rPr>
+          <w:rFonts w:ascii="Book Antiqua" w:hAnsi="Book Antiqua"/>
+          <w:b/>
+          <w:sz w:val="24"/>
+          <w:szCs w:val="24"/>
+          <w:lang w:val="en-US"/>
+        </w:rPr>
+        <w:t>rows and columns</w:t>
+      </w:r>
+      <w:r>
+        <w:rPr>
+          <w:rFonts w:ascii="Book Antiqua" w:hAnsi="Book Antiqua"/>
+          <w:b/>
+          <w:sz w:val="24"/>
+          <w:szCs w:val="24"/>
+          <w:lang w:val="en-US"/>
+        </w:rPr>
+        <w:t xml:space="preserve"> </w:t>
+      </w:r>
+      <w:r>
+        <w:rPr>
+          <w:rFonts w:ascii="Book Antiqua" w:hAnsi="Book Antiqua"/>
+          <w:sz w:val="24"/>
+          <w:szCs w:val="24"/>
+          <w:lang w:val="en-US"/>
+        </w:rPr>
+        <w:t xml:space="preserve">and encapsulated with </w:t>
+      </w:r>
+      <w:r>
+        <w:rPr>
+          <w:rFonts w:ascii="Book Antiqua" w:hAnsi="Book Antiqua"/>
+          <w:b/>
+          <w:sz w:val="24"/>
+          <w:szCs w:val="24"/>
+          <w:lang w:val="en-US"/>
+        </w:rPr>
+        <w:t>public</w:t>
+      </w:r>
+      <w:r>
+        <w:rPr>
+          <w:rFonts w:ascii="Book Antiqua" w:hAnsi="Book Antiqua"/>
+          <w:b/>
+          <w:sz w:val="24"/>
+          <w:szCs w:val="24"/>
+          <w:lang w:val="en-US"/>
+        </w:rPr>
+        <w:t xml:space="preserve"> </w:t>
+      </w:r>
+      <w:r>
+        <w:rPr>
+          <w:rFonts w:ascii="Book Antiqua" w:hAnsi="Book Antiqua"/>
+          <w:b/>
           <w:sz w:val="24"/>
           <w:szCs w:val="24"/>
           <w:lang w:val="en-US"/>
@@ -545,51 +1241,71 @@
       <w:r>
         <w:rPr>
           <w:rFonts w:ascii="Book Antiqua" w:hAnsi="Book Antiqua"/>
-          <w:sz w:val="24"/>
-          <w:szCs w:val="24"/>
-          <w:lang w:val="en-US"/>
-        </w:rPr>
-        <w:t xml:space="preserve"> “</w:t>
-      </w:r>
-      <w:proofErr w:type="spellStart"/>
-      <w:r>
-        <w:rPr>
-          <w:rFonts w:ascii="Book Antiqua" w:hAnsi="Book Antiqua"/>
-          <w:sz w:val="24"/>
-          <w:szCs w:val="24"/>
-          <w:lang w:val="en-US"/>
-        </w:rPr>
-        <w:t>BoardRows</w:t>
-      </w:r>
-      <w:proofErr w:type="spellEnd"/>
-      <w:r>
-        <w:rPr>
-          <w:rFonts w:ascii="Book Antiqua" w:hAnsi="Book Antiqua"/>
-          <w:sz w:val="24"/>
-          <w:szCs w:val="24"/>
-          <w:lang w:val="en-US"/>
-        </w:rPr>
-        <w:t>” and “</w:t>
-      </w:r>
-      <w:proofErr w:type="spellStart"/>
-      <w:r>
-        <w:rPr>
-          <w:rFonts w:ascii="Book Antiqua" w:hAnsi="Book Antiqua"/>
-          <w:sz w:val="24"/>
-          <w:szCs w:val="24"/>
-          <w:lang w:val="en-US"/>
-        </w:rPr>
-        <w:t>BoardColumns</w:t>
-      </w:r>
-      <w:proofErr w:type="spellEnd"/>
-      <w:r>
-        <w:rPr>
-          <w:rFonts w:ascii="Book Antiqua" w:hAnsi="Book Antiqua"/>
-          <w:sz w:val="24"/>
-          <w:szCs w:val="24"/>
-          <w:lang w:val="en-US"/>
-        </w:rPr>
-        <w:t>” which hold the size of the board</w:t>
+          <w:b/>
+          <w:sz w:val="24"/>
+          <w:szCs w:val="24"/>
+          <w:lang w:val="en-US"/>
+        </w:rPr>
+        <w:t xml:space="preserve"> </w:t>
+      </w:r>
+      <w:r>
+        <w:rPr>
+          <w:rFonts w:ascii="Book Antiqua" w:hAnsi="Book Antiqua"/>
+          <w:b/>
+          <w:sz w:val="24"/>
+          <w:szCs w:val="24"/>
+          <w:lang w:val="en-US"/>
+        </w:rPr>
+        <w:t>R</w:t>
+      </w:r>
+      <w:r>
+        <w:rPr>
+          <w:rFonts w:ascii="Book Antiqua" w:hAnsi="Book Antiqua"/>
+          <w:b/>
+          <w:sz w:val="24"/>
+          <w:szCs w:val="24"/>
+          <w:lang w:val="en-US"/>
+        </w:rPr>
+        <w:t>ows</w:t>
+      </w:r>
+      <w:r>
+        <w:rPr>
+          <w:rFonts w:ascii="Book Antiqua" w:hAnsi="Book Antiqua"/>
+          <w:b/>
+          <w:sz w:val="24"/>
+          <w:szCs w:val="24"/>
+          <w:lang w:val="en-US"/>
+        </w:rPr>
+        <w:t xml:space="preserve"> and </w:t>
+      </w:r>
+      <w:r>
+        <w:rPr>
+          <w:rFonts w:ascii="Book Antiqua" w:hAnsi="Book Antiqua"/>
+          <w:b/>
+          <w:sz w:val="24"/>
+          <w:szCs w:val="24"/>
+          <w:lang w:val="en-US"/>
+        </w:rPr>
+        <w:t>C</w:t>
+      </w:r>
+      <w:r>
+        <w:rPr>
+          <w:rFonts w:ascii="Book Antiqua" w:hAnsi="Book Antiqua"/>
+          <w:b/>
+          <w:sz w:val="24"/>
+          <w:szCs w:val="24"/>
+          <w:lang w:val="en-US"/>
+        </w:rPr>
+        <w:t>olumns</w:t>
+      </w:r>
+      <w:r>
+        <w:rPr>
+          <w:rFonts w:ascii="Book Antiqua" w:hAnsi="Book Antiqua"/>
+          <w:sz w:val="24"/>
+          <w:szCs w:val="24"/>
+          <w:lang w:val="en-US"/>
+        </w:rPr>
+        <w:t xml:space="preserve"> which hold the size of the board</w:t>
       </w:r>
     </w:p>
     <w:p>
@@ -613,36 +1329,63 @@
           <w:szCs w:val="24"/>
           <w:lang w:val="en-US"/>
         </w:rPr>
-        <w:t>Method “PE4AT_DASKA” renamed to “</w:t>
-      </w:r>
-      <w:proofErr w:type="spellStart"/>
-      <w:r>
-        <w:rPr>
-          <w:rFonts w:ascii="Book Antiqua" w:hAnsi="Book Antiqua"/>
+        <w:t xml:space="preserve">Method </w:t>
+      </w:r>
+      <w:r>
+        <w:rPr>
+          <w:rFonts w:ascii="Book Antiqua" w:hAnsi="Book Antiqua"/>
+          <w:i/>
+          <w:sz w:val="24"/>
+          <w:szCs w:val="24"/>
+          <w:lang w:val="en-US"/>
+        </w:rPr>
+        <w:t>PE4AT_DASKA</w:t>
+      </w:r>
+      <w:r>
+        <w:rPr>
+          <w:rFonts w:ascii="Book Antiqua" w:hAnsi="Book Antiqua"/>
+          <w:sz w:val="24"/>
+          <w:szCs w:val="24"/>
+          <w:lang w:val="en-US"/>
+        </w:rPr>
+        <w:t xml:space="preserve"> renamed to </w:t>
+      </w:r>
+      <w:r>
+        <w:rPr>
+          <w:rFonts w:ascii="Book Antiqua" w:hAnsi="Book Antiqua"/>
+          <w:b/>
           <w:sz w:val="24"/>
           <w:szCs w:val="24"/>
           <w:lang w:val="en-US"/>
         </w:rPr>
         <w:t>GetImage</w:t>
       </w:r>
-      <w:proofErr w:type="spellEnd"/>
-      <w:r>
-        <w:rPr>
-          <w:rFonts w:ascii="Book Antiqua" w:hAnsi="Book Antiqua"/>
-          <w:sz w:val="24"/>
-          <w:szCs w:val="24"/>
-          <w:lang w:val="en-US"/>
-        </w:rPr>
-        <w:t>”</w:t>
-      </w:r>
-      <w:r>
-        <w:rPr>
-          <w:rFonts w:ascii="Book Antiqua" w:hAnsi="Book Antiqua"/>
-          <w:sz w:val="24"/>
-          <w:szCs w:val="24"/>
-          <w:lang w:val="en-US"/>
-        </w:rPr>
-        <w:t xml:space="preserve"> which returns string and is now</w:t>
+      <w:r>
+        <w:rPr>
+          <w:rFonts w:ascii="Book Antiqua" w:hAnsi="Book Antiqua"/>
+          <w:sz w:val="24"/>
+          <w:szCs w:val="24"/>
+          <w:lang w:val="en-US"/>
+        </w:rPr>
+        <w:t xml:space="preserve"> which returns string </w:t>
+      </w:r>
+      <w:r>
+        <w:rPr>
+          <w:rFonts w:ascii="Book Antiqua" w:hAnsi="Book Antiqua"/>
+          <w:sz w:val="24"/>
+          <w:szCs w:val="24"/>
+          <w:lang w:val="en-US"/>
+        </w:rPr>
+        <w:t>(</w:t>
+      </w:r>
+      <w:r>
+        <w:rPr>
+          <w:rFonts w:ascii="Book Antiqua" w:hAnsi="Book Antiqua"/>
+          <w:sz w:val="24"/>
+          <w:szCs w:val="24"/>
+          <w:lang w:val="en-US"/>
+        </w:rPr>
+        <w:t>and is now</w:t>
       </w:r>
       <w:r>
         <w:rPr>
@@ -660,6 +1403,15 @@
           <w:szCs w:val="24"/>
           <w:lang w:val="en-US"/>
         </w:rPr>
+        <w:t>)</w:t>
+      </w:r>
+      <w:r>
+        <w:rPr>
+          <w:rFonts w:ascii="Book Antiqua" w:hAnsi="Book Antiqua"/>
+          <w:sz w:val="24"/>
+          <w:szCs w:val="24"/>
+          <w:lang w:val="en-US"/>
+        </w:rPr>
         <w:t xml:space="preserve"> </w:t>
       </w:r>
       <w:r>
@@ -669,7 +1421,17 @@
           <w:szCs w:val="24"/>
           <w:lang w:val="en-US"/>
         </w:rPr>
-        <w:t>and separated to small private methods which get the image of the board at the moment. The private methods</w:t>
+        <w:t xml:space="preserve">and separated to small </w:t>
+      </w:r>
+      <w:r>
+        <w:rPr>
+          <w:rFonts w:ascii="Book Antiqua" w:hAnsi="Book Antiqua"/>
+          <w:b/>
+          <w:sz w:val="24"/>
+          <w:szCs w:val="24"/>
+          <w:lang w:val="en-US"/>
+        </w:rPr>
+        <w:t>private</w:t>
       </w:r>
       <w:r>
         <w:rPr>
@@ -683,83 +1445,79 @@
       <w:r>
         <w:rPr>
           <w:rFonts w:ascii="Book Antiqua" w:hAnsi="Book Antiqua"/>
-          <w:sz w:val="24"/>
-          <w:szCs w:val="24"/>
-          <w:lang w:val="en-US"/>
-        </w:rPr>
-        <w:t>are: “</w:t>
-      </w:r>
-      <w:proofErr w:type="spellStart"/>
-      <w:r>
-        <w:rPr>
-          <w:rFonts w:ascii="Book Antiqua" w:hAnsi="Book Antiqua"/>
-          <w:sz w:val="24"/>
-          <w:szCs w:val="24"/>
-          <w:lang w:val="en-US"/>
-        </w:rPr>
-        <w:t>AppendRowsLine</w:t>
-      </w:r>
-      <w:proofErr w:type="spellEnd"/>
-      <w:r>
-        <w:rPr>
-          <w:rFonts w:ascii="Book Antiqua" w:hAnsi="Book Antiqua"/>
-          <w:sz w:val="24"/>
-          <w:szCs w:val="24"/>
-          <w:lang w:val="en-US"/>
-        </w:rPr>
-        <w:t>”, “</w:t>
-      </w:r>
-      <w:proofErr w:type="spellStart"/>
-      <w:r>
-        <w:rPr>
-          <w:rFonts w:ascii="Book Antiqua" w:hAnsi="Book Antiqua"/>
-          <w:sz w:val="24"/>
-          <w:szCs w:val="24"/>
-          <w:lang w:val="en-US"/>
-        </w:rPr>
-        <w:t>AppendRowAndColumnIndicators</w:t>
-      </w:r>
-      <w:proofErr w:type="spellEnd"/>
-      <w:r>
-        <w:rPr>
-          <w:rFonts w:ascii="Book Antiqua" w:hAnsi="Book Antiqua"/>
-          <w:sz w:val="24"/>
-          <w:szCs w:val="24"/>
-          <w:lang w:val="en-US"/>
-        </w:rPr>
-        <w:t xml:space="preserve">”, </w:t>
-      </w:r>
-      <w:proofErr w:type="gramStart"/>
-      <w:r>
-        <w:rPr>
-          <w:rFonts w:ascii="Book Antiqua" w:hAnsi="Book Antiqua"/>
-          <w:sz w:val="24"/>
-          <w:szCs w:val="24"/>
-          <w:lang w:val="en-US"/>
-        </w:rPr>
-        <w:t>“</w:t>
-      </w:r>
-      <w:proofErr w:type="spellStart"/>
-      <w:proofErr w:type="gramEnd"/>
-      <w:r>
-        <w:rPr>
-          <w:rFonts w:ascii="Book Antiqua" w:hAnsi="Book Antiqua"/>
+          <w:b/>
+          <w:sz w:val="24"/>
+          <w:szCs w:val="24"/>
+          <w:lang w:val="en-US"/>
+        </w:rPr>
+        <w:t>methods</w:t>
+      </w:r>
+      <w:r>
+        <w:rPr>
+          <w:rFonts w:ascii="Book Antiqua" w:hAnsi="Book Antiqua"/>
+          <w:sz w:val="24"/>
+          <w:szCs w:val="24"/>
+          <w:lang w:val="en-US"/>
+        </w:rPr>
+        <w:t xml:space="preserve"> which get the image of the board at the moment</w:t>
+      </w:r>
+      <w:r>
+        <w:rPr>
+          <w:rFonts w:ascii="Book Antiqua" w:hAnsi="Book Antiqua"/>
+          <w:sz w:val="24"/>
+          <w:szCs w:val="24"/>
+          <w:lang w:val="en-US"/>
+        </w:rPr>
+        <w:t xml:space="preserve">: </w:t>
+      </w:r>
+      <w:r>
+        <w:rPr>
+          <w:rFonts w:ascii="Book Antiqua" w:hAnsi="Book Antiqua"/>
+          <w:b/>
+          <w:sz w:val="24"/>
+          <w:szCs w:val="24"/>
+          <w:lang w:val="en-US"/>
+        </w:rPr>
+        <w:t>AppendRowIndicatorsLine</w:t>
+      </w:r>
+      <w:r>
+        <w:rPr>
+          <w:rFonts w:ascii="Book Antiqua" w:hAnsi="Book Antiqua"/>
+          <w:sz w:val="24"/>
+          <w:szCs w:val="24"/>
+          <w:lang w:val="en-US"/>
+        </w:rPr>
+        <w:t xml:space="preserve">, </w:t>
+      </w:r>
+      <w:r>
+        <w:rPr>
+          <w:rFonts w:ascii="Book Antiqua" w:hAnsi="Book Antiqua"/>
+          <w:b/>
+          <w:sz w:val="24"/>
+          <w:szCs w:val="24"/>
+          <w:lang w:val="en-US"/>
+        </w:rPr>
+        <w:t>AppendBody</w:t>
+      </w:r>
+      <w:r>
+        <w:rPr>
+          <w:rFonts w:ascii="Book Antiqua" w:hAnsi="Book Antiqua"/>
+          <w:sz w:val="24"/>
+          <w:szCs w:val="24"/>
+          <w:lang w:val="en-US"/>
+        </w:rPr>
+        <w:t xml:space="preserve">, </w:t>
+      </w:r>
+      <w:r>
+        <w:rPr>
+          <w:rFonts w:ascii="Book Antiqua" w:hAnsi="Book Antiqua"/>
+          <w:b/>
           <w:sz w:val="24"/>
           <w:szCs w:val="24"/>
           <w:lang w:val="en-US"/>
         </w:rPr>
         <w:t>AppendBorder</w:t>
       </w:r>
-      <w:proofErr w:type="spellEnd"/>
-      <w:r>
-        <w:rPr>
-          <w:rFonts w:ascii="Book Antiqua" w:hAnsi="Book Antiqua"/>
-          <w:sz w:val="24"/>
-          <w:szCs w:val="24"/>
-          <w:lang w:val="en-US"/>
-        </w:rPr>
-        <w:t>”</w:t>
-      </w:r>
       <w:r>
         <w:rPr>
           <w:rFonts w:ascii="Book Antiqua" w:hAnsi="Book Antiqua"/>
@@ -830,31 +1588,111 @@
           <w:szCs w:val="24"/>
           <w:lang w:val="en-US"/>
         </w:rPr>
-        <w:t xml:space="preserve"> Private method “</w:t>
-      </w:r>
-      <w:proofErr w:type="spellStart"/>
-      <w:r>
-        <w:rPr>
-          <w:rFonts w:ascii="Book Antiqua" w:hAnsi="Book Antiqua"/>
+        <w:t xml:space="preserve"> </w:t>
+      </w:r>
+    </w:p>
+    <w:p>
+      <w:pPr>
+        <w:pStyle w:val="ListParagraph"/>
+        <w:numPr>
+          <w:ilvl w:val="0"/>
+          <w:numId w:val="1"/>
+        </w:numPr>
+        <w:rPr>
+          <w:rFonts w:ascii="Book Antiqua" w:hAnsi="Book Antiqua"/>
+          <w:sz w:val="24"/>
+          <w:szCs w:val="24"/>
+          <w:lang w:val="en-US"/>
+        </w:rPr>
+      </w:pPr>
+      <w:r>
+        <w:rPr>
+          <w:rFonts w:ascii="Book Antiqua" w:hAnsi="Book Antiqua"/>
+          <w:sz w:val="24"/>
+          <w:szCs w:val="24"/>
+          <w:lang w:val="en-US"/>
+        </w:rPr>
+        <w:t xml:space="preserve">Method </w:t>
+      </w:r>
+      <w:r>
+        <w:rPr>
+          <w:rFonts w:ascii="Book Antiqua" w:hAnsi="Book Antiqua"/>
+          <w:i/>
+          <w:sz w:val="24"/>
+          <w:szCs w:val="24"/>
+          <w:lang w:val="en-US"/>
+        </w:rPr>
+        <w:t>find</w:t>
+      </w:r>
+      <w:r>
+        <w:rPr>
+          <w:rFonts w:ascii="Book Antiqua" w:hAnsi="Book Antiqua"/>
+          <w:sz w:val="24"/>
+          <w:szCs w:val="24"/>
+          <w:lang w:val="en-US"/>
+        </w:rPr>
+        <w:t xml:space="preserve"> renamed to p</w:t>
+      </w:r>
+      <w:r>
+        <w:rPr>
+          <w:rFonts w:ascii="Book Antiqua" w:hAnsi="Book Antiqua"/>
+          <w:sz w:val="24"/>
+          <w:szCs w:val="24"/>
+          <w:lang w:val="en-US"/>
+        </w:rPr>
+        <w:t xml:space="preserve">rivate method </w:t>
+      </w:r>
+      <w:r>
+        <w:rPr>
+          <w:rFonts w:ascii="Book Antiqua" w:hAnsi="Book Antiqua"/>
+          <w:b/>
           <w:sz w:val="24"/>
           <w:szCs w:val="24"/>
           <w:lang w:val="en-US"/>
         </w:rPr>
         <w:t>GetSymbol</w:t>
       </w:r>
-      <w:proofErr w:type="spellEnd"/>
-      <w:r>
-        <w:rPr>
-          <w:rFonts w:ascii="Book Antiqua" w:hAnsi="Book Antiqua"/>
-          <w:sz w:val="24"/>
-          <w:szCs w:val="24"/>
-          <w:lang w:val="en-US"/>
-        </w:rPr>
-        <w:t>” get the symbol of the pawn to be appended to the image of the board.</w:t>
-      </w:r>
-    </w:p>
-    <w:p>
-      <w:pPr>
+      <w:r>
+        <w:rPr>
+          <w:rFonts w:ascii="Book Antiqua" w:hAnsi="Book Antiqua"/>
+          <w:b/>
+          <w:sz w:val="24"/>
+          <w:szCs w:val="24"/>
+          <w:lang w:val="en-US"/>
+        </w:rPr>
+        <w:t xml:space="preserve"> </w:t>
+      </w:r>
+      <w:r>
+        <w:rPr>
+          <w:rFonts w:ascii="Book Antiqua" w:hAnsi="Book Antiqua"/>
+          <w:sz w:val="24"/>
+          <w:szCs w:val="24"/>
+          <w:lang w:val="en-US"/>
+        </w:rPr>
+        <w:t>which</w:t>
+      </w:r>
+      <w:r>
+        <w:rPr>
+          <w:rFonts w:ascii="Book Antiqua" w:hAnsi="Book Antiqua"/>
+          <w:sz w:val="24"/>
+          <w:szCs w:val="24"/>
+          <w:lang w:val="en-US"/>
+        </w:rPr>
+        <w:t xml:space="preserve"> gets </w:t>
+      </w:r>
+      <w:r>
+        <w:rPr>
+          <w:rFonts w:ascii="Book Antiqua" w:hAnsi="Book Antiqua"/>
+          <w:sz w:val="24"/>
+          <w:szCs w:val="24"/>
+          <w:lang w:val="en-US"/>
+        </w:rPr>
+        <w:t>the symbol of the pawn to be appended to the image of the board.</w:t>
+      </w:r>
+    </w:p>
+    <w:p>
+      <w:pPr>
+        <w:pStyle w:val="ListParagraph"/>
         <w:rPr>
           <w:rFonts w:ascii="Book Antiqua" w:hAnsi="Book Antiqua"/>
           <w:sz w:val="24"/>
@@ -956,6 +1794,7 @@
           <w:noProof/>
           <w:lang w:val="en-US"/>
         </w:rPr>
+        <w:lastRenderedPageBreak/>
         <w:t xml:space="preserve">Formatted the curly braces </w:t>
       </w:r>
       <w:r>
@@ -1563,7 +2402,6 @@
                 <w:highlight w:val="white"/>
                 <w:lang w:val="en-US"/>
               </w:rPr>
-              <w:lastRenderedPageBreak/>
               <w:t>↓</w:t>
             </w:r>
           </w:p>
@@ -3317,6 +4155,7 @@
           <w:color w:val="000000"/>
           <w:lang w:val="en-US"/>
         </w:rPr>
+        <w:lastRenderedPageBreak/>
         <w:t>In class GameManager: method IsValidMove() – separate this method to two. One for King’s (</w:t>
       </w:r>
       <w:r>
@@ -3464,88 +4303,7 @@
           <w:rFonts w:ascii="Book Antiqua" w:hAnsi="Book Antiqua"/>
           <w:lang w:val="en-US"/>
         </w:rPr>
-        <w:lastRenderedPageBreak/>
-        <w:t>Private method “proverka1” refactored to new method “</w:t>
-      </w:r>
-      <w:proofErr w:type="spellStart"/>
-      <w:r>
-        <w:rPr>
-          <w:rFonts w:ascii="Book Antiqua" w:hAnsi="Book Antiqua"/>
-          <w:lang w:val="en-US"/>
-        </w:rPr>
-        <w:t>CanKingMove</w:t>
-      </w:r>
-      <w:proofErr w:type="spellEnd"/>
-      <w:r>
-        <w:rPr>
-          <w:rFonts w:ascii="Book Antiqua" w:hAnsi="Book Antiqua"/>
-          <w:lang w:val="en-US"/>
-        </w:rPr>
-        <w:t>”. This new  method divides the old one to several new : “</w:t>
-      </w:r>
-      <w:proofErr w:type="spellStart"/>
-      <w:r>
-        <w:rPr>
-          <w:rFonts w:ascii="Book Antiqua" w:hAnsi="Book Antiqua"/>
-          <w:lang w:val="en-US"/>
-        </w:rPr>
-        <w:t>CanKingMove</w:t>
-      </w:r>
-      <w:proofErr w:type="spellEnd"/>
-      <w:r>
-        <w:rPr>
-          <w:rFonts w:ascii="Book Antiqua" w:hAnsi="Book Antiqua"/>
-          <w:lang w:val="en-US"/>
-        </w:rPr>
-        <w:t>”, “</w:t>
-      </w:r>
-      <w:proofErr w:type="spellStart"/>
-      <w:r>
-        <w:rPr>
-          <w:rFonts w:ascii="Book Antiqua" w:hAnsi="Book Antiqua"/>
-          <w:lang w:val="en-US"/>
-        </w:rPr>
-        <w:t>IsKingUpLeftMovementAvailable</w:t>
-      </w:r>
-      <w:proofErr w:type="spellEnd"/>
-      <w:r>
-        <w:rPr>
-          <w:rFonts w:ascii="Book Antiqua" w:hAnsi="Book Antiqua"/>
-          <w:lang w:val="en-US"/>
-        </w:rPr>
-        <w:t>”, “IsKingUpRightMovementAvailable”,”IsKingDownLeftMovementAvailable”, “</w:t>
-      </w:r>
-      <w:proofErr w:type="spellStart"/>
-      <w:r>
-        <w:rPr>
-          <w:rFonts w:ascii="Book Antiqua" w:hAnsi="Book Antiqua"/>
-          <w:lang w:val="en-US"/>
-        </w:rPr>
-        <w:t>IsKingDownRightMovementAvailable</w:t>
-      </w:r>
-      <w:proofErr w:type="spellEnd"/>
-      <w:r>
-        <w:rPr>
-          <w:rFonts w:ascii="Book Antiqua" w:hAnsi="Book Antiqua"/>
-          <w:lang w:val="en-US"/>
-        </w:rPr>
-        <w:t>”, “</w:t>
-      </w:r>
-      <w:proofErr w:type="spellStart"/>
-      <w:r>
-        <w:rPr>
-          <w:rFonts w:ascii="Book Antiqua" w:hAnsi="Book Antiqua"/>
-          <w:lang w:val="en-US"/>
-        </w:rPr>
-        <w:t>IsKingTrapped</w:t>
-      </w:r>
-      <w:proofErr w:type="spellEnd"/>
-      <w:r>
-        <w:rPr>
-          <w:rFonts w:ascii="Book Antiqua" w:hAnsi="Book Antiqua"/>
-          <w:lang w:val="en-US"/>
-        </w:rPr>
-        <w:t>”. Explanation of methods:</w:t>
+        <w:t>Private method “proverka1” refactored to new method “CanKingMove”. This new  method divides the old one to several new : “CanKingMove”, “IsKingUpLeftMovementAvailable”, “IsKingUpRightMovementAvailable”,”IsKingDownLeftMovementAvailable”, “IsKingDownRightMovementAvailable”, “IsKingTrapped”. Explanation of methods:</w:t>
       </w:r>
     </w:p>
     <w:p>
@@ -3574,23 +4332,7 @@
           <w:rFonts w:ascii="Book Antiqua" w:hAnsi="Book Antiqua"/>
           <w:lang w:val="en-US"/>
         </w:rPr>
-        <w:t>“</w:t>
-      </w:r>
-      <w:proofErr w:type="spellStart"/>
-      <w:r>
-        <w:rPr>
-          <w:rFonts w:ascii="Book Antiqua" w:hAnsi="Book Antiqua"/>
-          <w:lang w:val="en-US"/>
-        </w:rPr>
-        <w:t>CanKingMove</w:t>
-      </w:r>
-      <w:proofErr w:type="spellEnd"/>
-      <w:r>
-        <w:rPr>
-          <w:rFonts w:ascii="Book Antiqua" w:hAnsi="Book Antiqua"/>
-          <w:lang w:val="en-US"/>
-        </w:rPr>
-        <w:t>” - Checks, if king is restricted to any of four directions – if king can move at least at one direction returns true, else if king is trapped returns false.</w:t>
+        <w:t>“CanKingMove” - Checks, if king is restricted to any of four directions – if king can move at least at one direction returns true, else if king is trapped returns false.</w:t>
       </w:r>
     </w:p>
     <w:p>
@@ -3611,23 +4353,7 @@
           <w:rFonts w:ascii="Book Antiqua" w:hAnsi="Book Antiqua"/>
           <w:lang w:val="en-US"/>
         </w:rPr>
-        <w:t>“</w:t>
-      </w:r>
-      <w:proofErr w:type="spellStart"/>
-      <w:r>
-        <w:rPr>
-          <w:rFonts w:ascii="Book Antiqua" w:hAnsi="Book Antiqua"/>
-          <w:lang w:val="en-US"/>
-        </w:rPr>
-        <w:t>IsKingUpLeftMovementAvailabe</w:t>
-      </w:r>
-      <w:proofErr w:type="spellEnd"/>
-      <w:r>
-        <w:rPr>
-          <w:rFonts w:ascii="Book Antiqua" w:hAnsi="Book Antiqua"/>
-          <w:lang w:val="en-US"/>
-        </w:rPr>
-        <w:t xml:space="preserve">” – checks, if king up left position is available for movement. First determines where king is – on border or not and from that fact returns if king can move up left. </w:t>
+        <w:t xml:space="preserve">“IsKingUpLeftMovementAvailabe” – checks, if king up left position is available for movement. First determines where king is – on border or not and from that fact returns if king can move up left. </w:t>
       </w:r>
     </w:p>
     <w:p>
@@ -3648,23 +4374,7 @@
           <w:rFonts w:ascii="Book Antiqua" w:hAnsi="Book Antiqua"/>
           <w:lang w:val="en-US"/>
         </w:rPr>
-        <w:t>“</w:t>
-      </w:r>
-      <w:proofErr w:type="spellStart"/>
-      <w:r>
-        <w:rPr>
-          <w:rFonts w:ascii="Book Antiqua" w:hAnsi="Book Antiqua"/>
-          <w:lang w:val="en-US"/>
-        </w:rPr>
-        <w:t>IsKingUpRightMovementAvailable</w:t>
-      </w:r>
-      <w:proofErr w:type="spellEnd"/>
-      <w:r>
-        <w:rPr>
-          <w:rFonts w:ascii="Book Antiqua" w:hAnsi="Book Antiqua"/>
-          <w:lang w:val="en-US"/>
-        </w:rPr>
-        <w:t xml:space="preserve">” – checks, if king up right position is available for movement. First determines where king is – on border or not and from that fact returns if king can move up right. </w:t>
+        <w:t xml:space="preserve">“IsKingUpRightMovementAvailable” – checks, if king up right position is available for movement. First determines where king is – on border or not and from that fact returns if king can move up right. </w:t>
       </w:r>
     </w:p>
     <w:p>
@@ -3685,23 +4395,7 @@
           <w:rFonts w:ascii="Book Antiqua" w:hAnsi="Book Antiqua"/>
           <w:lang w:val="en-US"/>
         </w:rPr>
-        <w:t>“</w:t>
-      </w:r>
-      <w:proofErr w:type="spellStart"/>
-      <w:r>
-        <w:rPr>
-          <w:rFonts w:ascii="Book Antiqua" w:hAnsi="Book Antiqua"/>
-          <w:lang w:val="en-US"/>
-        </w:rPr>
-        <w:t>IsKingDownLeftMovementAvailable</w:t>
-      </w:r>
-      <w:proofErr w:type="spellEnd"/>
-      <w:r>
-        <w:rPr>
-          <w:rFonts w:ascii="Book Antiqua" w:hAnsi="Book Antiqua"/>
-          <w:lang w:val="en-US"/>
-        </w:rPr>
-        <w:t xml:space="preserve">” – checks, if king down left position is available for movement. First determines where king is – on border or not and from that fact returns if king can move down left. </w:t>
+        <w:t xml:space="preserve">“IsKingDownLeftMovementAvailable” – checks, if king down left position is available for movement. First determines where king is – on border or not and from that fact returns if king can move down left. </w:t>
       </w:r>
     </w:p>
     <w:p>
@@ -3722,23 +4416,7 @@
           <w:rFonts w:ascii="Book Antiqua" w:hAnsi="Book Antiqua"/>
           <w:lang w:val="en-US"/>
         </w:rPr>
-        <w:t>“</w:t>
-      </w:r>
-      <w:proofErr w:type="spellStart"/>
-      <w:r>
-        <w:rPr>
-          <w:rFonts w:ascii="Book Antiqua" w:hAnsi="Book Antiqua"/>
-          <w:lang w:val="en-US"/>
-        </w:rPr>
-        <w:t>IsKingDownRightMovementAvailable</w:t>
-      </w:r>
-      <w:proofErr w:type="spellEnd"/>
-      <w:r>
-        <w:rPr>
-          <w:rFonts w:ascii="Book Antiqua" w:hAnsi="Book Antiqua"/>
-          <w:lang w:val="en-US"/>
-        </w:rPr>
-        <w:t xml:space="preserve">” – checks, if king down right position is available for movement. First determines where king is – on border or not and from that fact returns if king can move down right. </w:t>
+        <w:t xml:space="preserve">“IsKingDownRightMovementAvailable” – checks, if king down right position is available for movement. First determines where king is – on border or not and from that fact returns if king can move down right. </w:t>
       </w:r>
     </w:p>
     <w:p>
@@ -3759,128 +4437,30 @@
           <w:rFonts w:ascii="Book Antiqua" w:hAnsi="Book Antiqua"/>
           <w:lang w:val="en-US"/>
         </w:rPr>
-        <w:t>“</w:t>
-      </w:r>
-      <w:proofErr w:type="spellStart"/>
-      <w:r>
-        <w:rPr>
-          <w:rFonts w:ascii="Book Antiqua" w:hAnsi="Book Antiqua"/>
-          <w:lang w:val="en-US"/>
-        </w:rPr>
-        <w:t>IsKingTrapped</w:t>
-      </w:r>
-      <w:proofErr w:type="spellEnd"/>
-      <w:r>
-        <w:rPr>
-          <w:rFonts w:ascii="Book Antiqua" w:hAnsi="Book Antiqua"/>
-          <w:lang w:val="en-US"/>
-        </w:rPr>
-        <w:t xml:space="preserve">” – checks if pawn is near king and if king is on border and from this fact returns </w:t>
-      </w:r>
-      <w:proofErr w:type="spellStart"/>
-      <w:proofErr w:type="gramStart"/>
-      <w:r>
-        <w:rPr>
-          <w:rFonts w:ascii="Book Antiqua" w:hAnsi="Book Antiqua"/>
-          <w:lang w:val="en-US"/>
-        </w:rPr>
-        <w:t>boolean</w:t>
-      </w:r>
-      <w:proofErr w:type="spellEnd"/>
-      <w:proofErr w:type="gramEnd"/>
-      <w:r>
-        <w:rPr>
-          <w:rFonts w:ascii="Book Antiqua" w:hAnsi="Book Antiqua"/>
-          <w:lang w:val="en-US"/>
-        </w:rPr>
-        <w:t xml:space="preserve"> value if king can move.</w:t>
-      </w:r>
-    </w:p>
-    <w:p>
-      <w:pPr>
-        <w:rPr>
-          <w:rFonts w:ascii="Book Antiqua" w:hAnsi="Book Antiqua"/>
-          <w:lang w:val="en-US"/>
-        </w:rPr>
-      </w:pPr>
-    </w:p>
-    <w:p>
-      <w:pPr>
-        <w:rPr>
-          <w:rFonts w:ascii="Book Antiqua" w:hAnsi="Book Antiqua"/>
-          <w:lang w:val="en-US"/>
-        </w:rPr>
-      </w:pPr>
-      <w:r>
-        <w:rPr>
-          <w:rFonts w:ascii="Book Antiqua" w:hAnsi="Book Antiqua"/>
-          <w:lang w:val="en-US"/>
-        </w:rPr>
-        <w:t>Private method “proverka2” refactored to new method “</w:t>
-      </w:r>
-      <w:proofErr w:type="spellStart"/>
-      <w:r>
-        <w:rPr>
-          <w:rFonts w:ascii="Book Antiqua" w:hAnsi="Book Antiqua"/>
-          <w:lang w:val="en-US"/>
-        </w:rPr>
-        <w:t>HasGameEnded</w:t>
-      </w:r>
-      <w:proofErr w:type="spellEnd"/>
-      <w:r>
-        <w:rPr>
-          <w:rFonts w:ascii="Book Antiqua" w:hAnsi="Book Antiqua"/>
-          <w:lang w:val="en-US"/>
-        </w:rPr>
-        <w:t>”. This method divides the old one to several new: “</w:t>
-      </w:r>
-      <w:proofErr w:type="spellStart"/>
-      <w:r>
-        <w:rPr>
-          <w:rFonts w:ascii="Book Antiqua" w:hAnsi="Book Antiqua"/>
-          <w:lang w:val="en-US"/>
-        </w:rPr>
-        <w:t>HasGameEnded</w:t>
-      </w:r>
-      <w:proofErr w:type="spellEnd"/>
-      <w:r>
-        <w:rPr>
-          <w:rFonts w:ascii="Book Antiqua" w:hAnsi="Book Antiqua"/>
-          <w:lang w:val="en-US"/>
-        </w:rPr>
-        <w:t>”, “</w:t>
-      </w:r>
-      <w:proofErr w:type="spellStart"/>
-      <w:r>
-        <w:rPr>
-          <w:rFonts w:ascii="Book Antiqua" w:hAnsi="Book Antiqua"/>
-          <w:lang w:val="en-US"/>
-        </w:rPr>
-        <w:t>HasKingWon</w:t>
-      </w:r>
-      <w:proofErr w:type="spellEnd"/>
-      <w:r>
-        <w:rPr>
-          <w:rFonts w:ascii="Book Antiqua" w:hAnsi="Book Antiqua"/>
-          <w:lang w:val="en-US"/>
-        </w:rPr>
-        <w:t>”, and “</w:t>
-      </w:r>
-      <w:proofErr w:type="spellStart"/>
-      <w:r>
-        <w:rPr>
-          <w:rFonts w:ascii="Book Antiqua" w:hAnsi="Book Antiqua"/>
-          <w:lang w:val="en-US"/>
-        </w:rPr>
-        <w:t>DisplayCurrentEndOnConsole</w:t>
-      </w:r>
-      <w:proofErr w:type="spellEnd"/>
-      <w:r>
-        <w:rPr>
-          <w:rFonts w:ascii="Book Antiqua" w:hAnsi="Book Antiqua"/>
-          <w:lang w:val="en-US"/>
-        </w:rPr>
-        <w:t>”. Explanation of this methods:</w:t>
+        <w:t>“IsKingTrapped” – checks if pawn is near king and if king is on border and from this fact returns boolean value if king can move.</w:t>
+      </w:r>
+    </w:p>
+    <w:p>
+      <w:pPr>
+        <w:rPr>
+          <w:rFonts w:ascii="Book Antiqua" w:hAnsi="Book Antiqua"/>
+          <w:lang w:val="en-US"/>
+        </w:rPr>
+      </w:pPr>
+    </w:p>
+    <w:p>
+      <w:pPr>
+        <w:rPr>
+          <w:rFonts w:ascii="Book Antiqua" w:hAnsi="Book Antiqua"/>
+          <w:lang w:val="en-US"/>
+        </w:rPr>
+      </w:pPr>
+      <w:r>
+        <w:rPr>
+          <w:rFonts w:ascii="Book Antiqua" w:hAnsi="Book Antiqua"/>
+          <w:lang w:val="en-US"/>
+        </w:rPr>
+        <w:t>Private method “proverka2” refactored to new method “HasGameEnded”. This method divides the old one to several new: “HasGameEnded”, “HasKingWon”, and “DisplayCurrentEndOnConsole”. Explanation of this methods:</w:t>
       </w:r>
       <w:r>
         <w:rPr>
@@ -3908,71 +4488,7 @@
           <w:rFonts w:ascii="Book Antiqua" w:hAnsi="Book Antiqua"/>
           <w:lang w:val="en-US"/>
         </w:rPr>
-        <w:t>“</w:t>
-      </w:r>
-      <w:proofErr w:type="spellStart"/>
-      <w:r>
-        <w:rPr>
-          <w:rFonts w:ascii="Book Antiqua" w:hAnsi="Book Antiqua"/>
-          <w:lang w:val="en-US"/>
-        </w:rPr>
-        <w:t>HasGameEnded</w:t>
-      </w:r>
-      <w:proofErr w:type="spellEnd"/>
-      <w:r>
-        <w:rPr>
-          <w:rFonts w:ascii="Book Antiqua" w:hAnsi="Book Antiqua"/>
-          <w:lang w:val="en-US"/>
-        </w:rPr>
-        <w:t>” – first checks which pawn type is on turn. If “king” is on turn checks where is king, if is on top of board (</w:t>
-      </w:r>
-      <w:proofErr w:type="spellStart"/>
-      <w:r>
-        <w:rPr>
-          <w:rFonts w:ascii="Book Antiqua" w:hAnsi="Book Antiqua"/>
-          <w:lang w:val="en-US"/>
-        </w:rPr>
-        <w:t>XCoordiante</w:t>
-      </w:r>
-      <w:proofErr w:type="spellEnd"/>
-      <w:r>
-        <w:rPr>
-          <w:rFonts w:ascii="Book Antiqua" w:hAnsi="Book Antiqua"/>
-          <w:lang w:val="en-US"/>
-        </w:rPr>
-        <w:t xml:space="preserve"> = 0) -&gt; game ends, and king wins, else checks with methods “</w:t>
-      </w:r>
-      <w:proofErr w:type="spellStart"/>
-      <w:r>
-        <w:rPr>
-          <w:rFonts w:ascii="Book Antiqua" w:hAnsi="Book Antiqua"/>
-          <w:lang w:val="en-US"/>
-        </w:rPr>
-        <w:t>CanKingMove</w:t>
-      </w:r>
-      <w:proofErr w:type="spellEnd"/>
-      <w:r>
-        <w:rPr>
-          <w:rFonts w:ascii="Book Antiqua" w:hAnsi="Book Antiqua"/>
-          <w:lang w:val="en-US"/>
-        </w:rPr>
-        <w:t>” and “</w:t>
-      </w:r>
-      <w:proofErr w:type="spellStart"/>
-      <w:r>
-        <w:rPr>
-          <w:rFonts w:ascii="Book Antiqua" w:hAnsi="Book Antiqua"/>
-          <w:lang w:val="en-US"/>
-        </w:rPr>
-        <w:t>IsKingTrapped</w:t>
-      </w:r>
-      <w:proofErr w:type="spellEnd"/>
-      <w:r>
-        <w:rPr>
-          <w:rFonts w:ascii="Book Antiqua" w:hAnsi="Book Antiqua"/>
-          <w:lang w:val="en-US"/>
-        </w:rPr>
-        <w:t xml:space="preserve">” different situation of game. If king is trapped and can’t move -&gt; game ends, king loses -&gt; method returns true. If all of these situations are not fulfilled, games continues -&gt; method returns false. </w:t>
+        <w:t xml:space="preserve">“HasGameEnded” – first checks which pawn type is on turn. If “king” is on turn checks where is king, if is on top of board (XCoordiante = 0) -&gt; game ends, and king wins, else checks with methods “CanKingMove” and “IsKingTrapped” different situation of game. If king is trapped and can’t move -&gt; game ends, king loses -&gt; method returns true. If all of these situations are not fulfilled, games continues -&gt; method returns false. </w:t>
       </w:r>
     </w:p>
     <w:p>
@@ -3993,55 +4509,7 @@
           <w:rFonts w:ascii="Book Antiqua" w:hAnsi="Book Antiqua"/>
           <w:lang w:val="en-US"/>
         </w:rPr>
-        <w:t>“</w:t>
-      </w:r>
-      <w:proofErr w:type="spellStart"/>
-      <w:r>
-        <w:rPr>
-          <w:rFonts w:ascii="Book Antiqua" w:hAnsi="Book Antiqua"/>
-          <w:lang w:val="en-US"/>
-        </w:rPr>
-        <w:t>HasKingWon</w:t>
-      </w:r>
-      <w:proofErr w:type="spellEnd"/>
-      <w:r>
-        <w:rPr>
-          <w:rFonts w:ascii="Book Antiqua" w:hAnsi="Book Antiqua"/>
-          <w:lang w:val="en-US"/>
-        </w:rPr>
-        <w:t>” -  using logic from “</w:t>
-      </w:r>
-      <w:proofErr w:type="spellStart"/>
-      <w:r>
-        <w:rPr>
-          <w:rFonts w:ascii="Book Antiqua" w:hAnsi="Book Antiqua"/>
-          <w:lang w:val="en-US"/>
-        </w:rPr>
-        <w:t>HasGameEnded</w:t>
-      </w:r>
-      <w:proofErr w:type="spellEnd"/>
-      <w:r>
-        <w:rPr>
-          <w:rFonts w:ascii="Book Antiqua" w:hAnsi="Book Antiqua"/>
-          <w:lang w:val="en-US"/>
-        </w:rPr>
-        <w:t xml:space="preserve">” determines if king has won, returns </w:t>
-      </w:r>
-      <w:proofErr w:type="spellStart"/>
-      <w:r>
-        <w:rPr>
-          <w:rFonts w:ascii="Book Antiqua" w:hAnsi="Book Antiqua"/>
-          <w:lang w:val="en-US"/>
-        </w:rPr>
-        <w:t>boolean</w:t>
-      </w:r>
-      <w:proofErr w:type="spellEnd"/>
-      <w:r>
-        <w:rPr>
-          <w:rFonts w:ascii="Book Antiqua" w:hAnsi="Book Antiqua"/>
-          <w:lang w:val="en-US"/>
-        </w:rPr>
-        <w:t xml:space="preserve"> value -&gt; if king has won – returns true, else returns false.</w:t>
+        <w:t>“HasKingWon” -  using logic from “HasGameEnded” determines if king has won, returns boolean value -&gt; if king has won – returns true, else returns false.</w:t>
       </w:r>
     </w:p>
     <w:p>
@@ -4062,23 +4530,8 @@
           <w:rFonts w:ascii="Book Antiqua" w:hAnsi="Book Antiqua"/>
           <w:lang w:val="en-US"/>
         </w:rPr>
-        <w:t>“</w:t>
-      </w:r>
-      <w:proofErr w:type="spellStart"/>
-      <w:r>
-        <w:rPr>
-          <w:rFonts w:ascii="Book Antiqua" w:hAnsi="Book Antiqua"/>
-          <w:lang w:val="en-US"/>
-        </w:rPr>
-        <w:t>DisplayCurrentEndOnConsole</w:t>
-      </w:r>
-      <w:proofErr w:type="spellEnd"/>
-      <w:r>
-        <w:rPr>
-          <w:rFonts w:ascii="Book Antiqua" w:hAnsi="Book Antiqua"/>
-          <w:lang w:val="en-US"/>
-        </w:rPr>
-        <w:t>” – if game has ended, checks if king has won and prints on console current ending and turns of king pawn.</w:t>
+        <w:lastRenderedPageBreak/>
+        <w:t>“DisplayCurrentEndOnConsole” – if game has ended, checks if king has won and prints on console current ending and turns of king pawn.</w:t>
       </w:r>
     </w:p>
     <w:p>
@@ -4331,7 +4784,7 @@
   <w:abstractNum w:abstractNumId="2">
     <w:nsid w:val="2B830853"/>
     <w:multiLevelType w:val="hybridMultilevel"/>
-    <w:tmpl w:val="BA12F790"/>
+    <w:tmpl w:val="63D660CE"/>
     <w:lvl w:ilvl="0" w:tplc="04090001">
       <w:start w:val="1"/>
       <w:numFmt w:val="bullet"/>
@@ -5514,4 +5967,16 @@
   <a:objectDefaults/>
   <a:extraClrSchemeLst/>
 </a:theme>
+</file>
+
+<file path=customXml/item1.xml><?xml version="1.0" encoding="utf-8"?>
+<b:Sources xmlns:b="http://schemas.openxmlformats.org/officeDocument/2006/bibliography" xmlns="http://schemas.openxmlformats.org/officeDocument/2006/bibliography" SelectedStyle="\APA.XSL" StyleName="APA"/>
+</file>
+
+<file path=customXml/itemProps1.xml><?xml version="1.0" encoding="utf-8"?>
+<ds:datastoreItem xmlns:ds="http://schemas.openxmlformats.org/officeDocument/2006/customXml" ds:itemID="{5AB95294-C75F-4AE9-B862-42FC83157A59}">
+  <ds:schemaRefs>
+    <ds:schemaRef ds:uri="http://schemas.openxmlformats.org/officeDocument/2006/bibliography"/>
+  </ds:schemaRefs>
+</ds:datastoreItem>
 </file>
</xml_diff>